<commit_message>
First and Follow Set Data Structure Created
</commit_message>
<xml_diff>
--- a/Syntax CFG.docx
+++ b/Syntax CFG.docx
@@ -5418,96 +5418,6 @@
     </w:p>
     <w:p>
       <w:pPr>
-        <w:pStyle w:val="ListParagraph"/>
-        <w:ind w:left="1440"/>
-        <w:rPr>
-          <w:rFonts w:ascii="Times New Roman" w:hAnsi="Times New Roman" w:cs="Times New Roman"/>
-          <w:b/>
-          <w:color w:val="000000" w:themeColor="text1"/>
-          <w:szCs w:val="24"/>
-          <w:u w:val="single"/>
-        </w:rPr>
-      </w:pPr>
-    </w:p>
-    <w:p>
-      <w:pPr>
-        <w:pStyle w:val="ListParagraph"/>
-        <w:ind w:left="1440"/>
-        <w:rPr>
-          <w:rFonts w:ascii="Times New Roman" w:hAnsi="Times New Roman" w:cs="Times New Roman"/>
-          <w:b/>
-          <w:color w:val="000000" w:themeColor="text1"/>
-          <w:szCs w:val="24"/>
-          <w:u w:val="single"/>
-        </w:rPr>
-      </w:pPr>
-      <w:r>
-        <w:rPr>
-          <w:rFonts w:ascii="Times New Roman" w:hAnsi="Times New Roman" w:cs="Times New Roman"/>
-          <w:b/>
-          <w:color w:val="000000" w:themeColor="text1"/>
-          <w:szCs w:val="24"/>
-          <w:u w:val="single"/>
-        </w:rPr>
-        <w:t>Follow(</w:t>
-      </w:r>
-      <w:proofErr w:type="spellStart"/>
-      <w:r>
-        <w:rPr>
-          <w:rFonts w:ascii="Times New Roman" w:hAnsi="Times New Roman" w:cs="Times New Roman"/>
-          <w:b/>
-          <w:color w:val="000000" w:themeColor="text1"/>
-          <w:szCs w:val="24"/>
-          <w:u w:val="single"/>
-        </w:rPr>
-        <w:t>decl_init</w:t>
-      </w:r>
-      <w:proofErr w:type="spellEnd"/>
-      <w:r>
-        <w:rPr>
-          <w:rFonts w:ascii="Times New Roman" w:hAnsi="Times New Roman" w:cs="Times New Roman"/>
-          <w:b/>
-          <w:color w:val="000000" w:themeColor="text1"/>
-          <w:szCs w:val="24"/>
-          <w:u w:val="single"/>
-        </w:rPr>
-        <w:t xml:space="preserve">) </w:t>
-      </w:r>
-      <w:r>
-        <w:rPr>
-          <w:rFonts w:ascii="Times New Roman" w:hAnsi="Times New Roman" w:cs="Times New Roman"/>
-          <w:b/>
-          <w:color w:val="000000" w:themeColor="text1"/>
-          <w:szCs w:val="24"/>
-          <w:u w:val="single"/>
-        </w:rPr>
-        <w:sym w:font="Wingdings" w:char="F0E0"/>
-      </w:r>
-      <w:r>
-        <w:rPr>
-          <w:rFonts w:ascii="Times New Roman" w:hAnsi="Times New Roman" w:cs="Times New Roman"/>
-          <w:b/>
-          <w:color w:val="000000" w:themeColor="text1"/>
-          <w:szCs w:val="24"/>
-          <w:u w:val="single"/>
-        </w:rPr>
-        <w:t xml:space="preserve"> public, private, </w:t>
-      </w:r>
-      <w:r>
-        <w:rPr>
-          <w:rFonts w:ascii="Times New Roman" w:hAnsi="Times New Roman" w:cs="Times New Roman"/>
-        </w:rPr>
-        <w:t>DT, ID</w:t>
-      </w:r>
-      <w:r>
-        <w:rPr>
-          <w:rFonts w:ascii="Times New Roman" w:hAnsi="Times New Roman" w:cs="Times New Roman"/>
-        </w:rPr>
-        <w:t>, abstract</w:t>
-      </w:r>
-    </w:p>
-    <w:p>
-      <w:pPr>
         <w:pStyle w:val="Heading1"/>
         <w:rPr>
           <w:rFonts w:ascii="Times New Roman" w:hAnsi="Times New Roman" w:cs="Times New Roman"/>
@@ -5519,8 +5429,6 @@
         </w:rPr>
         <w:t>Starting Point:</w:t>
       </w:r>
-      <w:bookmarkStart w:id="0" w:name="_GoBack"/>
-      <w:bookmarkEnd w:id="0"/>
     </w:p>
     <w:p>
       <w:pPr>
@@ -5707,7 +5615,13 @@
               <w:rPr>
                 <w:rFonts w:ascii="Times New Roman" w:hAnsi="Times New Roman" w:cs="Times New Roman"/>
               </w:rPr>
-              <w:t>abstract, €</w:t>
+              <w:t>abstract,</w:t>
+            </w:r>
+            <w:r>
+              <w:rPr>
+                <w:rFonts w:ascii="Times New Roman" w:hAnsi="Times New Roman" w:cs="Times New Roman"/>
+              </w:rPr>
+              <w:t xml:space="preserve"> sealed, class</w:t>
             </w:r>
           </w:p>
         </w:tc>
@@ -5747,7 +5661,7 @@
               <w:rPr>
                 <w:rFonts w:ascii="Times New Roman" w:hAnsi="Times New Roman" w:cs="Times New Roman"/>
               </w:rPr>
-              <w:t>Extend</w:t>
+              <w:t>Sealed</w:t>
             </w:r>
           </w:p>
         </w:tc>
@@ -5766,7 +5680,19 @@
               <w:rPr>
                 <w:rFonts w:ascii="Times New Roman" w:hAnsi="Times New Roman" w:cs="Times New Roman"/>
               </w:rPr>
-              <w:t>extend, €</w:t>
+              <w:t xml:space="preserve">sealed, </w:t>
+            </w:r>
+            <w:r>
+              <w:rPr>
+                <w:rFonts w:ascii="Times New Roman" w:hAnsi="Times New Roman" w:cs="Times New Roman"/>
+              </w:rPr>
+              <w:t>€</w:t>
+            </w:r>
+            <w:r>
+              <w:rPr>
+                <w:rFonts w:ascii="Times New Roman" w:hAnsi="Times New Roman" w:cs="Times New Roman"/>
+              </w:rPr>
+              <w:t xml:space="preserve"> </w:t>
             </w:r>
           </w:p>
         </w:tc>
@@ -5785,7 +5711,7 @@
               <w:rPr>
                 <w:rFonts w:ascii="Times New Roman" w:hAnsi="Times New Roman" w:cs="Times New Roman"/>
               </w:rPr>
-              <w:t>{</w:t>
+              <w:t>class</w:t>
             </w:r>
           </w:p>
         </w:tc>
@@ -5802,14 +5728,12 @@
                 <w:rFonts w:ascii="Times New Roman" w:hAnsi="Times New Roman" w:cs="Times New Roman"/>
               </w:rPr>
             </w:pPr>
-            <w:proofErr w:type="spellStart"/>
-            <w:r>
-              <w:rPr>
-                <w:rFonts w:ascii="Times New Roman" w:hAnsi="Times New Roman" w:cs="Times New Roman"/>
-              </w:rPr>
-              <w:t>Class_body</w:t>
-            </w:r>
-            <w:proofErr w:type="spellEnd"/>
+            <w:r>
+              <w:rPr>
+                <w:rFonts w:ascii="Times New Roman" w:hAnsi="Times New Roman" w:cs="Times New Roman"/>
+              </w:rPr>
+              <w:t>Extend</w:t>
+            </w:r>
           </w:p>
         </w:tc>
         <w:tc>
@@ -5827,7 +5751,7 @@
               <w:rPr>
                 <w:rFonts w:ascii="Times New Roman" w:hAnsi="Times New Roman" w:cs="Times New Roman"/>
               </w:rPr>
-              <w:t>{</w:t>
+              <w:t>extend, €</w:t>
             </w:r>
           </w:p>
         </w:tc>
@@ -5845,43 +5769,8 @@
             <w:r>
               <w:rPr>
                 <w:rFonts w:ascii="Times New Roman" w:hAnsi="Times New Roman" w:cs="Times New Roman"/>
-                <w:color w:val="000000" w:themeColor="text1"/>
-                <w:szCs w:val="24"/>
-              </w:rPr>
-              <w:t>abstrac</w:t>
-            </w:r>
-            <w:r>
-              <w:rPr>
-                <w:rFonts w:ascii="Times New Roman" w:hAnsi="Times New Roman" w:cs="Times New Roman"/>
-                <w:color w:val="000000" w:themeColor="text1"/>
-                <w:szCs w:val="24"/>
-              </w:rPr>
-              <w:t>t</w:t>
-            </w:r>
-            <w:r>
-              <w:rPr>
-                <w:rFonts w:ascii="Times New Roman" w:hAnsi="Times New Roman" w:cs="Times New Roman"/>
-                <w:color w:val="000000" w:themeColor="text1"/>
-                <w:szCs w:val="24"/>
-              </w:rPr>
-              <w:t>,</w:t>
-            </w:r>
-            <w:r>
-              <w:rPr>
-                <w:rFonts w:ascii="Times New Roman" w:hAnsi="Times New Roman" w:cs="Times New Roman"/>
-                <w:color w:val="000000" w:themeColor="text1"/>
-                <w:szCs w:val="24"/>
-                <w:u w:val="single"/>
-              </w:rPr>
-              <w:t xml:space="preserve"> </w:t>
-            </w:r>
-            <w:r>
-              <w:rPr>
-                <w:rFonts w:ascii="Times New Roman" w:hAnsi="Times New Roman" w:cs="Times New Roman"/>
-                <w:color w:val="000000" w:themeColor="text1"/>
-                <w:szCs w:val="24"/>
-              </w:rPr>
-              <w:t>extend, sealed, class</w:t>
+              </w:rPr>
+              <w:t>{</w:t>
             </w:r>
           </w:p>
         </w:tc>
@@ -5906,12 +5795,6 @@
               <w:t>Class_body</w:t>
             </w:r>
             <w:proofErr w:type="spellEnd"/>
-            <w:r>
-              <w:rPr>
-                <w:rFonts w:ascii="Times New Roman" w:hAnsi="Times New Roman" w:cs="Times New Roman"/>
-              </w:rPr>
-              <w:t>’</w:t>
-            </w:r>
           </w:p>
         </w:tc>
         <w:tc>
@@ -5929,7 +5812,7 @@
               <w:rPr>
                 <w:rFonts w:ascii="Times New Roman" w:hAnsi="Times New Roman" w:cs="Times New Roman"/>
               </w:rPr>
-              <w:t>Public, private, €</w:t>
+              <w:t>{</w:t>
             </w:r>
           </w:p>
         </w:tc>
@@ -5947,24 +5830,43 @@
             <w:r>
               <w:rPr>
                 <w:rFonts w:ascii="Times New Roman" w:hAnsi="Times New Roman" w:cs="Times New Roman"/>
-              </w:rPr>
-              <w:t xml:space="preserve">Public, </w:t>
-            </w:r>
-            <w:proofErr w:type="spellStart"/>
-            <w:proofErr w:type="gramStart"/>
-            <w:r>
-              <w:rPr>
-                <w:rFonts w:ascii="Times New Roman" w:hAnsi="Times New Roman" w:cs="Times New Roman"/>
-              </w:rPr>
-              <w:t>private,ID</w:t>
-            </w:r>
-            <w:proofErr w:type="spellEnd"/>
-            <w:proofErr w:type="gramEnd"/>
-            <w:r>
-              <w:rPr>
-                <w:rFonts w:ascii="Times New Roman" w:hAnsi="Times New Roman" w:cs="Times New Roman"/>
-              </w:rPr>
-              <w:t>, DT, abstract</w:t>
+                <w:color w:val="000000" w:themeColor="text1"/>
+                <w:szCs w:val="24"/>
+              </w:rPr>
+              <w:t>abstrac</w:t>
+            </w:r>
+            <w:r>
+              <w:rPr>
+                <w:rFonts w:ascii="Times New Roman" w:hAnsi="Times New Roman" w:cs="Times New Roman"/>
+                <w:color w:val="000000" w:themeColor="text1"/>
+                <w:szCs w:val="24"/>
+              </w:rPr>
+              <w:t>t</w:t>
+            </w:r>
+            <w:r>
+              <w:rPr>
+                <w:rFonts w:ascii="Times New Roman" w:hAnsi="Times New Roman" w:cs="Times New Roman"/>
+                <w:color w:val="000000" w:themeColor="text1"/>
+                <w:szCs w:val="24"/>
+              </w:rPr>
+              <w:t>,</w:t>
+            </w:r>
+            <w:r>
+              <w:rPr>
+                <w:rFonts w:ascii="Times New Roman" w:hAnsi="Times New Roman" w:cs="Times New Roman"/>
+                <w:color w:val="000000" w:themeColor="text1"/>
+                <w:szCs w:val="24"/>
+                <w:u w:val="single"/>
+              </w:rPr>
+              <w:t xml:space="preserve"> </w:t>
+            </w:r>
+            <w:r>
+              <w:rPr>
+                <w:rFonts w:ascii="Times New Roman" w:hAnsi="Times New Roman" w:cs="Times New Roman"/>
+                <w:color w:val="000000" w:themeColor="text1"/>
+                <w:szCs w:val="24"/>
+              </w:rPr>
+              <w:t>extend, sealed, class</w:t>
             </w:r>
           </w:p>
         </w:tc>
@@ -5986,9 +5888,15 @@
               <w:rPr>
                 <w:rFonts w:ascii="Times New Roman" w:hAnsi="Times New Roman" w:cs="Times New Roman"/>
               </w:rPr>
-              <w:t>Class_re</w:t>
+              <w:t>Class_body</w:t>
             </w:r>
             <w:proofErr w:type="spellEnd"/>
+            <w:r>
+              <w:rPr>
+                <w:rFonts w:ascii="Times New Roman" w:hAnsi="Times New Roman" w:cs="Times New Roman"/>
+              </w:rPr>
+              <w:t>’</w:t>
+            </w:r>
           </w:p>
         </w:tc>
         <w:tc>
@@ -6006,7 +5914,19 @@
               <w:rPr>
                 <w:rFonts w:ascii="Times New Roman" w:hAnsi="Times New Roman" w:cs="Times New Roman"/>
               </w:rPr>
-              <w:t>Abstract, €</w:t>
+              <w:t xml:space="preserve">Public, private, </w:t>
+            </w:r>
+            <w:r>
+              <w:rPr>
+                <w:rFonts w:ascii="Times New Roman" w:hAnsi="Times New Roman" w:cs="Times New Roman"/>
+              </w:rPr>
+              <w:t>DT, ID</w:t>
+            </w:r>
+            <w:r>
+              <w:rPr>
+                <w:rFonts w:ascii="Times New Roman" w:hAnsi="Times New Roman" w:cs="Times New Roman"/>
+              </w:rPr>
+              <w:t>, abstract</w:t>
             </w:r>
           </w:p>
         </w:tc>
@@ -6025,7 +5945,19 @@
               <w:rPr>
                 <w:rFonts w:ascii="Times New Roman" w:hAnsi="Times New Roman" w:cs="Times New Roman"/>
               </w:rPr>
-              <w:t>$</w:t>
+              <w:t>Public, private</w:t>
+            </w:r>
+            <w:r>
+              <w:rPr>
+                <w:rFonts w:ascii="Times New Roman" w:hAnsi="Times New Roman" w:cs="Times New Roman"/>
+              </w:rPr>
+              <w:t xml:space="preserve">, </w:t>
+            </w:r>
+            <w:r>
+              <w:rPr>
+                <w:rFonts w:ascii="Times New Roman" w:hAnsi="Times New Roman" w:cs="Times New Roman"/>
+              </w:rPr>
+              <w:t>ID, DT, abstract</w:t>
             </w:r>
           </w:p>
         </w:tc>
@@ -6047,7 +5979,7 @@
               <w:rPr>
                 <w:rFonts w:ascii="Times New Roman" w:hAnsi="Times New Roman" w:cs="Times New Roman"/>
               </w:rPr>
-              <w:t>Decl_init</w:t>
+              <w:t>Class_re</w:t>
             </w:r>
             <w:proofErr w:type="spellEnd"/>
           </w:p>
@@ -6067,7 +5999,98 @@
               <w:rPr>
                 <w:rFonts w:ascii="Times New Roman" w:hAnsi="Times New Roman" w:cs="Times New Roman"/>
               </w:rPr>
-              <w:t>Public, private, €</w:t>
+              <w:t>a</w:t>
+            </w:r>
+            <w:r>
+              <w:rPr>
+                <w:rFonts w:ascii="Times New Roman" w:hAnsi="Times New Roman" w:cs="Times New Roman"/>
+              </w:rPr>
+              <w:t>bstract,</w:t>
+            </w:r>
+            <w:r>
+              <w:rPr>
+                <w:rFonts w:ascii="Times New Roman" w:hAnsi="Times New Roman" w:cs="Times New Roman"/>
+              </w:rPr>
+              <w:t xml:space="preserve"> sealed, class,</w:t>
+            </w:r>
+            <w:r>
+              <w:rPr>
+                <w:rFonts w:ascii="Times New Roman" w:hAnsi="Times New Roman" w:cs="Times New Roman"/>
+              </w:rPr>
+              <w:t xml:space="preserve"> €</w:t>
+            </w:r>
+          </w:p>
+        </w:tc>
+        <w:tc>
+          <w:tcPr>
+            <w:tcW w:w="2955" w:type="dxa"/>
+          </w:tcPr>
+          <w:p>
+            <w:pPr>
+              <w:jc w:val="center"/>
+              <w:rPr>
+                <w:rFonts w:ascii="Times New Roman" w:hAnsi="Times New Roman" w:cs="Times New Roman"/>
+              </w:rPr>
+            </w:pPr>
+            <w:r>
+              <w:rPr>
+                <w:rFonts w:ascii="Times New Roman" w:hAnsi="Times New Roman" w:cs="Times New Roman"/>
+              </w:rPr>
+              <w:t>$</w:t>
+            </w:r>
+          </w:p>
+        </w:tc>
+      </w:tr>
+      <w:tr>
+        <w:tc>
+          <w:tcPr>
+            <w:tcW w:w="3251" w:type="dxa"/>
+          </w:tcPr>
+          <w:p>
+            <w:pPr>
+              <w:jc w:val="center"/>
+              <w:rPr>
+                <w:rFonts w:ascii="Times New Roman" w:hAnsi="Times New Roman" w:cs="Times New Roman"/>
+              </w:rPr>
+            </w:pPr>
+            <w:proofErr w:type="spellStart"/>
+            <w:r>
+              <w:rPr>
+                <w:rFonts w:ascii="Times New Roman" w:hAnsi="Times New Roman" w:cs="Times New Roman"/>
+              </w:rPr>
+              <w:t>Decl_init</w:t>
+            </w:r>
+            <w:proofErr w:type="spellEnd"/>
+          </w:p>
+        </w:tc>
+        <w:tc>
+          <w:tcPr>
+            <w:tcW w:w="3370" w:type="dxa"/>
+          </w:tcPr>
+          <w:p>
+            <w:pPr>
+              <w:jc w:val="center"/>
+              <w:rPr>
+                <w:rFonts w:ascii="Times New Roman" w:hAnsi="Times New Roman" w:cs="Times New Roman"/>
+              </w:rPr>
+            </w:pPr>
+            <w:r>
+              <w:rPr>
+                <w:rFonts w:ascii="Times New Roman" w:hAnsi="Times New Roman" w:cs="Times New Roman"/>
+              </w:rPr>
+              <w:t xml:space="preserve">Public, private, </w:t>
+            </w:r>
+            <w:r>
+              <w:rPr>
+                <w:rFonts w:ascii="Times New Roman" w:hAnsi="Times New Roman" w:cs="Times New Roman"/>
+              </w:rPr>
+              <w:t>DT, ID</w:t>
+            </w:r>
+            <w:r>
+              <w:rPr>
+                <w:rFonts w:ascii="Times New Roman" w:hAnsi="Times New Roman" w:cs="Times New Roman"/>
+              </w:rPr>
+              <w:t>, abstract</w:t>
             </w:r>
           </w:p>
         </w:tc>
@@ -6941,7 +6964,6 @@
               <w:rPr>
                 <w:rFonts w:ascii="Times New Roman" w:hAnsi="Times New Roman" w:cs="Times New Roman"/>
               </w:rPr>
-              <w:lastRenderedPageBreak/>
               <w:t>Function_body</w:t>
             </w:r>
             <w:proofErr w:type="spellEnd"/>
@@ -6996,6 +7018,7 @@
               <w:rPr>
                 <w:rFonts w:ascii="Times New Roman" w:hAnsi="Times New Roman" w:cs="Times New Roman"/>
               </w:rPr>
+              <w:lastRenderedPageBreak/>
               <w:t>R1</w:t>
             </w:r>
           </w:p>
@@ -7640,12 +7663,26 @@
                 <w:rFonts w:ascii="Times New Roman" w:hAnsi="Times New Roman" w:cs="Times New Roman"/>
               </w:rPr>
             </w:pPr>
+            <w:proofErr w:type="spellStart"/>
             <w:proofErr w:type="gramStart"/>
             <w:r>
               <w:rPr>
                 <w:rFonts w:ascii="Times New Roman" w:hAnsi="Times New Roman" w:cs="Times New Roman"/>
               </w:rPr>
-              <w:t>;,</w:t>
+              <w:t>ter</w:t>
+            </w:r>
+            <w:proofErr w:type="spellEnd"/>
+            <w:r>
+              <w:rPr>
+                <w:rFonts w:ascii="Times New Roman" w:hAnsi="Times New Roman" w:cs="Times New Roman"/>
+              </w:rPr>
+              <w:t xml:space="preserve"> </w:t>
+            </w:r>
+            <w:r>
+              <w:rPr>
+                <w:rFonts w:ascii="Times New Roman" w:hAnsi="Times New Roman" w:cs="Times New Roman"/>
+              </w:rPr>
+              <w:t>,</w:t>
             </w:r>
             <w:proofErr w:type="gramEnd"/>
             <w:r>
@@ -7659,9 +7696,21 @@
               <w:rPr>
                 <w:rFonts w:ascii="Times New Roman" w:hAnsi="Times New Roman" w:cs="Times New Roman"/>
               </w:rPr>
-              <w:t>decl_init</w:t>
+              <w:t xml:space="preserve">Public, </w:t>
             </w:r>
             <w:proofErr w:type="spellEnd"/>
+            <w:r>
+              <w:rPr>
+                <w:rFonts w:ascii="Times New Roman" w:hAnsi="Times New Roman" w:cs="Times New Roman"/>
+              </w:rPr>
+              <w:t>private, DT, ID</w:t>
+            </w:r>
+            <w:r>
+              <w:rPr>
+                <w:rFonts w:ascii="Times New Roman" w:hAnsi="Times New Roman" w:cs="Times New Roman"/>
+              </w:rPr>
+              <w:t>, abstract</w:t>
+            </w:r>
             <w:r>
               <w:rPr>
                 <w:rFonts w:ascii="Times New Roman" w:hAnsi="Times New Roman" w:cs="Times New Roman"/>
@@ -8326,14 +8375,18 @@
               </w:rPr>
               <w:t xml:space="preserve">For, while, do, if, switch, </w:t>
             </w:r>
-            <w:proofErr w:type="spellStart"/>
-            <w:r>
-              <w:rPr>
-                <w:rFonts w:ascii="Times New Roman" w:hAnsi="Times New Roman" w:cs="Times New Roman"/>
-              </w:rPr>
-              <w:t>decl_init</w:t>
-            </w:r>
-            <w:proofErr w:type="spellEnd"/>
+            <w:r>
+              <w:rPr>
+                <w:rFonts w:ascii="Times New Roman" w:hAnsi="Times New Roman" w:cs="Times New Roman"/>
+              </w:rPr>
+              <w:t>Public, private, DT, ID</w:t>
+            </w:r>
+            <w:r>
+              <w:rPr>
+                <w:rFonts w:ascii="Times New Roman" w:hAnsi="Times New Roman" w:cs="Times New Roman"/>
+              </w:rPr>
+              <w:t>, abstract</w:t>
+            </w:r>
             <w:r>
               <w:rPr>
                 <w:rFonts w:ascii="Times New Roman" w:hAnsi="Times New Roman" w:cs="Times New Roman"/>
@@ -8399,14 +8452,20 @@
               </w:rPr>
               <w:t xml:space="preserve">For, while, do, if, switch, </w:t>
             </w:r>
-            <w:proofErr w:type="spellStart"/>
-            <w:r>
-              <w:rPr>
-                <w:rFonts w:ascii="Times New Roman" w:hAnsi="Times New Roman" w:cs="Times New Roman"/>
-              </w:rPr>
-              <w:t>decl_init</w:t>
-            </w:r>
-            <w:proofErr w:type="spellEnd"/>
+            <w:r>
+              <w:rPr>
+                <w:rFonts w:ascii="Times New Roman" w:hAnsi="Times New Roman" w:cs="Times New Roman"/>
+              </w:rPr>
+              <w:t>Public, private, DT, ID</w:t>
+            </w:r>
+            <w:r>
+              <w:rPr>
+                <w:rFonts w:ascii="Times New Roman" w:hAnsi="Times New Roman" w:cs="Times New Roman"/>
+              </w:rPr>
+              <w:t>, abstract</w:t>
+            </w:r>
+            <w:bookmarkStart w:id="0" w:name="_GoBack"/>
+            <w:bookmarkEnd w:id="0"/>
             <w:r>
               <w:rPr>
                 <w:rFonts w:ascii="Times New Roman" w:hAnsi="Times New Roman" w:cs="Times New Roman"/>
@@ -11523,7 +11582,7 @@
       </w:pPr>
     </w:pPrDefault>
   </w:docDefaults>
-  <w:latentStyles w:defLockedState="0" w:defUIPriority="99" w:defSemiHidden="0" w:defUnhideWhenUsed="0" w:defQFormat="0" w:count="375">
+  <w:latentStyles w:defLockedState="0" w:defUIPriority="99" w:defSemiHidden="0" w:defUnhideWhenUsed="0" w:defQFormat="0" w:count="376">
     <w:lsdException w:name="Normal" w:uiPriority="0" w:qFormat="1"/>
     <w:lsdException w:name="heading 1" w:uiPriority="9" w:qFormat="1"/>
     <w:lsdException w:name="heading 2" w:semiHidden="1" w:uiPriority="9" w:unhideWhenUsed="1" w:qFormat="1"/>
@@ -11629,7 +11688,6 @@
     <w:lsdException w:name="HTML Sample" w:semiHidden="1" w:unhideWhenUsed="1"/>
     <w:lsdException w:name="HTML Typewriter" w:semiHidden="1" w:unhideWhenUsed="1"/>
     <w:lsdException w:name="HTML Variable" w:semiHidden="1" w:unhideWhenUsed="1"/>
-    <w:lsdException w:name="Normal Table" w:semiHidden="1" w:unhideWhenUsed="1"/>
     <w:lsdException w:name="annotation subject" w:semiHidden="1" w:unhideWhenUsed="1"/>
     <w:lsdException w:name="No List" w:semiHidden="1" w:unhideWhenUsed="1"/>
     <w:lsdException w:name="Outline List 1" w:semiHidden="1" w:unhideWhenUsed="1"/>
@@ -11676,10 +11734,8 @@
     <w:lsdException w:name="Table Subtle 2" w:semiHidden="1" w:unhideWhenUsed="1"/>
     <w:lsdException w:name="Table Web 1" w:semiHidden="1" w:unhideWhenUsed="1"/>
     <w:lsdException w:name="Table Web 2" w:semiHidden="1" w:unhideWhenUsed="1"/>
-    <w:lsdException w:name="Table Web 3" w:semiHidden="1" w:unhideWhenUsed="1"/>
     <w:lsdException w:name="Balloon Text" w:semiHidden="1" w:unhideWhenUsed="1"/>
     <w:lsdException w:name="Table Grid" w:uiPriority="59"/>
-    <w:lsdException w:name="Table Theme" w:semiHidden="1" w:unhideWhenUsed="1"/>
     <w:lsdException w:name="Placeholder Text" w:semiHidden="1"/>
     <w:lsdException w:name="No Spacing" w:uiPriority="1" w:qFormat="1"/>
     <w:lsdException w:name="Light Shading" w:uiPriority="60"/>
@@ -11899,6 +11955,7 @@
     <w:lsdException w:name="Smart Hyperlink" w:semiHidden="1" w:unhideWhenUsed="1"/>
     <w:lsdException w:name="Hashtag" w:semiHidden="1" w:unhideWhenUsed="1"/>
     <w:lsdException w:name="Unresolved Mention" w:semiHidden="1" w:unhideWhenUsed="1"/>
+    <w:lsdException w:name="Smart Link" w:semiHidden="1" w:unhideWhenUsed="1"/>
   </w:latentStyles>
   <w:style w:type="paragraph" w:default="1" w:styleId="Normal">
     <w:name w:val="Normal"/>
@@ -12353,7 +12410,7 @@
 </file>
 
 <file path=customXml/itemProps1.xml><?xml version="1.0" encoding="utf-8"?>
-<ds:datastoreItem xmlns:ds="http://schemas.openxmlformats.org/officeDocument/2006/customXml" ds:itemID="{A22F8566-2B41-48BA-805E-AAD909988C27}">
+<ds:datastoreItem xmlns:ds="http://schemas.openxmlformats.org/officeDocument/2006/customXml" ds:itemID="{C779E77A-4934-42F3-AD58-5E02758B3CD0}">
   <ds:schemaRefs>
     <ds:schemaRef ds:uri="http://schemas.openxmlformats.org/officeDocument/2006/bibliography"/>
   </ds:schemaRefs>

</xml_diff>

<commit_message>
CFG function calling added
</commit_message>
<xml_diff>
--- a/Syntax CFG.docx
+++ b/Syntax CFG.docx
@@ -4511,16 +4511,16 @@
           <w:color w:val="000000" w:themeColor="text1"/>
           <w:szCs w:val="24"/>
         </w:rPr>
-        <w:t xml:space="preserve"> =</w:t>
-      </w:r>
-      <w:r>
-        <w:rPr>
-          <w:rFonts w:ascii="Times New Roman" w:hAnsi="Times New Roman" w:cs="Times New Roman"/>
-          <w:b/>
-          <w:color w:val="000000" w:themeColor="text1"/>
-          <w:szCs w:val="24"/>
-        </w:rPr>
-        <w:t xml:space="preserve"> &lt;call&gt;</w:t>
+        <w:t xml:space="preserve"> </w:t>
+      </w:r>
+      <w:r>
+        <w:rPr>
+          <w:rFonts w:ascii="Times New Roman" w:hAnsi="Times New Roman" w:cs="Times New Roman"/>
+          <w:b/>
+          <w:color w:val="000000" w:themeColor="text1"/>
+          <w:szCs w:val="24"/>
+        </w:rPr>
+        <w:t>&lt;assign_call2&gt;</w:t>
       </w:r>
     </w:p>
     <w:p>
@@ -4540,7 +4540,7 @@
           <w:color w:val="000000" w:themeColor="text1"/>
           <w:szCs w:val="24"/>
         </w:rPr>
-        <w:t xml:space="preserve">&lt;call&gt; </w:t>
+        <w:t xml:space="preserve">&lt;assign_call2&gt; </w:t>
       </w:r>
       <w:r>
         <w:rPr>
@@ -4558,17 +4558,245 @@
           <w:color w:val="000000" w:themeColor="text1"/>
           <w:szCs w:val="24"/>
         </w:rPr>
-        <w:t xml:space="preserve"> (params) </w:t>
+        <w:t xml:space="preserve"> </w:t>
+      </w:r>
+      <w:r>
+        <w:rPr>
+          <w:rFonts w:ascii="Times New Roman" w:hAnsi="Times New Roman" w:cs="Times New Roman"/>
+          <w:b/>
+          <w:color w:val="000000" w:themeColor="text1"/>
+          <w:szCs w:val="24"/>
+        </w:rPr>
+        <w:t>(&lt;params&gt;)</w:t>
+      </w:r>
+      <w:r>
+        <w:rPr>
+          <w:rFonts w:ascii="Times New Roman" w:hAnsi="Times New Roman" w:cs="Times New Roman"/>
+          <w:b/>
+          <w:color w:val="000000" w:themeColor="text1"/>
+          <w:szCs w:val="24"/>
+        </w:rPr>
+        <w:t xml:space="preserve"> </w:t>
       </w:r>
       <w:proofErr w:type="spellStart"/>
       <w:r>
         <w:rPr>
           <w:rFonts w:ascii="Times New Roman" w:hAnsi="Times New Roman" w:cs="Times New Roman"/>
-          <w:b/>
           <w:color w:val="000000" w:themeColor="text1"/>
           <w:szCs w:val="24"/>
         </w:rPr>
         <w:t>ter</w:t>
+      </w:r>
+      <w:proofErr w:type="spellEnd"/>
+      <w:r>
+        <w:rPr>
+          <w:rFonts w:ascii="Times New Roman" w:hAnsi="Times New Roman" w:cs="Times New Roman"/>
+          <w:b/>
+          <w:color w:val="000000" w:themeColor="text1"/>
+          <w:szCs w:val="24"/>
+        </w:rPr>
+        <w:t xml:space="preserve"> </w:t>
+      </w:r>
+      <w:r>
+        <w:rPr>
+          <w:rFonts w:ascii="Times New Roman" w:hAnsi="Times New Roman" w:cs="Times New Roman"/>
+          <w:b/>
+          <w:color w:val="000000" w:themeColor="text1"/>
+          <w:szCs w:val="24"/>
+        </w:rPr>
+        <w:t xml:space="preserve">| </w:t>
+      </w:r>
+      <w:r>
+        <w:rPr>
+          <w:rFonts w:ascii="Times New Roman" w:hAnsi="Times New Roman" w:cs="Times New Roman"/>
+          <w:b/>
+          <w:color w:val="000000" w:themeColor="text1"/>
+          <w:szCs w:val="24"/>
+        </w:rPr>
+        <w:t>&lt;</w:t>
+      </w:r>
+      <w:r>
+        <w:rPr>
+          <w:rFonts w:ascii="Times New Roman" w:hAnsi="Times New Roman" w:cs="Times New Roman"/>
+          <w:b/>
+          <w:color w:val="000000" w:themeColor="text1"/>
+          <w:szCs w:val="24"/>
+        </w:rPr>
+        <w:t xml:space="preserve"> assignment-op</w:t>
+      </w:r>
+      <w:r>
+        <w:rPr>
+          <w:rFonts w:ascii="Times New Roman" w:hAnsi="Times New Roman" w:cs="Times New Roman"/>
+          <w:b/>
+          <w:color w:val="000000" w:themeColor="text1"/>
+          <w:szCs w:val="24"/>
+        </w:rPr>
+        <w:t>&gt;</w:t>
+      </w:r>
+      <w:r>
+        <w:rPr>
+          <w:rFonts w:ascii="Times New Roman" w:hAnsi="Times New Roman" w:cs="Times New Roman"/>
+          <w:b/>
+          <w:color w:val="000000" w:themeColor="text1"/>
+          <w:szCs w:val="24"/>
+        </w:rPr>
+        <w:t xml:space="preserve"> &lt;call&gt;</w:t>
+      </w:r>
+    </w:p>
+    <w:p>
+      <w:pPr>
+        <w:ind w:firstLine="720"/>
+        <w:rPr>
+          <w:rFonts w:ascii="Times New Roman" w:hAnsi="Times New Roman" w:cs="Times New Roman"/>
+          <w:b/>
+          <w:color w:val="000000" w:themeColor="text1"/>
+          <w:szCs w:val="24"/>
+        </w:rPr>
+      </w:pPr>
+      <w:r>
+        <w:rPr>
+          <w:rFonts w:ascii="Times New Roman" w:hAnsi="Times New Roman" w:cs="Times New Roman"/>
+          <w:b/>
+          <w:color w:val="000000" w:themeColor="text1"/>
+          <w:szCs w:val="24"/>
+        </w:rPr>
+        <w:lastRenderedPageBreak/>
+        <w:t>&lt;</w:t>
+      </w:r>
+      <w:proofErr w:type="spellStart"/>
+      <w:r>
+        <w:rPr>
+          <w:rFonts w:ascii="Times New Roman" w:hAnsi="Times New Roman" w:cs="Times New Roman"/>
+          <w:b/>
+          <w:color w:val="000000" w:themeColor="text1"/>
+          <w:szCs w:val="24"/>
+        </w:rPr>
+        <w:t>assign_list</w:t>
+      </w:r>
+      <w:proofErr w:type="spellEnd"/>
+      <w:r>
+        <w:rPr>
+          <w:rFonts w:ascii="Times New Roman" w:hAnsi="Times New Roman" w:cs="Times New Roman"/>
+          <w:b/>
+          <w:color w:val="000000" w:themeColor="text1"/>
+          <w:szCs w:val="24"/>
+        </w:rPr>
+        <w:t xml:space="preserve">&gt; </w:t>
+      </w:r>
+      <w:r>
+        <w:rPr>
+          <w:rFonts w:ascii="Times New Roman" w:hAnsi="Times New Roman" w:cs="Times New Roman"/>
+          <w:b/>
+          <w:color w:val="000000" w:themeColor="text1"/>
+          <w:szCs w:val="24"/>
+        </w:rPr>
+        <w:sym w:font="Wingdings" w:char="F0E0"/>
+      </w:r>
+      <w:r>
+        <w:rPr>
+          <w:rFonts w:ascii="Times New Roman" w:hAnsi="Times New Roman" w:cs="Times New Roman"/>
+          <w:b/>
+          <w:color w:val="000000" w:themeColor="text1"/>
+          <w:szCs w:val="24"/>
+        </w:rPr>
+        <w:t xml:space="preserve"> </w:t>
+      </w:r>
+      <w:r>
+        <w:rPr>
+          <w:rFonts w:ascii="Times New Roman" w:hAnsi="Times New Roman" w:cs="Times New Roman"/>
+          <w:color w:val="000000" w:themeColor="text1"/>
+          <w:szCs w:val="24"/>
+        </w:rPr>
+        <w:t xml:space="preserve">. ID | </w:t>
+      </w:r>
+      <w:r>
+        <w:rPr>
+          <w:rFonts w:ascii="Times New Roman" w:hAnsi="Times New Roman" w:cs="Times New Roman"/>
+          <w:color w:val="000000" w:themeColor="text1"/>
+          <w:szCs w:val="24"/>
+        </w:rPr>
+        <w:t>€</w:t>
+      </w:r>
+    </w:p>
+    <w:p>
+      <w:pPr>
+        <w:ind w:firstLine="720"/>
+        <w:rPr>
+          <w:rFonts w:ascii="Times New Roman" w:hAnsi="Times New Roman" w:cs="Times New Roman"/>
+          <w:color w:val="000000" w:themeColor="text1"/>
+          <w:szCs w:val="24"/>
+        </w:rPr>
+      </w:pPr>
+      <w:r>
+        <w:rPr>
+          <w:rFonts w:ascii="Times New Roman" w:hAnsi="Times New Roman" w:cs="Times New Roman"/>
+          <w:b/>
+          <w:color w:val="000000" w:themeColor="text1"/>
+          <w:szCs w:val="24"/>
+        </w:rPr>
+        <w:t>&lt;</w:t>
+      </w:r>
+      <w:r>
+        <w:rPr>
+          <w:rFonts w:ascii="Times New Roman" w:hAnsi="Times New Roman" w:cs="Times New Roman"/>
+          <w:b/>
+          <w:color w:val="000000" w:themeColor="text1"/>
+          <w:szCs w:val="24"/>
+        </w:rPr>
+        <w:t xml:space="preserve"> </w:t>
+      </w:r>
+      <w:r>
+        <w:rPr>
+          <w:rFonts w:ascii="Times New Roman" w:hAnsi="Times New Roman" w:cs="Times New Roman"/>
+          <w:b/>
+          <w:color w:val="000000" w:themeColor="text1"/>
+          <w:szCs w:val="24"/>
+        </w:rPr>
+        <w:t>assignment-op</w:t>
+      </w:r>
+      <w:r>
+        <w:rPr>
+          <w:rFonts w:ascii="Times New Roman" w:hAnsi="Times New Roman" w:cs="Times New Roman"/>
+          <w:b/>
+          <w:color w:val="000000" w:themeColor="text1"/>
+          <w:szCs w:val="24"/>
+        </w:rPr>
+        <w:t xml:space="preserve">&gt; </w:t>
+      </w:r>
+      <w:r>
+        <w:rPr>
+          <w:rFonts w:ascii="Times New Roman" w:hAnsi="Times New Roman" w:cs="Times New Roman"/>
+          <w:b/>
+          <w:color w:val="000000" w:themeColor="text1"/>
+          <w:szCs w:val="24"/>
+        </w:rPr>
+        <w:sym w:font="Wingdings" w:char="F0E0"/>
+      </w:r>
+      <w:r>
+        <w:rPr>
+          <w:rFonts w:ascii="Times New Roman" w:hAnsi="Times New Roman" w:cs="Times New Roman"/>
+          <w:b/>
+          <w:color w:val="000000" w:themeColor="text1"/>
+          <w:szCs w:val="24"/>
+        </w:rPr>
+        <w:t xml:space="preserve"> </w:t>
+      </w:r>
+      <w:r>
+        <w:rPr>
+          <w:rFonts w:ascii="Times New Roman" w:hAnsi="Times New Roman" w:cs="Times New Roman"/>
+          <w:color w:val="000000" w:themeColor="text1"/>
+          <w:szCs w:val="24"/>
+        </w:rPr>
+        <w:t xml:space="preserve">assign | </w:t>
+      </w:r>
+      <w:proofErr w:type="spellStart"/>
+      <w:r>
+        <w:rPr>
+          <w:rFonts w:ascii="Times New Roman" w:hAnsi="Times New Roman" w:cs="Times New Roman"/>
+          <w:color w:val="000000" w:themeColor="text1"/>
+          <w:szCs w:val="24"/>
+        </w:rPr>
+        <w:t>compAss</w:t>
       </w:r>
       <w:proofErr w:type="spellEnd"/>
     </w:p>
@@ -4589,7 +4817,6 @@
           <w:color w:val="000000" w:themeColor="text1"/>
           <w:szCs w:val="24"/>
         </w:rPr>
-        <w:lastRenderedPageBreak/>
         <w:t xml:space="preserve">&lt;call&gt; </w:t>
       </w:r>
       <w:r>
@@ -4616,28 +4843,354 @@
           <w:color w:val="000000" w:themeColor="text1"/>
           <w:szCs w:val="24"/>
         </w:rPr>
-        <w:t>&lt;assignment-op&gt; &lt;</w:t>
-      </w:r>
-      <w:r>
-        <w:rPr>
-          <w:rFonts w:ascii="Times New Roman" w:hAnsi="Times New Roman" w:cs="Times New Roman"/>
-          <w:b/>
-          <w:color w:val="000000" w:themeColor="text1"/>
-          <w:szCs w:val="24"/>
-        </w:rPr>
-        <w:t>exp</w:t>
-      </w:r>
-      <w:r>
-        <w:rPr>
-          <w:rFonts w:ascii="Times New Roman" w:hAnsi="Times New Roman" w:cs="Times New Roman"/>
+        <w:t>ID</w:t>
+      </w:r>
+      <w:r>
+        <w:rPr>
+          <w:rFonts w:ascii="Times New Roman" w:hAnsi="Times New Roman" w:cs="Times New Roman"/>
+          <w:b/>
+          <w:color w:val="000000" w:themeColor="text1"/>
+          <w:szCs w:val="24"/>
+        </w:rPr>
+        <w:t xml:space="preserve"> </w:t>
+      </w:r>
+      <w:r>
+        <w:rPr>
+          <w:rFonts w:ascii="Times New Roman" w:hAnsi="Times New Roman" w:cs="Times New Roman"/>
+          <w:b/>
+          <w:color w:val="000000" w:themeColor="text1"/>
+          <w:szCs w:val="24"/>
+        </w:rPr>
+        <w:t>&lt;</w:t>
+      </w:r>
+      <w:proofErr w:type="spellStart"/>
+      <w:r>
+        <w:rPr>
+          <w:rFonts w:ascii="Times New Roman" w:hAnsi="Times New Roman" w:cs="Times New Roman"/>
+          <w:b/>
+          <w:color w:val="000000" w:themeColor="text1"/>
+          <w:szCs w:val="24"/>
+        </w:rPr>
+        <w:t>assign_list</w:t>
+      </w:r>
+      <w:proofErr w:type="spellEnd"/>
+      <w:r>
+        <w:rPr>
+          <w:rFonts w:ascii="Times New Roman" w:hAnsi="Times New Roman" w:cs="Times New Roman"/>
+          <w:b/>
           <w:color w:val="000000" w:themeColor="text1"/>
           <w:szCs w:val="24"/>
         </w:rPr>
         <w:t>&gt;</w:t>
+      </w:r>
+      <w:r>
+        <w:rPr>
+          <w:rFonts w:ascii="Times New Roman" w:hAnsi="Times New Roman" w:cs="Times New Roman"/>
+          <w:b/>
+          <w:color w:val="000000" w:themeColor="text1"/>
+          <w:szCs w:val="24"/>
+        </w:rPr>
+        <w:t xml:space="preserve"> &lt;</w:t>
+      </w:r>
+      <w:r>
+        <w:rPr>
+          <w:rFonts w:ascii="Times New Roman" w:hAnsi="Times New Roman" w:cs="Times New Roman"/>
+          <w:b/>
+          <w:color w:val="000000" w:themeColor="text1"/>
+          <w:szCs w:val="24"/>
+        </w:rPr>
+        <w:t>call1&gt;</w:t>
       </w:r>
     </w:p>
     <w:p>
       <w:pPr>
+        <w:ind w:firstLine="720"/>
+        <w:rPr>
+          <w:rFonts w:ascii="Times New Roman" w:hAnsi="Times New Roman" w:cs="Times New Roman"/>
+          <w:color w:val="000000" w:themeColor="text1"/>
+          <w:szCs w:val="24"/>
+        </w:rPr>
+      </w:pPr>
+      <w:r>
+        <w:rPr>
+          <w:rFonts w:ascii="Times New Roman" w:hAnsi="Times New Roman" w:cs="Times New Roman"/>
+          <w:b/>
+          <w:color w:val="000000" w:themeColor="text1"/>
+          <w:szCs w:val="24"/>
+        </w:rPr>
+        <w:t xml:space="preserve">&lt;call1&gt; </w:t>
+      </w:r>
+      <w:r>
+        <w:rPr>
+          <w:rFonts w:ascii="Times New Roman" w:hAnsi="Times New Roman" w:cs="Times New Roman"/>
+          <w:b/>
+          <w:color w:val="000000" w:themeColor="text1"/>
+          <w:szCs w:val="24"/>
+        </w:rPr>
+        <w:sym w:font="Wingdings" w:char="F0E0"/>
+      </w:r>
+      <w:r>
+        <w:rPr>
+          <w:rFonts w:ascii="Times New Roman" w:hAnsi="Times New Roman" w:cs="Times New Roman"/>
+          <w:b/>
+          <w:color w:val="000000" w:themeColor="text1"/>
+          <w:szCs w:val="24"/>
+        </w:rPr>
+        <w:t xml:space="preserve"> </w:t>
+      </w:r>
+      <w:r>
+        <w:rPr>
+          <w:rFonts w:ascii="Times New Roman" w:hAnsi="Times New Roman" w:cs="Times New Roman"/>
+          <w:b/>
+          <w:color w:val="000000" w:themeColor="text1"/>
+          <w:szCs w:val="24"/>
+        </w:rPr>
+        <w:t xml:space="preserve"> (params) </w:t>
+      </w:r>
+      <w:proofErr w:type="spellStart"/>
+      <w:r>
+        <w:rPr>
+          <w:rFonts w:ascii="Times New Roman" w:hAnsi="Times New Roman" w:cs="Times New Roman"/>
+          <w:color w:val="000000" w:themeColor="text1"/>
+          <w:szCs w:val="24"/>
+        </w:rPr>
+        <w:t>ter</w:t>
+      </w:r>
+      <w:proofErr w:type="spellEnd"/>
+      <w:r>
+        <w:rPr>
+          <w:rFonts w:ascii="Times New Roman" w:hAnsi="Times New Roman" w:cs="Times New Roman"/>
+          <w:b/>
+          <w:color w:val="000000" w:themeColor="text1"/>
+          <w:szCs w:val="24"/>
+        </w:rPr>
+        <w:t xml:space="preserve"> | </w:t>
+      </w:r>
+      <w:r>
+        <w:rPr>
+          <w:rFonts w:ascii="Times New Roman" w:hAnsi="Times New Roman" w:cs="Times New Roman"/>
+          <w:color w:val="000000" w:themeColor="text1"/>
+          <w:szCs w:val="24"/>
+        </w:rPr>
+        <w:t>&lt;</w:t>
+      </w:r>
+      <w:proofErr w:type="spellStart"/>
+      <w:r>
+        <w:rPr>
+          <w:rFonts w:ascii="Times New Roman" w:hAnsi="Times New Roman" w:cs="Times New Roman"/>
+          <w:b/>
+          <w:color w:val="000000" w:themeColor="text1"/>
+          <w:szCs w:val="24"/>
+        </w:rPr>
+        <w:t>init_list</w:t>
+      </w:r>
+      <w:proofErr w:type="spellEnd"/>
+      <w:r>
+        <w:rPr>
+          <w:rFonts w:ascii="Times New Roman" w:hAnsi="Times New Roman" w:cs="Times New Roman"/>
+          <w:color w:val="000000" w:themeColor="text1"/>
+          <w:szCs w:val="24"/>
+        </w:rPr>
+        <w:t>&gt;</w:t>
+      </w:r>
+      <w:r>
+        <w:rPr>
+          <w:rFonts w:ascii="Times New Roman" w:hAnsi="Times New Roman" w:cs="Times New Roman"/>
+          <w:color w:val="000000" w:themeColor="text1"/>
+          <w:szCs w:val="24"/>
+        </w:rPr>
+        <w:t xml:space="preserve"> exp </w:t>
+      </w:r>
+      <w:proofErr w:type="spellStart"/>
+      <w:r>
+        <w:rPr>
+          <w:rFonts w:ascii="Times New Roman" w:hAnsi="Times New Roman" w:cs="Times New Roman"/>
+          <w:color w:val="000000" w:themeColor="text1"/>
+          <w:szCs w:val="24"/>
+        </w:rPr>
+        <w:t>ter</w:t>
+      </w:r>
+      <w:proofErr w:type="spellEnd"/>
+      <w:r>
+        <w:rPr>
+          <w:rFonts w:ascii="Times New Roman" w:hAnsi="Times New Roman" w:cs="Times New Roman"/>
+          <w:color w:val="000000" w:themeColor="text1"/>
+          <w:szCs w:val="24"/>
+        </w:rPr>
+        <w:t xml:space="preserve"> </w:t>
+      </w:r>
+    </w:p>
+    <w:p>
+      <w:pPr>
+        <w:ind w:firstLine="720"/>
+        <w:rPr>
+          <w:rFonts w:ascii="Times New Roman" w:hAnsi="Times New Roman" w:cs="Times New Roman"/>
+          <w:color w:val="000000" w:themeColor="text1"/>
+          <w:szCs w:val="24"/>
+        </w:rPr>
+      </w:pPr>
+      <w:r>
+        <w:rPr>
+          <w:rFonts w:ascii="Times New Roman" w:hAnsi="Times New Roman" w:cs="Times New Roman"/>
+          <w:color w:val="000000" w:themeColor="text1"/>
+          <w:szCs w:val="24"/>
+        </w:rPr>
+        <w:t>&lt;</w:t>
+      </w:r>
+      <w:proofErr w:type="spellStart"/>
+      <w:r>
+        <w:rPr>
+          <w:rFonts w:ascii="Times New Roman" w:hAnsi="Times New Roman" w:cs="Times New Roman"/>
+          <w:b/>
+          <w:color w:val="000000" w:themeColor="text1"/>
+          <w:szCs w:val="24"/>
+        </w:rPr>
+        <w:t>init_list</w:t>
+      </w:r>
+      <w:proofErr w:type="spellEnd"/>
+      <w:r>
+        <w:rPr>
+          <w:rFonts w:ascii="Times New Roman" w:hAnsi="Times New Roman" w:cs="Times New Roman"/>
+          <w:color w:val="000000" w:themeColor="text1"/>
+          <w:szCs w:val="24"/>
+        </w:rPr>
+        <w:t xml:space="preserve">&gt; </w:t>
+      </w:r>
+      <w:r>
+        <w:rPr>
+          <w:rFonts w:ascii="Times New Roman" w:hAnsi="Times New Roman" w:cs="Times New Roman"/>
+          <w:color w:val="000000" w:themeColor="text1"/>
+          <w:szCs w:val="24"/>
+        </w:rPr>
+        <w:sym w:font="Wingdings" w:char="F0E0"/>
+      </w:r>
+      <w:r>
+        <w:rPr>
+          <w:rFonts w:ascii="Times New Roman" w:hAnsi="Times New Roman" w:cs="Times New Roman"/>
+          <w:color w:val="000000" w:themeColor="text1"/>
+          <w:szCs w:val="24"/>
+        </w:rPr>
+        <w:t xml:space="preserve"> assign ID &lt;</w:t>
+      </w:r>
+      <w:proofErr w:type="spellStart"/>
+      <w:r>
+        <w:rPr>
+          <w:rFonts w:ascii="Times New Roman" w:hAnsi="Times New Roman" w:cs="Times New Roman"/>
+          <w:b/>
+          <w:color w:val="000000" w:themeColor="text1"/>
+          <w:szCs w:val="24"/>
+        </w:rPr>
+        <w:t>init_list</w:t>
+      </w:r>
+      <w:proofErr w:type="spellEnd"/>
+      <w:r>
+        <w:rPr>
+          <w:rFonts w:ascii="Times New Roman" w:hAnsi="Times New Roman" w:cs="Times New Roman"/>
+          <w:color w:val="000000" w:themeColor="text1"/>
+          <w:szCs w:val="24"/>
+        </w:rPr>
+        <w:t xml:space="preserve">&gt; | </w:t>
+      </w:r>
+      <w:r>
+        <w:rPr>
+          <w:rFonts w:ascii="Times New Roman" w:hAnsi="Times New Roman" w:cs="Times New Roman"/>
+          <w:color w:val="000000" w:themeColor="text1"/>
+          <w:szCs w:val="24"/>
+        </w:rPr>
+        <w:t>€</w:t>
+      </w:r>
+    </w:p>
+    <w:p>
+      <w:pPr>
+        <w:ind w:firstLine="720"/>
+        <w:rPr>
+          <w:rFonts w:ascii="Times New Roman" w:hAnsi="Times New Roman" w:cs="Times New Roman"/>
+          <w:b/>
+          <w:color w:val="000000" w:themeColor="text1"/>
+          <w:szCs w:val="24"/>
+        </w:rPr>
+      </w:pPr>
+      <w:r>
+        <w:rPr>
+          <w:rFonts w:ascii="Times New Roman" w:hAnsi="Times New Roman" w:cs="Times New Roman"/>
+          <w:b/>
+          <w:color w:val="000000" w:themeColor="text1"/>
+          <w:szCs w:val="24"/>
+        </w:rPr>
+        <w:t xml:space="preserve">&lt;call&gt; </w:t>
+      </w:r>
+      <w:r>
+        <w:rPr>
+          <w:rFonts w:ascii="Times New Roman" w:hAnsi="Times New Roman" w:cs="Times New Roman"/>
+          <w:b/>
+          <w:color w:val="000000" w:themeColor="text1"/>
+          <w:szCs w:val="24"/>
+        </w:rPr>
+        <w:sym w:font="Wingdings" w:char="F0E0"/>
+      </w:r>
+      <w:r>
+        <w:rPr>
+          <w:rFonts w:ascii="Times New Roman" w:hAnsi="Times New Roman" w:cs="Times New Roman"/>
+          <w:b/>
+          <w:color w:val="000000" w:themeColor="text1"/>
+          <w:szCs w:val="24"/>
+        </w:rPr>
+        <w:t xml:space="preserve"> </w:t>
+      </w:r>
+      <w:r>
+        <w:rPr>
+          <w:rFonts w:ascii="Times New Roman" w:hAnsi="Times New Roman" w:cs="Times New Roman"/>
+          <w:color w:val="000000" w:themeColor="text1"/>
+          <w:szCs w:val="24"/>
+        </w:rPr>
+        <w:t>&lt;</w:t>
+      </w:r>
+      <w:r>
+        <w:rPr>
+          <w:rFonts w:ascii="Times New Roman" w:hAnsi="Times New Roman" w:cs="Times New Roman"/>
+          <w:b/>
+          <w:color w:val="000000" w:themeColor="text1"/>
+          <w:szCs w:val="24"/>
+        </w:rPr>
+        <w:t>const</w:t>
+      </w:r>
+      <w:r>
+        <w:rPr>
+          <w:rFonts w:ascii="Times New Roman" w:hAnsi="Times New Roman" w:cs="Times New Roman"/>
+          <w:color w:val="000000" w:themeColor="text1"/>
+          <w:szCs w:val="24"/>
+        </w:rPr>
+        <w:t>&gt;</w:t>
+      </w:r>
+      <w:r>
+        <w:rPr>
+          <w:rFonts w:ascii="Times New Roman" w:hAnsi="Times New Roman" w:cs="Times New Roman"/>
+          <w:color w:val="000000" w:themeColor="text1"/>
+          <w:szCs w:val="24"/>
+        </w:rPr>
+        <w:t xml:space="preserve"> </w:t>
+      </w:r>
+      <w:proofErr w:type="spellStart"/>
+      <w:r>
+        <w:rPr>
+          <w:rFonts w:ascii="Times New Roman" w:hAnsi="Times New Roman" w:cs="Times New Roman"/>
+          <w:color w:val="000000" w:themeColor="text1"/>
+          <w:szCs w:val="24"/>
+        </w:rPr>
+        <w:t>ter</w:t>
+      </w:r>
+      <w:proofErr w:type="spellEnd"/>
+      <w:r>
+        <w:rPr>
+          <w:rFonts w:ascii="Times New Roman" w:hAnsi="Times New Roman" w:cs="Times New Roman"/>
+          <w:color w:val="000000" w:themeColor="text1"/>
+          <w:szCs w:val="24"/>
+        </w:rPr>
+        <w:t xml:space="preserve"> </w:t>
+      </w:r>
+    </w:p>
+    <w:p>
+      <w:pPr>
         <w:rPr>
           <w:rFonts w:ascii="Times New Roman" w:hAnsi="Times New Roman" w:cs="Times New Roman"/>
           <w:b/>
@@ -4711,7 +5264,15 @@
           <w:color w:val="000000" w:themeColor="text1"/>
           <w:szCs w:val="24"/>
         </w:rPr>
-        <w:t>&gt; | €</w:t>
+        <w:t xml:space="preserve">&gt; | </w:t>
+      </w:r>
+      <w:r>
+        <w:rPr>
+          <w:rFonts w:ascii="Times New Roman" w:hAnsi="Times New Roman" w:cs="Times New Roman"/>
+          <w:color w:val="000000" w:themeColor="text1"/>
+          <w:szCs w:val="24"/>
+        </w:rPr>
+        <w:t>€</w:t>
       </w:r>
     </w:p>
     <w:p>
@@ -4946,7 +5507,24 @@
           <w:color w:val="000000" w:themeColor="text1"/>
           <w:szCs w:val="24"/>
         </w:rPr>
-        <w:t xml:space="preserve"> abstract | €</w:t>
+        <w:t xml:space="preserve"> </w:t>
+      </w:r>
+      <w:r>
+        <w:rPr>
+          <w:rFonts w:ascii="Times New Roman" w:hAnsi="Times New Roman" w:cs="Times New Roman"/>
+          <w:color w:val="000000" w:themeColor="text1"/>
+          <w:szCs w:val="24"/>
+        </w:rPr>
+        <w:t>abstract</w:t>
+      </w:r>
+      <w:r>
+        <w:rPr>
+          <w:rFonts w:ascii="Times New Roman" w:hAnsi="Times New Roman" w:cs="Times New Roman"/>
+          <w:b/>
+          <w:color w:val="000000" w:themeColor="text1"/>
+          <w:szCs w:val="24"/>
+        </w:rPr>
+        <w:t xml:space="preserve"> | €</w:t>
       </w:r>
     </w:p>
     <w:p>
@@ -4982,7 +5560,15 @@
           <w:color w:val="000000" w:themeColor="text1"/>
           <w:szCs w:val="24"/>
         </w:rPr>
-        <w:t xml:space="preserve"> extends ID | €</w:t>
+        <w:t xml:space="preserve"> </w:t>
+      </w:r>
+      <w:r>
+        <w:rPr>
+          <w:rFonts w:ascii="Times New Roman" w:hAnsi="Times New Roman" w:cs="Times New Roman"/>
+          <w:color w:val="000000" w:themeColor="text1"/>
+          <w:szCs w:val="24"/>
+        </w:rPr>
+        <w:t>extends ID | €</w:t>
       </w:r>
     </w:p>
     <w:p>
@@ -5033,7 +5619,6 @@
       <w:r>
         <w:rPr>
           <w:rFonts w:ascii="Times New Roman" w:hAnsi="Times New Roman" w:cs="Times New Roman"/>
-          <w:b/>
           <w:color w:val="000000" w:themeColor="text1"/>
           <w:szCs w:val="24"/>
         </w:rPr>
@@ -5117,7 +5702,18 @@
           <w:color w:val="000000" w:themeColor="text1"/>
           <w:szCs w:val="24"/>
         </w:rPr>
-        <w:t>decl_in</w:t>
+        <w:t>d</w:t>
+      </w:r>
+      <w:bookmarkStart w:id="0" w:name="_GoBack"/>
+      <w:bookmarkEnd w:id="0"/>
+      <w:r>
+        <w:rPr>
+          <w:rFonts w:ascii="Times New Roman" w:hAnsi="Times New Roman" w:cs="Times New Roman"/>
+          <w:b/>
+          <w:color w:val="000000" w:themeColor="text1"/>
+          <w:szCs w:val="24"/>
+        </w:rPr>
+        <w:t>ecl_in</w:t>
       </w:r>
       <w:r>
         <w:rPr>
@@ -5700,13 +6296,7 @@
               <w:rPr>
                 <w:rFonts w:ascii="Times New Roman" w:hAnsi="Times New Roman" w:cs="Times New Roman"/>
               </w:rPr>
-              <w:t>Abstract</w:t>
-            </w:r>
-            <w:r>
-              <w:rPr>
-                <w:rFonts w:ascii="Times New Roman" w:hAnsi="Times New Roman" w:cs="Times New Roman"/>
-              </w:rPr>
-              <w:t xml:space="preserve">, </w:t>
+              <w:t xml:space="preserve">Abstract, </w:t>
             </w:r>
             <w:r>
               <w:rPr>
@@ -6058,8 +6648,6 @@
               </w:rPr>
               <w:t>}</w:t>
             </w:r>
-            <w:bookmarkStart w:id="0" w:name="_GoBack"/>
-            <w:bookmarkEnd w:id="0"/>
           </w:p>
         </w:tc>
       </w:tr>
@@ -6599,6 +7187,7 @@
               <w:rPr>
                 <w:rFonts w:ascii="Times New Roman" w:hAnsi="Times New Roman" w:cs="Times New Roman"/>
               </w:rPr>
+              <w:lastRenderedPageBreak/>
               <w:t xml:space="preserve">Params </w:t>
             </w:r>
           </w:p>
@@ -7119,7 +7708,6 @@
               <w:rPr>
                 <w:rFonts w:ascii="Times New Roman" w:hAnsi="Times New Roman" w:cs="Times New Roman"/>
               </w:rPr>
-              <w:lastRenderedPageBreak/>
               <w:t>R1</w:t>
             </w:r>
           </w:p>
@@ -12504,7 +13092,7 @@
 </file>
 
 <file path=customXml/itemProps1.xml><?xml version="1.0" encoding="utf-8"?>
-<ds:datastoreItem xmlns:ds="http://schemas.openxmlformats.org/officeDocument/2006/customXml" ds:itemID="{405DFC51-FE46-47B3-8578-A7A8FF522BF8}">
+<ds:datastoreItem xmlns:ds="http://schemas.openxmlformats.org/officeDocument/2006/customXml" ds:itemID="{B3849A8C-21A1-49C4-848D-A61623CB6AFE}">
   <ds:schemaRefs>
     <ds:schemaRef ds:uri="http://schemas.openxmlformats.org/officeDocument/2006/bibliography"/>
   </ds:schemaRefs>

</xml_diff>

<commit_message>
Added Loop and Constants
</commit_message>
<xml_diff>
--- a/Syntax CFG.docx
+++ b/Syntax CFG.docx
@@ -2748,7 +2748,25 @@
           <w:color w:val="000000" w:themeColor="text1"/>
           <w:szCs w:val="24"/>
         </w:rPr>
-        <w:t>&lt;assignment-op&gt;&lt;exp&gt; | ++</w:t>
+        <w:t>&lt;assignment-op&gt;&lt;exp&gt; |</w:t>
+      </w:r>
+      <w:r>
+        <w:rPr>
+          <w:rFonts w:ascii="Times New Roman" w:hAnsi="Times New Roman" w:cs="Times New Roman"/>
+          <w:b/>
+          <w:color w:val="000000" w:themeColor="text1"/>
+          <w:szCs w:val="24"/>
+        </w:rPr>
+        <w:t xml:space="preserve"> </w:t>
+      </w:r>
+      <w:r>
+        <w:rPr>
+          <w:rFonts w:ascii="Times New Roman" w:hAnsi="Times New Roman" w:cs="Times New Roman"/>
+          <w:b/>
+          <w:color w:val="000000" w:themeColor="text1"/>
+          <w:szCs w:val="24"/>
+        </w:rPr>
+        <w:t>€</w:t>
       </w:r>
     </w:p>
     <w:p>
@@ -2798,7 +2816,15 @@
           <w:color w:val="000000" w:themeColor="text1"/>
           <w:szCs w:val="24"/>
         </w:rPr>
-        <w:t>while(&lt;cond2</w:t>
+        <w:t>while(&lt;</w:t>
+      </w:r>
+      <w:r>
+        <w:rPr>
+          <w:rFonts w:ascii="Times New Roman" w:hAnsi="Times New Roman" w:cs="Times New Roman"/>
+          <w:color w:val="000000" w:themeColor="text1"/>
+          <w:szCs w:val="24"/>
+        </w:rPr>
+        <w:t>exp</w:t>
       </w:r>
       <w:proofErr w:type="gramStart"/>
       <w:r>
@@ -2872,7 +2898,25 @@
           <w:color w:val="000000" w:themeColor="text1"/>
           <w:szCs w:val="24"/>
         </w:rPr>
-        <w:t xml:space="preserve">do &lt;body&gt;while(&lt;cond2&gt;) </w:t>
+        <w:t>do &lt;body&gt;while(&lt;</w:t>
+      </w:r>
+      <w:r>
+        <w:rPr>
+          <w:rFonts w:ascii="Times New Roman" w:hAnsi="Times New Roman" w:cs="Times New Roman"/>
+          <w:color w:val="000000" w:themeColor="text1"/>
+          <w:szCs w:val="24"/>
+        </w:rPr>
+        <w:t>exp</w:t>
+      </w:r>
+      <w:bookmarkStart w:id="0" w:name="_GoBack"/>
+      <w:bookmarkEnd w:id="0"/>
+      <w:r>
+        <w:rPr>
+          <w:rFonts w:ascii="Times New Roman" w:hAnsi="Times New Roman" w:cs="Times New Roman"/>
+          <w:color w:val="000000" w:themeColor="text1"/>
+          <w:szCs w:val="24"/>
+        </w:rPr>
+        <w:t xml:space="preserve">&gt;) </w:t>
       </w:r>
       <w:proofErr w:type="spellStart"/>
       <w:r>
@@ -7582,8 +7626,6 @@
               </w:rPr>
               <w:t>, [</w:t>
             </w:r>
-            <w:bookmarkStart w:id="0" w:name="_GoBack"/>
-            <w:bookmarkEnd w:id="0"/>
           </w:p>
         </w:tc>
         <w:tc>
@@ -13265,7 +13307,7 @@
 </file>
 
 <file path=customXml/itemProps1.xml><?xml version="1.0" encoding="utf-8"?>
-<ds:datastoreItem xmlns:ds="http://schemas.openxmlformats.org/officeDocument/2006/customXml" ds:itemID="{C8316F3E-DAA2-4273-B85E-AD57B5EA7211}">
+<ds:datastoreItem xmlns:ds="http://schemas.openxmlformats.org/officeDocument/2006/customXml" ds:itemID="{D9744ADA-2218-45D4-B6C8-5BE7835B590B}">
   <ds:schemaRefs>
     <ds:schemaRef ds:uri="http://schemas.openxmlformats.org/officeDocument/2006/bibliography"/>
   </ds:schemaRefs>

</xml_diff>

<commit_message>
expression complete, code structure complete
</commit_message>
<xml_diff>
--- a/Syntax CFG.docx
+++ b/Syntax CFG.docx
@@ -2590,14 +2590,24 @@
         </w:rPr>
         <w:t xml:space="preserve">&gt; </w:t>
       </w:r>
-      <w:r>
-        <w:rPr>
-          <w:rFonts w:ascii="Times New Roman" w:hAnsi="Times New Roman" w:cs="Times New Roman"/>
-          <w:b/>
-          <w:color w:val="000000" w:themeColor="text1"/>
-          <w:szCs w:val="24"/>
-        </w:rPr>
-        <w:t xml:space="preserve">; </w:t>
+      <w:proofErr w:type="spellStart"/>
+      <w:r>
+        <w:rPr>
+          <w:rFonts w:ascii="Times New Roman" w:hAnsi="Times New Roman" w:cs="Times New Roman"/>
+          <w:color w:val="000000" w:themeColor="text1"/>
+          <w:szCs w:val="24"/>
+        </w:rPr>
+        <w:t>ter</w:t>
+      </w:r>
+      <w:proofErr w:type="spellEnd"/>
+      <w:r>
+        <w:rPr>
+          <w:rFonts w:ascii="Times New Roman" w:hAnsi="Times New Roman" w:cs="Times New Roman"/>
+          <w:b/>
+          <w:color w:val="000000" w:themeColor="text1"/>
+          <w:szCs w:val="24"/>
+        </w:rPr>
+        <w:t xml:space="preserve"> </w:t>
       </w:r>
       <w:r>
         <w:rPr>
@@ -2624,14 +2634,24 @@
         </w:rPr>
         <w:t xml:space="preserve">&gt; </w:t>
       </w:r>
-      <w:r>
-        <w:rPr>
-          <w:rFonts w:ascii="Times New Roman" w:hAnsi="Times New Roman" w:cs="Times New Roman"/>
-          <w:b/>
-          <w:color w:val="000000" w:themeColor="text1"/>
-          <w:szCs w:val="24"/>
-        </w:rPr>
-        <w:t xml:space="preserve">; </w:t>
+      <w:proofErr w:type="spellStart"/>
+      <w:r>
+        <w:rPr>
+          <w:rFonts w:ascii="Times New Roman" w:hAnsi="Times New Roman" w:cs="Times New Roman"/>
+          <w:color w:val="000000" w:themeColor="text1"/>
+          <w:szCs w:val="24"/>
+        </w:rPr>
+        <w:t>ter</w:t>
+      </w:r>
+      <w:proofErr w:type="spellEnd"/>
+      <w:r>
+        <w:rPr>
+          <w:rFonts w:ascii="Times New Roman" w:hAnsi="Times New Roman" w:cs="Times New Roman"/>
+          <w:b/>
+          <w:color w:val="000000" w:themeColor="text1"/>
+          <w:szCs w:val="24"/>
+        </w:rPr>
+        <w:t xml:space="preserve"> </w:t>
       </w:r>
       <w:r>
         <w:rPr>
@@ -3164,7 +3184,25 @@
           <w:color w:val="000000" w:themeColor="text1"/>
           <w:szCs w:val="24"/>
         </w:rPr>
-        <w:t xml:space="preserve"> RO &lt;PM&gt; &lt;ROP&gt;|€</w:t>
+        <w:t xml:space="preserve"> RO &lt;PM&gt; &lt;ROP</w:t>
+      </w:r>
+      <w:r>
+        <w:rPr>
+          <w:rFonts w:ascii="Times New Roman" w:hAnsi="Times New Roman" w:cs="Times New Roman"/>
+          <w:b/>
+          <w:color w:val="000000" w:themeColor="text1"/>
+          <w:szCs w:val="24"/>
+        </w:rPr>
+        <w:t>’</w:t>
+      </w:r>
+      <w:r>
+        <w:rPr>
+          <w:rFonts w:ascii="Times New Roman" w:hAnsi="Times New Roman" w:cs="Times New Roman"/>
+          <w:b/>
+          <w:color w:val="000000" w:themeColor="text1"/>
+          <w:szCs w:val="24"/>
+        </w:rPr>
+        <w:t>&gt;|€</w:t>
       </w:r>
     </w:p>
     <w:p>
@@ -3238,7 +3276,33 @@
           <w:color w:val="000000" w:themeColor="text1"/>
           <w:szCs w:val="24"/>
         </w:rPr>
-        <w:t xml:space="preserve"> &lt;PM&gt;&lt;MDM&gt;&lt;PM’&gt; | €</w:t>
+        <w:t xml:space="preserve"> </w:t>
+      </w:r>
+      <w:r>
+        <w:rPr>
+          <w:rFonts w:ascii="Times New Roman" w:hAnsi="Times New Roman" w:cs="Times New Roman"/>
+          <w:color w:val="000000" w:themeColor="text1"/>
+          <w:szCs w:val="24"/>
+        </w:rPr>
+        <w:t>PM</w:t>
+      </w:r>
+      <w:r>
+        <w:rPr>
+          <w:rFonts w:ascii="Times New Roman" w:hAnsi="Times New Roman" w:cs="Times New Roman"/>
+          <w:b/>
+          <w:color w:val="000000" w:themeColor="text1"/>
+          <w:szCs w:val="24"/>
+        </w:rPr>
+        <w:t xml:space="preserve"> </w:t>
+      </w:r>
+      <w:r>
+        <w:rPr>
+          <w:rFonts w:ascii="Times New Roman" w:hAnsi="Times New Roman" w:cs="Times New Roman"/>
+          <w:b/>
+          <w:color w:val="000000" w:themeColor="text1"/>
+          <w:szCs w:val="24"/>
+        </w:rPr>
+        <w:t>&lt;MDM&gt;&lt;PM’&gt; | €</w:t>
       </w:r>
     </w:p>
     <w:p>
@@ -3445,14 +3509,25 @@
         </w:rPr>
         <w:t xml:space="preserve"> </w:t>
       </w:r>
-      <w:r>
-        <w:rPr>
-          <w:rFonts w:ascii="Times New Roman" w:hAnsi="Times New Roman" w:cs="Times New Roman"/>
-          <w:b/>
-          <w:color w:val="000000" w:themeColor="text1"/>
-          <w:szCs w:val="24"/>
-        </w:rPr>
-        <w:t xml:space="preserve">OR &gt; </w:t>
+      <w:bookmarkStart w:id="0" w:name="_GoBack"/>
+      <w:r>
+        <w:rPr>
+          <w:rFonts w:ascii="Times New Roman" w:hAnsi="Times New Roman" w:cs="Times New Roman"/>
+          <w:b/>
+          <w:color w:val="000000" w:themeColor="text1"/>
+          <w:szCs w:val="24"/>
+        </w:rPr>
+        <w:t>EXP</w:t>
+      </w:r>
+      <w:bookmarkEnd w:id="0"/>
+      <w:r>
+        <w:rPr>
+          <w:rFonts w:ascii="Times New Roman" w:hAnsi="Times New Roman" w:cs="Times New Roman"/>
+          <w:b/>
+          <w:color w:val="000000" w:themeColor="text1"/>
+          <w:szCs w:val="24"/>
+        </w:rPr>
+        <w:t xml:space="preserve"> &gt; </w:t>
       </w:r>
       <w:r>
         <w:rPr>
@@ -3658,6 +3733,15 @@
           <w:color w:val="000000" w:themeColor="text1"/>
           <w:szCs w:val="24"/>
         </w:rPr>
+        <w:t xml:space="preserve"> </w:t>
+      </w:r>
+      <w:r>
+        <w:rPr>
+          <w:rFonts w:ascii="Times New Roman" w:hAnsi="Times New Roman" w:cs="Times New Roman"/>
+          <w:b/>
+          <w:color w:val="000000" w:themeColor="text1"/>
+          <w:szCs w:val="24"/>
+        </w:rPr>
         <w:t>&lt;if-else-</w:t>
       </w:r>
       <w:proofErr w:type="spellStart"/>
@@ -5191,8 +5275,6 @@
           <w:szCs w:val="24"/>
         </w:rPr>
       </w:pPr>
-      <w:bookmarkStart w:id="0" w:name="_GoBack"/>
-      <w:bookmarkEnd w:id="0"/>
       <w:r>
         <w:rPr>
           <w:rFonts w:ascii="Times New Roman" w:hAnsi="Times New Roman" w:cs="Times New Roman"/>
@@ -13363,7 +13445,7 @@
 </file>
 
 <file path=customXml/itemProps1.xml><?xml version="1.0" encoding="utf-8"?>
-<ds:datastoreItem xmlns:ds="http://schemas.openxmlformats.org/officeDocument/2006/customXml" ds:itemID="{1EE5677B-61A4-43E8-A6F5-51547D13AFA8}">
+<ds:datastoreItem xmlns:ds="http://schemas.openxmlformats.org/officeDocument/2006/customXml" ds:itemID="{33FB8A5D-D642-4ADB-8090-E15BB9E38923}">
   <ds:schemaRefs>
     <ds:schemaRef ds:uri="http://schemas.openxmlformats.org/officeDocument/2006/bibliography"/>
   </ds:schemaRefs>

</xml_diff>

<commit_message>
first working version error exist at exp
</commit_message>
<xml_diff>
--- a/Syntax CFG.docx
+++ b/Syntax CFG.docx
@@ -1023,13 +1023,20 @@
           <w:color w:val="000000" w:themeColor="text1"/>
           <w:szCs w:val="24"/>
         </w:rPr>
-        <w:t xml:space="preserve"> ID </w:t>
+        <w:t xml:space="preserve"> </w:t>
+      </w:r>
+      <w:r>
+        <w:rPr>
+          <w:rFonts w:ascii="Times New Roman" w:hAnsi="Times New Roman" w:cs="Times New Roman"/>
+          <w:color w:val="000000" w:themeColor="text1"/>
+          <w:szCs w:val="24"/>
+        </w:rPr>
+        <w:t xml:space="preserve">ID </w:t>
       </w:r>
       <w:proofErr w:type="spellStart"/>
       <w:r>
         <w:rPr>
           <w:rFonts w:ascii="Times New Roman" w:hAnsi="Times New Roman" w:cs="Times New Roman"/>
-          <w:b/>
           <w:color w:val="000000" w:themeColor="text1"/>
           <w:szCs w:val="24"/>
         </w:rPr>
@@ -1043,7 +1050,25 @@
           <w:color w:val="000000" w:themeColor="text1"/>
           <w:szCs w:val="24"/>
         </w:rPr>
-        <w:t xml:space="preserve"> &lt;ass&gt;</w:t>
+        <w:t xml:space="preserve"> &lt;ass</w:t>
+      </w:r>
+      <w:r>
+        <w:rPr>
+          <w:rFonts w:ascii="Times New Roman" w:hAnsi="Times New Roman" w:cs="Times New Roman"/>
+          <w:b/>
+          <w:color w:val="000000" w:themeColor="text1"/>
+          <w:szCs w:val="24"/>
+        </w:rPr>
+        <w:t>2</w:t>
+      </w:r>
+      <w:r>
+        <w:rPr>
+          <w:rFonts w:ascii="Times New Roman" w:hAnsi="Times New Roman" w:cs="Times New Roman"/>
+          <w:b/>
+          <w:color w:val="000000" w:themeColor="text1"/>
+          <w:szCs w:val="24"/>
+        </w:rPr>
+        <w:t>&gt;</w:t>
       </w:r>
     </w:p>
     <w:p>
@@ -1063,7 +1088,7 @@
           <w:color w:val="000000" w:themeColor="text1"/>
           <w:szCs w:val="24"/>
         </w:rPr>
-        <w:t xml:space="preserve">&lt;ass&gt; </w:t>
+        <w:t xml:space="preserve">&lt;ass2&gt; </w:t>
       </w:r>
       <w:r>
         <w:rPr>
@@ -1081,16 +1106,79 @@
           <w:color w:val="000000" w:themeColor="text1"/>
           <w:szCs w:val="24"/>
         </w:rPr>
-        <w:t xml:space="preserve"> = </w:t>
-      </w:r>
-      <w:r>
-        <w:rPr>
-          <w:rFonts w:ascii="Times New Roman" w:hAnsi="Times New Roman" w:cs="Times New Roman"/>
-          <w:b/>
-          <w:color w:val="000000" w:themeColor="text1"/>
-          <w:szCs w:val="24"/>
-        </w:rPr>
-        <w:t>&lt;ass1&gt;</w:t>
+        <w:t xml:space="preserve"> </w:t>
+      </w:r>
+      <w:proofErr w:type="gramStart"/>
+      <w:r>
+        <w:rPr>
+          <w:rFonts w:ascii="Times New Roman" w:hAnsi="Times New Roman" w:cs="Times New Roman"/>
+          <w:color w:val="000000" w:themeColor="text1"/>
+          <w:szCs w:val="24"/>
+        </w:rPr>
+        <w:t>(</w:t>
+      </w:r>
+      <w:r>
+        <w:rPr>
+          <w:rFonts w:ascii="Times New Roman" w:hAnsi="Times New Roman" w:cs="Times New Roman"/>
+          <w:b/>
+          <w:color w:val="000000" w:themeColor="text1"/>
+          <w:szCs w:val="24"/>
+        </w:rPr>
+        <w:t xml:space="preserve"> </w:t>
+      </w:r>
+      <w:r>
+        <w:rPr>
+          <w:rFonts w:ascii="Times New Roman" w:hAnsi="Times New Roman" w:cs="Times New Roman"/>
+          <w:b/>
+          <w:color w:val="000000" w:themeColor="text1"/>
+          <w:szCs w:val="24"/>
+        </w:rPr>
+        <w:t>&lt;</w:t>
+      </w:r>
+      <w:proofErr w:type="gramEnd"/>
+      <w:r>
+        <w:rPr>
+          <w:rFonts w:ascii="Times New Roman" w:hAnsi="Times New Roman" w:cs="Times New Roman"/>
+          <w:b/>
+          <w:color w:val="000000" w:themeColor="text1"/>
+          <w:szCs w:val="24"/>
+        </w:rPr>
+        <w:t>params&gt;</w:t>
+      </w:r>
+      <w:r>
+        <w:rPr>
+          <w:rFonts w:ascii="Times New Roman" w:hAnsi="Times New Roman" w:cs="Times New Roman"/>
+          <w:b/>
+          <w:color w:val="000000" w:themeColor="text1"/>
+          <w:szCs w:val="24"/>
+        </w:rPr>
+        <w:t xml:space="preserve"> </w:t>
+      </w:r>
+      <w:r>
+        <w:rPr>
+          <w:rFonts w:ascii="Times New Roman" w:hAnsi="Times New Roman" w:cs="Times New Roman"/>
+          <w:color w:val="000000" w:themeColor="text1"/>
+          <w:szCs w:val="24"/>
+        </w:rPr>
+        <w:t>)</w:t>
+      </w:r>
+      <w:r>
+        <w:rPr>
+          <w:rFonts w:ascii="Times New Roman" w:hAnsi="Times New Roman" w:cs="Times New Roman"/>
+          <w:b/>
+          <w:color w:val="000000" w:themeColor="text1"/>
+          <w:szCs w:val="24"/>
+        </w:rPr>
+        <w:t xml:space="preserve"> &lt;function-body&gt;</w:t>
+      </w:r>
+      <w:r>
+        <w:rPr>
+          <w:rFonts w:ascii="Times New Roman" w:hAnsi="Times New Roman" w:cs="Times New Roman"/>
+          <w:b/>
+          <w:color w:val="000000" w:themeColor="text1"/>
+          <w:szCs w:val="24"/>
+        </w:rPr>
+        <w:t xml:space="preserve"> | &lt;ass&gt;</w:t>
       </w:r>
     </w:p>
     <w:p>
@@ -1110,7 +1198,7 @@
           <w:color w:val="000000" w:themeColor="text1"/>
           <w:szCs w:val="24"/>
         </w:rPr>
-        <w:t xml:space="preserve">&lt;ass1&gt; </w:t>
+        <w:t xml:space="preserve">&lt;ass&gt; </w:t>
       </w:r>
       <w:r>
         <w:rPr>
@@ -1128,34 +1216,16 @@
           <w:color w:val="000000" w:themeColor="text1"/>
           <w:szCs w:val="24"/>
         </w:rPr>
-        <w:t xml:space="preserve"> &lt;dec2&gt; </w:t>
-      </w:r>
-      <w:proofErr w:type="spellStart"/>
-      <w:r>
-        <w:rPr>
-          <w:rFonts w:ascii="Times New Roman" w:hAnsi="Times New Roman" w:cs="Times New Roman"/>
-          <w:color w:val="000000" w:themeColor="text1"/>
-          <w:szCs w:val="24"/>
-        </w:rPr>
-        <w:t>ter</w:t>
-      </w:r>
-      <w:proofErr w:type="spellEnd"/>
-      <w:r>
-        <w:rPr>
-          <w:rFonts w:ascii="Times New Roman" w:hAnsi="Times New Roman" w:cs="Times New Roman"/>
-          <w:color w:val="000000" w:themeColor="text1"/>
-          <w:szCs w:val="24"/>
-        </w:rPr>
-        <w:t xml:space="preserve"> | </w:t>
-      </w:r>
-      <w:r>
-        <w:rPr>
-          <w:rFonts w:ascii="Times New Roman" w:hAnsi="Times New Roman" w:cs="Times New Roman"/>
-          <w:b/>
-          <w:color w:val="000000" w:themeColor="text1"/>
-          <w:szCs w:val="24"/>
-        </w:rPr>
-        <w:t>(&lt;params&gt;) &lt;function-body&gt;</w:t>
+        <w:t xml:space="preserve"> = </w:t>
+      </w:r>
+      <w:r>
+        <w:rPr>
+          <w:rFonts w:ascii="Times New Roman" w:hAnsi="Times New Roman" w:cs="Times New Roman"/>
+          <w:b/>
+          <w:color w:val="000000" w:themeColor="text1"/>
+          <w:szCs w:val="24"/>
+        </w:rPr>
+        <w:t>&lt;ass1&gt;</w:t>
       </w:r>
     </w:p>
     <w:p>
@@ -1175,7 +1245,7 @@
           <w:color w:val="000000" w:themeColor="text1"/>
           <w:szCs w:val="24"/>
         </w:rPr>
-        <w:t xml:space="preserve">&lt;dec3&gt; </w:t>
+        <w:t xml:space="preserve">&lt;ass1&gt; </w:t>
       </w:r>
       <w:r>
         <w:rPr>
@@ -1193,132 +1263,43 @@
           <w:color w:val="000000" w:themeColor="text1"/>
           <w:szCs w:val="24"/>
         </w:rPr>
-        <w:t xml:space="preserve"> ID &lt;ass&gt;</w:t>
-      </w:r>
-      <w:r>
-        <w:rPr>
-          <w:rFonts w:ascii="Times New Roman" w:hAnsi="Times New Roman" w:cs="Times New Roman"/>
-          <w:b/>
-          <w:color w:val="000000" w:themeColor="text1"/>
-          <w:szCs w:val="24"/>
-        </w:rPr>
-        <w:t xml:space="preserve"> //not use</w:t>
-      </w:r>
-    </w:p>
-    <w:p>
-      <w:pPr>
-        <w:ind w:left="720"/>
-        <w:rPr>
-          <w:rFonts w:ascii="Times New Roman" w:hAnsi="Times New Roman" w:cs="Times New Roman"/>
-          <w:b/>
-          <w:color w:val="000000" w:themeColor="text1"/>
-          <w:szCs w:val="24"/>
-        </w:rPr>
-      </w:pPr>
-      <w:r>
-        <w:rPr>
-          <w:rFonts w:ascii="Times New Roman" w:hAnsi="Times New Roman" w:cs="Times New Roman"/>
-          <w:b/>
-          <w:color w:val="000000" w:themeColor="text1"/>
-          <w:szCs w:val="24"/>
-        </w:rPr>
-        <w:t xml:space="preserve">&lt;dec2&gt; </w:t>
-      </w:r>
-      <w:r>
-        <w:rPr>
-          <w:rFonts w:ascii="Times New Roman" w:hAnsi="Times New Roman" w:cs="Times New Roman"/>
-          <w:b/>
-          <w:color w:val="000000" w:themeColor="text1"/>
-          <w:szCs w:val="24"/>
-        </w:rPr>
-        <w:sym w:font="Wingdings" w:char="F0E0"/>
-      </w:r>
-      <w:r>
-        <w:rPr>
-          <w:rFonts w:ascii="Times New Roman" w:hAnsi="Times New Roman" w:cs="Times New Roman"/>
-          <w:b/>
-          <w:color w:val="000000" w:themeColor="text1"/>
-          <w:szCs w:val="24"/>
-        </w:rPr>
-        <w:t xml:space="preserve"> ID &lt;</w:t>
+        <w:t xml:space="preserve"> &lt;dec2&gt; </w:t>
       </w:r>
       <w:proofErr w:type="spellStart"/>
       <w:r>
         <w:rPr>
           <w:rFonts w:ascii="Times New Roman" w:hAnsi="Times New Roman" w:cs="Times New Roman"/>
-          <w:b/>
-          <w:color w:val="000000" w:themeColor="text1"/>
-          <w:szCs w:val="24"/>
-        </w:rPr>
-        <w:t>init</w:t>
+          <w:color w:val="000000" w:themeColor="text1"/>
+          <w:szCs w:val="24"/>
+        </w:rPr>
+        <w:t>ter</w:t>
       </w:r>
       <w:proofErr w:type="spellEnd"/>
       <w:r>
         <w:rPr>
           <w:rFonts w:ascii="Times New Roman" w:hAnsi="Times New Roman" w:cs="Times New Roman"/>
-          <w:b/>
-          <w:color w:val="000000" w:themeColor="text1"/>
-          <w:szCs w:val="24"/>
-        </w:rPr>
-        <w:t>&gt; &lt;list&gt;</w:t>
-      </w:r>
-    </w:p>
-    <w:p>
-      <w:pPr>
-        <w:ind w:left="720"/>
-        <w:rPr>
-          <w:rFonts w:ascii="Times New Roman" w:hAnsi="Times New Roman" w:cs="Times New Roman"/>
-          <w:b/>
-          <w:color w:val="000000" w:themeColor="text1"/>
-          <w:szCs w:val="24"/>
-        </w:rPr>
-      </w:pPr>
-      <w:r>
-        <w:rPr>
-          <w:rFonts w:ascii="Times New Roman" w:hAnsi="Times New Roman" w:cs="Times New Roman"/>
-          <w:b/>
-          <w:color w:val="000000" w:themeColor="text1"/>
-          <w:szCs w:val="24"/>
-        </w:rPr>
-        <w:t xml:space="preserve">&lt;dec2&gt; </w:t>
-      </w:r>
-      <w:r>
-        <w:rPr>
-          <w:rFonts w:ascii="Times New Roman" w:hAnsi="Times New Roman" w:cs="Times New Roman"/>
-          <w:b/>
-          <w:color w:val="000000" w:themeColor="text1"/>
-          <w:szCs w:val="24"/>
-        </w:rPr>
-        <w:sym w:font="Wingdings" w:char="F0E0"/>
-      </w:r>
-      <w:r>
-        <w:rPr>
-          <w:rFonts w:ascii="Times New Roman" w:hAnsi="Times New Roman" w:cs="Times New Roman"/>
-          <w:b/>
-          <w:color w:val="000000" w:themeColor="text1"/>
-          <w:szCs w:val="24"/>
-        </w:rPr>
-        <w:t xml:space="preserve"> new DT </w:t>
-      </w:r>
-      <w:proofErr w:type="gramStart"/>
-      <w:r>
-        <w:rPr>
-          <w:rFonts w:ascii="Times New Roman" w:hAnsi="Times New Roman" w:cs="Times New Roman"/>
-          <w:b/>
-          <w:color w:val="000000" w:themeColor="text1"/>
-          <w:szCs w:val="24"/>
-        </w:rPr>
-        <w:t>( &lt;</w:t>
-      </w:r>
-      <w:proofErr w:type="gramEnd"/>
-      <w:r>
-        <w:rPr>
-          <w:rFonts w:ascii="Times New Roman" w:hAnsi="Times New Roman" w:cs="Times New Roman"/>
-          <w:b/>
-          <w:color w:val="000000" w:themeColor="text1"/>
-          <w:szCs w:val="24"/>
-        </w:rPr>
-        <w:t xml:space="preserve">params ) </w:t>
+          <w:color w:val="000000" w:themeColor="text1"/>
+          <w:szCs w:val="24"/>
+        </w:rPr>
+        <w:t xml:space="preserve"> | </w:t>
+      </w:r>
+      <w:r>
+        <w:rPr>
+          <w:rFonts w:ascii="Times New Roman" w:hAnsi="Times New Roman" w:cs="Times New Roman"/>
+          <w:b/>
+          <w:color w:val="000000" w:themeColor="text1"/>
+          <w:szCs w:val="24"/>
+        </w:rPr>
+        <w:t>(&lt;params&gt;) &lt;function-body&gt;</w:t>
+      </w:r>
+      <w:r>
+        <w:rPr>
+          <w:rFonts w:ascii="Times New Roman" w:hAnsi="Times New Roman" w:cs="Times New Roman"/>
+          <w:b/>
+          <w:color w:val="000000" w:themeColor="text1"/>
+          <w:szCs w:val="24"/>
+        </w:rPr>
+        <w:t xml:space="preserve"> | &lt;const&gt; </w:t>
       </w:r>
       <w:proofErr w:type="spellStart"/>
       <w:r>
@@ -1348,7 +1329,7 @@
           <w:color w:val="000000" w:themeColor="text1"/>
           <w:szCs w:val="24"/>
         </w:rPr>
-        <w:t xml:space="preserve">&lt;dec4&gt; </w:t>
+        <w:t xml:space="preserve">&lt;dec3&gt; </w:t>
       </w:r>
       <w:r>
         <w:rPr>
@@ -1366,34 +1347,33 @@
           <w:color w:val="000000" w:themeColor="text1"/>
           <w:szCs w:val="24"/>
         </w:rPr>
-        <w:t xml:space="preserve"> &lt;dec</w:t>
-      </w:r>
-      <w:r>
-        <w:rPr>
-          <w:rFonts w:ascii="Times New Roman" w:hAnsi="Times New Roman" w:cs="Times New Roman"/>
-          <w:b/>
-          <w:color w:val="000000" w:themeColor="text1"/>
-          <w:szCs w:val="24"/>
-        </w:rPr>
-        <w:t>3</w:t>
-      </w:r>
-      <w:r>
-        <w:rPr>
-          <w:rFonts w:ascii="Times New Roman" w:hAnsi="Times New Roman" w:cs="Times New Roman"/>
-          <w:b/>
-          <w:color w:val="000000" w:themeColor="text1"/>
-          <w:szCs w:val="24"/>
-        </w:rPr>
-        <w:t>&gt; | &lt;dec5&gt;</w:t>
-      </w:r>
-      <w:r>
-        <w:rPr>
-          <w:rFonts w:ascii="Times New Roman" w:hAnsi="Times New Roman" w:cs="Times New Roman"/>
-          <w:b/>
-          <w:color w:val="000000" w:themeColor="text1"/>
-          <w:szCs w:val="24"/>
-        </w:rPr>
-        <w:t xml:space="preserve"> //not used</w:t>
+        <w:t xml:space="preserve"> </w:t>
+      </w:r>
+      <w:r>
+        <w:rPr>
+          <w:rFonts w:ascii="Times New Roman" w:hAnsi="Times New Roman" w:cs="Times New Roman"/>
+          <w:color w:val="000000" w:themeColor="text1"/>
+          <w:szCs w:val="24"/>
+        </w:rPr>
+        <w:t>ID</w:t>
+      </w:r>
+      <w:r>
+        <w:rPr>
+          <w:rFonts w:ascii="Times New Roman" w:hAnsi="Times New Roman" w:cs="Times New Roman"/>
+          <w:b/>
+          <w:color w:val="000000" w:themeColor="text1"/>
+          <w:szCs w:val="24"/>
+        </w:rPr>
+        <w:t xml:space="preserve"> &lt;ass&gt;</w:t>
+      </w:r>
+      <w:r>
+        <w:rPr>
+          <w:rFonts w:ascii="Times New Roman" w:hAnsi="Times New Roman" w:cs="Times New Roman"/>
+          <w:b/>
+          <w:color w:val="000000" w:themeColor="text1"/>
+          <w:szCs w:val="24"/>
+        </w:rPr>
+        <w:t xml:space="preserve"> //not use</w:t>
       </w:r>
     </w:p>
     <w:p>
@@ -1413,7 +1393,7 @@
           <w:color w:val="000000" w:themeColor="text1"/>
           <w:szCs w:val="24"/>
         </w:rPr>
-        <w:t xml:space="preserve">&lt;dec5&gt; </w:t>
+        <w:t xml:space="preserve">&lt;dec2&gt; </w:t>
       </w:r>
       <w:r>
         <w:rPr>
@@ -1431,17 +1411,25 @@
           <w:color w:val="000000" w:themeColor="text1"/>
           <w:szCs w:val="24"/>
         </w:rPr>
-        <w:t xml:space="preserve"> [</w:t>
-      </w:r>
-      <w:r>
-        <w:rPr>
-          <w:rFonts w:ascii="Times New Roman" w:hAnsi="Times New Roman" w:cs="Times New Roman"/>
-          <w:b/>
-          <w:color w:val="000000" w:themeColor="text1"/>
-          <w:szCs w:val="24"/>
-        </w:rPr>
         <w:t xml:space="preserve"> </w:t>
       </w:r>
+      <w:r>
+        <w:rPr>
+          <w:rFonts w:ascii="Times New Roman" w:hAnsi="Times New Roman" w:cs="Times New Roman"/>
+          <w:color w:val="000000" w:themeColor="text1"/>
+          <w:szCs w:val="24"/>
+        </w:rPr>
+        <w:t>ID</w:t>
+      </w:r>
+      <w:r>
+        <w:rPr>
+          <w:rFonts w:ascii="Times New Roman" w:hAnsi="Times New Roman" w:cs="Times New Roman"/>
+          <w:b/>
+          <w:color w:val="000000" w:themeColor="text1"/>
+          <w:szCs w:val="24"/>
+        </w:rPr>
+        <w:t xml:space="preserve"> &lt;</w:t>
+      </w:r>
       <w:proofErr w:type="spellStart"/>
       <w:r>
         <w:rPr>
@@ -1450,16 +1438,72 @@
           <w:color w:val="000000" w:themeColor="text1"/>
           <w:szCs w:val="24"/>
         </w:rPr>
-        <w:t>i</w:t>
-      </w:r>
-      <w:r>
-        <w:rPr>
-          <w:rFonts w:ascii="Times New Roman" w:hAnsi="Times New Roman" w:cs="Times New Roman"/>
-          <w:b/>
-          <w:color w:val="000000" w:themeColor="text1"/>
-          <w:szCs w:val="24"/>
-        </w:rPr>
-        <w:t>nt_</w:t>
+        <w:t>init</w:t>
+      </w:r>
+      <w:proofErr w:type="spellEnd"/>
+      <w:r>
+        <w:rPr>
+          <w:rFonts w:ascii="Times New Roman" w:hAnsi="Times New Roman" w:cs="Times New Roman"/>
+          <w:b/>
+          <w:color w:val="000000" w:themeColor="text1"/>
+          <w:szCs w:val="24"/>
+        </w:rPr>
+        <w:t>&gt; &lt;list&gt;</w:t>
+      </w:r>
+    </w:p>
+    <w:p>
+      <w:pPr>
+        <w:ind w:left="720"/>
+        <w:rPr>
+          <w:rFonts w:ascii="Times New Roman" w:hAnsi="Times New Roman" w:cs="Times New Roman"/>
+          <w:b/>
+          <w:color w:val="000000" w:themeColor="text1"/>
+          <w:szCs w:val="24"/>
+        </w:rPr>
+      </w:pPr>
+      <w:r>
+        <w:rPr>
+          <w:rFonts w:ascii="Times New Roman" w:hAnsi="Times New Roman" w:cs="Times New Roman"/>
+          <w:b/>
+          <w:color w:val="000000" w:themeColor="text1"/>
+          <w:szCs w:val="24"/>
+        </w:rPr>
+        <w:t xml:space="preserve">&lt;dec2&gt; </w:t>
+      </w:r>
+      <w:r>
+        <w:rPr>
+          <w:rFonts w:ascii="Times New Roman" w:hAnsi="Times New Roman" w:cs="Times New Roman"/>
+          <w:b/>
+          <w:color w:val="000000" w:themeColor="text1"/>
+          <w:szCs w:val="24"/>
+        </w:rPr>
+        <w:sym w:font="Wingdings" w:char="F0E0"/>
+      </w:r>
+      <w:r>
+        <w:rPr>
+          <w:rFonts w:ascii="Times New Roman" w:hAnsi="Times New Roman" w:cs="Times New Roman"/>
+          <w:b/>
+          <w:color w:val="000000" w:themeColor="text1"/>
+          <w:szCs w:val="24"/>
+        </w:rPr>
+        <w:t xml:space="preserve"> </w:t>
+      </w:r>
+      <w:r>
+        <w:rPr>
+          <w:rFonts w:ascii="Times New Roman" w:hAnsi="Times New Roman" w:cs="Times New Roman"/>
+          <w:color w:val="000000" w:themeColor="text1"/>
+          <w:szCs w:val="24"/>
+        </w:rPr>
+        <w:t>new DT</w:t>
+      </w:r>
+      <w:r>
+        <w:rPr>
+          <w:rFonts w:ascii="Times New Roman" w:hAnsi="Times New Roman" w:cs="Times New Roman"/>
+          <w:b/>
+          <w:color w:val="000000" w:themeColor="text1"/>
+          <w:szCs w:val="24"/>
+        </w:rPr>
+        <w:t xml:space="preserve"> </w:t>
       </w:r>
       <w:proofErr w:type="gramStart"/>
       <w:r>
@@ -1469,26 +1513,7 @@
           <w:color w:val="000000" w:themeColor="text1"/>
           <w:szCs w:val="24"/>
         </w:rPr>
-        <w:t>const</w:t>
-      </w:r>
-      <w:proofErr w:type="spellEnd"/>
-      <w:r>
-        <w:rPr>
-          <w:rFonts w:ascii="Times New Roman" w:hAnsi="Times New Roman" w:cs="Times New Roman"/>
-          <w:b/>
-          <w:color w:val="000000" w:themeColor="text1"/>
-          <w:szCs w:val="24"/>
-        </w:rPr>
-        <w:t xml:space="preserve"> </w:t>
-      </w:r>
-      <w:r>
-        <w:rPr>
-          <w:rFonts w:ascii="Times New Roman" w:hAnsi="Times New Roman" w:cs="Times New Roman"/>
-          <w:b/>
-          <w:color w:val="000000" w:themeColor="text1"/>
-          <w:szCs w:val="24"/>
-        </w:rPr>
-        <w:t>]</w:t>
+        <w:t>( &lt;</w:t>
       </w:r>
       <w:proofErr w:type="gramEnd"/>
       <w:r>
@@ -1498,36 +1523,7 @@
           <w:color w:val="000000" w:themeColor="text1"/>
           <w:szCs w:val="24"/>
         </w:rPr>
-        <w:t xml:space="preserve"> ID = &lt;</w:t>
-      </w:r>
-      <w:proofErr w:type="spellStart"/>
-      <w:r>
-        <w:rPr>
-          <w:rFonts w:ascii="Times New Roman" w:hAnsi="Times New Roman" w:cs="Times New Roman"/>
-          <w:b/>
-          <w:color w:val="000000" w:themeColor="text1"/>
-          <w:szCs w:val="24"/>
-        </w:rPr>
-        <w:t>ArrayInit</w:t>
-      </w:r>
-      <w:proofErr w:type="spellEnd"/>
-      <w:r>
-        <w:rPr>
-          <w:rFonts w:ascii="Times New Roman" w:hAnsi="Times New Roman" w:cs="Times New Roman"/>
-          <w:b/>
-          <w:color w:val="000000" w:themeColor="text1"/>
-          <w:szCs w:val="24"/>
-        </w:rPr>
-        <w:t xml:space="preserve">&gt; </w:t>
-      </w:r>
-      <w:r>
-        <w:rPr>
-          <w:rFonts w:ascii="Times New Roman" w:hAnsi="Times New Roman" w:cs="Times New Roman"/>
-          <w:b/>
-          <w:color w:val="000000" w:themeColor="text1"/>
-          <w:szCs w:val="24"/>
-        </w:rPr>
-        <w:t xml:space="preserve"> </w:t>
+        <w:t xml:space="preserve">params ) </w:t>
       </w:r>
       <w:proofErr w:type="spellStart"/>
       <w:r>
@@ -1557,7 +1553,7 @@
           <w:color w:val="000000" w:themeColor="text1"/>
           <w:szCs w:val="24"/>
         </w:rPr>
-        <w:t xml:space="preserve">&lt;params&gt; </w:t>
+        <w:t xml:space="preserve">&lt;dec4&gt; </w:t>
       </w:r>
       <w:r>
         <w:rPr>
@@ -1575,27 +1571,34 @@
           <w:color w:val="000000" w:themeColor="text1"/>
           <w:szCs w:val="24"/>
         </w:rPr>
-        <w:t xml:space="preserve"> </w:t>
-      </w:r>
-      <w:proofErr w:type="gramStart"/>
-      <w:r>
-        <w:rPr>
-          <w:rFonts w:ascii="Times New Roman" w:hAnsi="Times New Roman" w:cs="Times New Roman"/>
-          <w:b/>
-          <w:color w:val="000000" w:themeColor="text1"/>
-          <w:szCs w:val="24"/>
-        </w:rPr>
-        <w:t>€  |</w:t>
-      </w:r>
-      <w:proofErr w:type="gramEnd"/>
-      <w:r>
-        <w:rPr>
-          <w:rFonts w:ascii="Times New Roman" w:hAnsi="Times New Roman" w:cs="Times New Roman"/>
-          <w:b/>
-          <w:color w:val="000000" w:themeColor="text1"/>
-          <w:szCs w:val="24"/>
-        </w:rPr>
-        <w:t xml:space="preserve"> &lt;exp&gt;&lt;comma&gt;</w:t>
+        <w:t xml:space="preserve"> &lt;dec</w:t>
+      </w:r>
+      <w:r>
+        <w:rPr>
+          <w:rFonts w:ascii="Times New Roman" w:hAnsi="Times New Roman" w:cs="Times New Roman"/>
+          <w:b/>
+          <w:color w:val="000000" w:themeColor="text1"/>
+          <w:szCs w:val="24"/>
+        </w:rPr>
+        <w:t>3</w:t>
+      </w:r>
+      <w:r>
+        <w:rPr>
+          <w:rFonts w:ascii="Times New Roman" w:hAnsi="Times New Roman" w:cs="Times New Roman"/>
+          <w:b/>
+          <w:color w:val="000000" w:themeColor="text1"/>
+          <w:szCs w:val="24"/>
+        </w:rPr>
+        <w:t>&gt; | &lt;dec5&gt;</w:t>
+      </w:r>
+      <w:r>
+        <w:rPr>
+          <w:rFonts w:ascii="Times New Roman" w:hAnsi="Times New Roman" w:cs="Times New Roman"/>
+          <w:b/>
+          <w:color w:val="000000" w:themeColor="text1"/>
+          <w:szCs w:val="24"/>
+        </w:rPr>
+        <w:t xml:space="preserve"> //not used</w:t>
       </w:r>
     </w:p>
     <w:p>
@@ -1615,7 +1618,7 @@
           <w:color w:val="000000" w:themeColor="text1"/>
           <w:szCs w:val="24"/>
         </w:rPr>
-        <w:t xml:space="preserve">&lt;commas&gt; </w:t>
+        <w:t xml:space="preserve">&lt;dec5&gt; </w:t>
       </w:r>
       <w:r>
         <w:rPr>
@@ -1633,8 +1636,111 @@
           <w:color w:val="000000" w:themeColor="text1"/>
           <w:szCs w:val="24"/>
         </w:rPr>
-        <w:t xml:space="preserve"> , &lt;params&gt;</w:t>
-      </w:r>
+        <w:t xml:space="preserve"> [</w:t>
+      </w:r>
+      <w:r>
+        <w:rPr>
+          <w:rFonts w:ascii="Times New Roman" w:hAnsi="Times New Roman" w:cs="Times New Roman"/>
+          <w:b/>
+          <w:color w:val="000000" w:themeColor="text1"/>
+          <w:szCs w:val="24"/>
+        </w:rPr>
+        <w:t xml:space="preserve"> </w:t>
+      </w:r>
+      <w:proofErr w:type="spellStart"/>
+      <w:r>
+        <w:rPr>
+          <w:rFonts w:ascii="Times New Roman" w:hAnsi="Times New Roman" w:cs="Times New Roman"/>
+          <w:color w:val="000000" w:themeColor="text1"/>
+          <w:szCs w:val="24"/>
+        </w:rPr>
+        <w:t>i</w:t>
+      </w:r>
+      <w:r>
+        <w:rPr>
+          <w:rFonts w:ascii="Times New Roman" w:hAnsi="Times New Roman" w:cs="Times New Roman"/>
+          <w:color w:val="000000" w:themeColor="text1"/>
+          <w:szCs w:val="24"/>
+        </w:rPr>
+        <w:t>nt_</w:t>
+      </w:r>
+      <w:proofErr w:type="gramStart"/>
+      <w:r>
+        <w:rPr>
+          <w:rFonts w:ascii="Times New Roman" w:hAnsi="Times New Roman" w:cs="Times New Roman"/>
+          <w:color w:val="000000" w:themeColor="text1"/>
+          <w:szCs w:val="24"/>
+        </w:rPr>
+        <w:t>const</w:t>
+      </w:r>
+      <w:proofErr w:type="spellEnd"/>
+      <w:r>
+        <w:rPr>
+          <w:rFonts w:ascii="Times New Roman" w:hAnsi="Times New Roman" w:cs="Times New Roman"/>
+          <w:b/>
+          <w:color w:val="000000" w:themeColor="text1"/>
+          <w:szCs w:val="24"/>
+        </w:rPr>
+        <w:t xml:space="preserve"> </w:t>
+      </w:r>
+      <w:r>
+        <w:rPr>
+          <w:rFonts w:ascii="Times New Roman" w:hAnsi="Times New Roman" w:cs="Times New Roman"/>
+          <w:b/>
+          <w:color w:val="000000" w:themeColor="text1"/>
+          <w:szCs w:val="24"/>
+        </w:rPr>
+        <w:t>]</w:t>
+      </w:r>
+      <w:proofErr w:type="gramEnd"/>
+      <w:r>
+        <w:rPr>
+          <w:rFonts w:ascii="Times New Roman" w:hAnsi="Times New Roman" w:cs="Times New Roman"/>
+          <w:b/>
+          <w:color w:val="000000" w:themeColor="text1"/>
+          <w:szCs w:val="24"/>
+        </w:rPr>
+        <w:t xml:space="preserve"> ID = &lt;</w:t>
+      </w:r>
+      <w:proofErr w:type="spellStart"/>
+      <w:r>
+        <w:rPr>
+          <w:rFonts w:ascii="Times New Roman" w:hAnsi="Times New Roman" w:cs="Times New Roman"/>
+          <w:b/>
+          <w:color w:val="000000" w:themeColor="text1"/>
+          <w:szCs w:val="24"/>
+        </w:rPr>
+        <w:t>ArrayInit</w:t>
+      </w:r>
+      <w:proofErr w:type="spellEnd"/>
+      <w:r>
+        <w:rPr>
+          <w:rFonts w:ascii="Times New Roman" w:hAnsi="Times New Roman" w:cs="Times New Roman"/>
+          <w:b/>
+          <w:color w:val="000000" w:themeColor="text1"/>
+          <w:szCs w:val="24"/>
+        </w:rPr>
+        <w:t xml:space="preserve">&gt; </w:t>
+      </w:r>
+      <w:r>
+        <w:rPr>
+          <w:rFonts w:ascii="Times New Roman" w:hAnsi="Times New Roman" w:cs="Times New Roman"/>
+          <w:b/>
+          <w:color w:val="000000" w:themeColor="text1"/>
+          <w:szCs w:val="24"/>
+        </w:rPr>
+        <w:t xml:space="preserve"> </w:t>
+      </w:r>
+      <w:proofErr w:type="spellStart"/>
+      <w:r>
+        <w:rPr>
+          <w:rFonts w:ascii="Times New Roman" w:hAnsi="Times New Roman" w:cs="Times New Roman"/>
+          <w:color w:val="000000" w:themeColor="text1"/>
+          <w:szCs w:val="24"/>
+        </w:rPr>
+        <w:t>ter</w:t>
+      </w:r>
+      <w:proofErr w:type="spellEnd"/>
     </w:p>
     <w:p>
       <w:pPr>
@@ -1653,27 +1759,7 @@
           <w:color w:val="000000" w:themeColor="text1"/>
           <w:szCs w:val="24"/>
         </w:rPr>
-        <w:t>&lt;</w:t>
-      </w:r>
-      <w:proofErr w:type="spellStart"/>
-      <w:r>
-        <w:rPr>
-          <w:rFonts w:ascii="Times New Roman" w:hAnsi="Times New Roman" w:cs="Times New Roman"/>
-          <w:b/>
-          <w:color w:val="000000" w:themeColor="text1"/>
-          <w:szCs w:val="24"/>
-        </w:rPr>
-        <w:t>ArrayInit</w:t>
-      </w:r>
-      <w:proofErr w:type="spellEnd"/>
-      <w:r>
-        <w:rPr>
-          <w:rFonts w:ascii="Times New Roman" w:hAnsi="Times New Roman" w:cs="Times New Roman"/>
-          <w:b/>
-          <w:color w:val="000000" w:themeColor="text1"/>
-          <w:szCs w:val="24"/>
-        </w:rPr>
-        <w:t xml:space="preserve">&gt; </w:t>
+        <w:t xml:space="preserve">&lt;params&gt; </w:t>
       </w:r>
       <w:r>
         <w:rPr>
@@ -1691,16 +1777,35 @@
           <w:color w:val="000000" w:themeColor="text1"/>
           <w:szCs w:val="24"/>
         </w:rPr>
-        <w:t xml:space="preserve"> ID | [&lt;params&gt;]</w:t>
-      </w:r>
-      <w:r>
-        <w:rPr>
-          <w:rFonts w:ascii="Times New Roman" w:hAnsi="Times New Roman" w:cs="Times New Roman"/>
-          <w:b/>
-          <w:color w:val="000000" w:themeColor="text1"/>
-          <w:szCs w:val="24"/>
-        </w:rPr>
         <w:t xml:space="preserve"> </w:t>
+      </w:r>
+      <w:proofErr w:type="gramStart"/>
+      <w:r>
+        <w:rPr>
+          <w:rFonts w:ascii="Times New Roman" w:hAnsi="Times New Roman" w:cs="Times New Roman"/>
+          <w:color w:val="000000" w:themeColor="text1"/>
+          <w:szCs w:val="24"/>
+        </w:rPr>
+        <w:t xml:space="preserve">€ </w:t>
+      </w:r>
+      <w:r>
+        <w:rPr>
+          <w:rFonts w:ascii="Times New Roman" w:hAnsi="Times New Roman" w:cs="Times New Roman"/>
+          <w:b/>
+          <w:color w:val="000000" w:themeColor="text1"/>
+          <w:szCs w:val="24"/>
+        </w:rPr>
+        <w:t xml:space="preserve"> |</w:t>
+      </w:r>
+      <w:proofErr w:type="gramEnd"/>
+      <w:r>
+        <w:rPr>
+          <w:rFonts w:ascii="Times New Roman" w:hAnsi="Times New Roman" w:cs="Times New Roman"/>
+          <w:b/>
+          <w:color w:val="000000" w:themeColor="text1"/>
+          <w:szCs w:val="24"/>
+        </w:rPr>
+        <w:t xml:space="preserve"> &lt;exp&gt;&lt;comma&gt;</w:t>
       </w:r>
     </w:p>
     <w:p>
@@ -1708,6 +1813,145 @@
         <w:ind w:left="720"/>
         <w:rPr>
           <w:rFonts w:ascii="Times New Roman" w:hAnsi="Times New Roman" w:cs="Times New Roman"/>
+          <w:b/>
+          <w:color w:val="000000" w:themeColor="text1"/>
+          <w:szCs w:val="24"/>
+        </w:rPr>
+      </w:pPr>
+      <w:r>
+        <w:rPr>
+          <w:rFonts w:ascii="Times New Roman" w:hAnsi="Times New Roman" w:cs="Times New Roman"/>
+          <w:b/>
+          <w:color w:val="000000" w:themeColor="text1"/>
+          <w:szCs w:val="24"/>
+        </w:rPr>
+        <w:t xml:space="preserve">&lt;commas&gt; </w:t>
+      </w:r>
+      <w:r>
+        <w:rPr>
+          <w:rFonts w:ascii="Times New Roman" w:hAnsi="Times New Roman" w:cs="Times New Roman"/>
+          <w:b/>
+          <w:color w:val="000000" w:themeColor="text1"/>
+          <w:szCs w:val="24"/>
+        </w:rPr>
+        <w:sym w:font="Wingdings" w:char="F0E0"/>
+      </w:r>
+      <w:r>
+        <w:rPr>
+          <w:rFonts w:ascii="Times New Roman" w:hAnsi="Times New Roman" w:cs="Times New Roman"/>
+          <w:b/>
+          <w:color w:val="000000" w:themeColor="text1"/>
+          <w:szCs w:val="24"/>
+        </w:rPr>
+        <w:t xml:space="preserve"> </w:t>
+      </w:r>
+      <w:r>
+        <w:rPr>
+          <w:rFonts w:ascii="Times New Roman" w:hAnsi="Times New Roman" w:cs="Times New Roman"/>
+          <w:color w:val="000000" w:themeColor="text1"/>
+          <w:szCs w:val="24"/>
+        </w:rPr>
+        <w:t xml:space="preserve">, </w:t>
+      </w:r>
+      <w:r>
+        <w:rPr>
+          <w:rFonts w:ascii="Times New Roman" w:hAnsi="Times New Roman" w:cs="Times New Roman"/>
+          <w:b/>
+          <w:color w:val="000000" w:themeColor="text1"/>
+          <w:szCs w:val="24"/>
+        </w:rPr>
+        <w:t>&lt;params&gt;</w:t>
+      </w:r>
+    </w:p>
+    <w:p>
+      <w:pPr>
+        <w:ind w:left="720"/>
+        <w:rPr>
+          <w:rFonts w:ascii="Times New Roman" w:hAnsi="Times New Roman" w:cs="Times New Roman"/>
+          <w:b/>
+          <w:color w:val="000000" w:themeColor="text1"/>
+          <w:szCs w:val="24"/>
+        </w:rPr>
+      </w:pPr>
+      <w:r>
+        <w:rPr>
+          <w:rFonts w:ascii="Times New Roman" w:hAnsi="Times New Roman" w:cs="Times New Roman"/>
+          <w:b/>
+          <w:color w:val="000000" w:themeColor="text1"/>
+          <w:szCs w:val="24"/>
+        </w:rPr>
+        <w:t>&lt;</w:t>
+      </w:r>
+      <w:proofErr w:type="spellStart"/>
+      <w:r>
+        <w:rPr>
+          <w:rFonts w:ascii="Times New Roman" w:hAnsi="Times New Roman" w:cs="Times New Roman"/>
+          <w:b/>
+          <w:color w:val="000000" w:themeColor="text1"/>
+          <w:szCs w:val="24"/>
+        </w:rPr>
+        <w:t>ArrayInit</w:t>
+      </w:r>
+      <w:proofErr w:type="spellEnd"/>
+      <w:r>
+        <w:rPr>
+          <w:rFonts w:ascii="Times New Roman" w:hAnsi="Times New Roman" w:cs="Times New Roman"/>
+          <w:b/>
+          <w:color w:val="000000" w:themeColor="text1"/>
+          <w:szCs w:val="24"/>
+        </w:rPr>
+        <w:t xml:space="preserve">&gt; </w:t>
+      </w:r>
+      <w:r>
+        <w:rPr>
+          <w:rFonts w:ascii="Times New Roman" w:hAnsi="Times New Roman" w:cs="Times New Roman"/>
+          <w:b/>
+          <w:color w:val="000000" w:themeColor="text1"/>
+          <w:szCs w:val="24"/>
+        </w:rPr>
+        <w:sym w:font="Wingdings" w:char="F0E0"/>
+      </w:r>
+      <w:r>
+        <w:rPr>
+          <w:rFonts w:ascii="Times New Roman" w:hAnsi="Times New Roman" w:cs="Times New Roman"/>
+          <w:b/>
+          <w:color w:val="000000" w:themeColor="text1"/>
+          <w:szCs w:val="24"/>
+        </w:rPr>
+        <w:t xml:space="preserve"> </w:t>
+      </w:r>
+      <w:r>
+        <w:rPr>
+          <w:rFonts w:ascii="Times New Roman" w:hAnsi="Times New Roman" w:cs="Times New Roman"/>
+          <w:color w:val="000000" w:themeColor="text1"/>
+          <w:szCs w:val="24"/>
+        </w:rPr>
+        <w:t>ID</w:t>
+      </w:r>
+      <w:r>
+        <w:rPr>
+          <w:rFonts w:ascii="Times New Roman" w:hAnsi="Times New Roman" w:cs="Times New Roman"/>
+          <w:b/>
+          <w:color w:val="000000" w:themeColor="text1"/>
+          <w:szCs w:val="24"/>
+        </w:rPr>
+        <w:t xml:space="preserve"> | [&lt;params&gt;]</w:t>
+      </w:r>
+      <w:r>
+        <w:rPr>
+          <w:rFonts w:ascii="Times New Roman" w:hAnsi="Times New Roman" w:cs="Times New Roman"/>
+          <w:b/>
+          <w:color w:val="000000" w:themeColor="text1"/>
+          <w:szCs w:val="24"/>
+        </w:rPr>
+        <w:t xml:space="preserve"> </w:t>
+      </w:r>
+    </w:p>
+    <w:p>
+      <w:pPr>
+        <w:ind w:left="720"/>
+        <w:rPr>
+          <w:rFonts w:ascii="Times New Roman" w:hAnsi="Times New Roman" w:cs="Times New Roman"/>
           <w:color w:val="000000" w:themeColor="text1"/>
           <w:szCs w:val="24"/>
         </w:rPr>
@@ -1766,17 +2010,33 @@
           <w:color w:val="000000" w:themeColor="text1"/>
           <w:szCs w:val="24"/>
         </w:rPr>
-        <w:t>| ,</w:t>
+        <w:t xml:space="preserve">| </w:t>
+      </w:r>
+      <w:r>
+        <w:rPr>
+          <w:rFonts w:ascii="Times New Roman" w:hAnsi="Times New Roman" w:cs="Times New Roman"/>
+          <w:color w:val="000000" w:themeColor="text1"/>
+          <w:szCs w:val="24"/>
+        </w:rPr>
+        <w:t>,</w:t>
       </w:r>
       <w:proofErr w:type="gramEnd"/>
       <w:r>
         <w:rPr>
           <w:rFonts w:ascii="Times New Roman" w:hAnsi="Times New Roman" w:cs="Times New Roman"/>
-          <w:b/>
-          <w:color w:val="000000" w:themeColor="text1"/>
-          <w:szCs w:val="24"/>
-        </w:rPr>
-        <w:t xml:space="preserve"> ID &lt;</w:t>
+          <w:color w:val="000000" w:themeColor="text1"/>
+          <w:szCs w:val="24"/>
+        </w:rPr>
+        <w:t xml:space="preserve"> ID</w:t>
+      </w:r>
+      <w:r>
+        <w:rPr>
+          <w:rFonts w:ascii="Times New Roman" w:hAnsi="Times New Roman" w:cs="Times New Roman"/>
+          <w:b/>
+          <w:color w:val="000000" w:themeColor="text1"/>
+          <w:szCs w:val="24"/>
+        </w:rPr>
+        <w:t xml:space="preserve"> &lt;</w:t>
       </w:r>
       <w:proofErr w:type="spellStart"/>
       <w:r>
@@ -2750,6 +3010,7 @@
           <w:color w:val="000000" w:themeColor="text1"/>
           <w:szCs w:val="24"/>
         </w:rPr>
+        <w:lastRenderedPageBreak/>
         <w:t>&lt;cond3’&gt;</w:t>
       </w:r>
       <w:r>
@@ -2809,7 +3070,6 @@
           <w:color w:val="000000" w:themeColor="text1"/>
           <w:szCs w:val="24"/>
         </w:rPr>
-        <w:lastRenderedPageBreak/>
         <w:t>&lt;</w:t>
       </w:r>
       <w:r>
@@ -3509,7 +3769,6 @@
         </w:rPr>
         <w:t xml:space="preserve"> </w:t>
       </w:r>
-      <w:bookmarkStart w:id="0" w:name="_GoBack"/>
       <w:r>
         <w:rPr>
           <w:rFonts w:ascii="Times New Roman" w:hAnsi="Times New Roman" w:cs="Times New Roman"/>
@@ -3519,7 +3778,6 @@
         </w:rPr>
         <w:t>EXP</w:t>
       </w:r>
-      <w:bookmarkEnd w:id="0"/>
       <w:r>
         <w:rPr>
           <w:rFonts w:ascii="Times New Roman" w:hAnsi="Times New Roman" w:cs="Times New Roman"/>
@@ -4728,7 +4986,24 @@
           <w:color w:val="000000" w:themeColor="text1"/>
           <w:szCs w:val="24"/>
         </w:rPr>
-        <w:t xml:space="preserve"> ID &lt;</w:t>
+        <w:t xml:space="preserve"> </w:t>
+      </w:r>
+      <w:r>
+        <w:rPr>
+          <w:rFonts w:ascii="Times New Roman" w:hAnsi="Times New Roman" w:cs="Times New Roman"/>
+          <w:color w:val="000000" w:themeColor="text1"/>
+          <w:szCs w:val="24"/>
+        </w:rPr>
+        <w:t>ID</w:t>
+      </w:r>
+      <w:r>
+        <w:rPr>
+          <w:rFonts w:ascii="Times New Roman" w:hAnsi="Times New Roman" w:cs="Times New Roman"/>
+          <w:b/>
+          <w:color w:val="000000" w:themeColor="text1"/>
+          <w:szCs w:val="24"/>
+        </w:rPr>
+        <w:t xml:space="preserve"> &lt;</w:t>
       </w:r>
       <w:proofErr w:type="spellStart"/>
       <w:r>
@@ -4786,7 +5061,28 @@
           <w:color w:val="000000" w:themeColor="text1"/>
           <w:szCs w:val="24"/>
         </w:rPr>
-        <w:t xml:space="preserve">&lt;assign_call2&gt; </w:t>
+        <w:lastRenderedPageBreak/>
+        <w:t>&lt;</w:t>
+      </w:r>
+      <w:proofErr w:type="spellStart"/>
+      <w:r>
+        <w:rPr>
+          <w:rFonts w:ascii="Times New Roman" w:hAnsi="Times New Roman" w:cs="Times New Roman"/>
+          <w:b/>
+          <w:color w:val="000000" w:themeColor="text1"/>
+          <w:szCs w:val="24"/>
+        </w:rPr>
+        <w:t>assign_call</w:t>
+      </w:r>
+      <w:proofErr w:type="spellEnd"/>
+      <w:r>
+        <w:rPr>
+          <w:rFonts w:ascii="Times New Roman" w:hAnsi="Times New Roman" w:cs="Times New Roman"/>
+          <w:b/>
+          <w:color w:val="000000" w:themeColor="text1"/>
+          <w:szCs w:val="24"/>
+        </w:rPr>
+        <w:t xml:space="preserve">&gt; </w:t>
       </w:r>
       <w:r>
         <w:rPr>
@@ -4809,76 +5105,31 @@
       <w:r>
         <w:rPr>
           <w:rFonts w:ascii="Times New Roman" w:hAnsi="Times New Roman" w:cs="Times New Roman"/>
-          <w:b/>
-          <w:color w:val="000000" w:themeColor="text1"/>
-          <w:szCs w:val="24"/>
-        </w:rPr>
-        <w:t>(&lt;params&gt;)</w:t>
-      </w:r>
-      <w:r>
-        <w:rPr>
-          <w:rFonts w:ascii="Times New Roman" w:hAnsi="Times New Roman" w:cs="Times New Roman"/>
-          <w:b/>
-          <w:color w:val="000000" w:themeColor="text1"/>
-          <w:szCs w:val="24"/>
-        </w:rPr>
-        <w:t xml:space="preserve"> </w:t>
-      </w:r>
-      <w:proofErr w:type="spellStart"/>
-      <w:r>
-        <w:rPr>
-          <w:rFonts w:ascii="Times New Roman" w:hAnsi="Times New Roman" w:cs="Times New Roman"/>
-          <w:color w:val="000000" w:themeColor="text1"/>
-          <w:szCs w:val="24"/>
-        </w:rPr>
-        <w:t>ter</w:t>
-      </w:r>
-      <w:proofErr w:type="spellEnd"/>
-      <w:r>
-        <w:rPr>
-          <w:rFonts w:ascii="Times New Roman" w:hAnsi="Times New Roman" w:cs="Times New Roman"/>
-          <w:b/>
-          <w:color w:val="000000" w:themeColor="text1"/>
-          <w:szCs w:val="24"/>
-        </w:rPr>
-        <w:t xml:space="preserve"> </w:t>
-      </w:r>
-      <w:r>
-        <w:rPr>
-          <w:rFonts w:ascii="Times New Roman" w:hAnsi="Times New Roman" w:cs="Times New Roman"/>
-          <w:b/>
-          <w:color w:val="000000" w:themeColor="text1"/>
-          <w:szCs w:val="24"/>
-        </w:rPr>
-        <w:t>| &lt;</w:t>
-      </w:r>
-      <w:r>
-        <w:rPr>
-          <w:rFonts w:ascii="Times New Roman" w:hAnsi="Times New Roman" w:cs="Times New Roman"/>
-          <w:b/>
-          <w:color w:val="000000" w:themeColor="text1"/>
-          <w:szCs w:val="24"/>
-        </w:rPr>
-        <w:t xml:space="preserve"> assignment-op</w:t>
-      </w:r>
-      <w:r>
-        <w:rPr>
-          <w:rFonts w:ascii="Times New Roman" w:hAnsi="Times New Roman" w:cs="Times New Roman"/>
-          <w:b/>
-          <w:color w:val="000000" w:themeColor="text1"/>
-          <w:szCs w:val="24"/>
-        </w:rPr>
-        <w:t>&gt;</w:t>
-      </w:r>
-      <w:r>
-        <w:rPr>
-          <w:rFonts w:ascii="Times New Roman" w:hAnsi="Times New Roman" w:cs="Times New Roman"/>
-          <w:b/>
-          <w:color w:val="000000" w:themeColor="text1"/>
-          <w:szCs w:val="24"/>
-        </w:rPr>
-        <w:t xml:space="preserve"> &lt;call&gt;</w:t>
-      </w:r>
+          <w:color w:val="000000" w:themeColor="text1"/>
+          <w:szCs w:val="24"/>
+        </w:rPr>
+        <w:t>DT ID</w:t>
+      </w:r>
+      <w:r>
+        <w:rPr>
+          <w:rFonts w:ascii="Times New Roman" w:hAnsi="Times New Roman" w:cs="Times New Roman"/>
+          <w:b/>
+          <w:color w:val="000000" w:themeColor="text1"/>
+          <w:szCs w:val="24"/>
+        </w:rPr>
+        <w:t xml:space="preserve"> = &lt;Exp&gt;</w:t>
+      </w:r>
+      <w:r>
+        <w:rPr>
+          <w:rFonts w:ascii="Times New Roman" w:hAnsi="Times New Roman" w:cs="Times New Roman"/>
+          <w:b/>
+          <w:color w:val="000000" w:themeColor="text1"/>
+          <w:szCs w:val="24"/>
+        </w:rPr>
+        <w:t xml:space="preserve"> //new ha</w:t>
+      </w:r>
+      <w:bookmarkStart w:id="0" w:name="_GoBack"/>
+      <w:bookmarkEnd w:id="0"/>
     </w:p>
     <w:p>
       <w:pPr>
@@ -4897,7 +5148,117 @@
           <w:color w:val="000000" w:themeColor="text1"/>
           <w:szCs w:val="24"/>
         </w:rPr>
-        <w:lastRenderedPageBreak/>
+        <w:t xml:space="preserve">&lt;assign_call2&gt; </w:t>
+      </w:r>
+      <w:r>
+        <w:rPr>
+          <w:rFonts w:ascii="Times New Roman" w:hAnsi="Times New Roman" w:cs="Times New Roman"/>
+          <w:b/>
+          <w:color w:val="000000" w:themeColor="text1"/>
+          <w:szCs w:val="24"/>
+        </w:rPr>
+        <w:sym w:font="Wingdings" w:char="F0E0"/>
+      </w:r>
+      <w:r>
+        <w:rPr>
+          <w:rFonts w:ascii="Times New Roman" w:hAnsi="Times New Roman" w:cs="Times New Roman"/>
+          <w:b/>
+          <w:color w:val="000000" w:themeColor="text1"/>
+          <w:szCs w:val="24"/>
+        </w:rPr>
+        <w:t xml:space="preserve"> </w:t>
+      </w:r>
+      <w:r>
+        <w:rPr>
+          <w:rFonts w:ascii="Times New Roman" w:hAnsi="Times New Roman" w:cs="Times New Roman"/>
+          <w:b/>
+          <w:color w:val="000000" w:themeColor="text1"/>
+          <w:szCs w:val="24"/>
+        </w:rPr>
+        <w:t>(&lt;params&gt;)</w:t>
+      </w:r>
+      <w:r>
+        <w:rPr>
+          <w:rFonts w:ascii="Times New Roman" w:hAnsi="Times New Roman" w:cs="Times New Roman"/>
+          <w:b/>
+          <w:color w:val="000000" w:themeColor="text1"/>
+          <w:szCs w:val="24"/>
+        </w:rPr>
+        <w:t xml:space="preserve"> </w:t>
+      </w:r>
+      <w:proofErr w:type="spellStart"/>
+      <w:r>
+        <w:rPr>
+          <w:rFonts w:ascii="Times New Roman" w:hAnsi="Times New Roman" w:cs="Times New Roman"/>
+          <w:color w:val="000000" w:themeColor="text1"/>
+          <w:szCs w:val="24"/>
+        </w:rPr>
+        <w:t>ter</w:t>
+      </w:r>
+      <w:proofErr w:type="spellEnd"/>
+      <w:r>
+        <w:rPr>
+          <w:rFonts w:ascii="Times New Roman" w:hAnsi="Times New Roman" w:cs="Times New Roman"/>
+          <w:b/>
+          <w:color w:val="000000" w:themeColor="text1"/>
+          <w:szCs w:val="24"/>
+        </w:rPr>
+        <w:t xml:space="preserve"> </w:t>
+      </w:r>
+      <w:r>
+        <w:rPr>
+          <w:rFonts w:ascii="Times New Roman" w:hAnsi="Times New Roman" w:cs="Times New Roman"/>
+          <w:b/>
+          <w:color w:val="000000" w:themeColor="text1"/>
+          <w:szCs w:val="24"/>
+        </w:rPr>
+        <w:t>| &lt;</w:t>
+      </w:r>
+      <w:r>
+        <w:rPr>
+          <w:rFonts w:ascii="Times New Roman" w:hAnsi="Times New Roman" w:cs="Times New Roman"/>
+          <w:b/>
+          <w:color w:val="000000" w:themeColor="text1"/>
+          <w:szCs w:val="24"/>
+        </w:rPr>
+        <w:t xml:space="preserve"> assignment-op</w:t>
+      </w:r>
+      <w:r>
+        <w:rPr>
+          <w:rFonts w:ascii="Times New Roman" w:hAnsi="Times New Roman" w:cs="Times New Roman"/>
+          <w:b/>
+          <w:color w:val="000000" w:themeColor="text1"/>
+          <w:szCs w:val="24"/>
+        </w:rPr>
+        <w:t>&gt;</w:t>
+      </w:r>
+      <w:r>
+        <w:rPr>
+          <w:rFonts w:ascii="Times New Roman" w:hAnsi="Times New Roman" w:cs="Times New Roman"/>
+          <w:b/>
+          <w:color w:val="000000" w:themeColor="text1"/>
+          <w:szCs w:val="24"/>
+        </w:rPr>
+        <w:t xml:space="preserve"> &lt;call&gt;</w:t>
+      </w:r>
+    </w:p>
+    <w:p>
+      <w:pPr>
+        <w:ind w:firstLine="720"/>
+        <w:rPr>
+          <w:rFonts w:ascii="Times New Roman" w:hAnsi="Times New Roman" w:cs="Times New Roman"/>
+          <w:b/>
+          <w:color w:val="000000" w:themeColor="text1"/>
+          <w:szCs w:val="24"/>
+        </w:rPr>
+      </w:pPr>
+      <w:r>
+        <w:rPr>
+          <w:rFonts w:ascii="Times New Roman" w:hAnsi="Times New Roman" w:cs="Times New Roman"/>
+          <w:b/>
+          <w:color w:val="000000" w:themeColor="text1"/>
+          <w:szCs w:val="24"/>
+        </w:rPr>
         <w:t>&lt;</w:t>
       </w:r>
       <w:proofErr w:type="spellStart"/>
@@ -7322,7 +7683,14 @@
               <w:rPr>
                 <w:rFonts w:ascii="Times New Roman" w:hAnsi="Times New Roman" w:cs="Times New Roman"/>
               </w:rPr>
-              <w:t>Public, private, abstract, DT, ID</w:t>
+              <w:t xml:space="preserve">Public, private, abstract, DT, </w:t>
+            </w:r>
+            <w:r>
+              <w:rPr>
+                <w:rFonts w:ascii="Times New Roman" w:hAnsi="Times New Roman" w:cs="Times New Roman"/>
+              </w:rPr>
+              <w:lastRenderedPageBreak/>
+              <w:t>ID</w:t>
             </w:r>
           </w:p>
         </w:tc>
@@ -7343,6 +7711,7 @@
               <w:rPr>
                 <w:rFonts w:ascii="Times New Roman" w:hAnsi="Times New Roman" w:cs="Times New Roman"/>
               </w:rPr>
+              <w:lastRenderedPageBreak/>
               <w:t>Dec4</w:t>
             </w:r>
           </w:p>
@@ -7467,7 +7836,6 @@
               <w:rPr>
                 <w:rFonts w:ascii="Times New Roman" w:hAnsi="Times New Roman" w:cs="Times New Roman"/>
               </w:rPr>
-              <w:lastRenderedPageBreak/>
               <w:t>Dec5</w:t>
             </w:r>
           </w:p>
@@ -13445,7 +13813,7 @@
 </file>
 
 <file path=customXml/itemProps1.xml><?xml version="1.0" encoding="utf-8"?>
-<ds:datastoreItem xmlns:ds="http://schemas.openxmlformats.org/officeDocument/2006/customXml" ds:itemID="{33FB8A5D-D642-4ADB-8090-E15BB9E38923}">
+<ds:datastoreItem xmlns:ds="http://schemas.openxmlformats.org/officeDocument/2006/customXml" ds:itemID="{63537B66-0EF4-4DD1-BF64-7BF4C7B8D99B}">
   <ds:schemaRefs>
     <ds:schemaRef ds:uri="http://schemas.openxmlformats.org/officeDocument/2006/bibliography"/>
   </ds:schemaRefs>

</xml_diff>

<commit_message>
expression error fix: a=b+c;
</commit_message>
<xml_diff>
--- a/Syntax CFG.docx
+++ b/Syntax CFG.docx
@@ -1216,7 +1216,25 @@
           <w:color w:val="000000" w:themeColor="text1"/>
           <w:szCs w:val="24"/>
         </w:rPr>
-        <w:t xml:space="preserve"> = </w:t>
+        <w:t xml:space="preserve"> </w:t>
+      </w:r>
+      <w:r>
+        <w:rPr>
+          <w:rFonts w:ascii="Times New Roman" w:hAnsi="Times New Roman" w:cs="Times New Roman"/>
+          <w:b/>
+          <w:color w:val="000000" w:themeColor="text1"/>
+          <w:szCs w:val="24"/>
+        </w:rPr>
+        <w:t>assign</w:t>
+      </w:r>
+      <w:r>
+        <w:rPr>
+          <w:rFonts w:ascii="Times New Roman" w:hAnsi="Times New Roman" w:cs="Times New Roman"/>
+          <w:b/>
+          <w:color w:val="000000" w:themeColor="text1"/>
+          <w:szCs w:val="24"/>
+        </w:rPr>
+        <w:t xml:space="preserve"> </w:t>
       </w:r>
       <w:r>
         <w:rPr>
@@ -1726,7 +1744,25 @@
           <w:color w:val="000000" w:themeColor="text1"/>
           <w:szCs w:val="24"/>
         </w:rPr>
-        <w:t xml:space="preserve"> ID = &lt;</w:t>
+        <w:t xml:space="preserve"> ID </w:t>
+      </w:r>
+      <w:r>
+        <w:rPr>
+          <w:rFonts w:ascii="Times New Roman" w:hAnsi="Times New Roman" w:cs="Times New Roman"/>
+          <w:b/>
+          <w:color w:val="000000" w:themeColor="text1"/>
+          <w:szCs w:val="24"/>
+        </w:rPr>
+        <w:t>assign</w:t>
+      </w:r>
+      <w:r>
+        <w:rPr>
+          <w:rFonts w:ascii="Times New Roman" w:hAnsi="Times New Roman" w:cs="Times New Roman"/>
+          <w:b/>
+          <w:color w:val="000000" w:themeColor="text1"/>
+          <w:szCs w:val="24"/>
+        </w:rPr>
+        <w:t xml:space="preserve"> &lt;</w:t>
       </w:r>
       <w:proofErr w:type="spellStart"/>
       <w:r>
@@ -1831,7 +1867,25 @@
           <w:color w:val="000000" w:themeColor="text1"/>
           <w:szCs w:val="24"/>
         </w:rPr>
-        <w:t xml:space="preserve"> &lt;exp&gt;&lt;comma&gt;</w:t>
+        <w:t xml:space="preserve"> &lt;exp&gt;</w:t>
+      </w:r>
+      <w:r>
+        <w:rPr>
+          <w:rFonts w:ascii="Times New Roman" w:hAnsi="Times New Roman" w:cs="Times New Roman"/>
+          <w:b/>
+          <w:color w:val="000000" w:themeColor="text1"/>
+          <w:szCs w:val="24"/>
+        </w:rPr>
+        <w:t xml:space="preserve"> </w:t>
+      </w:r>
+      <w:r>
+        <w:rPr>
+          <w:rFonts w:ascii="Times New Roman" w:hAnsi="Times New Roman" w:cs="Times New Roman"/>
+          <w:b/>
+          <w:color w:val="000000" w:themeColor="text1"/>
+          <w:szCs w:val="24"/>
+        </w:rPr>
+        <w:t>&lt;comma&gt;</w:t>
       </w:r>
     </w:p>
     <w:p>
@@ -2847,27 +2901,19 @@
           <w:color w:val="000000" w:themeColor="text1"/>
           <w:szCs w:val="24"/>
         </w:rPr>
-        <w:t xml:space="preserve">for </w:t>
-      </w:r>
-      <w:proofErr w:type="gramStart"/>
-      <w:r>
-        <w:rPr>
-          <w:rFonts w:ascii="Times New Roman" w:hAnsi="Times New Roman" w:cs="Times New Roman"/>
-          <w:color w:val="000000" w:themeColor="text1"/>
-          <w:szCs w:val="24"/>
-        </w:rPr>
-        <w:t>( &lt;</w:t>
-      </w:r>
-      <w:proofErr w:type="gramEnd"/>
-      <w:r>
-        <w:rPr>
-          <w:rFonts w:ascii="Times New Roman" w:hAnsi="Times New Roman" w:cs="Times New Roman"/>
-          <w:b/>
-          <w:color w:val="000000" w:themeColor="text1"/>
-          <w:szCs w:val="24"/>
-        </w:rPr>
-        <w:t>exp</w:t>
-      </w:r>
+        <w:t>for ( &lt;</w:t>
+      </w:r>
+      <w:proofErr w:type="spellStart"/>
+      <w:r>
+        <w:rPr>
+          <w:rFonts w:ascii="Times New Roman" w:hAnsi="Times New Roman" w:cs="Times New Roman"/>
+          <w:b/>
+          <w:color w:val="000000" w:themeColor="text1"/>
+          <w:szCs w:val="24"/>
+        </w:rPr>
+        <w:t>assign_call</w:t>
+      </w:r>
+      <w:proofErr w:type="spellEnd"/>
       <w:r>
         <w:rPr>
           <w:rFonts w:ascii="Times New Roman" w:hAnsi="Times New Roman" w:cs="Times New Roman"/>
@@ -2876,16 +2922,8 @@
         </w:rPr>
         <w:t xml:space="preserve">&gt; </w:t>
       </w:r>
-      <w:proofErr w:type="spellStart"/>
-      <w:r>
-        <w:rPr>
-          <w:rFonts w:ascii="Times New Roman" w:hAnsi="Times New Roman" w:cs="Times New Roman"/>
-          <w:color w:val="000000" w:themeColor="text1"/>
-          <w:szCs w:val="24"/>
-        </w:rPr>
-        <w:t>ter</w:t>
-      </w:r>
-      <w:proofErr w:type="spellEnd"/>
+      <w:bookmarkStart w:id="0" w:name="_GoBack"/>
+      <w:bookmarkEnd w:id="0"/>
       <w:r>
         <w:rPr>
           <w:rFonts w:ascii="Times New Roman" w:hAnsi="Times New Roman" w:cs="Times New Roman"/>
@@ -4860,36 +4898,7 @@
           <w:color w:val="000000" w:themeColor="text1"/>
           <w:szCs w:val="24"/>
         </w:rPr>
-        <w:t>&gt; | &lt;switch&gt; | &lt;</w:t>
-      </w:r>
-      <w:proofErr w:type="spellStart"/>
-      <w:r>
-        <w:rPr>
-          <w:rFonts w:ascii="Times New Roman" w:hAnsi="Times New Roman" w:cs="Times New Roman"/>
-          <w:b/>
-          <w:color w:val="000000" w:themeColor="text1"/>
-          <w:szCs w:val="24"/>
-        </w:rPr>
-        <w:t>decl</w:t>
-      </w:r>
-      <w:r>
-        <w:rPr>
-          <w:rFonts w:ascii="Times New Roman" w:hAnsi="Times New Roman" w:cs="Times New Roman"/>
-          <w:b/>
-          <w:color w:val="000000" w:themeColor="text1"/>
-          <w:szCs w:val="24"/>
-        </w:rPr>
-        <w:t>_init</w:t>
-      </w:r>
-      <w:proofErr w:type="spellEnd"/>
-      <w:r>
-        <w:rPr>
-          <w:rFonts w:ascii="Times New Roman" w:hAnsi="Times New Roman" w:cs="Times New Roman"/>
-          <w:b/>
-          <w:color w:val="000000" w:themeColor="text1"/>
-          <w:szCs w:val="24"/>
-        </w:rPr>
-        <w:t xml:space="preserve">&gt; | </w:t>
+        <w:t xml:space="preserve">&gt; | &lt;switch&gt; | </w:t>
       </w:r>
       <w:r>
         <w:rPr>
@@ -5029,35 +5038,6 @@
           <w:color w:val="000000" w:themeColor="text1"/>
           <w:szCs w:val="24"/>
         </w:rPr>
-        <w:t xml:space="preserve"> &lt;</w:t>
-      </w:r>
-      <w:proofErr w:type="spellStart"/>
-      <w:r>
-        <w:rPr>
-          <w:rFonts w:ascii="Times New Roman" w:hAnsi="Times New Roman" w:cs="Times New Roman"/>
-          <w:b/>
-          <w:color w:val="000000" w:themeColor="text1"/>
-          <w:szCs w:val="24"/>
-        </w:rPr>
-        <w:t>assign_list</w:t>
-      </w:r>
-      <w:proofErr w:type="spellEnd"/>
-      <w:r>
-        <w:rPr>
-          <w:rFonts w:ascii="Times New Roman" w:hAnsi="Times New Roman" w:cs="Times New Roman"/>
-          <w:b/>
-          <w:color w:val="000000" w:themeColor="text1"/>
-          <w:szCs w:val="24"/>
-        </w:rPr>
-        <w:t>&gt;</w:t>
-      </w:r>
-      <w:r>
-        <w:rPr>
-          <w:rFonts w:ascii="Times New Roman" w:hAnsi="Times New Roman" w:cs="Times New Roman"/>
-          <w:b/>
-          <w:color w:val="000000" w:themeColor="text1"/>
-          <w:szCs w:val="24"/>
-        </w:rPr>
         <w:t xml:space="preserve"> </w:t>
       </w:r>
       <w:r>
@@ -5067,7 +5047,7 @@
           <w:color w:val="000000" w:themeColor="text1"/>
           <w:szCs w:val="24"/>
         </w:rPr>
-        <w:t>&lt;assign_call2&gt;</w:t>
+        <w:t>&lt;assign1&gt;</w:t>
       </w:r>
     </w:p>
     <w:p>
@@ -5075,7 +5055,6 @@
         <w:ind w:firstLine="720"/>
         <w:rPr>
           <w:rFonts w:ascii="Times New Roman" w:hAnsi="Times New Roman" w:cs="Times New Roman"/>
-          <w:b/>
           <w:color w:val="000000" w:themeColor="text1"/>
           <w:szCs w:val="24"/>
         </w:rPr>
@@ -5088,6 +5067,33 @@
           <w:szCs w:val="24"/>
         </w:rPr>
         <w:lastRenderedPageBreak/>
+        <w:t>&lt;assign1&gt;</w:t>
+      </w:r>
+      <w:r>
+        <w:rPr>
+          <w:rFonts w:ascii="Times New Roman" w:hAnsi="Times New Roman" w:cs="Times New Roman"/>
+          <w:b/>
+          <w:color w:val="000000" w:themeColor="text1"/>
+          <w:szCs w:val="24"/>
+        </w:rPr>
+        <w:sym w:font="Wingdings" w:char="F0E0"/>
+      </w:r>
+      <w:r>
+        <w:rPr>
+          <w:rFonts w:ascii="Times New Roman" w:hAnsi="Times New Roman" w:cs="Times New Roman"/>
+          <w:b/>
+          <w:color w:val="000000" w:themeColor="text1"/>
+          <w:szCs w:val="24"/>
+        </w:rPr>
+        <w:t xml:space="preserve"> </w:t>
+      </w:r>
+      <w:r>
+        <w:rPr>
+          <w:rFonts w:ascii="Times New Roman" w:hAnsi="Times New Roman" w:cs="Times New Roman"/>
+          <w:b/>
+          <w:color w:val="000000" w:themeColor="text1"/>
+          <w:szCs w:val="24"/>
+        </w:rPr>
         <w:t>&lt;</w:t>
       </w:r>
       <w:proofErr w:type="spellStart"/>
@@ -5098,7 +5104,7 @@
           <w:color w:val="000000" w:themeColor="text1"/>
           <w:szCs w:val="24"/>
         </w:rPr>
-        <w:t>assign_call</w:t>
+        <w:t>assign_list</w:t>
       </w:r>
       <w:proofErr w:type="spellEnd"/>
       <w:r>
@@ -5108,16 +5114,7 @@
           <w:color w:val="000000" w:themeColor="text1"/>
           <w:szCs w:val="24"/>
         </w:rPr>
-        <w:t xml:space="preserve">&gt; </w:t>
-      </w:r>
-      <w:r>
-        <w:rPr>
-          <w:rFonts w:ascii="Times New Roman" w:hAnsi="Times New Roman" w:cs="Times New Roman"/>
-          <w:b/>
-          <w:color w:val="000000" w:themeColor="text1"/>
-          <w:szCs w:val="24"/>
-        </w:rPr>
-        <w:sym w:font="Wingdings" w:char="F0E0"/>
+        <w:t>&gt;</w:t>
       </w:r>
       <w:r>
         <w:rPr>
@@ -5131,84 +5128,46 @@
       <w:r>
         <w:rPr>
           <w:rFonts w:ascii="Times New Roman" w:hAnsi="Times New Roman" w:cs="Times New Roman"/>
-          <w:color w:val="000000" w:themeColor="text1"/>
-          <w:szCs w:val="24"/>
-        </w:rPr>
-        <w:t>DT ID</w:t>
-      </w:r>
-      <w:r>
-        <w:rPr>
-          <w:rFonts w:ascii="Times New Roman" w:hAnsi="Times New Roman" w:cs="Times New Roman"/>
-          <w:b/>
-          <w:color w:val="000000" w:themeColor="text1"/>
-          <w:szCs w:val="24"/>
-        </w:rPr>
-        <w:t xml:space="preserve"> = &lt;Exp&gt;</w:t>
-      </w:r>
-      <w:r>
-        <w:rPr>
-          <w:rFonts w:ascii="Times New Roman" w:hAnsi="Times New Roman" w:cs="Times New Roman"/>
-          <w:b/>
-          <w:color w:val="000000" w:themeColor="text1"/>
-          <w:szCs w:val="24"/>
-        </w:rPr>
-        <w:t xml:space="preserve"> //new ha</w:t>
-      </w:r>
-    </w:p>
-    <w:p>
-      <w:pPr>
-        <w:ind w:firstLine="720"/>
-        <w:rPr>
-          <w:rFonts w:ascii="Times New Roman" w:hAnsi="Times New Roman" w:cs="Times New Roman"/>
-          <w:b/>
-          <w:color w:val="000000" w:themeColor="text1"/>
-          <w:szCs w:val="24"/>
-        </w:rPr>
-      </w:pPr>
-      <w:r>
-        <w:rPr>
-          <w:rFonts w:ascii="Times New Roman" w:hAnsi="Times New Roman" w:cs="Times New Roman"/>
-          <w:b/>
-          <w:color w:val="000000" w:themeColor="text1"/>
-          <w:szCs w:val="24"/>
-        </w:rPr>
-        <w:t xml:space="preserve">&lt;assign_call2&gt; </w:t>
-      </w:r>
-      <w:r>
-        <w:rPr>
-          <w:rFonts w:ascii="Times New Roman" w:hAnsi="Times New Roman" w:cs="Times New Roman"/>
-          <w:b/>
-          <w:color w:val="000000" w:themeColor="text1"/>
-          <w:szCs w:val="24"/>
-        </w:rPr>
-        <w:sym w:font="Wingdings" w:char="F0E0"/>
-      </w:r>
-      <w:r>
-        <w:rPr>
-          <w:rFonts w:ascii="Times New Roman" w:hAnsi="Times New Roman" w:cs="Times New Roman"/>
-          <w:b/>
-          <w:color w:val="000000" w:themeColor="text1"/>
-          <w:szCs w:val="24"/>
-        </w:rPr>
-        <w:t xml:space="preserve"> </w:t>
-      </w:r>
-      <w:r>
-        <w:rPr>
-          <w:rFonts w:ascii="Times New Roman" w:hAnsi="Times New Roman" w:cs="Times New Roman"/>
-          <w:b/>
-          <w:color w:val="000000" w:themeColor="text1"/>
-          <w:szCs w:val="24"/>
-        </w:rPr>
-        <w:t>(&lt;params&gt;)</w:t>
-      </w:r>
-      <w:r>
-        <w:rPr>
-          <w:rFonts w:ascii="Times New Roman" w:hAnsi="Times New Roman" w:cs="Times New Roman"/>
-          <w:b/>
-          <w:color w:val="000000" w:themeColor="text1"/>
-          <w:szCs w:val="24"/>
-        </w:rPr>
-        <w:t xml:space="preserve"> </w:t>
+          <w:b/>
+          <w:color w:val="000000" w:themeColor="text1"/>
+          <w:szCs w:val="24"/>
+        </w:rPr>
+        <w:t>&lt;assign_call2&gt;</w:t>
+      </w:r>
+      <w:r>
+        <w:rPr>
+          <w:rFonts w:ascii="Times New Roman" w:hAnsi="Times New Roman" w:cs="Times New Roman"/>
+          <w:b/>
+          <w:color w:val="000000" w:themeColor="text1"/>
+          <w:szCs w:val="24"/>
+        </w:rPr>
+        <w:t xml:space="preserve"> | </w:t>
+      </w:r>
+      <w:r>
+        <w:rPr>
+          <w:rFonts w:ascii="Times New Roman" w:hAnsi="Times New Roman" w:cs="Times New Roman"/>
+          <w:color w:val="000000" w:themeColor="text1"/>
+          <w:szCs w:val="24"/>
+        </w:rPr>
+        <w:t xml:space="preserve">ID assign new ID </w:t>
+      </w:r>
+      <w:proofErr w:type="gramStart"/>
+      <w:r>
+        <w:rPr>
+          <w:rFonts w:ascii="Times New Roman" w:hAnsi="Times New Roman" w:cs="Times New Roman"/>
+          <w:color w:val="000000" w:themeColor="text1"/>
+          <w:szCs w:val="24"/>
+        </w:rPr>
+        <w:t>( &lt;</w:t>
+      </w:r>
+      <w:proofErr w:type="gramEnd"/>
+      <w:r>
+        <w:rPr>
+          <w:rFonts w:ascii="Times New Roman" w:hAnsi="Times New Roman" w:cs="Times New Roman"/>
+          <w:color w:val="000000" w:themeColor="text1"/>
+          <w:szCs w:val="24"/>
+        </w:rPr>
+        <w:t xml:space="preserve">params&gt; ) </w:t>
       </w:r>
       <w:proofErr w:type="spellStart"/>
       <w:r>
@@ -5218,234 +5177,6 @@
           <w:szCs w:val="24"/>
         </w:rPr>
         <w:t>ter</w:t>
-      </w:r>
-      <w:proofErr w:type="spellEnd"/>
-      <w:r>
-        <w:rPr>
-          <w:rFonts w:ascii="Times New Roman" w:hAnsi="Times New Roman" w:cs="Times New Roman"/>
-          <w:b/>
-          <w:color w:val="000000" w:themeColor="text1"/>
-          <w:szCs w:val="24"/>
-        </w:rPr>
-        <w:t xml:space="preserve"> </w:t>
-      </w:r>
-      <w:r>
-        <w:rPr>
-          <w:rFonts w:ascii="Times New Roman" w:hAnsi="Times New Roman" w:cs="Times New Roman"/>
-          <w:b/>
-          <w:color w:val="000000" w:themeColor="text1"/>
-          <w:szCs w:val="24"/>
-        </w:rPr>
-        <w:t>| &lt;</w:t>
-      </w:r>
-      <w:r>
-        <w:rPr>
-          <w:rFonts w:ascii="Times New Roman" w:hAnsi="Times New Roman" w:cs="Times New Roman"/>
-          <w:b/>
-          <w:color w:val="000000" w:themeColor="text1"/>
-          <w:szCs w:val="24"/>
-        </w:rPr>
-        <w:t xml:space="preserve"> assignment-op</w:t>
-      </w:r>
-      <w:r>
-        <w:rPr>
-          <w:rFonts w:ascii="Times New Roman" w:hAnsi="Times New Roman" w:cs="Times New Roman"/>
-          <w:b/>
-          <w:color w:val="000000" w:themeColor="text1"/>
-          <w:szCs w:val="24"/>
-        </w:rPr>
-        <w:t>&gt;</w:t>
-      </w:r>
-      <w:r>
-        <w:rPr>
-          <w:rFonts w:ascii="Times New Roman" w:hAnsi="Times New Roman" w:cs="Times New Roman"/>
-          <w:b/>
-          <w:color w:val="000000" w:themeColor="text1"/>
-          <w:szCs w:val="24"/>
-        </w:rPr>
-        <w:t xml:space="preserve"> &lt;call&gt;</w:t>
-      </w:r>
-      <w:r>
-        <w:rPr>
-          <w:rFonts w:ascii="Times New Roman" w:hAnsi="Times New Roman" w:cs="Times New Roman"/>
-          <w:b/>
-          <w:color w:val="000000" w:themeColor="text1"/>
-          <w:szCs w:val="24"/>
-        </w:rPr>
-        <w:t xml:space="preserve"> </w:t>
-      </w:r>
-    </w:p>
-    <w:p>
-      <w:pPr>
-        <w:ind w:firstLine="720"/>
-        <w:rPr>
-          <w:rFonts w:ascii="Times New Roman" w:hAnsi="Times New Roman" w:cs="Times New Roman"/>
-          <w:b/>
-          <w:color w:val="000000" w:themeColor="text1"/>
-          <w:szCs w:val="24"/>
-        </w:rPr>
-      </w:pPr>
-      <w:r>
-        <w:rPr>
-          <w:rFonts w:ascii="Times New Roman" w:hAnsi="Times New Roman" w:cs="Times New Roman"/>
-          <w:b/>
-          <w:color w:val="000000" w:themeColor="text1"/>
-          <w:szCs w:val="24"/>
-        </w:rPr>
-        <w:t>&lt;</w:t>
-      </w:r>
-      <w:proofErr w:type="spellStart"/>
-      <w:r>
-        <w:rPr>
-          <w:rFonts w:ascii="Times New Roman" w:hAnsi="Times New Roman" w:cs="Times New Roman"/>
-          <w:b/>
-          <w:color w:val="000000" w:themeColor="text1"/>
-          <w:szCs w:val="24"/>
-        </w:rPr>
-        <w:t>assign_list</w:t>
-      </w:r>
-      <w:proofErr w:type="spellEnd"/>
-      <w:r>
-        <w:rPr>
-          <w:rFonts w:ascii="Times New Roman" w:hAnsi="Times New Roman" w:cs="Times New Roman"/>
-          <w:b/>
-          <w:color w:val="000000" w:themeColor="text1"/>
-          <w:szCs w:val="24"/>
-        </w:rPr>
-        <w:t xml:space="preserve">&gt; </w:t>
-      </w:r>
-      <w:r>
-        <w:rPr>
-          <w:rFonts w:ascii="Times New Roman" w:hAnsi="Times New Roman" w:cs="Times New Roman"/>
-          <w:b/>
-          <w:color w:val="000000" w:themeColor="text1"/>
-          <w:szCs w:val="24"/>
-        </w:rPr>
-        <w:sym w:font="Wingdings" w:char="F0E0"/>
-      </w:r>
-      <w:r>
-        <w:rPr>
-          <w:rFonts w:ascii="Times New Roman" w:hAnsi="Times New Roman" w:cs="Times New Roman"/>
-          <w:b/>
-          <w:color w:val="000000" w:themeColor="text1"/>
-          <w:szCs w:val="24"/>
-        </w:rPr>
-        <w:t xml:space="preserve"> </w:t>
-      </w:r>
-      <w:r>
-        <w:rPr>
-          <w:rFonts w:ascii="Times New Roman" w:hAnsi="Times New Roman" w:cs="Times New Roman"/>
-          <w:color w:val="000000" w:themeColor="text1"/>
-          <w:szCs w:val="24"/>
-        </w:rPr>
-        <w:t>. ID</w:t>
-      </w:r>
-      <w:r>
-        <w:rPr>
-          <w:rFonts w:ascii="Times New Roman" w:hAnsi="Times New Roman" w:cs="Times New Roman"/>
-          <w:color w:val="000000" w:themeColor="text1"/>
-          <w:szCs w:val="24"/>
-        </w:rPr>
-        <w:t xml:space="preserve"> &lt;</w:t>
-      </w:r>
-      <w:proofErr w:type="spellStart"/>
-      <w:r>
-        <w:rPr>
-          <w:rFonts w:ascii="Times New Roman" w:hAnsi="Times New Roman" w:cs="Times New Roman"/>
-          <w:b/>
-          <w:color w:val="000000" w:themeColor="text1"/>
-          <w:szCs w:val="24"/>
-        </w:rPr>
-        <w:t>assign_list</w:t>
-      </w:r>
-      <w:proofErr w:type="spellEnd"/>
-      <w:r>
-        <w:rPr>
-          <w:rFonts w:ascii="Times New Roman" w:hAnsi="Times New Roman" w:cs="Times New Roman"/>
-          <w:color w:val="000000" w:themeColor="text1"/>
-          <w:szCs w:val="24"/>
-        </w:rPr>
-        <w:t>&gt;</w:t>
-      </w:r>
-      <w:r>
-        <w:rPr>
-          <w:rFonts w:ascii="Times New Roman" w:hAnsi="Times New Roman" w:cs="Times New Roman"/>
-          <w:color w:val="000000" w:themeColor="text1"/>
-          <w:szCs w:val="24"/>
-        </w:rPr>
-        <w:t xml:space="preserve"> | €</w:t>
-      </w:r>
-    </w:p>
-    <w:p>
-      <w:pPr>
-        <w:ind w:firstLine="720"/>
-        <w:rPr>
-          <w:rFonts w:ascii="Times New Roman" w:hAnsi="Times New Roman" w:cs="Times New Roman"/>
-          <w:color w:val="000000" w:themeColor="text1"/>
-          <w:szCs w:val="24"/>
-        </w:rPr>
-      </w:pPr>
-      <w:r>
-        <w:rPr>
-          <w:rFonts w:ascii="Times New Roman" w:hAnsi="Times New Roman" w:cs="Times New Roman"/>
-          <w:b/>
-          <w:color w:val="000000" w:themeColor="text1"/>
-          <w:szCs w:val="24"/>
-        </w:rPr>
-        <w:t>&lt;</w:t>
-      </w:r>
-      <w:r>
-        <w:rPr>
-          <w:rFonts w:ascii="Times New Roman" w:hAnsi="Times New Roman" w:cs="Times New Roman"/>
-          <w:b/>
-          <w:color w:val="000000" w:themeColor="text1"/>
-          <w:szCs w:val="24"/>
-        </w:rPr>
-        <w:t xml:space="preserve"> assignment-op</w:t>
-      </w:r>
-      <w:r>
-        <w:rPr>
-          <w:rFonts w:ascii="Times New Roman" w:hAnsi="Times New Roman" w:cs="Times New Roman"/>
-          <w:b/>
-          <w:color w:val="000000" w:themeColor="text1"/>
-          <w:szCs w:val="24"/>
-        </w:rPr>
-        <w:t xml:space="preserve">&gt; </w:t>
-      </w:r>
-      <w:r>
-        <w:rPr>
-          <w:rFonts w:ascii="Times New Roman" w:hAnsi="Times New Roman" w:cs="Times New Roman"/>
-          <w:b/>
-          <w:color w:val="000000" w:themeColor="text1"/>
-          <w:szCs w:val="24"/>
-        </w:rPr>
-        <w:sym w:font="Wingdings" w:char="F0E0"/>
-      </w:r>
-      <w:r>
-        <w:rPr>
-          <w:rFonts w:ascii="Times New Roman" w:hAnsi="Times New Roman" w:cs="Times New Roman"/>
-          <w:b/>
-          <w:color w:val="000000" w:themeColor="text1"/>
-          <w:szCs w:val="24"/>
-        </w:rPr>
-        <w:t xml:space="preserve"> </w:t>
-      </w:r>
-      <w:r>
-        <w:rPr>
-          <w:rFonts w:ascii="Times New Roman" w:hAnsi="Times New Roman" w:cs="Times New Roman"/>
-          <w:color w:val="000000" w:themeColor="text1"/>
-          <w:szCs w:val="24"/>
-        </w:rPr>
-        <w:t xml:space="preserve">assign | </w:t>
-      </w:r>
-      <w:proofErr w:type="spellStart"/>
-      <w:r>
-        <w:rPr>
-          <w:rFonts w:ascii="Times New Roman" w:hAnsi="Times New Roman" w:cs="Times New Roman"/>
-          <w:color w:val="000000" w:themeColor="text1"/>
-          <w:szCs w:val="24"/>
-        </w:rPr>
-        <w:t>compAss</w:t>
       </w:r>
       <w:proofErr w:type="spellEnd"/>
     </w:p>
@@ -5466,6 +5197,510 @@
           <w:color w:val="000000" w:themeColor="text1"/>
           <w:szCs w:val="24"/>
         </w:rPr>
+        <w:t>&lt;</w:t>
+      </w:r>
+      <w:proofErr w:type="spellStart"/>
+      <w:r>
+        <w:rPr>
+          <w:rFonts w:ascii="Times New Roman" w:hAnsi="Times New Roman" w:cs="Times New Roman"/>
+          <w:b/>
+          <w:color w:val="000000" w:themeColor="text1"/>
+          <w:szCs w:val="24"/>
+        </w:rPr>
+        <w:t>assign_call</w:t>
+      </w:r>
+      <w:proofErr w:type="spellEnd"/>
+      <w:r>
+        <w:rPr>
+          <w:rFonts w:ascii="Times New Roman" w:hAnsi="Times New Roman" w:cs="Times New Roman"/>
+          <w:b/>
+          <w:color w:val="000000" w:themeColor="text1"/>
+          <w:szCs w:val="24"/>
+        </w:rPr>
+        <w:t xml:space="preserve">&gt; </w:t>
+      </w:r>
+      <w:r>
+        <w:rPr>
+          <w:rFonts w:ascii="Times New Roman" w:hAnsi="Times New Roman" w:cs="Times New Roman"/>
+          <w:b/>
+          <w:color w:val="000000" w:themeColor="text1"/>
+          <w:szCs w:val="24"/>
+        </w:rPr>
+        <w:sym w:font="Wingdings" w:char="F0E0"/>
+      </w:r>
+      <w:r>
+        <w:rPr>
+          <w:rFonts w:ascii="Times New Roman" w:hAnsi="Times New Roman" w:cs="Times New Roman"/>
+          <w:b/>
+          <w:color w:val="000000" w:themeColor="text1"/>
+          <w:szCs w:val="24"/>
+        </w:rPr>
+        <w:t xml:space="preserve"> </w:t>
+      </w:r>
+      <w:r>
+        <w:rPr>
+          <w:rFonts w:ascii="Times New Roman" w:hAnsi="Times New Roman" w:cs="Times New Roman"/>
+          <w:color w:val="000000" w:themeColor="text1"/>
+          <w:szCs w:val="24"/>
+        </w:rPr>
+        <w:t>DT ID</w:t>
+      </w:r>
+      <w:r>
+        <w:rPr>
+          <w:rFonts w:ascii="Times New Roman" w:hAnsi="Times New Roman" w:cs="Times New Roman"/>
+          <w:b/>
+          <w:color w:val="000000" w:themeColor="text1"/>
+          <w:szCs w:val="24"/>
+        </w:rPr>
+        <w:t xml:space="preserve"> </w:t>
+      </w:r>
+      <w:r>
+        <w:rPr>
+          <w:rFonts w:ascii="Times New Roman" w:hAnsi="Times New Roman" w:cs="Times New Roman"/>
+          <w:color w:val="000000" w:themeColor="text1"/>
+          <w:szCs w:val="24"/>
+        </w:rPr>
+        <w:t>assign</w:t>
+      </w:r>
+      <w:r>
+        <w:rPr>
+          <w:rFonts w:ascii="Times New Roman" w:hAnsi="Times New Roman" w:cs="Times New Roman"/>
+          <w:b/>
+          <w:color w:val="000000" w:themeColor="text1"/>
+          <w:szCs w:val="24"/>
+        </w:rPr>
+        <w:t xml:space="preserve"> </w:t>
+      </w:r>
+      <w:r>
+        <w:rPr>
+          <w:rFonts w:ascii="Times New Roman" w:hAnsi="Times New Roman" w:cs="Times New Roman"/>
+          <w:b/>
+          <w:color w:val="000000" w:themeColor="text1"/>
+          <w:szCs w:val="24"/>
+        </w:rPr>
+        <w:t>&lt;assign_call1&gt;</w:t>
+      </w:r>
+    </w:p>
+    <w:p>
+      <w:pPr>
+        <w:ind w:firstLine="720"/>
+        <w:rPr>
+          <w:rFonts w:ascii="Times New Roman" w:hAnsi="Times New Roman" w:cs="Times New Roman"/>
+          <w:b/>
+          <w:color w:val="000000" w:themeColor="text1"/>
+          <w:szCs w:val="24"/>
+        </w:rPr>
+      </w:pPr>
+      <w:r>
+        <w:rPr>
+          <w:rFonts w:ascii="Times New Roman" w:hAnsi="Times New Roman" w:cs="Times New Roman"/>
+          <w:b/>
+          <w:color w:val="000000" w:themeColor="text1"/>
+          <w:szCs w:val="24"/>
+        </w:rPr>
+        <w:t xml:space="preserve">&lt;assign_call1&gt; </w:t>
+      </w:r>
+      <w:r>
+        <w:rPr>
+          <w:rFonts w:ascii="Times New Roman" w:hAnsi="Times New Roman" w:cs="Times New Roman"/>
+          <w:b/>
+          <w:color w:val="000000" w:themeColor="text1"/>
+          <w:szCs w:val="24"/>
+        </w:rPr>
+        <w:sym w:font="Wingdings" w:char="F0E0"/>
+      </w:r>
+      <w:r>
+        <w:rPr>
+          <w:rFonts w:ascii="Times New Roman" w:hAnsi="Times New Roman" w:cs="Times New Roman"/>
+          <w:b/>
+          <w:color w:val="000000" w:themeColor="text1"/>
+          <w:szCs w:val="24"/>
+        </w:rPr>
+        <w:t xml:space="preserve">  </w:t>
+      </w:r>
+      <w:r>
+        <w:rPr>
+          <w:rFonts w:ascii="Times New Roman" w:hAnsi="Times New Roman" w:cs="Times New Roman"/>
+          <w:b/>
+          <w:color w:val="000000" w:themeColor="text1"/>
+          <w:szCs w:val="24"/>
+        </w:rPr>
+        <w:t>&lt;Exp&gt;</w:t>
+      </w:r>
+      <w:r>
+        <w:rPr>
+          <w:rFonts w:ascii="Times New Roman" w:hAnsi="Times New Roman" w:cs="Times New Roman"/>
+          <w:b/>
+          <w:color w:val="000000" w:themeColor="text1"/>
+          <w:szCs w:val="24"/>
+        </w:rPr>
+        <w:t xml:space="preserve"> </w:t>
+      </w:r>
+      <w:r>
+        <w:rPr>
+          <w:rFonts w:ascii="Times New Roman" w:hAnsi="Times New Roman" w:cs="Times New Roman"/>
+          <w:b/>
+          <w:color w:val="000000" w:themeColor="text1"/>
+          <w:szCs w:val="24"/>
+        </w:rPr>
+        <w:t xml:space="preserve">| </w:t>
+      </w:r>
+      <w:r>
+        <w:rPr>
+          <w:rFonts w:ascii="Times New Roman" w:hAnsi="Times New Roman" w:cs="Times New Roman"/>
+          <w:color w:val="000000" w:themeColor="text1"/>
+          <w:szCs w:val="24"/>
+        </w:rPr>
+        <w:t>new</w:t>
+      </w:r>
+      <w:r>
+        <w:rPr>
+          <w:rFonts w:ascii="Times New Roman" w:hAnsi="Times New Roman" w:cs="Times New Roman"/>
+          <w:color w:val="000000" w:themeColor="text1"/>
+          <w:szCs w:val="24"/>
+        </w:rPr>
+        <w:t xml:space="preserve"> DT </w:t>
+      </w:r>
+      <w:proofErr w:type="gramStart"/>
+      <w:r>
+        <w:rPr>
+          <w:rFonts w:ascii="Times New Roman" w:hAnsi="Times New Roman" w:cs="Times New Roman"/>
+          <w:color w:val="000000" w:themeColor="text1"/>
+          <w:szCs w:val="24"/>
+        </w:rPr>
+        <w:t>( &lt;</w:t>
+      </w:r>
+      <w:proofErr w:type="gramEnd"/>
+      <w:r>
+        <w:rPr>
+          <w:rFonts w:ascii="Times New Roman" w:hAnsi="Times New Roman" w:cs="Times New Roman"/>
+          <w:color w:val="000000" w:themeColor="text1"/>
+          <w:szCs w:val="24"/>
+        </w:rPr>
+        <w:t xml:space="preserve">params&gt; ) </w:t>
+      </w:r>
+      <w:proofErr w:type="spellStart"/>
+      <w:r>
+        <w:rPr>
+          <w:rFonts w:ascii="Times New Roman" w:hAnsi="Times New Roman" w:cs="Times New Roman"/>
+          <w:color w:val="000000" w:themeColor="text1"/>
+          <w:szCs w:val="24"/>
+        </w:rPr>
+        <w:t>ter</w:t>
+      </w:r>
+      <w:proofErr w:type="spellEnd"/>
+    </w:p>
+    <w:p>
+      <w:pPr>
+        <w:ind w:firstLine="720"/>
+        <w:rPr>
+          <w:rFonts w:ascii="Times New Roman" w:hAnsi="Times New Roman" w:cs="Times New Roman"/>
+          <w:b/>
+          <w:color w:val="000000" w:themeColor="text1"/>
+          <w:szCs w:val="24"/>
+        </w:rPr>
+      </w:pPr>
+      <w:r>
+        <w:rPr>
+          <w:rFonts w:ascii="Times New Roman" w:hAnsi="Times New Roman" w:cs="Times New Roman"/>
+          <w:b/>
+          <w:color w:val="000000" w:themeColor="text1"/>
+          <w:szCs w:val="24"/>
+        </w:rPr>
+        <w:t xml:space="preserve">&lt;assign_call2&gt; </w:t>
+      </w:r>
+      <w:r>
+        <w:rPr>
+          <w:rFonts w:ascii="Times New Roman" w:hAnsi="Times New Roman" w:cs="Times New Roman"/>
+          <w:b/>
+          <w:color w:val="000000" w:themeColor="text1"/>
+          <w:szCs w:val="24"/>
+        </w:rPr>
+        <w:sym w:font="Wingdings" w:char="F0E0"/>
+      </w:r>
+      <w:r>
+        <w:rPr>
+          <w:rFonts w:ascii="Times New Roman" w:hAnsi="Times New Roman" w:cs="Times New Roman"/>
+          <w:b/>
+          <w:color w:val="000000" w:themeColor="text1"/>
+          <w:szCs w:val="24"/>
+        </w:rPr>
+        <w:t xml:space="preserve"> </w:t>
+      </w:r>
+      <w:r>
+        <w:rPr>
+          <w:rFonts w:ascii="Times New Roman" w:hAnsi="Times New Roman" w:cs="Times New Roman"/>
+          <w:b/>
+          <w:color w:val="000000" w:themeColor="text1"/>
+          <w:szCs w:val="24"/>
+        </w:rPr>
+        <w:t>(&lt;params&gt;)</w:t>
+      </w:r>
+      <w:r>
+        <w:rPr>
+          <w:rFonts w:ascii="Times New Roman" w:hAnsi="Times New Roman" w:cs="Times New Roman"/>
+          <w:b/>
+          <w:color w:val="000000" w:themeColor="text1"/>
+          <w:szCs w:val="24"/>
+        </w:rPr>
+        <w:t xml:space="preserve"> </w:t>
+      </w:r>
+      <w:proofErr w:type="spellStart"/>
+      <w:r>
+        <w:rPr>
+          <w:rFonts w:ascii="Times New Roman" w:hAnsi="Times New Roman" w:cs="Times New Roman"/>
+          <w:color w:val="000000" w:themeColor="text1"/>
+          <w:szCs w:val="24"/>
+        </w:rPr>
+        <w:t>ter</w:t>
+      </w:r>
+      <w:proofErr w:type="spellEnd"/>
+      <w:r>
+        <w:rPr>
+          <w:rFonts w:ascii="Times New Roman" w:hAnsi="Times New Roman" w:cs="Times New Roman"/>
+          <w:b/>
+          <w:color w:val="000000" w:themeColor="text1"/>
+          <w:szCs w:val="24"/>
+        </w:rPr>
+        <w:t xml:space="preserve"> </w:t>
+      </w:r>
+      <w:r>
+        <w:rPr>
+          <w:rFonts w:ascii="Times New Roman" w:hAnsi="Times New Roman" w:cs="Times New Roman"/>
+          <w:b/>
+          <w:color w:val="000000" w:themeColor="text1"/>
+          <w:szCs w:val="24"/>
+        </w:rPr>
+        <w:t>| &lt;</w:t>
+      </w:r>
+      <w:r>
+        <w:rPr>
+          <w:rFonts w:ascii="Times New Roman" w:hAnsi="Times New Roman" w:cs="Times New Roman"/>
+          <w:b/>
+          <w:color w:val="000000" w:themeColor="text1"/>
+          <w:szCs w:val="24"/>
+        </w:rPr>
+        <w:t xml:space="preserve"> assignment-op</w:t>
+      </w:r>
+      <w:r>
+        <w:rPr>
+          <w:rFonts w:ascii="Times New Roman" w:hAnsi="Times New Roman" w:cs="Times New Roman"/>
+          <w:b/>
+          <w:color w:val="000000" w:themeColor="text1"/>
+          <w:szCs w:val="24"/>
+        </w:rPr>
+        <w:t>&gt;</w:t>
+      </w:r>
+      <w:r>
+        <w:rPr>
+          <w:rFonts w:ascii="Times New Roman" w:hAnsi="Times New Roman" w:cs="Times New Roman"/>
+          <w:b/>
+          <w:color w:val="000000" w:themeColor="text1"/>
+          <w:szCs w:val="24"/>
+        </w:rPr>
+        <w:t xml:space="preserve"> &lt;call&gt;</w:t>
+      </w:r>
+      <w:r>
+        <w:rPr>
+          <w:rFonts w:ascii="Times New Roman" w:hAnsi="Times New Roman" w:cs="Times New Roman"/>
+          <w:b/>
+          <w:color w:val="000000" w:themeColor="text1"/>
+          <w:szCs w:val="24"/>
+        </w:rPr>
+        <w:t xml:space="preserve"> </w:t>
+      </w:r>
+    </w:p>
+    <w:p>
+      <w:pPr>
+        <w:ind w:firstLine="720"/>
+        <w:rPr>
+          <w:rFonts w:ascii="Times New Roman" w:hAnsi="Times New Roman" w:cs="Times New Roman"/>
+          <w:b/>
+          <w:color w:val="000000" w:themeColor="text1"/>
+          <w:szCs w:val="24"/>
+        </w:rPr>
+      </w:pPr>
+      <w:r>
+        <w:rPr>
+          <w:rFonts w:ascii="Times New Roman" w:hAnsi="Times New Roman" w:cs="Times New Roman"/>
+          <w:b/>
+          <w:color w:val="000000" w:themeColor="text1"/>
+          <w:szCs w:val="24"/>
+        </w:rPr>
+        <w:t>&lt;</w:t>
+      </w:r>
+      <w:proofErr w:type="spellStart"/>
+      <w:r>
+        <w:rPr>
+          <w:rFonts w:ascii="Times New Roman" w:hAnsi="Times New Roman" w:cs="Times New Roman"/>
+          <w:b/>
+          <w:color w:val="000000" w:themeColor="text1"/>
+          <w:szCs w:val="24"/>
+        </w:rPr>
+        <w:t>assign_list</w:t>
+      </w:r>
+      <w:proofErr w:type="spellEnd"/>
+      <w:r>
+        <w:rPr>
+          <w:rFonts w:ascii="Times New Roman" w:hAnsi="Times New Roman" w:cs="Times New Roman"/>
+          <w:b/>
+          <w:color w:val="000000" w:themeColor="text1"/>
+          <w:szCs w:val="24"/>
+        </w:rPr>
+        <w:t xml:space="preserve">&gt; </w:t>
+      </w:r>
+      <w:r>
+        <w:rPr>
+          <w:rFonts w:ascii="Times New Roman" w:hAnsi="Times New Roman" w:cs="Times New Roman"/>
+          <w:b/>
+          <w:color w:val="000000" w:themeColor="text1"/>
+          <w:szCs w:val="24"/>
+        </w:rPr>
+        <w:sym w:font="Wingdings" w:char="F0E0"/>
+      </w:r>
+      <w:r>
+        <w:rPr>
+          <w:rFonts w:ascii="Times New Roman" w:hAnsi="Times New Roman" w:cs="Times New Roman"/>
+          <w:b/>
+          <w:color w:val="000000" w:themeColor="text1"/>
+          <w:szCs w:val="24"/>
+        </w:rPr>
+        <w:t xml:space="preserve"> </w:t>
+      </w:r>
+      <w:r>
+        <w:rPr>
+          <w:rFonts w:ascii="Times New Roman" w:hAnsi="Times New Roman" w:cs="Times New Roman"/>
+          <w:color w:val="000000" w:themeColor="text1"/>
+          <w:szCs w:val="24"/>
+        </w:rPr>
+        <w:t>. ID</w:t>
+      </w:r>
+      <w:r>
+        <w:rPr>
+          <w:rFonts w:ascii="Times New Roman" w:hAnsi="Times New Roman" w:cs="Times New Roman"/>
+          <w:color w:val="000000" w:themeColor="text1"/>
+          <w:szCs w:val="24"/>
+        </w:rPr>
+        <w:t xml:space="preserve"> &lt;</w:t>
+      </w:r>
+      <w:proofErr w:type="spellStart"/>
+      <w:r>
+        <w:rPr>
+          <w:rFonts w:ascii="Times New Roman" w:hAnsi="Times New Roman" w:cs="Times New Roman"/>
+          <w:b/>
+          <w:color w:val="000000" w:themeColor="text1"/>
+          <w:szCs w:val="24"/>
+        </w:rPr>
+        <w:t>assign_list</w:t>
+      </w:r>
+      <w:proofErr w:type="spellEnd"/>
+      <w:r>
+        <w:rPr>
+          <w:rFonts w:ascii="Times New Roman" w:hAnsi="Times New Roman" w:cs="Times New Roman"/>
+          <w:color w:val="000000" w:themeColor="text1"/>
+          <w:szCs w:val="24"/>
+        </w:rPr>
+        <w:t>&gt;</w:t>
+      </w:r>
+      <w:r>
+        <w:rPr>
+          <w:rFonts w:ascii="Times New Roman" w:hAnsi="Times New Roman" w:cs="Times New Roman"/>
+          <w:color w:val="000000" w:themeColor="text1"/>
+          <w:szCs w:val="24"/>
+        </w:rPr>
+        <w:t xml:space="preserve"> | €</w:t>
+      </w:r>
+    </w:p>
+    <w:p>
+      <w:pPr>
+        <w:ind w:firstLine="720"/>
+        <w:rPr>
+          <w:rFonts w:ascii="Times New Roman" w:hAnsi="Times New Roman" w:cs="Times New Roman"/>
+          <w:color w:val="000000" w:themeColor="text1"/>
+          <w:szCs w:val="24"/>
+        </w:rPr>
+      </w:pPr>
+      <w:r>
+        <w:rPr>
+          <w:rFonts w:ascii="Times New Roman" w:hAnsi="Times New Roman" w:cs="Times New Roman"/>
+          <w:b/>
+          <w:color w:val="000000" w:themeColor="text1"/>
+          <w:szCs w:val="24"/>
+        </w:rPr>
+        <w:t>&lt;</w:t>
+      </w:r>
+      <w:r>
+        <w:rPr>
+          <w:rFonts w:ascii="Times New Roman" w:hAnsi="Times New Roman" w:cs="Times New Roman"/>
+          <w:b/>
+          <w:color w:val="000000" w:themeColor="text1"/>
+          <w:szCs w:val="24"/>
+        </w:rPr>
+        <w:t xml:space="preserve"> assignment-op</w:t>
+      </w:r>
+      <w:r>
+        <w:rPr>
+          <w:rFonts w:ascii="Times New Roman" w:hAnsi="Times New Roman" w:cs="Times New Roman"/>
+          <w:b/>
+          <w:color w:val="000000" w:themeColor="text1"/>
+          <w:szCs w:val="24"/>
+        </w:rPr>
+        <w:t xml:space="preserve">&gt; </w:t>
+      </w:r>
+      <w:r>
+        <w:rPr>
+          <w:rFonts w:ascii="Times New Roman" w:hAnsi="Times New Roman" w:cs="Times New Roman"/>
+          <w:b/>
+          <w:color w:val="000000" w:themeColor="text1"/>
+          <w:szCs w:val="24"/>
+        </w:rPr>
+        <w:sym w:font="Wingdings" w:char="F0E0"/>
+      </w:r>
+      <w:r>
+        <w:rPr>
+          <w:rFonts w:ascii="Times New Roman" w:hAnsi="Times New Roman" w:cs="Times New Roman"/>
+          <w:b/>
+          <w:color w:val="000000" w:themeColor="text1"/>
+          <w:szCs w:val="24"/>
+        </w:rPr>
+        <w:t xml:space="preserve"> </w:t>
+      </w:r>
+      <w:r>
+        <w:rPr>
+          <w:rFonts w:ascii="Times New Roman" w:hAnsi="Times New Roman" w:cs="Times New Roman"/>
+          <w:color w:val="000000" w:themeColor="text1"/>
+          <w:szCs w:val="24"/>
+        </w:rPr>
+        <w:t xml:space="preserve">assign | </w:t>
+      </w:r>
+      <w:proofErr w:type="spellStart"/>
+      <w:r>
+        <w:rPr>
+          <w:rFonts w:ascii="Times New Roman" w:hAnsi="Times New Roman" w:cs="Times New Roman"/>
+          <w:color w:val="000000" w:themeColor="text1"/>
+          <w:szCs w:val="24"/>
+        </w:rPr>
+        <w:t>compAss</w:t>
+      </w:r>
+      <w:proofErr w:type="spellEnd"/>
+    </w:p>
+    <w:p>
+      <w:pPr>
+        <w:ind w:firstLine="720"/>
+        <w:rPr>
+          <w:rFonts w:ascii="Times New Roman" w:hAnsi="Times New Roman" w:cs="Times New Roman"/>
+          <w:b/>
+          <w:color w:val="000000" w:themeColor="text1"/>
+          <w:szCs w:val="24"/>
+        </w:rPr>
+      </w:pPr>
+      <w:r>
+        <w:rPr>
+          <w:rFonts w:ascii="Times New Roman" w:hAnsi="Times New Roman" w:cs="Times New Roman"/>
+          <w:b/>
+          <w:color w:val="000000" w:themeColor="text1"/>
+          <w:szCs w:val="24"/>
+        </w:rPr>
         <w:t xml:space="preserve">&lt;call&gt; </w:t>
       </w:r>
       <w:r>
@@ -5541,8 +5776,6 @@
         </w:rPr>
         <w:t>call1&gt;</w:t>
       </w:r>
-      <w:bookmarkStart w:id="0" w:name="_GoBack"/>
-      <w:bookmarkEnd w:id="0"/>
     </w:p>
     <w:p>
       <w:pPr>
@@ -7517,6 +7750,7 @@
               <w:rPr>
                 <w:rFonts w:ascii="Times New Roman" w:hAnsi="Times New Roman" w:cs="Times New Roman"/>
               </w:rPr>
+              <w:lastRenderedPageBreak/>
               <w:t>Ass</w:t>
             </w:r>
           </w:p>
@@ -7536,7 +7770,7 @@
               <w:rPr>
                 <w:rFonts w:ascii="Times New Roman" w:hAnsi="Times New Roman" w:cs="Times New Roman"/>
               </w:rPr>
-              <w:t>=</w:t>
+              <w:t>Assign</w:t>
             </w:r>
           </w:p>
         </w:tc>
@@ -7718,14 +7952,7 @@
               <w:rPr>
                 <w:rFonts w:ascii="Times New Roman" w:hAnsi="Times New Roman" w:cs="Times New Roman"/>
               </w:rPr>
-              <w:t xml:space="preserve">Public, private, abstract, DT, </w:t>
-            </w:r>
-            <w:r>
-              <w:rPr>
-                <w:rFonts w:ascii="Times New Roman" w:hAnsi="Times New Roman" w:cs="Times New Roman"/>
-              </w:rPr>
-              <w:lastRenderedPageBreak/>
-              <w:t>ID</w:t>
+              <w:t>Public, private, abstract, DT, ID</w:t>
             </w:r>
           </w:p>
         </w:tc>
@@ -7746,7 +7973,6 @@
               <w:rPr>
                 <w:rFonts w:ascii="Times New Roman" w:hAnsi="Times New Roman" w:cs="Times New Roman"/>
               </w:rPr>
-              <w:lastRenderedPageBreak/>
               <w:t>Dec4</w:t>
             </w:r>
           </w:p>
@@ -13848,7 +14074,7 @@
 </file>
 
 <file path=customXml/itemProps1.xml><?xml version="1.0" encoding="utf-8"?>
-<ds:datastoreItem xmlns:ds="http://schemas.openxmlformats.org/officeDocument/2006/customXml" ds:itemID="{20DFDFA9-6924-4E39-BBA3-3C38BEA3328F}">
+<ds:datastoreItem xmlns:ds="http://schemas.openxmlformats.org/officeDocument/2006/customXml" ds:itemID="{864EF93E-11A5-42B0-A92D-0C0C2CF1673C}">
   <ds:schemaRefs>
     <ds:schemaRef ds:uri="http://schemas.openxmlformats.org/officeDocument/2006/bibliography"/>
   </ds:schemaRefs>

</xml_diff>

<commit_message>
modify expression to support array
</commit_message>
<xml_diff>
--- a/Syntax CFG.docx
+++ b/Syntax CFG.docx
@@ -2901,9 +2901,19 @@
           <w:color w:val="000000" w:themeColor="text1"/>
           <w:szCs w:val="24"/>
         </w:rPr>
-        <w:t>for ( &lt;</w:t>
+        <w:t xml:space="preserve">for </w:t>
+      </w:r>
+      <w:proofErr w:type="gramStart"/>
+      <w:r>
+        <w:rPr>
+          <w:rFonts w:ascii="Times New Roman" w:hAnsi="Times New Roman" w:cs="Times New Roman"/>
+          <w:color w:val="000000" w:themeColor="text1"/>
+          <w:szCs w:val="24"/>
+        </w:rPr>
+        <w:t>( &lt;</w:t>
       </w:r>
       <w:proofErr w:type="spellStart"/>
+      <w:proofErr w:type="gramEnd"/>
       <w:r>
         <w:rPr>
           <w:rFonts w:ascii="Times New Roman" w:hAnsi="Times New Roman" w:cs="Times New Roman"/>
@@ -2922,8 +2932,6 @@
         </w:rPr>
         <w:t xml:space="preserve">&gt; </w:t>
       </w:r>
-      <w:bookmarkStart w:id="0" w:name="_GoBack"/>
-      <w:bookmarkEnd w:id="0"/>
       <w:r>
         <w:rPr>
           <w:rFonts w:ascii="Times New Roman" w:hAnsi="Times New Roman" w:cs="Times New Roman"/>
@@ -3897,7 +3905,7 @@
     <w:p>
       <w:pPr>
         <w:rPr>
-          <w:rFonts w:ascii="Times New Roman" w:hAnsi="Times New Roman" w:cs="Times New Roman"/>
+          <w:rFonts w:ascii="Times New Roman" w:eastAsiaTheme="minorEastAsia" w:hAnsi="Times New Roman" w:cs="Times New Roman"/>
           <w:color w:val="000000" w:themeColor="text1"/>
           <w:szCs w:val="24"/>
         </w:rPr>
@@ -4003,11 +4011,44 @@
           <w:color w:val="000000" w:themeColor="text1"/>
           <w:szCs w:val="24"/>
         </w:rPr>
-        <w:t>&gt; ) | . ID &lt;</w:t>
+        <w:t>&gt; )</w:t>
       </w:r>
       <w:r>
         <w:rPr>
           <w:rFonts w:ascii="Times New Roman" w:eastAsiaTheme="minorEastAsia" w:hAnsi="Times New Roman" w:cs="Times New Roman"/>
+          <w:color w:val="000000" w:themeColor="text1"/>
+          <w:szCs w:val="24"/>
+        </w:rPr>
+        <w:t xml:space="preserve"> </w:t>
+      </w:r>
+      <w:r>
+        <w:rPr>
+          <w:rFonts w:ascii="Times New Roman" w:eastAsiaTheme="minorEastAsia" w:hAnsi="Times New Roman" w:cs="Times New Roman"/>
+          <w:b/>
+          <w:color w:val="000000" w:themeColor="text1"/>
+          <w:szCs w:val="24"/>
+        </w:rPr>
+        <w:t>&lt;DEC_INC_RE&gt;</w:t>
+      </w:r>
+      <w:r>
+        <w:rPr>
+          <w:rFonts w:ascii="Times New Roman" w:eastAsiaTheme="minorEastAsia" w:hAnsi="Times New Roman" w:cs="Times New Roman"/>
+          <w:color w:val="000000" w:themeColor="text1"/>
+          <w:szCs w:val="24"/>
+        </w:rPr>
+        <w:t xml:space="preserve"> </w:t>
+      </w:r>
+      <w:r>
+        <w:rPr>
+          <w:rFonts w:ascii="Times New Roman" w:eastAsiaTheme="minorEastAsia" w:hAnsi="Times New Roman" w:cs="Times New Roman"/>
+          <w:color w:val="000000" w:themeColor="text1"/>
+          <w:szCs w:val="24"/>
+        </w:rPr>
+        <w:t xml:space="preserve"> | . ID &lt;</w:t>
+      </w:r>
+      <w:r>
+        <w:rPr>
+          <w:rFonts w:ascii="Times New Roman" w:eastAsiaTheme="minorEastAsia" w:hAnsi="Times New Roman" w:cs="Times New Roman"/>
           <w:b/>
           <w:color w:val="000000" w:themeColor="text1"/>
           <w:szCs w:val="24"/>
@@ -4021,6 +4062,135 @@
           <w:szCs w:val="24"/>
         </w:rPr>
         <w:t>&gt;</w:t>
+      </w:r>
+      <w:r>
+        <w:rPr>
+          <w:rFonts w:ascii="Times New Roman" w:eastAsiaTheme="minorEastAsia" w:hAnsi="Times New Roman" w:cs="Times New Roman"/>
+          <w:color w:val="000000" w:themeColor="text1"/>
+          <w:szCs w:val="24"/>
+        </w:rPr>
+        <w:t xml:space="preserve"> | [ &lt;Exp</w:t>
+      </w:r>
+      <w:proofErr w:type="gramStart"/>
+      <w:r>
+        <w:rPr>
+          <w:rFonts w:ascii="Times New Roman" w:eastAsiaTheme="minorEastAsia" w:hAnsi="Times New Roman" w:cs="Times New Roman"/>
+          <w:color w:val="000000" w:themeColor="text1"/>
+          <w:szCs w:val="24"/>
+        </w:rPr>
+        <w:t>&gt; ]</w:t>
+      </w:r>
+      <w:proofErr w:type="gramEnd"/>
+      <w:r>
+        <w:rPr>
+          <w:rFonts w:ascii="Times New Roman" w:eastAsiaTheme="minorEastAsia" w:hAnsi="Times New Roman" w:cs="Times New Roman"/>
+          <w:color w:val="000000" w:themeColor="text1"/>
+          <w:szCs w:val="24"/>
+        </w:rPr>
+        <w:t xml:space="preserve"> </w:t>
+      </w:r>
+      <w:r>
+        <w:rPr>
+          <w:rFonts w:ascii="Times New Roman" w:eastAsiaTheme="minorEastAsia" w:hAnsi="Times New Roman" w:cs="Times New Roman"/>
+          <w:b/>
+          <w:color w:val="000000" w:themeColor="text1"/>
+          <w:szCs w:val="24"/>
+        </w:rPr>
+        <w:t>&lt;DEC_INC_RE&gt;</w:t>
+      </w:r>
+    </w:p>
+    <w:p>
+      <w:pPr>
+        <w:rPr>
+          <w:rFonts w:ascii="Times New Roman" w:eastAsiaTheme="minorEastAsia" w:hAnsi="Times New Roman" w:cs="Times New Roman"/>
+          <w:color w:val="000000" w:themeColor="text1"/>
+          <w:szCs w:val="24"/>
+        </w:rPr>
+      </w:pPr>
+      <w:r>
+        <w:rPr>
+          <w:rFonts w:ascii="Times New Roman" w:eastAsiaTheme="minorEastAsia" w:hAnsi="Times New Roman" w:cs="Times New Roman"/>
+          <w:color w:val="000000" w:themeColor="text1"/>
+          <w:szCs w:val="24"/>
+        </w:rPr>
+        <w:t xml:space="preserve">&lt;DEC_INC_RE&gt; </w:t>
+      </w:r>
+      <w:r>
+        <w:rPr>
+          <w:rFonts w:ascii="Times New Roman" w:eastAsiaTheme="minorEastAsia" w:hAnsi="Times New Roman" w:cs="Times New Roman"/>
+          <w:color w:val="000000" w:themeColor="text1"/>
+          <w:szCs w:val="24"/>
+        </w:rPr>
+        <w:sym w:font="Wingdings" w:char="F0E0"/>
+      </w:r>
+      <w:r>
+        <w:rPr>
+          <w:rFonts w:ascii="Times New Roman" w:eastAsiaTheme="minorEastAsia" w:hAnsi="Times New Roman" w:cs="Times New Roman"/>
+          <w:color w:val="000000" w:themeColor="text1"/>
+          <w:szCs w:val="24"/>
+        </w:rPr>
+        <w:t xml:space="preserve"> . ID &lt;DEC_INC_RE_1&gt; | </w:t>
+      </w:r>
+      <m:oMath>
+        <m:r>
+          <w:rPr>
+            <w:rFonts w:ascii="Cambria Math" w:hAnsi="Cambria Math" w:cs="Times New Roman"/>
+            <w:color w:val="000000" w:themeColor="text1"/>
+            <w:szCs w:val="24"/>
+          </w:rPr>
+          <m:t>€</m:t>
+        </m:r>
+      </m:oMath>
+    </w:p>
+    <w:p>
+      <w:pPr>
+        <w:rPr>
+          <w:rFonts w:ascii="Times New Roman" w:hAnsi="Times New Roman" w:cs="Times New Roman"/>
+          <w:color w:val="000000" w:themeColor="text1"/>
+          <w:szCs w:val="24"/>
+        </w:rPr>
+      </w:pPr>
+      <w:r>
+        <w:rPr>
+          <w:rFonts w:ascii="Times New Roman" w:eastAsiaTheme="minorEastAsia" w:hAnsi="Times New Roman" w:cs="Times New Roman"/>
+          <w:color w:val="000000" w:themeColor="text1"/>
+          <w:szCs w:val="24"/>
+        </w:rPr>
+        <w:t>&lt;DEC_INC_RE_1&gt;</w:t>
+      </w:r>
+      <w:r>
+        <w:rPr>
+          <w:rFonts w:ascii="Times New Roman" w:eastAsiaTheme="minorEastAsia" w:hAnsi="Times New Roman" w:cs="Times New Roman"/>
+          <w:color w:val="000000" w:themeColor="text1"/>
+          <w:szCs w:val="24"/>
+        </w:rPr>
+        <w:sym w:font="Wingdings" w:char="F0E0"/>
+      </w:r>
+      <w:r>
+        <w:rPr>
+          <w:rFonts w:ascii="Times New Roman" w:eastAsiaTheme="minorEastAsia" w:hAnsi="Times New Roman" w:cs="Times New Roman"/>
+          <w:color w:val="000000" w:themeColor="text1"/>
+          <w:szCs w:val="24"/>
+        </w:rPr>
+        <w:t xml:space="preserve"> </w:t>
+      </w:r>
+      <w:proofErr w:type="gramStart"/>
+      <w:r>
+        <w:rPr>
+          <w:rFonts w:ascii="Times New Roman" w:eastAsiaTheme="minorEastAsia" w:hAnsi="Times New Roman" w:cs="Times New Roman"/>
+          <w:color w:val="000000" w:themeColor="text1"/>
+          <w:szCs w:val="24"/>
+        </w:rPr>
+        <w:t>( &lt;</w:t>
+      </w:r>
+      <w:proofErr w:type="gramEnd"/>
+      <w:r>
+        <w:rPr>
+          <w:rFonts w:ascii="Times New Roman" w:eastAsiaTheme="minorEastAsia" w:hAnsi="Times New Roman" w:cs="Times New Roman"/>
+          <w:color w:val="000000" w:themeColor="text1"/>
+          <w:szCs w:val="24"/>
+        </w:rPr>
+        <w:t>params&gt; ) &lt;DEC_INC_RE&gt; | [ &lt;Exp&gt; ] &lt;DEC_INC_RE&gt; | &lt;DEC_INC_RE&gt;</w:t>
       </w:r>
     </w:p>
     <w:p>
@@ -4807,6 +4977,7 @@
         <w:rPr>
           <w:rFonts w:ascii="Times New Roman" w:hAnsi="Times New Roman" w:cs="Times New Roman"/>
         </w:rPr>
+        <w:lastRenderedPageBreak/>
         <w:t>SST</w:t>
       </w:r>
       <w:r>
@@ -5066,7 +5237,6 @@
           <w:color w:val="000000" w:themeColor="text1"/>
           <w:szCs w:val="24"/>
         </w:rPr>
-        <w:lastRenderedPageBreak/>
         <w:t>&lt;assign1&gt;</w:t>
       </w:r>
       <w:r>
@@ -5149,25 +5319,73 @@
           <w:color w:val="000000" w:themeColor="text1"/>
           <w:szCs w:val="24"/>
         </w:rPr>
-        <w:t xml:space="preserve">ID assign new ID </w:t>
-      </w:r>
-      <w:proofErr w:type="gramStart"/>
-      <w:r>
-        <w:rPr>
-          <w:rFonts w:ascii="Times New Roman" w:hAnsi="Times New Roman" w:cs="Times New Roman"/>
-          <w:color w:val="000000" w:themeColor="text1"/>
-          <w:szCs w:val="24"/>
-        </w:rPr>
-        <w:t>( &lt;</w:t>
-      </w:r>
-      <w:proofErr w:type="gramEnd"/>
-      <w:r>
-        <w:rPr>
-          <w:rFonts w:ascii="Times New Roman" w:hAnsi="Times New Roman" w:cs="Times New Roman"/>
-          <w:color w:val="000000" w:themeColor="text1"/>
-          <w:szCs w:val="24"/>
-        </w:rPr>
-        <w:t xml:space="preserve">params&gt; ) </w:t>
+        <w:t>ID</w:t>
+      </w:r>
+      <w:r>
+        <w:rPr>
+          <w:rFonts w:ascii="Times New Roman" w:hAnsi="Times New Roman" w:cs="Times New Roman"/>
+          <w:color w:val="000000" w:themeColor="text1"/>
+          <w:szCs w:val="24"/>
+        </w:rPr>
+        <w:t xml:space="preserve"> &lt;assign_call4&gt;</w:t>
+      </w:r>
+      <w:r>
+        <w:rPr>
+          <w:rFonts w:ascii="Times New Roman" w:hAnsi="Times New Roman" w:cs="Times New Roman"/>
+          <w:color w:val="000000" w:themeColor="text1"/>
+          <w:szCs w:val="24"/>
+        </w:rPr>
+        <w:sym w:font="Wingdings" w:char="F0E0"/>
+      </w:r>
+    </w:p>
+    <w:p>
+      <w:pPr>
+        <w:ind w:firstLine="720"/>
+        <w:rPr>
+          <w:rFonts w:ascii="Times New Roman" w:hAnsi="Times New Roman" w:cs="Times New Roman"/>
+          <w:color w:val="000000" w:themeColor="text1"/>
+          <w:szCs w:val="24"/>
+        </w:rPr>
+      </w:pPr>
+      <w:r>
+        <w:rPr>
+          <w:rFonts w:ascii="Times New Roman" w:hAnsi="Times New Roman" w:cs="Times New Roman"/>
+          <w:color w:val="000000" w:themeColor="text1"/>
+          <w:szCs w:val="24"/>
+        </w:rPr>
+        <w:t>&lt;assign_call4&gt;</w:t>
+      </w:r>
+      <w:r>
+        <w:rPr>
+          <w:rFonts w:ascii="Times New Roman" w:hAnsi="Times New Roman" w:cs="Times New Roman"/>
+          <w:color w:val="000000" w:themeColor="text1"/>
+          <w:szCs w:val="24"/>
+        </w:rPr>
+        <w:sym w:font="Wingdings" w:char="F0E0"/>
+      </w:r>
+      <w:r>
+        <w:rPr>
+          <w:rFonts w:ascii="Times New Roman" w:hAnsi="Times New Roman" w:cs="Times New Roman"/>
+          <w:color w:val="000000" w:themeColor="text1"/>
+          <w:szCs w:val="24"/>
+        </w:rPr>
+        <w:t xml:space="preserve"> assign</w:t>
+      </w:r>
+      <w:r>
+        <w:rPr>
+          <w:rFonts w:ascii="Times New Roman" w:hAnsi="Times New Roman" w:cs="Times New Roman"/>
+          <w:color w:val="000000" w:themeColor="text1"/>
+          <w:szCs w:val="24"/>
+        </w:rPr>
+        <w:t xml:space="preserve"> &lt;assign_call3&gt;</w:t>
+      </w:r>
+      <w:r>
+        <w:rPr>
+          <w:rFonts w:ascii="Times New Roman" w:hAnsi="Times New Roman" w:cs="Times New Roman"/>
+          <w:color w:val="000000" w:themeColor="text1"/>
+          <w:szCs w:val="24"/>
+        </w:rPr>
+        <w:t xml:space="preserve"> | </w:t>
       </w:r>
       <w:proofErr w:type="spellStart"/>
       <w:r>
@@ -5185,199 +5403,69 @@
         <w:ind w:firstLine="720"/>
         <w:rPr>
           <w:rFonts w:ascii="Times New Roman" w:hAnsi="Times New Roman" w:cs="Times New Roman"/>
-          <w:b/>
-          <w:color w:val="000000" w:themeColor="text1"/>
-          <w:szCs w:val="24"/>
-        </w:rPr>
-      </w:pPr>
-      <w:r>
-        <w:rPr>
-          <w:rFonts w:ascii="Times New Roman" w:hAnsi="Times New Roman" w:cs="Times New Roman"/>
-          <w:b/>
-          <w:color w:val="000000" w:themeColor="text1"/>
-          <w:szCs w:val="24"/>
-        </w:rPr>
-        <w:t>&lt;</w:t>
+          <w:color w:val="000000" w:themeColor="text1"/>
+          <w:szCs w:val="24"/>
+        </w:rPr>
+      </w:pPr>
+      <w:r>
+        <w:rPr>
+          <w:rFonts w:ascii="Times New Roman" w:hAnsi="Times New Roman" w:cs="Times New Roman"/>
+          <w:color w:val="000000" w:themeColor="text1"/>
+          <w:szCs w:val="24"/>
+        </w:rPr>
+        <w:t>&lt;assign_call3&gt;</w:t>
+      </w:r>
+      <w:r>
+        <w:rPr>
+          <w:rFonts w:ascii="Times New Roman" w:hAnsi="Times New Roman" w:cs="Times New Roman"/>
+          <w:color w:val="000000" w:themeColor="text1"/>
+          <w:szCs w:val="24"/>
+        </w:rPr>
+        <w:sym w:font="Wingdings" w:char="F0E0"/>
+      </w:r>
+      <w:r>
+        <w:rPr>
+          <w:rFonts w:ascii="Times New Roman" w:hAnsi="Times New Roman" w:cs="Times New Roman"/>
+          <w:color w:val="000000" w:themeColor="text1"/>
+          <w:szCs w:val="24"/>
+        </w:rPr>
+        <w:t xml:space="preserve"> new ID </w:t>
+      </w:r>
+      <w:proofErr w:type="gramStart"/>
+      <w:r>
+        <w:rPr>
+          <w:rFonts w:ascii="Times New Roman" w:hAnsi="Times New Roman" w:cs="Times New Roman"/>
+          <w:color w:val="000000" w:themeColor="text1"/>
+          <w:szCs w:val="24"/>
+        </w:rPr>
+        <w:t>( &lt;</w:t>
+      </w:r>
+      <w:proofErr w:type="gramEnd"/>
+      <w:r>
+        <w:rPr>
+          <w:rFonts w:ascii="Times New Roman" w:hAnsi="Times New Roman" w:cs="Times New Roman"/>
+          <w:color w:val="000000" w:themeColor="text1"/>
+          <w:szCs w:val="24"/>
+        </w:rPr>
+        <w:t xml:space="preserve">params&gt; ) </w:t>
       </w:r>
       <w:proofErr w:type="spellStart"/>
       <w:r>
         <w:rPr>
           <w:rFonts w:ascii="Times New Roman" w:hAnsi="Times New Roman" w:cs="Times New Roman"/>
-          <w:b/>
-          <w:color w:val="000000" w:themeColor="text1"/>
-          <w:szCs w:val="24"/>
-        </w:rPr>
-        <w:t>assign_call</w:t>
+          <w:color w:val="000000" w:themeColor="text1"/>
+          <w:szCs w:val="24"/>
+        </w:rPr>
+        <w:t>ter</w:t>
       </w:r>
       <w:proofErr w:type="spellEnd"/>
       <w:r>
         <w:rPr>
           <w:rFonts w:ascii="Times New Roman" w:hAnsi="Times New Roman" w:cs="Times New Roman"/>
-          <w:b/>
-          <w:color w:val="000000" w:themeColor="text1"/>
-          <w:szCs w:val="24"/>
-        </w:rPr>
-        <w:t xml:space="preserve">&gt; </w:t>
-      </w:r>
-      <w:r>
-        <w:rPr>
-          <w:rFonts w:ascii="Times New Roman" w:hAnsi="Times New Roman" w:cs="Times New Roman"/>
-          <w:b/>
-          <w:color w:val="000000" w:themeColor="text1"/>
-          <w:szCs w:val="24"/>
-        </w:rPr>
-        <w:sym w:font="Wingdings" w:char="F0E0"/>
-      </w:r>
-      <w:r>
-        <w:rPr>
-          <w:rFonts w:ascii="Times New Roman" w:hAnsi="Times New Roman" w:cs="Times New Roman"/>
-          <w:b/>
-          <w:color w:val="000000" w:themeColor="text1"/>
-          <w:szCs w:val="24"/>
-        </w:rPr>
-        <w:t xml:space="preserve"> </w:t>
-      </w:r>
-      <w:r>
-        <w:rPr>
-          <w:rFonts w:ascii="Times New Roman" w:hAnsi="Times New Roman" w:cs="Times New Roman"/>
-          <w:color w:val="000000" w:themeColor="text1"/>
-          <w:szCs w:val="24"/>
-        </w:rPr>
-        <w:t>DT ID</w:t>
-      </w:r>
-      <w:r>
-        <w:rPr>
-          <w:rFonts w:ascii="Times New Roman" w:hAnsi="Times New Roman" w:cs="Times New Roman"/>
-          <w:b/>
-          <w:color w:val="000000" w:themeColor="text1"/>
-          <w:szCs w:val="24"/>
-        </w:rPr>
-        <w:t xml:space="preserve"> </w:t>
-      </w:r>
-      <w:r>
-        <w:rPr>
-          <w:rFonts w:ascii="Times New Roman" w:hAnsi="Times New Roman" w:cs="Times New Roman"/>
-          <w:color w:val="000000" w:themeColor="text1"/>
-          <w:szCs w:val="24"/>
-        </w:rPr>
-        <w:t>assign</w:t>
-      </w:r>
-      <w:r>
-        <w:rPr>
-          <w:rFonts w:ascii="Times New Roman" w:hAnsi="Times New Roman" w:cs="Times New Roman"/>
-          <w:b/>
-          <w:color w:val="000000" w:themeColor="text1"/>
-          <w:szCs w:val="24"/>
-        </w:rPr>
-        <w:t xml:space="preserve"> </w:t>
-      </w:r>
-      <w:r>
-        <w:rPr>
-          <w:rFonts w:ascii="Times New Roman" w:hAnsi="Times New Roman" w:cs="Times New Roman"/>
-          <w:b/>
-          <w:color w:val="000000" w:themeColor="text1"/>
-          <w:szCs w:val="24"/>
-        </w:rPr>
-        <w:t>&lt;assign_call1&gt;</w:t>
-      </w:r>
-    </w:p>
-    <w:p>
-      <w:pPr>
-        <w:ind w:firstLine="720"/>
-        <w:rPr>
-          <w:rFonts w:ascii="Times New Roman" w:hAnsi="Times New Roman" w:cs="Times New Roman"/>
-          <w:b/>
-          <w:color w:val="000000" w:themeColor="text1"/>
-          <w:szCs w:val="24"/>
-        </w:rPr>
-      </w:pPr>
-      <w:r>
-        <w:rPr>
-          <w:rFonts w:ascii="Times New Roman" w:hAnsi="Times New Roman" w:cs="Times New Roman"/>
-          <w:b/>
-          <w:color w:val="000000" w:themeColor="text1"/>
-          <w:szCs w:val="24"/>
-        </w:rPr>
-        <w:t xml:space="preserve">&lt;assign_call1&gt; </w:t>
-      </w:r>
-      <w:r>
-        <w:rPr>
-          <w:rFonts w:ascii="Times New Roman" w:hAnsi="Times New Roman" w:cs="Times New Roman"/>
-          <w:b/>
-          <w:color w:val="000000" w:themeColor="text1"/>
-          <w:szCs w:val="24"/>
-        </w:rPr>
-        <w:sym w:font="Wingdings" w:char="F0E0"/>
-      </w:r>
-      <w:r>
-        <w:rPr>
-          <w:rFonts w:ascii="Times New Roman" w:hAnsi="Times New Roman" w:cs="Times New Roman"/>
-          <w:b/>
-          <w:color w:val="000000" w:themeColor="text1"/>
-          <w:szCs w:val="24"/>
-        </w:rPr>
-        <w:t xml:space="preserve">  </w:t>
-      </w:r>
-      <w:r>
-        <w:rPr>
-          <w:rFonts w:ascii="Times New Roman" w:hAnsi="Times New Roman" w:cs="Times New Roman"/>
-          <w:b/>
-          <w:color w:val="000000" w:themeColor="text1"/>
-          <w:szCs w:val="24"/>
-        </w:rPr>
-        <w:t>&lt;Exp&gt;</w:t>
-      </w:r>
-      <w:r>
-        <w:rPr>
-          <w:rFonts w:ascii="Times New Roman" w:hAnsi="Times New Roman" w:cs="Times New Roman"/>
-          <w:b/>
-          <w:color w:val="000000" w:themeColor="text1"/>
-          <w:szCs w:val="24"/>
-        </w:rPr>
-        <w:t xml:space="preserve"> </w:t>
-      </w:r>
-      <w:r>
-        <w:rPr>
-          <w:rFonts w:ascii="Times New Roman" w:hAnsi="Times New Roman" w:cs="Times New Roman"/>
-          <w:b/>
-          <w:color w:val="000000" w:themeColor="text1"/>
-          <w:szCs w:val="24"/>
-        </w:rPr>
-        <w:t xml:space="preserve">| </w:t>
-      </w:r>
-      <w:r>
-        <w:rPr>
-          <w:rFonts w:ascii="Times New Roman" w:hAnsi="Times New Roman" w:cs="Times New Roman"/>
-          <w:color w:val="000000" w:themeColor="text1"/>
-          <w:szCs w:val="24"/>
-        </w:rPr>
-        <w:t>new</w:t>
-      </w:r>
-      <w:r>
-        <w:rPr>
-          <w:rFonts w:ascii="Times New Roman" w:hAnsi="Times New Roman" w:cs="Times New Roman"/>
-          <w:color w:val="000000" w:themeColor="text1"/>
-          <w:szCs w:val="24"/>
-        </w:rPr>
-        <w:t xml:space="preserve"> DT </w:t>
-      </w:r>
-      <w:proofErr w:type="gramStart"/>
-      <w:r>
-        <w:rPr>
-          <w:rFonts w:ascii="Times New Roman" w:hAnsi="Times New Roman" w:cs="Times New Roman"/>
-          <w:color w:val="000000" w:themeColor="text1"/>
-          <w:szCs w:val="24"/>
-        </w:rPr>
-        <w:t>( &lt;</w:t>
-      </w:r>
-      <w:proofErr w:type="gramEnd"/>
-      <w:r>
-        <w:rPr>
-          <w:rFonts w:ascii="Times New Roman" w:hAnsi="Times New Roman" w:cs="Times New Roman"/>
-          <w:color w:val="000000" w:themeColor="text1"/>
-          <w:szCs w:val="24"/>
-        </w:rPr>
-        <w:t xml:space="preserve">params&gt; ) </w:t>
+          <w:color w:val="000000" w:themeColor="text1"/>
+          <w:szCs w:val="24"/>
+        </w:rPr>
+        <w:t xml:space="preserve"> | &lt;exp&gt; </w:t>
       </w:r>
       <w:proofErr w:type="spellStart"/>
       <w:r>
@@ -5395,19 +5483,38 @@
         <w:ind w:firstLine="720"/>
         <w:rPr>
           <w:rFonts w:ascii="Times New Roman" w:hAnsi="Times New Roman" w:cs="Times New Roman"/>
-          <w:b/>
-          <w:color w:val="000000" w:themeColor="text1"/>
-          <w:szCs w:val="24"/>
-        </w:rPr>
-      </w:pPr>
-      <w:r>
-        <w:rPr>
-          <w:rFonts w:ascii="Times New Roman" w:hAnsi="Times New Roman" w:cs="Times New Roman"/>
-          <w:b/>
-          <w:color w:val="000000" w:themeColor="text1"/>
-          <w:szCs w:val="24"/>
-        </w:rPr>
-        <w:t xml:space="preserve">&lt;assign_call2&gt; </w:t>
+          <w:color w:val="000000" w:themeColor="text1"/>
+          <w:szCs w:val="24"/>
+        </w:rPr>
+      </w:pPr>
+      <w:r>
+        <w:rPr>
+          <w:rFonts w:ascii="Times New Roman" w:hAnsi="Times New Roman" w:cs="Times New Roman"/>
+          <w:b/>
+          <w:color w:val="000000" w:themeColor="text1"/>
+          <w:szCs w:val="24"/>
+        </w:rPr>
+        <w:t>&lt;</w:t>
+      </w:r>
+      <w:proofErr w:type="spellStart"/>
+      <w:r>
+        <w:rPr>
+          <w:rFonts w:ascii="Times New Roman" w:hAnsi="Times New Roman" w:cs="Times New Roman"/>
+          <w:b/>
+          <w:color w:val="000000" w:themeColor="text1"/>
+          <w:szCs w:val="24"/>
+        </w:rPr>
+        <w:t>assign_call</w:t>
+      </w:r>
+      <w:proofErr w:type="spellEnd"/>
+      <w:r>
+        <w:rPr>
+          <w:rFonts w:ascii="Times New Roman" w:hAnsi="Times New Roman" w:cs="Times New Roman"/>
+          <w:b/>
+          <w:color w:val="000000" w:themeColor="text1"/>
+          <w:szCs w:val="24"/>
+        </w:rPr>
+        <w:t xml:space="preserve">&gt; </w:t>
       </w:r>
       <w:r>
         <w:rPr>
@@ -5430,84 +5537,18 @@
       <w:r>
         <w:rPr>
           <w:rFonts w:ascii="Times New Roman" w:hAnsi="Times New Roman" w:cs="Times New Roman"/>
-          <w:b/>
-          <w:color w:val="000000" w:themeColor="text1"/>
-          <w:szCs w:val="24"/>
-        </w:rPr>
-        <w:t>(&lt;params&gt;)</w:t>
-      </w:r>
-      <w:r>
-        <w:rPr>
-          <w:rFonts w:ascii="Times New Roman" w:hAnsi="Times New Roman" w:cs="Times New Roman"/>
-          <w:b/>
-          <w:color w:val="000000" w:themeColor="text1"/>
-          <w:szCs w:val="24"/>
-        </w:rPr>
-        <w:t xml:space="preserve"> </w:t>
-      </w:r>
-      <w:proofErr w:type="spellStart"/>
-      <w:r>
-        <w:rPr>
-          <w:rFonts w:ascii="Times New Roman" w:hAnsi="Times New Roman" w:cs="Times New Roman"/>
-          <w:color w:val="000000" w:themeColor="text1"/>
-          <w:szCs w:val="24"/>
-        </w:rPr>
-        <w:t>ter</w:t>
-      </w:r>
-      <w:proofErr w:type="spellEnd"/>
-      <w:r>
-        <w:rPr>
-          <w:rFonts w:ascii="Times New Roman" w:hAnsi="Times New Roman" w:cs="Times New Roman"/>
-          <w:b/>
-          <w:color w:val="000000" w:themeColor="text1"/>
-          <w:szCs w:val="24"/>
-        </w:rPr>
-        <w:t xml:space="preserve"> </w:t>
-      </w:r>
-      <w:r>
-        <w:rPr>
-          <w:rFonts w:ascii="Times New Roman" w:hAnsi="Times New Roman" w:cs="Times New Roman"/>
-          <w:b/>
-          <w:color w:val="000000" w:themeColor="text1"/>
-          <w:szCs w:val="24"/>
-        </w:rPr>
-        <w:t>| &lt;</w:t>
-      </w:r>
-      <w:r>
-        <w:rPr>
-          <w:rFonts w:ascii="Times New Roman" w:hAnsi="Times New Roman" w:cs="Times New Roman"/>
-          <w:b/>
-          <w:color w:val="000000" w:themeColor="text1"/>
-          <w:szCs w:val="24"/>
-        </w:rPr>
-        <w:t xml:space="preserve"> assignment-op</w:t>
-      </w:r>
-      <w:r>
-        <w:rPr>
-          <w:rFonts w:ascii="Times New Roman" w:hAnsi="Times New Roman" w:cs="Times New Roman"/>
-          <w:b/>
-          <w:color w:val="000000" w:themeColor="text1"/>
-          <w:szCs w:val="24"/>
-        </w:rPr>
-        <w:t>&gt;</w:t>
-      </w:r>
-      <w:r>
-        <w:rPr>
-          <w:rFonts w:ascii="Times New Roman" w:hAnsi="Times New Roman" w:cs="Times New Roman"/>
-          <w:b/>
-          <w:color w:val="000000" w:themeColor="text1"/>
-          <w:szCs w:val="24"/>
-        </w:rPr>
-        <w:t xml:space="preserve"> &lt;call&gt;</w:t>
-      </w:r>
-      <w:r>
-        <w:rPr>
-          <w:rFonts w:ascii="Times New Roman" w:hAnsi="Times New Roman" w:cs="Times New Roman"/>
-          <w:b/>
-          <w:color w:val="000000" w:themeColor="text1"/>
-          <w:szCs w:val="24"/>
-        </w:rPr>
-        <w:t xml:space="preserve"> </w:t>
+          <w:color w:val="000000" w:themeColor="text1"/>
+          <w:szCs w:val="24"/>
+        </w:rPr>
+        <w:t>DT ID</w:t>
+      </w:r>
+      <w:r>
+        <w:rPr>
+          <w:rFonts w:ascii="Times New Roman" w:hAnsi="Times New Roman" w:cs="Times New Roman"/>
+          <w:color w:val="000000" w:themeColor="text1"/>
+          <w:szCs w:val="24"/>
+        </w:rPr>
+        <w:t xml:space="preserve"> &lt;assign_call5&gt;</w:t>
       </w:r>
     </w:p>
     <w:p>
@@ -5523,36 +5564,14 @@
       <w:r>
         <w:rPr>
           <w:rFonts w:ascii="Times New Roman" w:hAnsi="Times New Roman" w:cs="Times New Roman"/>
-          <w:b/>
-          <w:color w:val="000000" w:themeColor="text1"/>
-          <w:szCs w:val="24"/>
-        </w:rPr>
-        <w:t>&lt;</w:t>
-      </w:r>
-      <w:proofErr w:type="spellStart"/>
-      <w:r>
-        <w:rPr>
-          <w:rFonts w:ascii="Times New Roman" w:hAnsi="Times New Roman" w:cs="Times New Roman"/>
-          <w:b/>
-          <w:color w:val="000000" w:themeColor="text1"/>
-          <w:szCs w:val="24"/>
-        </w:rPr>
-        <w:t>assign_list</w:t>
-      </w:r>
-      <w:proofErr w:type="spellEnd"/>
-      <w:r>
-        <w:rPr>
-          <w:rFonts w:ascii="Times New Roman" w:hAnsi="Times New Roman" w:cs="Times New Roman"/>
-          <w:b/>
-          <w:color w:val="000000" w:themeColor="text1"/>
-          <w:szCs w:val="24"/>
-        </w:rPr>
-        <w:t xml:space="preserve">&gt; </w:t>
-      </w:r>
-      <w:r>
-        <w:rPr>
-          <w:rFonts w:ascii="Times New Roman" w:hAnsi="Times New Roman" w:cs="Times New Roman"/>
-          <w:b/>
+          <w:color w:val="000000" w:themeColor="text1"/>
+          <w:szCs w:val="24"/>
+        </w:rPr>
+        <w:t>&lt;assign_call5&gt;</w:t>
+      </w:r>
+      <w:r>
+        <w:rPr>
+          <w:rFonts w:ascii="Times New Roman" w:hAnsi="Times New Roman" w:cs="Times New Roman"/>
           <w:color w:val="000000" w:themeColor="text1"/>
           <w:szCs w:val="24"/>
         </w:rPr>
@@ -5573,79 +5592,56 @@
           <w:color w:val="000000" w:themeColor="text1"/>
           <w:szCs w:val="24"/>
         </w:rPr>
-        <w:t>. ID</w:t>
-      </w:r>
-      <w:r>
-        <w:rPr>
-          <w:rFonts w:ascii="Times New Roman" w:hAnsi="Times New Roman" w:cs="Times New Roman"/>
-          <w:color w:val="000000" w:themeColor="text1"/>
-          <w:szCs w:val="24"/>
-        </w:rPr>
-        <w:t xml:space="preserve"> &lt;</w:t>
-      </w:r>
-      <w:proofErr w:type="spellStart"/>
-      <w:r>
-        <w:rPr>
-          <w:rFonts w:ascii="Times New Roman" w:hAnsi="Times New Roman" w:cs="Times New Roman"/>
-          <w:b/>
-          <w:color w:val="000000" w:themeColor="text1"/>
-          <w:szCs w:val="24"/>
-        </w:rPr>
-        <w:t>assign_list</w:t>
-      </w:r>
-      <w:proofErr w:type="spellEnd"/>
-      <w:r>
-        <w:rPr>
-          <w:rFonts w:ascii="Times New Roman" w:hAnsi="Times New Roman" w:cs="Times New Roman"/>
-          <w:color w:val="000000" w:themeColor="text1"/>
-          <w:szCs w:val="24"/>
-        </w:rPr>
-        <w:t>&gt;</w:t>
-      </w:r>
-      <w:r>
-        <w:rPr>
-          <w:rFonts w:ascii="Times New Roman" w:hAnsi="Times New Roman" w:cs="Times New Roman"/>
-          <w:color w:val="000000" w:themeColor="text1"/>
-          <w:szCs w:val="24"/>
-        </w:rPr>
-        <w:t xml:space="preserve"> | €</w:t>
-      </w:r>
+        <w:t>assign</w:t>
+      </w:r>
+      <w:r>
+        <w:rPr>
+          <w:rFonts w:ascii="Times New Roman" w:hAnsi="Times New Roman" w:cs="Times New Roman"/>
+          <w:b/>
+          <w:color w:val="000000" w:themeColor="text1"/>
+          <w:szCs w:val="24"/>
+        </w:rPr>
+        <w:t xml:space="preserve"> </w:t>
+      </w:r>
+      <w:r>
+        <w:rPr>
+          <w:rFonts w:ascii="Times New Roman" w:hAnsi="Times New Roman" w:cs="Times New Roman"/>
+          <w:b/>
+          <w:color w:val="000000" w:themeColor="text1"/>
+          <w:szCs w:val="24"/>
+        </w:rPr>
+        <w:t>&lt;assign_call1&gt;</w:t>
+      </w:r>
+      <w:r>
+        <w:rPr>
+          <w:rFonts w:ascii="Times New Roman" w:hAnsi="Times New Roman" w:cs="Times New Roman"/>
+          <w:b/>
+          <w:color w:val="000000" w:themeColor="text1"/>
+          <w:szCs w:val="24"/>
+        </w:rPr>
+        <w:t xml:space="preserve"> | ter</w:t>
+      </w:r>
+      <w:bookmarkStart w:id="0" w:name="_GoBack"/>
+      <w:bookmarkEnd w:id="0"/>
     </w:p>
     <w:p>
       <w:pPr>
         <w:ind w:firstLine="720"/>
         <w:rPr>
           <w:rFonts w:ascii="Times New Roman" w:hAnsi="Times New Roman" w:cs="Times New Roman"/>
-          <w:color w:val="000000" w:themeColor="text1"/>
-          <w:szCs w:val="24"/>
-        </w:rPr>
-      </w:pPr>
-      <w:r>
-        <w:rPr>
-          <w:rFonts w:ascii="Times New Roman" w:hAnsi="Times New Roman" w:cs="Times New Roman"/>
-          <w:b/>
-          <w:color w:val="000000" w:themeColor="text1"/>
-          <w:szCs w:val="24"/>
-        </w:rPr>
-        <w:t>&lt;</w:t>
-      </w:r>
-      <w:r>
-        <w:rPr>
-          <w:rFonts w:ascii="Times New Roman" w:hAnsi="Times New Roman" w:cs="Times New Roman"/>
-          <w:b/>
-          <w:color w:val="000000" w:themeColor="text1"/>
-          <w:szCs w:val="24"/>
-        </w:rPr>
-        <w:t xml:space="preserve"> assignment-op</w:t>
-      </w:r>
-      <w:r>
-        <w:rPr>
-          <w:rFonts w:ascii="Times New Roman" w:hAnsi="Times New Roman" w:cs="Times New Roman"/>
-          <w:b/>
-          <w:color w:val="000000" w:themeColor="text1"/>
-          <w:szCs w:val="24"/>
-        </w:rPr>
-        <w:t xml:space="preserve">&gt; </w:t>
+          <w:b/>
+          <w:color w:val="000000" w:themeColor="text1"/>
+          <w:szCs w:val="24"/>
+        </w:rPr>
+      </w:pPr>
+      <w:r>
+        <w:rPr>
+          <w:rFonts w:ascii="Times New Roman" w:hAnsi="Times New Roman" w:cs="Times New Roman"/>
+          <w:b/>
+          <w:color w:val="000000" w:themeColor="text1"/>
+          <w:szCs w:val="24"/>
+        </w:rPr>
+        <w:t xml:space="preserve">&lt;assign_call1&gt; </w:t>
       </w:r>
       <w:r>
         <w:rPr>
@@ -5663,15 +5659,68 @@
           <w:color w:val="000000" w:themeColor="text1"/>
           <w:szCs w:val="24"/>
         </w:rPr>
+        <w:t xml:space="preserve">  </w:t>
+      </w:r>
+      <w:r>
+        <w:rPr>
+          <w:rFonts w:ascii="Times New Roman" w:hAnsi="Times New Roman" w:cs="Times New Roman"/>
+          <w:b/>
+          <w:color w:val="000000" w:themeColor="text1"/>
+          <w:szCs w:val="24"/>
+        </w:rPr>
+        <w:t>&lt;Exp&gt;</w:t>
+      </w:r>
+      <w:r>
+        <w:rPr>
+          <w:rFonts w:ascii="Times New Roman" w:hAnsi="Times New Roman" w:cs="Times New Roman"/>
+          <w:b/>
+          <w:color w:val="000000" w:themeColor="text1"/>
+          <w:szCs w:val="24"/>
+        </w:rPr>
         <w:t xml:space="preserve"> </w:t>
       </w:r>
       <w:r>
         <w:rPr>
           <w:rFonts w:ascii="Times New Roman" w:hAnsi="Times New Roman" w:cs="Times New Roman"/>
-          <w:color w:val="000000" w:themeColor="text1"/>
-          <w:szCs w:val="24"/>
-        </w:rPr>
-        <w:t xml:space="preserve">assign | </w:t>
+          <w:b/>
+          <w:color w:val="000000" w:themeColor="text1"/>
+          <w:szCs w:val="24"/>
+        </w:rPr>
+        <w:t xml:space="preserve">| </w:t>
+      </w:r>
+      <w:r>
+        <w:rPr>
+          <w:rFonts w:ascii="Times New Roman" w:hAnsi="Times New Roman" w:cs="Times New Roman"/>
+          <w:color w:val="000000" w:themeColor="text1"/>
+          <w:szCs w:val="24"/>
+        </w:rPr>
+        <w:t>new</w:t>
+      </w:r>
+      <w:r>
+        <w:rPr>
+          <w:rFonts w:ascii="Times New Roman" w:hAnsi="Times New Roman" w:cs="Times New Roman"/>
+          <w:color w:val="000000" w:themeColor="text1"/>
+          <w:szCs w:val="24"/>
+        </w:rPr>
+        <w:t xml:space="preserve"> DT </w:t>
+      </w:r>
+      <w:proofErr w:type="gramStart"/>
+      <w:r>
+        <w:rPr>
+          <w:rFonts w:ascii="Times New Roman" w:hAnsi="Times New Roman" w:cs="Times New Roman"/>
+          <w:color w:val="000000" w:themeColor="text1"/>
+          <w:szCs w:val="24"/>
+        </w:rPr>
+        <w:t>( &lt;</w:t>
+      </w:r>
+      <w:proofErr w:type="gramEnd"/>
+      <w:r>
+        <w:rPr>
+          <w:rFonts w:ascii="Times New Roman" w:hAnsi="Times New Roman" w:cs="Times New Roman"/>
+          <w:color w:val="000000" w:themeColor="text1"/>
+          <w:szCs w:val="24"/>
+        </w:rPr>
+        <w:t xml:space="preserve">params&gt; ) </w:t>
       </w:r>
       <w:proofErr w:type="spellStart"/>
       <w:r>
@@ -5680,28 +5729,28 @@
           <w:color w:val="000000" w:themeColor="text1"/>
           <w:szCs w:val="24"/>
         </w:rPr>
-        <w:t>compAss</w:t>
+        <w:t>ter</w:t>
       </w:r>
       <w:proofErr w:type="spellEnd"/>
     </w:p>
     <w:p>
       <w:pPr>
-        <w:ind w:firstLine="720"/>
-        <w:rPr>
-          <w:rFonts w:ascii="Times New Roman" w:hAnsi="Times New Roman" w:cs="Times New Roman"/>
-          <w:b/>
-          <w:color w:val="000000" w:themeColor="text1"/>
-          <w:szCs w:val="24"/>
-        </w:rPr>
-      </w:pPr>
-      <w:r>
-        <w:rPr>
-          <w:rFonts w:ascii="Times New Roman" w:hAnsi="Times New Roman" w:cs="Times New Roman"/>
-          <w:b/>
-          <w:color w:val="000000" w:themeColor="text1"/>
-          <w:szCs w:val="24"/>
-        </w:rPr>
-        <w:t xml:space="preserve">&lt;call&gt; </w:t>
+        <w:ind w:left="720"/>
+        <w:rPr>
+          <w:rFonts w:ascii="Times New Roman" w:hAnsi="Times New Roman" w:cs="Times New Roman"/>
+          <w:b/>
+          <w:color w:val="000000" w:themeColor="text1"/>
+          <w:szCs w:val="24"/>
+        </w:rPr>
+      </w:pPr>
+      <w:r>
+        <w:rPr>
+          <w:rFonts w:ascii="Times New Roman" w:hAnsi="Times New Roman" w:cs="Times New Roman"/>
+          <w:b/>
+          <w:color w:val="000000" w:themeColor="text1"/>
+          <w:szCs w:val="24"/>
+        </w:rPr>
+        <w:t xml:space="preserve">&lt;assign_call2&gt; </w:t>
       </w:r>
       <w:r>
         <w:rPr>
@@ -5724,19 +5773,20 @@
       <w:r>
         <w:rPr>
           <w:rFonts w:ascii="Times New Roman" w:hAnsi="Times New Roman" w:cs="Times New Roman"/>
-          <w:color w:val="000000" w:themeColor="text1"/>
-          <w:szCs w:val="24"/>
-        </w:rPr>
-        <w:t>ID</w:t>
-      </w:r>
-      <w:r>
-        <w:rPr>
-          <w:rFonts w:ascii="Times New Roman" w:hAnsi="Times New Roman" w:cs="Times New Roman"/>
-          <w:b/>
-          <w:color w:val="000000" w:themeColor="text1"/>
-          <w:szCs w:val="24"/>
-        </w:rPr>
-        <w:t xml:space="preserve"> &lt;</w:t>
+          <w:b/>
+          <w:color w:val="000000" w:themeColor="text1"/>
+          <w:szCs w:val="24"/>
+        </w:rPr>
+        <w:t>(&lt;params&gt;)</w:t>
+      </w:r>
+      <w:r>
+        <w:rPr>
+          <w:rFonts w:ascii="Times New Roman" w:hAnsi="Times New Roman" w:cs="Times New Roman"/>
+          <w:b/>
+          <w:color w:val="000000" w:themeColor="text1"/>
+          <w:szCs w:val="24"/>
+        </w:rPr>
+        <w:t xml:space="preserve"> </w:t>
       </w:r>
       <w:proofErr w:type="spellStart"/>
       <w:r>
@@ -5746,7 +5796,7 @@
           <w:color w:val="000000" w:themeColor="text1"/>
           <w:szCs w:val="24"/>
         </w:rPr>
-        <w:t>assign_list</w:t>
+        <w:t>ter</w:t>
       </w:r>
       <w:proofErr w:type="spellEnd"/>
       <w:r>
@@ -5756,6 +5806,33 @@
           <w:color w:val="000000" w:themeColor="text1"/>
           <w:szCs w:val="24"/>
         </w:rPr>
+        <w:t xml:space="preserve"> </w:t>
+      </w:r>
+      <w:r>
+        <w:rPr>
+          <w:rFonts w:ascii="Times New Roman" w:hAnsi="Times New Roman" w:cs="Times New Roman"/>
+          <w:b/>
+          <w:color w:val="000000" w:themeColor="text1"/>
+          <w:szCs w:val="24"/>
+        </w:rPr>
+        <w:t>| &lt;</w:t>
+      </w:r>
+      <w:r>
+        <w:rPr>
+          <w:rFonts w:ascii="Times New Roman" w:hAnsi="Times New Roman" w:cs="Times New Roman"/>
+          <w:b/>
+          <w:color w:val="000000" w:themeColor="text1"/>
+          <w:szCs w:val="24"/>
+        </w:rPr>
+        <w:t xml:space="preserve"> assignment-op</w:t>
+      </w:r>
+      <w:r>
+        <w:rPr>
+          <w:rFonts w:ascii="Times New Roman" w:hAnsi="Times New Roman" w:cs="Times New Roman"/>
+          <w:b/>
+          <w:color w:val="000000" w:themeColor="text1"/>
+          <w:szCs w:val="24"/>
+        </w:rPr>
         <w:t>&gt;</w:t>
       </w:r>
       <w:r>
@@ -5765,16 +5842,16 @@
           <w:color w:val="000000" w:themeColor="text1"/>
           <w:szCs w:val="24"/>
         </w:rPr>
-        <w:t xml:space="preserve"> &lt;</w:t>
-      </w:r>
-      <w:r>
-        <w:rPr>
-          <w:rFonts w:ascii="Times New Roman" w:hAnsi="Times New Roman" w:cs="Times New Roman"/>
-          <w:b/>
-          <w:color w:val="000000" w:themeColor="text1"/>
-          <w:szCs w:val="24"/>
-        </w:rPr>
-        <w:t>call1&gt;</w:t>
+        <w:t xml:space="preserve"> &lt;call&gt;</w:t>
+      </w:r>
+      <w:r>
+        <w:rPr>
+          <w:rFonts w:ascii="Times New Roman" w:hAnsi="Times New Roman" w:cs="Times New Roman"/>
+          <w:b/>
+          <w:color w:val="000000" w:themeColor="text1"/>
+          <w:szCs w:val="24"/>
+        </w:rPr>
+        <w:t xml:space="preserve"> </w:t>
       </w:r>
     </w:p>
     <w:p>
@@ -5782,18 +5859,39 @@
         <w:ind w:firstLine="720"/>
         <w:rPr>
           <w:rFonts w:ascii="Times New Roman" w:hAnsi="Times New Roman" w:cs="Times New Roman"/>
-          <w:color w:val="000000" w:themeColor="text1"/>
-          <w:szCs w:val="24"/>
-        </w:rPr>
-      </w:pPr>
-      <w:r>
-        <w:rPr>
-          <w:rFonts w:ascii="Times New Roman" w:hAnsi="Times New Roman" w:cs="Times New Roman"/>
-          <w:b/>
-          <w:color w:val="000000" w:themeColor="text1"/>
-          <w:szCs w:val="24"/>
-        </w:rPr>
-        <w:t xml:space="preserve">&lt;call1&gt; </w:t>
+          <w:b/>
+          <w:color w:val="000000" w:themeColor="text1"/>
+          <w:szCs w:val="24"/>
+        </w:rPr>
+      </w:pPr>
+      <w:r>
+        <w:rPr>
+          <w:rFonts w:ascii="Times New Roman" w:hAnsi="Times New Roman" w:cs="Times New Roman"/>
+          <w:b/>
+          <w:color w:val="000000" w:themeColor="text1"/>
+          <w:szCs w:val="24"/>
+        </w:rPr>
+        <w:t>&lt;</w:t>
+      </w:r>
+      <w:proofErr w:type="spellStart"/>
+      <w:r>
+        <w:rPr>
+          <w:rFonts w:ascii="Times New Roman" w:hAnsi="Times New Roman" w:cs="Times New Roman"/>
+          <w:b/>
+          <w:color w:val="000000" w:themeColor="text1"/>
+          <w:szCs w:val="24"/>
+        </w:rPr>
+        <w:t>assign_list</w:t>
+      </w:r>
+      <w:proofErr w:type="spellEnd"/>
+      <w:r>
+        <w:rPr>
+          <w:rFonts w:ascii="Times New Roman" w:hAnsi="Times New Roman" w:cs="Times New Roman"/>
+          <w:b/>
+          <w:color w:val="000000" w:themeColor="text1"/>
+          <w:szCs w:val="24"/>
+        </w:rPr>
+        <w:t xml:space="preserve">&gt; </w:t>
       </w:r>
       <w:r>
         <w:rPr>
@@ -5816,53 +5914,33 @@
       <w:r>
         <w:rPr>
           <w:rFonts w:ascii="Times New Roman" w:hAnsi="Times New Roman" w:cs="Times New Roman"/>
-          <w:b/>
-          <w:color w:val="000000" w:themeColor="text1"/>
-          <w:szCs w:val="24"/>
-        </w:rPr>
-        <w:t xml:space="preserve"> (params) </w:t>
+          <w:color w:val="000000" w:themeColor="text1"/>
+          <w:szCs w:val="24"/>
+        </w:rPr>
+        <w:t>. ID</w:t>
+      </w:r>
+      <w:r>
+        <w:rPr>
+          <w:rFonts w:ascii="Times New Roman" w:hAnsi="Times New Roman" w:cs="Times New Roman"/>
+          <w:color w:val="000000" w:themeColor="text1"/>
+          <w:szCs w:val="24"/>
+        </w:rPr>
+        <w:t xml:space="preserve"> &lt;</w:t>
       </w:r>
       <w:proofErr w:type="spellStart"/>
       <w:r>
         <w:rPr>
           <w:rFonts w:ascii="Times New Roman" w:hAnsi="Times New Roman" w:cs="Times New Roman"/>
-          <w:color w:val="000000" w:themeColor="text1"/>
-          <w:szCs w:val="24"/>
-        </w:rPr>
-        <w:t>ter</w:t>
+          <w:b/>
+          <w:color w:val="000000" w:themeColor="text1"/>
+          <w:szCs w:val="24"/>
+        </w:rPr>
+        <w:t>assign_list</w:t>
       </w:r>
       <w:proofErr w:type="spellEnd"/>
       <w:r>
         <w:rPr>
           <w:rFonts w:ascii="Times New Roman" w:hAnsi="Times New Roman" w:cs="Times New Roman"/>
-          <w:b/>
-          <w:color w:val="000000" w:themeColor="text1"/>
-          <w:szCs w:val="24"/>
-        </w:rPr>
-        <w:t xml:space="preserve"> | </w:t>
-      </w:r>
-      <w:r>
-        <w:rPr>
-          <w:rFonts w:ascii="Times New Roman" w:hAnsi="Times New Roman" w:cs="Times New Roman"/>
-          <w:color w:val="000000" w:themeColor="text1"/>
-          <w:szCs w:val="24"/>
-        </w:rPr>
-        <w:t>&lt;</w:t>
-      </w:r>
-      <w:proofErr w:type="spellStart"/>
-      <w:r>
-        <w:rPr>
-          <w:rFonts w:ascii="Times New Roman" w:hAnsi="Times New Roman" w:cs="Times New Roman"/>
-          <w:b/>
-          <w:color w:val="000000" w:themeColor="text1"/>
-          <w:szCs w:val="24"/>
-        </w:rPr>
-        <w:t>init_list</w:t>
-      </w:r>
-      <w:proofErr w:type="spellEnd"/>
-      <w:r>
-        <w:rPr>
-          <w:rFonts w:ascii="Times New Roman" w:hAnsi="Times New Roman" w:cs="Times New Roman"/>
           <w:color w:val="000000" w:themeColor="text1"/>
           <w:szCs w:val="24"/>
         </w:rPr>
@@ -5874,25 +5952,7 @@
           <w:color w:val="000000" w:themeColor="text1"/>
           <w:szCs w:val="24"/>
         </w:rPr>
-        <w:t xml:space="preserve"> exp </w:t>
-      </w:r>
-      <w:proofErr w:type="spellStart"/>
-      <w:r>
-        <w:rPr>
-          <w:rFonts w:ascii="Times New Roman" w:hAnsi="Times New Roman" w:cs="Times New Roman"/>
-          <w:color w:val="000000" w:themeColor="text1"/>
-          <w:szCs w:val="24"/>
-        </w:rPr>
-        <w:t>ter</w:t>
-      </w:r>
-      <w:proofErr w:type="spellEnd"/>
-      <w:r>
-        <w:rPr>
-          <w:rFonts w:ascii="Times New Roman" w:hAnsi="Times New Roman" w:cs="Times New Roman"/>
-          <w:color w:val="000000" w:themeColor="text1"/>
-          <w:szCs w:val="24"/>
-        </w:rPr>
-        <w:t xml:space="preserve"> </w:t>
+        <w:t xml:space="preserve"> | €</w:t>
       </w:r>
     </w:p>
     <w:p>
@@ -5907,767 +5967,717 @@
       <w:r>
         <w:rPr>
           <w:rFonts w:ascii="Times New Roman" w:hAnsi="Times New Roman" w:cs="Times New Roman"/>
+          <w:b/>
           <w:color w:val="000000" w:themeColor="text1"/>
           <w:szCs w:val="24"/>
         </w:rPr>
         <w:t>&lt;</w:t>
       </w:r>
+      <w:r>
+        <w:rPr>
+          <w:rFonts w:ascii="Times New Roman" w:hAnsi="Times New Roman" w:cs="Times New Roman"/>
+          <w:b/>
+          <w:color w:val="000000" w:themeColor="text1"/>
+          <w:szCs w:val="24"/>
+        </w:rPr>
+        <w:t xml:space="preserve"> assignment-op</w:t>
+      </w:r>
+      <w:r>
+        <w:rPr>
+          <w:rFonts w:ascii="Times New Roman" w:hAnsi="Times New Roman" w:cs="Times New Roman"/>
+          <w:b/>
+          <w:color w:val="000000" w:themeColor="text1"/>
+          <w:szCs w:val="24"/>
+        </w:rPr>
+        <w:t xml:space="preserve">&gt; </w:t>
+      </w:r>
+      <w:r>
+        <w:rPr>
+          <w:rFonts w:ascii="Times New Roman" w:hAnsi="Times New Roman" w:cs="Times New Roman"/>
+          <w:b/>
+          <w:color w:val="000000" w:themeColor="text1"/>
+          <w:szCs w:val="24"/>
+        </w:rPr>
+        <w:sym w:font="Wingdings" w:char="F0E0"/>
+      </w:r>
+      <w:r>
+        <w:rPr>
+          <w:rFonts w:ascii="Times New Roman" w:hAnsi="Times New Roman" w:cs="Times New Roman"/>
+          <w:b/>
+          <w:color w:val="000000" w:themeColor="text1"/>
+          <w:szCs w:val="24"/>
+        </w:rPr>
+        <w:t xml:space="preserve"> </w:t>
+      </w:r>
+      <w:r>
+        <w:rPr>
+          <w:rFonts w:ascii="Times New Roman" w:hAnsi="Times New Roman" w:cs="Times New Roman"/>
+          <w:color w:val="000000" w:themeColor="text1"/>
+          <w:szCs w:val="24"/>
+        </w:rPr>
+        <w:t xml:space="preserve">assign | </w:t>
+      </w:r>
       <w:proofErr w:type="spellStart"/>
       <w:r>
         <w:rPr>
           <w:rFonts w:ascii="Times New Roman" w:hAnsi="Times New Roman" w:cs="Times New Roman"/>
-          <w:b/>
-          <w:color w:val="000000" w:themeColor="text1"/>
-          <w:szCs w:val="24"/>
-        </w:rPr>
-        <w:t>init_list</w:t>
-      </w:r>
-      <w:proofErr w:type="spellEnd"/>
-      <w:r>
-        <w:rPr>
-          <w:rFonts w:ascii="Times New Roman" w:hAnsi="Times New Roman" w:cs="Times New Roman"/>
-          <w:color w:val="000000" w:themeColor="text1"/>
-          <w:szCs w:val="24"/>
-        </w:rPr>
-        <w:t xml:space="preserve">&gt; </w:t>
-      </w:r>
-      <w:r>
-        <w:rPr>
-          <w:rFonts w:ascii="Times New Roman" w:hAnsi="Times New Roman" w:cs="Times New Roman"/>
-          <w:color w:val="000000" w:themeColor="text1"/>
-          <w:szCs w:val="24"/>
-        </w:rPr>
-        <w:sym w:font="Wingdings" w:char="F0E0"/>
-      </w:r>
-      <w:r>
-        <w:rPr>
-          <w:rFonts w:ascii="Times New Roman" w:hAnsi="Times New Roman" w:cs="Times New Roman"/>
-          <w:color w:val="000000" w:themeColor="text1"/>
-          <w:szCs w:val="24"/>
-        </w:rPr>
-        <w:t xml:space="preserve"> assign ID &lt;</w:t>
-      </w:r>
-      <w:proofErr w:type="spellStart"/>
-      <w:r>
-        <w:rPr>
-          <w:rFonts w:ascii="Times New Roman" w:hAnsi="Times New Roman" w:cs="Times New Roman"/>
-          <w:b/>
-          <w:color w:val="000000" w:themeColor="text1"/>
-          <w:szCs w:val="24"/>
-        </w:rPr>
-        <w:t>init_list</w:t>
-      </w:r>
-      <w:proofErr w:type="spellEnd"/>
-      <w:r>
-        <w:rPr>
-          <w:rFonts w:ascii="Times New Roman" w:hAnsi="Times New Roman" w:cs="Times New Roman"/>
-          <w:color w:val="000000" w:themeColor="text1"/>
-          <w:szCs w:val="24"/>
-        </w:rPr>
-        <w:t xml:space="preserve">&gt; | </w:t>
-      </w:r>
-      <w:r>
-        <w:rPr>
-          <w:rFonts w:ascii="Times New Roman" w:hAnsi="Times New Roman" w:cs="Times New Roman"/>
-          <w:color w:val="000000" w:themeColor="text1"/>
-          <w:szCs w:val="24"/>
-        </w:rPr>
-        <w:t>€</w:t>
-      </w:r>
-    </w:p>
-    <w:p>
-      <w:pPr>
-        <w:ind w:firstLine="720"/>
-        <w:rPr>
-          <w:rFonts w:ascii="Times New Roman" w:hAnsi="Times New Roman" w:cs="Times New Roman"/>
-          <w:b/>
-          <w:color w:val="000000" w:themeColor="text1"/>
-          <w:szCs w:val="24"/>
-        </w:rPr>
-      </w:pPr>
-      <w:r>
-        <w:rPr>
-          <w:rFonts w:ascii="Times New Roman" w:hAnsi="Times New Roman" w:cs="Times New Roman"/>
-          <w:b/>
-          <w:color w:val="000000" w:themeColor="text1"/>
-          <w:szCs w:val="24"/>
-        </w:rPr>
-        <w:t xml:space="preserve">&lt;call&gt; </w:t>
-      </w:r>
-      <w:r>
-        <w:rPr>
-          <w:rFonts w:ascii="Times New Roman" w:hAnsi="Times New Roman" w:cs="Times New Roman"/>
-          <w:b/>
-          <w:color w:val="000000" w:themeColor="text1"/>
-          <w:szCs w:val="24"/>
-        </w:rPr>
-        <w:sym w:font="Wingdings" w:char="F0E0"/>
-      </w:r>
-      <w:r>
-        <w:rPr>
-          <w:rFonts w:ascii="Times New Roman" w:hAnsi="Times New Roman" w:cs="Times New Roman"/>
-          <w:b/>
-          <w:color w:val="000000" w:themeColor="text1"/>
-          <w:szCs w:val="24"/>
-        </w:rPr>
-        <w:t xml:space="preserve"> </w:t>
-      </w:r>
-      <w:r>
-        <w:rPr>
-          <w:rFonts w:ascii="Times New Roman" w:hAnsi="Times New Roman" w:cs="Times New Roman"/>
-          <w:color w:val="000000" w:themeColor="text1"/>
-          <w:szCs w:val="24"/>
-        </w:rPr>
-        <w:t>&lt;</w:t>
-      </w:r>
-      <w:r>
-        <w:rPr>
-          <w:rFonts w:ascii="Times New Roman" w:hAnsi="Times New Roman" w:cs="Times New Roman"/>
-          <w:b/>
-          <w:color w:val="000000" w:themeColor="text1"/>
-          <w:szCs w:val="24"/>
-        </w:rPr>
-        <w:t>const</w:t>
-      </w:r>
-      <w:r>
-        <w:rPr>
-          <w:rFonts w:ascii="Times New Roman" w:hAnsi="Times New Roman" w:cs="Times New Roman"/>
-          <w:color w:val="000000" w:themeColor="text1"/>
-          <w:szCs w:val="24"/>
-        </w:rPr>
-        <w:t>&gt;</w:t>
-      </w:r>
-      <w:r>
-        <w:rPr>
-          <w:rFonts w:ascii="Times New Roman" w:hAnsi="Times New Roman" w:cs="Times New Roman"/>
-          <w:color w:val="000000" w:themeColor="text1"/>
-          <w:szCs w:val="24"/>
-        </w:rPr>
-        <w:t xml:space="preserve"> </w:t>
-      </w:r>
-      <w:proofErr w:type="spellStart"/>
-      <w:r>
-        <w:rPr>
-          <w:rFonts w:ascii="Times New Roman" w:hAnsi="Times New Roman" w:cs="Times New Roman"/>
-          <w:color w:val="000000" w:themeColor="text1"/>
-          <w:szCs w:val="24"/>
-        </w:rPr>
-        <w:t>ter</w:t>
-      </w:r>
-      <w:proofErr w:type="spellEnd"/>
-      <w:r>
-        <w:rPr>
-          <w:rFonts w:ascii="Times New Roman" w:hAnsi="Times New Roman" w:cs="Times New Roman"/>
-          <w:color w:val="000000" w:themeColor="text1"/>
-          <w:szCs w:val="24"/>
-        </w:rPr>
-        <w:t xml:space="preserve"> </w:t>
-      </w:r>
-    </w:p>
-    <w:p>
-      <w:pPr>
-        <w:rPr>
-          <w:rFonts w:ascii="Times New Roman" w:hAnsi="Times New Roman" w:cs="Times New Roman"/>
-          <w:b/>
-          <w:color w:val="000000" w:themeColor="text1"/>
-          <w:szCs w:val="24"/>
-        </w:rPr>
-      </w:pPr>
-      <w:r>
-        <w:rPr>
-          <w:rFonts w:ascii="Times New Roman" w:hAnsi="Times New Roman" w:cs="Times New Roman"/>
-          <w:b/>
-          <w:color w:val="000000" w:themeColor="text1"/>
-          <w:szCs w:val="24"/>
-        </w:rPr>
-        <w:tab/>
-        <w:t xml:space="preserve">&lt;MST&gt; </w:t>
-      </w:r>
-      <w:r>
-        <w:rPr>
-          <w:rFonts w:ascii="Times New Roman" w:hAnsi="Times New Roman" w:cs="Times New Roman"/>
-          <w:b/>
-          <w:color w:val="000000" w:themeColor="text1"/>
-          <w:szCs w:val="24"/>
-        </w:rPr>
-        <w:sym w:font="Wingdings" w:char="F0E0"/>
-      </w:r>
-      <w:r>
-        <w:rPr>
-          <w:rFonts w:ascii="Times New Roman" w:hAnsi="Times New Roman" w:cs="Times New Roman"/>
-          <w:b/>
-          <w:color w:val="000000" w:themeColor="text1"/>
-          <w:szCs w:val="24"/>
-        </w:rPr>
-        <w:t xml:space="preserve"> &lt;</w:t>
-      </w:r>
-      <w:proofErr w:type="spellStart"/>
-      <w:r>
-        <w:rPr>
-          <w:rFonts w:ascii="Times New Roman" w:hAnsi="Times New Roman" w:cs="Times New Roman"/>
-          <w:b/>
-          <w:color w:val="000000" w:themeColor="text1"/>
-          <w:szCs w:val="24"/>
-        </w:rPr>
-        <w:t>sst</w:t>
-      </w:r>
-      <w:proofErr w:type="spellEnd"/>
-      <w:r>
-        <w:rPr>
-          <w:rFonts w:ascii="Times New Roman" w:hAnsi="Times New Roman" w:cs="Times New Roman"/>
-          <w:b/>
-          <w:color w:val="000000" w:themeColor="text1"/>
-          <w:szCs w:val="24"/>
-        </w:rPr>
-        <w:t>&gt;&lt;</w:t>
-      </w:r>
-      <w:proofErr w:type="spellStart"/>
-      <w:r>
-        <w:rPr>
-          <w:rFonts w:ascii="Times New Roman" w:hAnsi="Times New Roman" w:cs="Times New Roman"/>
-          <w:b/>
-          <w:color w:val="000000" w:themeColor="text1"/>
-          <w:szCs w:val="24"/>
-        </w:rPr>
-        <w:t>mst</w:t>
-      </w:r>
-      <w:proofErr w:type="spellEnd"/>
-      <w:r>
-        <w:rPr>
-          <w:rFonts w:ascii="Times New Roman" w:hAnsi="Times New Roman" w:cs="Times New Roman"/>
-          <w:b/>
-          <w:color w:val="000000" w:themeColor="text1"/>
-          <w:szCs w:val="24"/>
-        </w:rPr>
-        <w:t xml:space="preserve">&gt; | </w:t>
-      </w:r>
-      <w:r>
-        <w:rPr>
-          <w:rFonts w:ascii="Times New Roman" w:hAnsi="Times New Roman" w:cs="Times New Roman"/>
-          <w:color w:val="000000" w:themeColor="text1"/>
-          <w:szCs w:val="24"/>
-        </w:rPr>
-        <w:t>€</w:t>
-      </w:r>
-    </w:p>
-    <w:p>
-      <w:pPr>
-        <w:pStyle w:val="Heading1"/>
-        <w:rPr>
-          <w:rFonts w:ascii="Times New Roman" w:hAnsi="Times New Roman" w:cs="Times New Roman"/>
-        </w:rPr>
-      </w:pPr>
-      <w:proofErr w:type="spellStart"/>
-      <w:r>
-        <w:rPr>
-          <w:rFonts w:ascii="Times New Roman" w:hAnsi="Times New Roman" w:cs="Times New Roman"/>
-        </w:rPr>
-        <w:t>Class_Start</w:t>
-      </w:r>
-      <w:proofErr w:type="spellEnd"/>
-      <w:r>
-        <w:rPr>
-          <w:rFonts w:ascii="Times New Roman" w:hAnsi="Times New Roman" w:cs="Times New Roman"/>
-        </w:rPr>
-        <w:t>:</w:t>
-      </w:r>
-    </w:p>
-    <w:p>
-      <w:pPr>
-        <w:pStyle w:val="ListParagraph"/>
-        <w:ind w:firstLine="720"/>
-        <w:rPr>
-          <w:rFonts w:ascii="Times New Roman" w:hAnsi="Times New Roman" w:cs="Times New Roman"/>
-          <w:b/>
-          <w:color w:val="000000" w:themeColor="text1"/>
-          <w:szCs w:val="24"/>
-        </w:rPr>
-      </w:pPr>
-      <w:r>
-        <w:rPr>
-          <w:rFonts w:ascii="Times New Roman" w:hAnsi="Times New Roman" w:cs="Times New Roman"/>
-          <w:b/>
-          <w:color w:val="000000" w:themeColor="text1"/>
-          <w:szCs w:val="24"/>
-        </w:rPr>
-        <w:t>&lt;</w:t>
-      </w:r>
-      <w:proofErr w:type="spellStart"/>
-      <w:r>
-        <w:rPr>
-          <w:rFonts w:ascii="Times New Roman" w:hAnsi="Times New Roman" w:cs="Times New Roman"/>
-          <w:b/>
-          <w:color w:val="000000" w:themeColor="text1"/>
-          <w:szCs w:val="24"/>
-        </w:rPr>
-        <w:t>class_str</w:t>
-      </w:r>
-      <w:proofErr w:type="spellEnd"/>
-      <w:r>
-        <w:rPr>
-          <w:rFonts w:ascii="Times New Roman" w:hAnsi="Times New Roman" w:cs="Times New Roman"/>
-          <w:b/>
-          <w:color w:val="000000" w:themeColor="text1"/>
-          <w:szCs w:val="24"/>
-        </w:rPr>
-        <w:t xml:space="preserve">&gt; </w:t>
-      </w:r>
-      <w:r>
-        <w:rPr>
-          <w:rFonts w:ascii="Times New Roman" w:hAnsi="Times New Roman" w:cs="Times New Roman"/>
-          <w:b/>
-          <w:color w:val="000000" w:themeColor="text1"/>
-          <w:szCs w:val="24"/>
-        </w:rPr>
-        <w:sym w:font="Wingdings" w:char="F0E0"/>
-      </w:r>
-      <w:r>
-        <w:rPr>
-          <w:rFonts w:ascii="Times New Roman" w:hAnsi="Times New Roman" w:cs="Times New Roman"/>
-          <w:b/>
-          <w:color w:val="000000" w:themeColor="text1"/>
-          <w:szCs w:val="24"/>
-        </w:rPr>
-        <w:t xml:space="preserve"> &lt;</w:t>
-      </w:r>
-      <w:proofErr w:type="spellStart"/>
-      <w:r>
-        <w:rPr>
-          <w:rFonts w:ascii="Times New Roman" w:hAnsi="Times New Roman" w:cs="Times New Roman"/>
-          <w:b/>
-          <w:color w:val="000000" w:themeColor="text1"/>
-          <w:szCs w:val="24"/>
-        </w:rPr>
-        <w:t>abst</w:t>
-      </w:r>
-      <w:proofErr w:type="spellEnd"/>
-      <w:r>
-        <w:rPr>
-          <w:rFonts w:ascii="Times New Roman" w:hAnsi="Times New Roman" w:cs="Times New Roman"/>
-          <w:b/>
-          <w:color w:val="000000" w:themeColor="text1"/>
-          <w:szCs w:val="24"/>
-        </w:rPr>
-        <w:t>&gt;</w:t>
-      </w:r>
-      <w:r>
-        <w:rPr>
-          <w:rFonts w:ascii="Times New Roman" w:hAnsi="Times New Roman" w:cs="Times New Roman"/>
-          <w:b/>
-          <w:color w:val="000000" w:themeColor="text1"/>
-          <w:szCs w:val="24"/>
-        </w:rPr>
-        <w:t>&lt;</w:t>
-      </w:r>
-      <w:proofErr w:type="spellStart"/>
-      <w:r>
-        <w:rPr>
-          <w:rFonts w:ascii="Times New Roman" w:hAnsi="Times New Roman" w:cs="Times New Roman"/>
-          <w:b/>
-          <w:color w:val="000000" w:themeColor="text1"/>
-          <w:szCs w:val="24"/>
-        </w:rPr>
-        <w:t>sealeds</w:t>
-      </w:r>
-      <w:proofErr w:type="spellEnd"/>
-      <w:r>
-        <w:rPr>
-          <w:rFonts w:ascii="Times New Roman" w:hAnsi="Times New Roman" w:cs="Times New Roman"/>
-          <w:b/>
-          <w:color w:val="000000" w:themeColor="text1"/>
-          <w:szCs w:val="24"/>
-        </w:rPr>
-        <w:t>&gt;</w:t>
-      </w:r>
-      <w:r>
-        <w:rPr>
-          <w:rFonts w:ascii="Times New Roman" w:hAnsi="Times New Roman" w:cs="Times New Roman"/>
-          <w:b/>
-          <w:color w:val="000000" w:themeColor="text1"/>
-          <w:szCs w:val="24"/>
-        </w:rPr>
-        <w:t xml:space="preserve"> class ID &lt;extends&gt; &lt;</w:t>
-      </w:r>
-      <w:proofErr w:type="spellStart"/>
-      <w:r>
-        <w:rPr>
-          <w:rFonts w:ascii="Times New Roman" w:hAnsi="Times New Roman" w:cs="Times New Roman"/>
-          <w:b/>
-          <w:color w:val="000000" w:themeColor="text1"/>
-          <w:szCs w:val="24"/>
-        </w:rPr>
-        <w:t>class_body</w:t>
-      </w:r>
-      <w:proofErr w:type="spellEnd"/>
-      <w:r>
-        <w:rPr>
-          <w:rFonts w:ascii="Times New Roman" w:hAnsi="Times New Roman" w:cs="Times New Roman"/>
-          <w:b/>
-          <w:color w:val="000000" w:themeColor="text1"/>
-          <w:szCs w:val="24"/>
-        </w:rPr>
-        <w:t>&gt; &lt;</w:t>
-      </w:r>
-      <w:proofErr w:type="spellStart"/>
-      <w:r>
-        <w:rPr>
-          <w:rFonts w:ascii="Times New Roman" w:hAnsi="Times New Roman" w:cs="Times New Roman"/>
-          <w:b/>
-          <w:color w:val="000000" w:themeColor="text1"/>
-          <w:szCs w:val="24"/>
-        </w:rPr>
-        <w:t>class_re</w:t>
-      </w:r>
-      <w:proofErr w:type="spellEnd"/>
-      <w:r>
-        <w:rPr>
-          <w:rFonts w:ascii="Times New Roman" w:hAnsi="Times New Roman" w:cs="Times New Roman"/>
-          <w:b/>
-          <w:color w:val="000000" w:themeColor="text1"/>
-          <w:szCs w:val="24"/>
-        </w:rPr>
-        <w:t>&gt;</w:t>
-      </w:r>
-    </w:p>
-    <w:p>
-      <w:pPr>
-        <w:pStyle w:val="ListParagraph"/>
-        <w:ind w:firstLine="720"/>
-        <w:rPr>
-          <w:rFonts w:ascii="Times New Roman" w:hAnsi="Times New Roman" w:cs="Times New Roman"/>
-          <w:b/>
-          <w:color w:val="000000" w:themeColor="text1"/>
-          <w:szCs w:val="24"/>
-        </w:rPr>
-      </w:pPr>
-      <w:r>
-        <w:rPr>
-          <w:rFonts w:ascii="Times New Roman" w:hAnsi="Times New Roman" w:cs="Times New Roman"/>
-          <w:b/>
-          <w:color w:val="000000" w:themeColor="text1"/>
-          <w:szCs w:val="24"/>
-        </w:rPr>
-        <w:t>&lt;</w:t>
-      </w:r>
-      <w:proofErr w:type="spellStart"/>
-      <w:r>
-        <w:rPr>
-          <w:rFonts w:ascii="Times New Roman" w:hAnsi="Times New Roman" w:cs="Times New Roman"/>
-          <w:b/>
-          <w:color w:val="000000" w:themeColor="text1"/>
-          <w:szCs w:val="24"/>
-        </w:rPr>
-        <w:t>abst</w:t>
-      </w:r>
-      <w:proofErr w:type="spellEnd"/>
-      <w:r>
-        <w:rPr>
-          <w:rFonts w:ascii="Times New Roman" w:hAnsi="Times New Roman" w:cs="Times New Roman"/>
-          <w:b/>
-          <w:color w:val="000000" w:themeColor="text1"/>
-          <w:szCs w:val="24"/>
-        </w:rPr>
-        <w:t xml:space="preserve">&gt; </w:t>
-      </w:r>
-      <w:r>
-        <w:rPr>
-          <w:rFonts w:ascii="Times New Roman" w:hAnsi="Times New Roman" w:cs="Times New Roman"/>
-        </w:rPr>
-        <w:sym w:font="Wingdings" w:char="F0E0"/>
-      </w:r>
-      <w:r>
-        <w:rPr>
-          <w:rFonts w:ascii="Times New Roman" w:hAnsi="Times New Roman" w:cs="Times New Roman"/>
-          <w:b/>
-          <w:color w:val="000000" w:themeColor="text1"/>
-          <w:szCs w:val="24"/>
-        </w:rPr>
-        <w:t xml:space="preserve"> </w:t>
-      </w:r>
-      <w:r>
-        <w:rPr>
-          <w:rFonts w:ascii="Times New Roman" w:hAnsi="Times New Roman" w:cs="Times New Roman"/>
-          <w:color w:val="000000" w:themeColor="text1"/>
-          <w:szCs w:val="24"/>
-        </w:rPr>
-        <w:t>abstract</w:t>
-      </w:r>
-      <w:r>
-        <w:rPr>
-          <w:rFonts w:ascii="Times New Roman" w:hAnsi="Times New Roman" w:cs="Times New Roman"/>
-          <w:b/>
-          <w:color w:val="000000" w:themeColor="text1"/>
-          <w:szCs w:val="24"/>
-        </w:rPr>
-        <w:t xml:space="preserve"> | €</w:t>
-      </w:r>
-    </w:p>
-    <w:p>
-      <w:pPr>
-        <w:pStyle w:val="ListParagraph"/>
-        <w:ind w:firstLine="720"/>
-        <w:rPr>
-          <w:rFonts w:ascii="Times New Roman" w:hAnsi="Times New Roman" w:cs="Times New Roman"/>
-          <w:b/>
-          <w:color w:val="000000" w:themeColor="text1"/>
-          <w:szCs w:val="24"/>
-        </w:rPr>
-      </w:pPr>
-      <w:r>
-        <w:rPr>
-          <w:rFonts w:ascii="Times New Roman" w:hAnsi="Times New Roman" w:cs="Times New Roman"/>
-          <w:b/>
-          <w:color w:val="000000" w:themeColor="text1"/>
-          <w:szCs w:val="24"/>
-        </w:rPr>
-        <w:t xml:space="preserve">&lt;extend&gt; </w:t>
-      </w:r>
-      <w:r>
-        <w:rPr>
-          <w:rFonts w:ascii="Times New Roman" w:hAnsi="Times New Roman" w:cs="Times New Roman"/>
-        </w:rPr>
-        <w:sym w:font="Wingdings" w:char="F0E0"/>
-      </w:r>
-      <w:r>
-        <w:rPr>
-          <w:rFonts w:ascii="Times New Roman" w:hAnsi="Times New Roman" w:cs="Times New Roman"/>
-          <w:b/>
-          <w:color w:val="000000" w:themeColor="text1"/>
-          <w:szCs w:val="24"/>
-        </w:rPr>
-        <w:t xml:space="preserve"> </w:t>
-      </w:r>
-      <w:r>
-        <w:rPr>
-          <w:rFonts w:ascii="Times New Roman" w:hAnsi="Times New Roman" w:cs="Times New Roman"/>
-          <w:color w:val="000000" w:themeColor="text1"/>
-          <w:szCs w:val="24"/>
-        </w:rPr>
-        <w:t>extends ID | €</w:t>
-      </w:r>
-    </w:p>
-    <w:p>
-      <w:pPr>
-        <w:pStyle w:val="ListParagraph"/>
-        <w:ind w:firstLine="720"/>
-        <w:rPr>
-          <w:rFonts w:ascii="Times New Roman" w:hAnsi="Times New Roman" w:cs="Times New Roman"/>
-          <w:color w:val="000000" w:themeColor="text1"/>
-          <w:szCs w:val="24"/>
-        </w:rPr>
-      </w:pPr>
-      <w:r>
-        <w:rPr>
-          <w:rFonts w:ascii="Times New Roman" w:hAnsi="Times New Roman" w:cs="Times New Roman"/>
-          <w:b/>
-          <w:color w:val="000000" w:themeColor="text1"/>
-          <w:szCs w:val="24"/>
-        </w:rPr>
-        <w:t xml:space="preserve">&lt;sealed&gt; </w:t>
-      </w:r>
-      <w:r>
-        <w:rPr>
-          <w:rFonts w:ascii="Times New Roman" w:hAnsi="Times New Roman" w:cs="Times New Roman"/>
-          <w:b/>
-          <w:color w:val="000000" w:themeColor="text1"/>
-          <w:szCs w:val="24"/>
-        </w:rPr>
-        <w:sym w:font="Wingdings" w:char="F0E0"/>
-      </w:r>
-      <w:r>
-        <w:rPr>
-          <w:rFonts w:ascii="Times New Roman" w:hAnsi="Times New Roman" w:cs="Times New Roman"/>
-          <w:b/>
-          <w:color w:val="000000" w:themeColor="text1"/>
-          <w:szCs w:val="24"/>
-        </w:rPr>
-        <w:t xml:space="preserve"> </w:t>
-      </w:r>
-      <w:r>
-        <w:rPr>
-          <w:rFonts w:ascii="Times New Roman" w:hAnsi="Times New Roman" w:cs="Times New Roman"/>
-          <w:color w:val="000000" w:themeColor="text1"/>
-          <w:szCs w:val="24"/>
-        </w:rPr>
-        <w:t xml:space="preserve">sealed | </w:t>
-      </w:r>
-      <w:r>
-        <w:rPr>
-          <w:rFonts w:ascii="Times New Roman" w:hAnsi="Times New Roman" w:cs="Times New Roman"/>
-          <w:color w:val="000000" w:themeColor="text1"/>
-          <w:szCs w:val="24"/>
-        </w:rPr>
-        <w:t>€</w:t>
-      </w:r>
-    </w:p>
-    <w:p>
-      <w:pPr>
-        <w:pStyle w:val="ListParagraph"/>
-        <w:ind w:firstLine="720"/>
-        <w:rPr>
-          <w:rFonts w:ascii="Times New Roman" w:hAnsi="Times New Roman" w:cs="Times New Roman"/>
-          <w:b/>
-          <w:color w:val="000000" w:themeColor="text1"/>
-          <w:szCs w:val="24"/>
-        </w:rPr>
-      </w:pPr>
-      <w:r>
-        <w:rPr>
-          <w:rFonts w:ascii="Times New Roman" w:hAnsi="Times New Roman" w:cs="Times New Roman"/>
-          <w:b/>
-          <w:color w:val="000000" w:themeColor="text1"/>
-          <w:szCs w:val="24"/>
-        </w:rPr>
-        <w:t>&lt;</w:t>
-      </w:r>
-      <w:proofErr w:type="spellStart"/>
-      <w:r>
-        <w:rPr>
-          <w:rFonts w:ascii="Times New Roman" w:hAnsi="Times New Roman" w:cs="Times New Roman"/>
-          <w:b/>
-          <w:color w:val="000000" w:themeColor="text1"/>
-          <w:szCs w:val="24"/>
-        </w:rPr>
-        <w:t>class_body</w:t>
-      </w:r>
-      <w:proofErr w:type="spellEnd"/>
-      <w:r>
-        <w:rPr>
-          <w:rFonts w:ascii="Times New Roman" w:hAnsi="Times New Roman" w:cs="Times New Roman"/>
-          <w:b/>
-          <w:color w:val="000000" w:themeColor="text1"/>
-          <w:szCs w:val="24"/>
-        </w:rPr>
-        <w:t xml:space="preserve">&gt; </w:t>
-      </w:r>
-      <w:r>
-        <w:rPr>
-          <w:rFonts w:ascii="Times New Roman" w:hAnsi="Times New Roman" w:cs="Times New Roman"/>
-          <w:b/>
-          <w:color w:val="000000" w:themeColor="text1"/>
-          <w:szCs w:val="24"/>
-        </w:rPr>
-        <w:sym w:font="Wingdings" w:char="F0E0"/>
-      </w:r>
-      <w:r>
-        <w:rPr>
-          <w:rFonts w:ascii="Times New Roman" w:hAnsi="Times New Roman" w:cs="Times New Roman"/>
-          <w:b/>
-          <w:color w:val="000000" w:themeColor="text1"/>
-          <w:szCs w:val="24"/>
-        </w:rPr>
-        <w:t xml:space="preserve"> </w:t>
-      </w:r>
-      <w:proofErr w:type="gramStart"/>
-      <w:r>
-        <w:rPr>
-          <w:rFonts w:ascii="Times New Roman" w:hAnsi="Times New Roman" w:cs="Times New Roman"/>
-          <w:b/>
-          <w:color w:val="000000" w:themeColor="text1"/>
-          <w:szCs w:val="24"/>
-        </w:rPr>
-        <w:t>{ &lt;</w:t>
-      </w:r>
-      <w:proofErr w:type="spellStart"/>
-      <w:proofErr w:type="gramEnd"/>
-      <w:r>
-        <w:rPr>
-          <w:rFonts w:ascii="Times New Roman" w:hAnsi="Times New Roman" w:cs="Times New Roman"/>
-          <w:b/>
-          <w:color w:val="000000" w:themeColor="text1"/>
-          <w:szCs w:val="24"/>
-        </w:rPr>
-        <w:t>decl_in</w:t>
-      </w:r>
-      <w:r>
-        <w:rPr>
-          <w:rFonts w:ascii="Times New Roman" w:hAnsi="Times New Roman" w:cs="Times New Roman"/>
-          <w:b/>
-          <w:color w:val="000000" w:themeColor="text1"/>
-          <w:szCs w:val="24"/>
-        </w:rPr>
-        <w:t>i</w:t>
-      </w:r>
-      <w:r>
-        <w:rPr>
-          <w:rFonts w:ascii="Times New Roman" w:hAnsi="Times New Roman" w:cs="Times New Roman"/>
-          <w:b/>
-          <w:color w:val="000000" w:themeColor="text1"/>
-          <w:szCs w:val="24"/>
-        </w:rPr>
-        <w:t>t</w:t>
-      </w:r>
-      <w:proofErr w:type="spellEnd"/>
-      <w:r>
-        <w:rPr>
-          <w:rFonts w:ascii="Times New Roman" w:hAnsi="Times New Roman" w:cs="Times New Roman"/>
-          <w:b/>
-          <w:color w:val="000000" w:themeColor="text1"/>
-          <w:szCs w:val="24"/>
-        </w:rPr>
-        <w:t>&gt;</w:t>
-      </w:r>
-      <w:r>
-        <w:rPr>
-          <w:rFonts w:ascii="Times New Roman" w:hAnsi="Times New Roman" w:cs="Times New Roman"/>
-          <w:b/>
-          <w:color w:val="000000" w:themeColor="text1"/>
-          <w:szCs w:val="24"/>
-        </w:rPr>
-        <w:t xml:space="preserve"> </w:t>
-      </w:r>
-      <w:r>
-        <w:rPr>
-          <w:rFonts w:ascii="Times New Roman" w:hAnsi="Times New Roman" w:cs="Times New Roman"/>
-          <w:b/>
-          <w:color w:val="000000" w:themeColor="text1"/>
-          <w:szCs w:val="24"/>
-        </w:rPr>
-        <w:t xml:space="preserve"> &lt;</w:t>
-      </w:r>
-      <w:proofErr w:type="spellStart"/>
-      <w:r>
-        <w:rPr>
-          <w:rFonts w:ascii="Times New Roman" w:hAnsi="Times New Roman" w:cs="Times New Roman"/>
-          <w:b/>
-          <w:color w:val="000000" w:themeColor="text1"/>
-          <w:szCs w:val="24"/>
-        </w:rPr>
-        <w:t>class_body</w:t>
-      </w:r>
-      <w:proofErr w:type="spellEnd"/>
-      <w:r>
-        <w:rPr>
-          <w:rFonts w:ascii="Times New Roman" w:hAnsi="Times New Roman" w:cs="Times New Roman"/>
-          <w:b/>
-          <w:color w:val="000000" w:themeColor="text1"/>
-          <w:szCs w:val="24"/>
-        </w:rPr>
-        <w:t>’&gt; }</w:t>
-      </w:r>
-      <w:r>
-        <w:rPr>
-          <w:rFonts w:ascii="Times New Roman" w:hAnsi="Times New Roman" w:cs="Times New Roman"/>
-          <w:b/>
-          <w:color w:val="000000" w:themeColor="text1"/>
-          <w:szCs w:val="24"/>
-        </w:rPr>
-        <w:t xml:space="preserve"> | </w:t>
-      </w:r>
-      <w:proofErr w:type="spellStart"/>
-      <w:r>
-        <w:rPr>
-          <w:rFonts w:ascii="Times New Roman" w:hAnsi="Times New Roman" w:cs="Times New Roman"/>
-          <w:b/>
-          <w:color w:val="000000" w:themeColor="text1"/>
-          <w:szCs w:val="24"/>
-        </w:rPr>
-        <w:t>ter</w:t>
+          <w:color w:val="000000" w:themeColor="text1"/>
+          <w:szCs w:val="24"/>
+        </w:rPr>
+        <w:t>compAss</w:t>
       </w:r>
       <w:proofErr w:type="spellEnd"/>
     </w:p>
     <w:p>
       <w:pPr>
+        <w:ind w:firstLine="720"/>
+        <w:rPr>
+          <w:rFonts w:ascii="Times New Roman" w:hAnsi="Times New Roman" w:cs="Times New Roman"/>
+          <w:b/>
+          <w:color w:val="000000" w:themeColor="text1"/>
+          <w:szCs w:val="24"/>
+        </w:rPr>
+      </w:pPr>
+      <w:r>
+        <w:rPr>
+          <w:rFonts w:ascii="Times New Roman" w:hAnsi="Times New Roman" w:cs="Times New Roman"/>
+          <w:b/>
+          <w:color w:val="000000" w:themeColor="text1"/>
+          <w:szCs w:val="24"/>
+        </w:rPr>
+        <w:t xml:space="preserve">&lt;call&gt; </w:t>
+      </w:r>
+      <w:r>
+        <w:rPr>
+          <w:rFonts w:ascii="Times New Roman" w:hAnsi="Times New Roman" w:cs="Times New Roman"/>
+          <w:b/>
+          <w:color w:val="000000" w:themeColor="text1"/>
+          <w:szCs w:val="24"/>
+        </w:rPr>
+        <w:sym w:font="Wingdings" w:char="F0E0"/>
+      </w:r>
+      <w:r>
+        <w:rPr>
+          <w:rFonts w:ascii="Times New Roman" w:hAnsi="Times New Roman" w:cs="Times New Roman"/>
+          <w:b/>
+          <w:color w:val="000000" w:themeColor="text1"/>
+          <w:szCs w:val="24"/>
+        </w:rPr>
+        <w:t xml:space="preserve"> </w:t>
+      </w:r>
+      <w:r>
+        <w:rPr>
+          <w:rFonts w:ascii="Times New Roman" w:hAnsi="Times New Roman" w:cs="Times New Roman"/>
+          <w:color w:val="000000" w:themeColor="text1"/>
+          <w:szCs w:val="24"/>
+        </w:rPr>
+        <w:t>ID</w:t>
+      </w:r>
+      <w:r>
+        <w:rPr>
+          <w:rFonts w:ascii="Times New Roman" w:hAnsi="Times New Roman" w:cs="Times New Roman"/>
+          <w:b/>
+          <w:color w:val="000000" w:themeColor="text1"/>
+          <w:szCs w:val="24"/>
+        </w:rPr>
+        <w:t xml:space="preserve"> &lt;</w:t>
+      </w:r>
+      <w:proofErr w:type="spellStart"/>
+      <w:r>
+        <w:rPr>
+          <w:rFonts w:ascii="Times New Roman" w:hAnsi="Times New Roman" w:cs="Times New Roman"/>
+          <w:b/>
+          <w:color w:val="000000" w:themeColor="text1"/>
+          <w:szCs w:val="24"/>
+        </w:rPr>
+        <w:t>assign_list</w:t>
+      </w:r>
+      <w:proofErr w:type="spellEnd"/>
+      <w:r>
+        <w:rPr>
+          <w:rFonts w:ascii="Times New Roman" w:hAnsi="Times New Roman" w:cs="Times New Roman"/>
+          <w:b/>
+          <w:color w:val="000000" w:themeColor="text1"/>
+          <w:szCs w:val="24"/>
+        </w:rPr>
+        <w:t>&gt;</w:t>
+      </w:r>
+      <w:r>
+        <w:rPr>
+          <w:rFonts w:ascii="Times New Roman" w:hAnsi="Times New Roman" w:cs="Times New Roman"/>
+          <w:b/>
+          <w:color w:val="000000" w:themeColor="text1"/>
+          <w:szCs w:val="24"/>
+        </w:rPr>
+        <w:t xml:space="preserve"> &lt;</w:t>
+      </w:r>
+      <w:r>
+        <w:rPr>
+          <w:rFonts w:ascii="Times New Roman" w:hAnsi="Times New Roman" w:cs="Times New Roman"/>
+          <w:b/>
+          <w:color w:val="000000" w:themeColor="text1"/>
+          <w:szCs w:val="24"/>
+        </w:rPr>
+        <w:t>call1&gt;</w:t>
+      </w:r>
+    </w:p>
+    <w:p>
+      <w:pPr>
+        <w:ind w:firstLine="720"/>
+        <w:rPr>
+          <w:rFonts w:ascii="Times New Roman" w:hAnsi="Times New Roman" w:cs="Times New Roman"/>
+          <w:color w:val="000000" w:themeColor="text1"/>
+          <w:szCs w:val="24"/>
+        </w:rPr>
+      </w:pPr>
+      <w:r>
+        <w:rPr>
+          <w:rFonts w:ascii="Times New Roman" w:hAnsi="Times New Roman" w:cs="Times New Roman"/>
+          <w:b/>
+          <w:color w:val="000000" w:themeColor="text1"/>
+          <w:szCs w:val="24"/>
+        </w:rPr>
+        <w:t xml:space="preserve">&lt;call1&gt; </w:t>
+      </w:r>
+      <w:r>
+        <w:rPr>
+          <w:rFonts w:ascii="Times New Roman" w:hAnsi="Times New Roman" w:cs="Times New Roman"/>
+          <w:b/>
+          <w:color w:val="000000" w:themeColor="text1"/>
+          <w:szCs w:val="24"/>
+        </w:rPr>
+        <w:sym w:font="Wingdings" w:char="F0E0"/>
+      </w:r>
+      <w:r>
+        <w:rPr>
+          <w:rFonts w:ascii="Times New Roman" w:hAnsi="Times New Roman" w:cs="Times New Roman"/>
+          <w:b/>
+          <w:color w:val="000000" w:themeColor="text1"/>
+          <w:szCs w:val="24"/>
+        </w:rPr>
+        <w:t xml:space="preserve"> </w:t>
+      </w:r>
+      <w:r>
+        <w:rPr>
+          <w:rFonts w:ascii="Times New Roman" w:hAnsi="Times New Roman" w:cs="Times New Roman"/>
+          <w:b/>
+          <w:color w:val="000000" w:themeColor="text1"/>
+          <w:szCs w:val="24"/>
+        </w:rPr>
+        <w:t xml:space="preserve"> (params) </w:t>
+      </w:r>
+      <w:proofErr w:type="spellStart"/>
+      <w:r>
+        <w:rPr>
+          <w:rFonts w:ascii="Times New Roman" w:hAnsi="Times New Roman" w:cs="Times New Roman"/>
+          <w:color w:val="000000" w:themeColor="text1"/>
+          <w:szCs w:val="24"/>
+        </w:rPr>
+        <w:t>ter</w:t>
+      </w:r>
+      <w:proofErr w:type="spellEnd"/>
+      <w:r>
+        <w:rPr>
+          <w:rFonts w:ascii="Times New Roman" w:hAnsi="Times New Roman" w:cs="Times New Roman"/>
+          <w:b/>
+          <w:color w:val="000000" w:themeColor="text1"/>
+          <w:szCs w:val="24"/>
+        </w:rPr>
+        <w:t xml:space="preserve"> | </w:t>
+      </w:r>
+      <w:r>
+        <w:rPr>
+          <w:rFonts w:ascii="Times New Roman" w:hAnsi="Times New Roman" w:cs="Times New Roman"/>
+          <w:color w:val="000000" w:themeColor="text1"/>
+          <w:szCs w:val="24"/>
+        </w:rPr>
+        <w:t>&lt;</w:t>
+      </w:r>
+      <w:proofErr w:type="spellStart"/>
+      <w:r>
+        <w:rPr>
+          <w:rFonts w:ascii="Times New Roman" w:hAnsi="Times New Roman" w:cs="Times New Roman"/>
+          <w:b/>
+          <w:color w:val="000000" w:themeColor="text1"/>
+          <w:szCs w:val="24"/>
+        </w:rPr>
+        <w:t>init_list</w:t>
+      </w:r>
+      <w:proofErr w:type="spellEnd"/>
+      <w:r>
+        <w:rPr>
+          <w:rFonts w:ascii="Times New Roman" w:hAnsi="Times New Roman" w:cs="Times New Roman"/>
+          <w:color w:val="000000" w:themeColor="text1"/>
+          <w:szCs w:val="24"/>
+        </w:rPr>
+        <w:t>&gt;</w:t>
+      </w:r>
+      <w:r>
+        <w:rPr>
+          <w:rFonts w:ascii="Times New Roman" w:hAnsi="Times New Roman" w:cs="Times New Roman"/>
+          <w:color w:val="000000" w:themeColor="text1"/>
+          <w:szCs w:val="24"/>
+        </w:rPr>
+        <w:t xml:space="preserve"> exp </w:t>
+      </w:r>
+      <w:proofErr w:type="spellStart"/>
+      <w:r>
+        <w:rPr>
+          <w:rFonts w:ascii="Times New Roman" w:hAnsi="Times New Roman" w:cs="Times New Roman"/>
+          <w:color w:val="000000" w:themeColor="text1"/>
+          <w:szCs w:val="24"/>
+        </w:rPr>
+        <w:t>ter</w:t>
+      </w:r>
+      <w:proofErr w:type="spellEnd"/>
+      <w:r>
+        <w:rPr>
+          <w:rFonts w:ascii="Times New Roman" w:hAnsi="Times New Roman" w:cs="Times New Roman"/>
+          <w:color w:val="000000" w:themeColor="text1"/>
+          <w:szCs w:val="24"/>
+        </w:rPr>
+        <w:t xml:space="preserve"> </w:t>
+      </w:r>
+    </w:p>
+    <w:p>
+      <w:pPr>
+        <w:ind w:firstLine="720"/>
+        <w:rPr>
+          <w:rFonts w:ascii="Times New Roman" w:hAnsi="Times New Roman" w:cs="Times New Roman"/>
+          <w:color w:val="000000" w:themeColor="text1"/>
+          <w:szCs w:val="24"/>
+        </w:rPr>
+      </w:pPr>
+      <w:r>
+        <w:rPr>
+          <w:rFonts w:ascii="Times New Roman" w:hAnsi="Times New Roman" w:cs="Times New Roman"/>
+          <w:color w:val="000000" w:themeColor="text1"/>
+          <w:szCs w:val="24"/>
+        </w:rPr>
+        <w:t>&lt;</w:t>
+      </w:r>
+      <w:proofErr w:type="spellStart"/>
+      <w:r>
+        <w:rPr>
+          <w:rFonts w:ascii="Times New Roman" w:hAnsi="Times New Roman" w:cs="Times New Roman"/>
+          <w:b/>
+          <w:color w:val="000000" w:themeColor="text1"/>
+          <w:szCs w:val="24"/>
+        </w:rPr>
+        <w:t>init_list</w:t>
+      </w:r>
+      <w:proofErr w:type="spellEnd"/>
+      <w:r>
+        <w:rPr>
+          <w:rFonts w:ascii="Times New Roman" w:hAnsi="Times New Roman" w:cs="Times New Roman"/>
+          <w:color w:val="000000" w:themeColor="text1"/>
+          <w:szCs w:val="24"/>
+        </w:rPr>
+        <w:t xml:space="preserve">&gt; </w:t>
+      </w:r>
+      <w:r>
+        <w:rPr>
+          <w:rFonts w:ascii="Times New Roman" w:hAnsi="Times New Roman" w:cs="Times New Roman"/>
+          <w:color w:val="000000" w:themeColor="text1"/>
+          <w:szCs w:val="24"/>
+        </w:rPr>
+        <w:sym w:font="Wingdings" w:char="F0E0"/>
+      </w:r>
+      <w:r>
+        <w:rPr>
+          <w:rFonts w:ascii="Times New Roman" w:hAnsi="Times New Roman" w:cs="Times New Roman"/>
+          <w:color w:val="000000" w:themeColor="text1"/>
+          <w:szCs w:val="24"/>
+        </w:rPr>
+        <w:t xml:space="preserve"> assign ID &lt;</w:t>
+      </w:r>
+      <w:proofErr w:type="spellStart"/>
+      <w:r>
+        <w:rPr>
+          <w:rFonts w:ascii="Times New Roman" w:hAnsi="Times New Roman" w:cs="Times New Roman"/>
+          <w:b/>
+          <w:color w:val="000000" w:themeColor="text1"/>
+          <w:szCs w:val="24"/>
+        </w:rPr>
+        <w:t>init_list</w:t>
+      </w:r>
+      <w:proofErr w:type="spellEnd"/>
+      <w:r>
+        <w:rPr>
+          <w:rFonts w:ascii="Times New Roman" w:hAnsi="Times New Roman" w:cs="Times New Roman"/>
+          <w:color w:val="000000" w:themeColor="text1"/>
+          <w:szCs w:val="24"/>
+        </w:rPr>
+        <w:t xml:space="preserve">&gt; | </w:t>
+      </w:r>
+      <w:r>
+        <w:rPr>
+          <w:rFonts w:ascii="Times New Roman" w:hAnsi="Times New Roman" w:cs="Times New Roman"/>
+          <w:color w:val="000000" w:themeColor="text1"/>
+          <w:szCs w:val="24"/>
+        </w:rPr>
+        <w:t>€</w:t>
+      </w:r>
+    </w:p>
+    <w:p>
+      <w:pPr>
+        <w:ind w:firstLine="720"/>
+        <w:rPr>
+          <w:rFonts w:ascii="Times New Roman" w:hAnsi="Times New Roman" w:cs="Times New Roman"/>
+          <w:color w:val="000000" w:themeColor="text1"/>
+          <w:szCs w:val="24"/>
+        </w:rPr>
+      </w:pPr>
+      <w:r>
+        <w:rPr>
+          <w:rFonts w:ascii="Times New Roman" w:hAnsi="Times New Roman" w:cs="Times New Roman"/>
+          <w:color w:val="000000" w:themeColor="text1"/>
+          <w:szCs w:val="24"/>
+        </w:rPr>
+        <w:t>&lt;</w:t>
+      </w:r>
+      <w:proofErr w:type="spellStart"/>
+      <w:r>
+        <w:rPr>
+          <w:rFonts w:ascii="Times New Roman" w:hAnsi="Times New Roman" w:cs="Times New Roman"/>
+          <w:color w:val="000000" w:themeColor="text1"/>
+          <w:szCs w:val="24"/>
+        </w:rPr>
+        <w:t>assign_re</w:t>
+      </w:r>
+      <w:proofErr w:type="spellEnd"/>
+      <w:r>
+        <w:rPr>
+          <w:rFonts w:ascii="Times New Roman" w:hAnsi="Times New Roman" w:cs="Times New Roman"/>
+          <w:color w:val="000000" w:themeColor="text1"/>
+          <w:szCs w:val="24"/>
+        </w:rPr>
+        <w:t xml:space="preserve">&gt; </w:t>
+      </w:r>
+      <w:r>
+        <w:rPr>
+          <w:rFonts w:ascii="Times New Roman" w:hAnsi="Times New Roman" w:cs="Times New Roman"/>
+          <w:color w:val="000000" w:themeColor="text1"/>
+          <w:szCs w:val="24"/>
+        </w:rPr>
+        <w:sym w:font="Wingdings" w:char="F0E0"/>
+      </w:r>
+      <w:r>
+        <w:rPr>
+          <w:rFonts w:ascii="Times New Roman" w:hAnsi="Times New Roman" w:cs="Times New Roman"/>
+          <w:color w:val="000000" w:themeColor="text1"/>
+          <w:szCs w:val="24"/>
+        </w:rPr>
+        <w:t xml:space="preserve"> .  &lt;assign_re1&gt; | </w:t>
+      </w:r>
+      <w:proofErr w:type="spellStart"/>
+      <w:r>
+        <w:rPr>
+          <w:rFonts w:ascii="Times New Roman" w:hAnsi="Times New Roman" w:cs="Times New Roman"/>
+          <w:color w:val="000000" w:themeColor="text1"/>
+          <w:szCs w:val="24"/>
+        </w:rPr>
+        <w:t>ter</w:t>
+      </w:r>
+      <w:proofErr w:type="spellEnd"/>
+    </w:p>
+    <w:p>
+      <w:pPr>
+        <w:ind w:firstLine="720"/>
+        <w:rPr>
+          <w:rFonts w:ascii="Times New Roman" w:hAnsi="Times New Roman" w:cs="Times New Roman"/>
+          <w:color w:val="000000" w:themeColor="text1"/>
+          <w:szCs w:val="24"/>
+        </w:rPr>
+      </w:pPr>
+      <w:r>
+        <w:rPr>
+          <w:rFonts w:ascii="Times New Roman" w:hAnsi="Times New Roman" w:cs="Times New Roman"/>
+          <w:color w:val="000000" w:themeColor="text1"/>
+          <w:szCs w:val="24"/>
+        </w:rPr>
+        <w:t xml:space="preserve">&lt;assign_re1&gt; </w:t>
+      </w:r>
+      <w:r>
+        <w:rPr>
+          <w:rFonts w:ascii="Times New Roman" w:hAnsi="Times New Roman" w:cs="Times New Roman"/>
+          <w:color w:val="000000" w:themeColor="text1"/>
+          <w:szCs w:val="24"/>
+        </w:rPr>
+        <w:sym w:font="Wingdings" w:char="F0E0"/>
+      </w:r>
+      <w:r>
+        <w:rPr>
+          <w:rFonts w:ascii="Times New Roman" w:hAnsi="Times New Roman" w:cs="Times New Roman"/>
+          <w:color w:val="000000" w:themeColor="text1"/>
+          <w:szCs w:val="24"/>
+        </w:rPr>
+        <w:t xml:space="preserve"> </w:t>
+      </w:r>
+      <w:proofErr w:type="gramStart"/>
+      <w:r>
+        <w:rPr>
+          <w:rFonts w:ascii="Times New Roman" w:hAnsi="Times New Roman" w:cs="Times New Roman"/>
+          <w:color w:val="000000" w:themeColor="text1"/>
+          <w:szCs w:val="24"/>
+        </w:rPr>
+        <w:t>( &lt;</w:t>
+      </w:r>
+      <w:proofErr w:type="gramEnd"/>
+      <w:r>
+        <w:rPr>
+          <w:rFonts w:ascii="Times New Roman" w:hAnsi="Times New Roman" w:cs="Times New Roman"/>
+          <w:color w:val="000000" w:themeColor="text1"/>
+          <w:szCs w:val="24"/>
+        </w:rPr>
+        <w:t>params&gt; ) &lt;</w:t>
+      </w:r>
+      <w:proofErr w:type="spellStart"/>
+      <w:r>
+        <w:rPr>
+          <w:rFonts w:ascii="Times New Roman" w:hAnsi="Times New Roman" w:cs="Times New Roman"/>
+          <w:color w:val="000000" w:themeColor="text1"/>
+          <w:szCs w:val="24"/>
+        </w:rPr>
+        <w:t>assign_re</w:t>
+      </w:r>
+      <w:proofErr w:type="spellEnd"/>
+      <w:r>
+        <w:rPr>
+          <w:rFonts w:ascii="Times New Roman" w:hAnsi="Times New Roman" w:cs="Times New Roman"/>
+          <w:color w:val="000000" w:themeColor="text1"/>
+          <w:szCs w:val="24"/>
+        </w:rPr>
+        <w:t>&gt; | [ &lt;Exp&gt; ] &lt;</w:t>
+      </w:r>
+      <w:proofErr w:type="spellStart"/>
+      <w:r>
+        <w:rPr>
+          <w:rFonts w:ascii="Times New Roman" w:hAnsi="Times New Roman" w:cs="Times New Roman"/>
+          <w:color w:val="000000" w:themeColor="text1"/>
+          <w:szCs w:val="24"/>
+        </w:rPr>
+        <w:t>assign_re</w:t>
+      </w:r>
+      <w:proofErr w:type="spellEnd"/>
+      <w:r>
+        <w:rPr>
+          <w:rFonts w:ascii="Times New Roman" w:hAnsi="Times New Roman" w:cs="Times New Roman"/>
+          <w:color w:val="000000" w:themeColor="text1"/>
+          <w:szCs w:val="24"/>
+        </w:rPr>
+        <w:t xml:space="preserve">&gt;  | </w:t>
+      </w:r>
+      <w:proofErr w:type="spellStart"/>
+      <w:r>
+        <w:rPr>
+          <w:rFonts w:ascii="Times New Roman" w:hAnsi="Times New Roman" w:cs="Times New Roman"/>
+          <w:color w:val="000000" w:themeColor="text1"/>
+          <w:szCs w:val="24"/>
+        </w:rPr>
+        <w:t>ter</w:t>
+      </w:r>
+      <w:proofErr w:type="spellEnd"/>
+    </w:p>
+    <w:p>
+      <w:pPr>
+        <w:ind w:firstLine="720"/>
+        <w:rPr>
+          <w:rFonts w:ascii="Times New Roman" w:hAnsi="Times New Roman" w:cs="Times New Roman"/>
+          <w:b/>
+          <w:color w:val="000000" w:themeColor="text1"/>
+          <w:szCs w:val="24"/>
+        </w:rPr>
+      </w:pPr>
+      <w:r>
+        <w:rPr>
+          <w:rFonts w:ascii="Times New Roman" w:hAnsi="Times New Roman" w:cs="Times New Roman"/>
+          <w:b/>
+          <w:color w:val="000000" w:themeColor="text1"/>
+          <w:szCs w:val="24"/>
+        </w:rPr>
+        <w:t xml:space="preserve">&lt;call&gt; </w:t>
+      </w:r>
+      <w:r>
+        <w:rPr>
+          <w:rFonts w:ascii="Times New Roman" w:hAnsi="Times New Roman" w:cs="Times New Roman"/>
+          <w:b/>
+          <w:color w:val="000000" w:themeColor="text1"/>
+          <w:szCs w:val="24"/>
+        </w:rPr>
+        <w:sym w:font="Wingdings" w:char="F0E0"/>
+      </w:r>
+      <w:r>
+        <w:rPr>
+          <w:rFonts w:ascii="Times New Roman" w:hAnsi="Times New Roman" w:cs="Times New Roman"/>
+          <w:b/>
+          <w:color w:val="000000" w:themeColor="text1"/>
+          <w:szCs w:val="24"/>
+        </w:rPr>
+        <w:t xml:space="preserve"> </w:t>
+      </w:r>
+      <w:r>
+        <w:rPr>
+          <w:rFonts w:ascii="Times New Roman" w:hAnsi="Times New Roman" w:cs="Times New Roman"/>
+          <w:color w:val="000000" w:themeColor="text1"/>
+          <w:szCs w:val="24"/>
+        </w:rPr>
+        <w:t>&lt;</w:t>
+      </w:r>
+      <w:r>
+        <w:rPr>
+          <w:rFonts w:ascii="Times New Roman" w:hAnsi="Times New Roman" w:cs="Times New Roman"/>
+          <w:b/>
+          <w:color w:val="000000" w:themeColor="text1"/>
+          <w:szCs w:val="24"/>
+        </w:rPr>
+        <w:t>const</w:t>
+      </w:r>
+      <w:r>
+        <w:rPr>
+          <w:rFonts w:ascii="Times New Roman" w:hAnsi="Times New Roman" w:cs="Times New Roman"/>
+          <w:color w:val="000000" w:themeColor="text1"/>
+          <w:szCs w:val="24"/>
+        </w:rPr>
+        <w:t>&gt;</w:t>
+      </w:r>
+      <w:r>
+        <w:rPr>
+          <w:rFonts w:ascii="Times New Roman" w:hAnsi="Times New Roman" w:cs="Times New Roman"/>
+          <w:color w:val="000000" w:themeColor="text1"/>
+          <w:szCs w:val="24"/>
+        </w:rPr>
+        <w:t xml:space="preserve"> </w:t>
+      </w:r>
+      <w:proofErr w:type="spellStart"/>
+      <w:r>
+        <w:rPr>
+          <w:rFonts w:ascii="Times New Roman" w:hAnsi="Times New Roman" w:cs="Times New Roman"/>
+          <w:color w:val="000000" w:themeColor="text1"/>
+          <w:szCs w:val="24"/>
+        </w:rPr>
+        <w:t>ter</w:t>
+      </w:r>
+      <w:proofErr w:type="spellEnd"/>
+      <w:r>
+        <w:rPr>
+          <w:rFonts w:ascii="Times New Roman" w:hAnsi="Times New Roman" w:cs="Times New Roman"/>
+          <w:color w:val="000000" w:themeColor="text1"/>
+          <w:szCs w:val="24"/>
+        </w:rPr>
+        <w:t xml:space="preserve"> </w:t>
+      </w:r>
+    </w:p>
+    <w:p>
+      <w:pPr>
+        <w:rPr>
+          <w:rFonts w:ascii="Times New Roman" w:hAnsi="Times New Roman" w:cs="Times New Roman"/>
+          <w:b/>
+          <w:color w:val="000000" w:themeColor="text1"/>
+          <w:szCs w:val="24"/>
+        </w:rPr>
+      </w:pPr>
+      <w:r>
+        <w:rPr>
+          <w:rFonts w:ascii="Times New Roman" w:hAnsi="Times New Roman" w:cs="Times New Roman"/>
+          <w:b/>
+          <w:color w:val="000000" w:themeColor="text1"/>
+          <w:szCs w:val="24"/>
+        </w:rPr>
+        <w:tab/>
+        <w:t xml:space="preserve">&lt;MST&gt; </w:t>
+      </w:r>
+      <w:r>
+        <w:rPr>
+          <w:rFonts w:ascii="Times New Roman" w:hAnsi="Times New Roman" w:cs="Times New Roman"/>
+          <w:b/>
+          <w:color w:val="000000" w:themeColor="text1"/>
+          <w:szCs w:val="24"/>
+        </w:rPr>
+        <w:sym w:font="Wingdings" w:char="F0E0"/>
+      </w:r>
+      <w:r>
+        <w:rPr>
+          <w:rFonts w:ascii="Times New Roman" w:hAnsi="Times New Roman" w:cs="Times New Roman"/>
+          <w:b/>
+          <w:color w:val="000000" w:themeColor="text1"/>
+          <w:szCs w:val="24"/>
+        </w:rPr>
+        <w:t xml:space="preserve"> &lt;</w:t>
+      </w:r>
+      <w:proofErr w:type="spellStart"/>
+      <w:r>
+        <w:rPr>
+          <w:rFonts w:ascii="Times New Roman" w:hAnsi="Times New Roman" w:cs="Times New Roman"/>
+          <w:b/>
+          <w:color w:val="000000" w:themeColor="text1"/>
+          <w:szCs w:val="24"/>
+        </w:rPr>
+        <w:t>sst</w:t>
+      </w:r>
+      <w:proofErr w:type="spellEnd"/>
+      <w:r>
+        <w:rPr>
+          <w:rFonts w:ascii="Times New Roman" w:hAnsi="Times New Roman" w:cs="Times New Roman"/>
+          <w:b/>
+          <w:color w:val="000000" w:themeColor="text1"/>
+          <w:szCs w:val="24"/>
+        </w:rPr>
+        <w:t>&gt;&lt;</w:t>
+      </w:r>
+      <w:proofErr w:type="spellStart"/>
+      <w:r>
+        <w:rPr>
+          <w:rFonts w:ascii="Times New Roman" w:hAnsi="Times New Roman" w:cs="Times New Roman"/>
+          <w:b/>
+          <w:color w:val="000000" w:themeColor="text1"/>
+          <w:szCs w:val="24"/>
+        </w:rPr>
+        <w:t>mst</w:t>
+      </w:r>
+      <w:proofErr w:type="spellEnd"/>
+      <w:r>
+        <w:rPr>
+          <w:rFonts w:ascii="Times New Roman" w:hAnsi="Times New Roman" w:cs="Times New Roman"/>
+          <w:b/>
+          <w:color w:val="000000" w:themeColor="text1"/>
+          <w:szCs w:val="24"/>
+        </w:rPr>
+        <w:t xml:space="preserve">&gt; | </w:t>
+      </w:r>
+      <w:r>
+        <w:rPr>
+          <w:rFonts w:ascii="Times New Roman" w:hAnsi="Times New Roman" w:cs="Times New Roman"/>
+          <w:color w:val="000000" w:themeColor="text1"/>
+          <w:szCs w:val="24"/>
+        </w:rPr>
+        <w:t>€</w:t>
+      </w:r>
+    </w:p>
+    <w:p>
+      <w:pPr>
+        <w:pStyle w:val="Heading1"/>
+        <w:rPr>
+          <w:rFonts w:ascii="Times New Roman" w:hAnsi="Times New Roman" w:cs="Times New Roman"/>
+        </w:rPr>
+      </w:pPr>
+      <w:proofErr w:type="spellStart"/>
+      <w:r>
+        <w:rPr>
+          <w:rFonts w:ascii="Times New Roman" w:hAnsi="Times New Roman" w:cs="Times New Roman"/>
+        </w:rPr>
+        <w:t>Class_Start</w:t>
+      </w:r>
+      <w:proofErr w:type="spellEnd"/>
+      <w:r>
+        <w:rPr>
+          <w:rFonts w:ascii="Times New Roman" w:hAnsi="Times New Roman" w:cs="Times New Roman"/>
+        </w:rPr>
+        <w:t>:</w:t>
+      </w:r>
+    </w:p>
+    <w:p>
+      <w:pPr>
         <w:pStyle w:val="ListParagraph"/>
         <w:ind w:firstLine="720"/>
         <w:rPr>
@@ -6694,6 +6704,500 @@
           <w:color w:val="000000" w:themeColor="text1"/>
           <w:szCs w:val="24"/>
         </w:rPr>
+        <w:t>class_str</w:t>
+      </w:r>
+      <w:proofErr w:type="spellEnd"/>
+      <w:r>
+        <w:rPr>
+          <w:rFonts w:ascii="Times New Roman" w:hAnsi="Times New Roman" w:cs="Times New Roman"/>
+          <w:b/>
+          <w:color w:val="000000" w:themeColor="text1"/>
+          <w:szCs w:val="24"/>
+        </w:rPr>
+        <w:t xml:space="preserve">&gt; </w:t>
+      </w:r>
+      <w:r>
+        <w:rPr>
+          <w:rFonts w:ascii="Times New Roman" w:hAnsi="Times New Roman" w:cs="Times New Roman"/>
+          <w:b/>
+          <w:color w:val="000000" w:themeColor="text1"/>
+          <w:szCs w:val="24"/>
+        </w:rPr>
+        <w:sym w:font="Wingdings" w:char="F0E0"/>
+      </w:r>
+      <w:r>
+        <w:rPr>
+          <w:rFonts w:ascii="Times New Roman" w:hAnsi="Times New Roman" w:cs="Times New Roman"/>
+          <w:b/>
+          <w:color w:val="000000" w:themeColor="text1"/>
+          <w:szCs w:val="24"/>
+        </w:rPr>
+        <w:t xml:space="preserve"> &lt;</w:t>
+      </w:r>
+      <w:proofErr w:type="spellStart"/>
+      <w:r>
+        <w:rPr>
+          <w:rFonts w:ascii="Times New Roman" w:hAnsi="Times New Roman" w:cs="Times New Roman"/>
+          <w:b/>
+          <w:color w:val="000000" w:themeColor="text1"/>
+          <w:szCs w:val="24"/>
+        </w:rPr>
+        <w:t>abst</w:t>
+      </w:r>
+      <w:proofErr w:type="spellEnd"/>
+      <w:r>
+        <w:rPr>
+          <w:rFonts w:ascii="Times New Roman" w:hAnsi="Times New Roman" w:cs="Times New Roman"/>
+          <w:b/>
+          <w:color w:val="000000" w:themeColor="text1"/>
+          <w:szCs w:val="24"/>
+        </w:rPr>
+        <w:t>&gt;</w:t>
+      </w:r>
+      <w:r>
+        <w:rPr>
+          <w:rFonts w:ascii="Times New Roman" w:hAnsi="Times New Roman" w:cs="Times New Roman"/>
+          <w:b/>
+          <w:color w:val="000000" w:themeColor="text1"/>
+          <w:szCs w:val="24"/>
+        </w:rPr>
+        <w:t>&lt;</w:t>
+      </w:r>
+      <w:proofErr w:type="spellStart"/>
+      <w:r>
+        <w:rPr>
+          <w:rFonts w:ascii="Times New Roman" w:hAnsi="Times New Roman" w:cs="Times New Roman"/>
+          <w:b/>
+          <w:color w:val="000000" w:themeColor="text1"/>
+          <w:szCs w:val="24"/>
+        </w:rPr>
+        <w:t>sealeds</w:t>
+      </w:r>
+      <w:proofErr w:type="spellEnd"/>
+      <w:r>
+        <w:rPr>
+          <w:rFonts w:ascii="Times New Roman" w:hAnsi="Times New Roman" w:cs="Times New Roman"/>
+          <w:b/>
+          <w:color w:val="000000" w:themeColor="text1"/>
+          <w:szCs w:val="24"/>
+        </w:rPr>
+        <w:t>&gt;</w:t>
+      </w:r>
+      <w:r>
+        <w:rPr>
+          <w:rFonts w:ascii="Times New Roman" w:hAnsi="Times New Roman" w:cs="Times New Roman"/>
+          <w:b/>
+          <w:color w:val="000000" w:themeColor="text1"/>
+          <w:szCs w:val="24"/>
+        </w:rPr>
+        <w:t xml:space="preserve"> class ID &lt;extends&gt; &lt;</w:t>
+      </w:r>
+      <w:proofErr w:type="spellStart"/>
+      <w:r>
+        <w:rPr>
+          <w:rFonts w:ascii="Times New Roman" w:hAnsi="Times New Roman" w:cs="Times New Roman"/>
+          <w:b/>
+          <w:color w:val="000000" w:themeColor="text1"/>
+          <w:szCs w:val="24"/>
+        </w:rPr>
+        <w:t>class_body</w:t>
+      </w:r>
+      <w:proofErr w:type="spellEnd"/>
+      <w:r>
+        <w:rPr>
+          <w:rFonts w:ascii="Times New Roman" w:hAnsi="Times New Roman" w:cs="Times New Roman"/>
+          <w:b/>
+          <w:color w:val="000000" w:themeColor="text1"/>
+          <w:szCs w:val="24"/>
+        </w:rPr>
+        <w:t>&gt; &lt;</w:t>
+      </w:r>
+      <w:proofErr w:type="spellStart"/>
+      <w:r>
+        <w:rPr>
+          <w:rFonts w:ascii="Times New Roman" w:hAnsi="Times New Roman" w:cs="Times New Roman"/>
+          <w:b/>
+          <w:color w:val="000000" w:themeColor="text1"/>
+          <w:szCs w:val="24"/>
+        </w:rPr>
+        <w:t>class_re</w:t>
+      </w:r>
+      <w:proofErr w:type="spellEnd"/>
+      <w:r>
+        <w:rPr>
+          <w:rFonts w:ascii="Times New Roman" w:hAnsi="Times New Roman" w:cs="Times New Roman"/>
+          <w:b/>
+          <w:color w:val="000000" w:themeColor="text1"/>
+          <w:szCs w:val="24"/>
+        </w:rPr>
+        <w:t>&gt;</w:t>
+      </w:r>
+    </w:p>
+    <w:p>
+      <w:pPr>
+        <w:pStyle w:val="ListParagraph"/>
+        <w:ind w:firstLine="720"/>
+        <w:rPr>
+          <w:rFonts w:ascii="Times New Roman" w:hAnsi="Times New Roman" w:cs="Times New Roman"/>
+          <w:b/>
+          <w:color w:val="000000" w:themeColor="text1"/>
+          <w:szCs w:val="24"/>
+        </w:rPr>
+      </w:pPr>
+      <w:r>
+        <w:rPr>
+          <w:rFonts w:ascii="Times New Roman" w:hAnsi="Times New Roman" w:cs="Times New Roman"/>
+          <w:b/>
+          <w:color w:val="000000" w:themeColor="text1"/>
+          <w:szCs w:val="24"/>
+        </w:rPr>
+        <w:t>&lt;</w:t>
+      </w:r>
+      <w:proofErr w:type="spellStart"/>
+      <w:r>
+        <w:rPr>
+          <w:rFonts w:ascii="Times New Roman" w:hAnsi="Times New Roman" w:cs="Times New Roman"/>
+          <w:b/>
+          <w:color w:val="000000" w:themeColor="text1"/>
+          <w:szCs w:val="24"/>
+        </w:rPr>
+        <w:t>abst</w:t>
+      </w:r>
+      <w:proofErr w:type="spellEnd"/>
+      <w:r>
+        <w:rPr>
+          <w:rFonts w:ascii="Times New Roman" w:hAnsi="Times New Roman" w:cs="Times New Roman"/>
+          <w:b/>
+          <w:color w:val="000000" w:themeColor="text1"/>
+          <w:szCs w:val="24"/>
+        </w:rPr>
+        <w:t xml:space="preserve">&gt; </w:t>
+      </w:r>
+      <w:r>
+        <w:rPr>
+          <w:rFonts w:ascii="Times New Roman" w:hAnsi="Times New Roman" w:cs="Times New Roman"/>
+        </w:rPr>
+        <w:sym w:font="Wingdings" w:char="F0E0"/>
+      </w:r>
+      <w:r>
+        <w:rPr>
+          <w:rFonts w:ascii="Times New Roman" w:hAnsi="Times New Roman" w:cs="Times New Roman"/>
+          <w:b/>
+          <w:color w:val="000000" w:themeColor="text1"/>
+          <w:szCs w:val="24"/>
+        </w:rPr>
+        <w:t xml:space="preserve"> </w:t>
+      </w:r>
+      <w:r>
+        <w:rPr>
+          <w:rFonts w:ascii="Times New Roman" w:hAnsi="Times New Roman" w:cs="Times New Roman"/>
+          <w:color w:val="000000" w:themeColor="text1"/>
+          <w:szCs w:val="24"/>
+        </w:rPr>
+        <w:t>abstract</w:t>
+      </w:r>
+      <w:r>
+        <w:rPr>
+          <w:rFonts w:ascii="Times New Roman" w:hAnsi="Times New Roman" w:cs="Times New Roman"/>
+          <w:b/>
+          <w:color w:val="000000" w:themeColor="text1"/>
+          <w:szCs w:val="24"/>
+        </w:rPr>
+        <w:t xml:space="preserve"> | €</w:t>
+      </w:r>
+    </w:p>
+    <w:p>
+      <w:pPr>
+        <w:pStyle w:val="ListParagraph"/>
+        <w:ind w:firstLine="720"/>
+        <w:rPr>
+          <w:rFonts w:ascii="Times New Roman" w:hAnsi="Times New Roman" w:cs="Times New Roman"/>
+          <w:b/>
+          <w:color w:val="000000" w:themeColor="text1"/>
+          <w:szCs w:val="24"/>
+        </w:rPr>
+      </w:pPr>
+      <w:r>
+        <w:rPr>
+          <w:rFonts w:ascii="Times New Roman" w:hAnsi="Times New Roman" w:cs="Times New Roman"/>
+          <w:b/>
+          <w:color w:val="000000" w:themeColor="text1"/>
+          <w:szCs w:val="24"/>
+        </w:rPr>
+        <w:t xml:space="preserve">&lt;extend&gt; </w:t>
+      </w:r>
+      <w:r>
+        <w:rPr>
+          <w:rFonts w:ascii="Times New Roman" w:hAnsi="Times New Roman" w:cs="Times New Roman"/>
+        </w:rPr>
+        <w:sym w:font="Wingdings" w:char="F0E0"/>
+      </w:r>
+      <w:r>
+        <w:rPr>
+          <w:rFonts w:ascii="Times New Roman" w:hAnsi="Times New Roman" w:cs="Times New Roman"/>
+          <w:b/>
+          <w:color w:val="000000" w:themeColor="text1"/>
+          <w:szCs w:val="24"/>
+        </w:rPr>
+        <w:t xml:space="preserve"> </w:t>
+      </w:r>
+      <w:r>
+        <w:rPr>
+          <w:rFonts w:ascii="Times New Roman" w:hAnsi="Times New Roman" w:cs="Times New Roman"/>
+          <w:color w:val="000000" w:themeColor="text1"/>
+          <w:szCs w:val="24"/>
+        </w:rPr>
+        <w:t>extends ID | €</w:t>
+      </w:r>
+    </w:p>
+    <w:p>
+      <w:pPr>
+        <w:pStyle w:val="ListParagraph"/>
+        <w:ind w:firstLine="720"/>
+        <w:rPr>
+          <w:rFonts w:ascii="Times New Roman" w:hAnsi="Times New Roman" w:cs="Times New Roman"/>
+          <w:color w:val="000000" w:themeColor="text1"/>
+          <w:szCs w:val="24"/>
+        </w:rPr>
+      </w:pPr>
+      <w:r>
+        <w:rPr>
+          <w:rFonts w:ascii="Times New Roman" w:hAnsi="Times New Roman" w:cs="Times New Roman"/>
+          <w:b/>
+          <w:color w:val="000000" w:themeColor="text1"/>
+          <w:szCs w:val="24"/>
+        </w:rPr>
+        <w:t xml:space="preserve">&lt;sealed&gt; </w:t>
+      </w:r>
+      <w:r>
+        <w:rPr>
+          <w:rFonts w:ascii="Times New Roman" w:hAnsi="Times New Roman" w:cs="Times New Roman"/>
+          <w:b/>
+          <w:color w:val="000000" w:themeColor="text1"/>
+          <w:szCs w:val="24"/>
+        </w:rPr>
+        <w:sym w:font="Wingdings" w:char="F0E0"/>
+      </w:r>
+      <w:r>
+        <w:rPr>
+          <w:rFonts w:ascii="Times New Roman" w:hAnsi="Times New Roman" w:cs="Times New Roman"/>
+          <w:b/>
+          <w:color w:val="000000" w:themeColor="text1"/>
+          <w:szCs w:val="24"/>
+        </w:rPr>
+        <w:t xml:space="preserve"> </w:t>
+      </w:r>
+      <w:r>
+        <w:rPr>
+          <w:rFonts w:ascii="Times New Roman" w:hAnsi="Times New Roman" w:cs="Times New Roman"/>
+          <w:color w:val="000000" w:themeColor="text1"/>
+          <w:szCs w:val="24"/>
+        </w:rPr>
+        <w:t xml:space="preserve">sealed | </w:t>
+      </w:r>
+      <w:r>
+        <w:rPr>
+          <w:rFonts w:ascii="Times New Roman" w:hAnsi="Times New Roman" w:cs="Times New Roman"/>
+          <w:color w:val="000000" w:themeColor="text1"/>
+          <w:szCs w:val="24"/>
+        </w:rPr>
+        <w:t>€</w:t>
+      </w:r>
+    </w:p>
+    <w:p>
+      <w:pPr>
+        <w:pStyle w:val="ListParagraph"/>
+        <w:ind w:firstLine="720"/>
+        <w:rPr>
+          <w:rFonts w:ascii="Times New Roman" w:hAnsi="Times New Roman" w:cs="Times New Roman"/>
+          <w:b/>
+          <w:color w:val="000000" w:themeColor="text1"/>
+          <w:szCs w:val="24"/>
+        </w:rPr>
+      </w:pPr>
+      <w:r>
+        <w:rPr>
+          <w:rFonts w:ascii="Times New Roman" w:hAnsi="Times New Roman" w:cs="Times New Roman"/>
+          <w:b/>
+          <w:color w:val="000000" w:themeColor="text1"/>
+          <w:szCs w:val="24"/>
+        </w:rPr>
+        <w:t>&lt;</w:t>
+      </w:r>
+      <w:proofErr w:type="spellStart"/>
+      <w:r>
+        <w:rPr>
+          <w:rFonts w:ascii="Times New Roman" w:hAnsi="Times New Roman" w:cs="Times New Roman"/>
+          <w:b/>
+          <w:color w:val="000000" w:themeColor="text1"/>
+          <w:szCs w:val="24"/>
+        </w:rPr>
+        <w:t>class_body</w:t>
+      </w:r>
+      <w:proofErr w:type="spellEnd"/>
+      <w:r>
+        <w:rPr>
+          <w:rFonts w:ascii="Times New Roman" w:hAnsi="Times New Roman" w:cs="Times New Roman"/>
+          <w:b/>
+          <w:color w:val="000000" w:themeColor="text1"/>
+          <w:szCs w:val="24"/>
+        </w:rPr>
+        <w:t xml:space="preserve">&gt; </w:t>
+      </w:r>
+      <w:r>
+        <w:rPr>
+          <w:rFonts w:ascii="Times New Roman" w:hAnsi="Times New Roman" w:cs="Times New Roman"/>
+          <w:b/>
+          <w:color w:val="000000" w:themeColor="text1"/>
+          <w:szCs w:val="24"/>
+        </w:rPr>
+        <w:sym w:font="Wingdings" w:char="F0E0"/>
+      </w:r>
+      <w:r>
+        <w:rPr>
+          <w:rFonts w:ascii="Times New Roman" w:hAnsi="Times New Roman" w:cs="Times New Roman"/>
+          <w:b/>
+          <w:color w:val="000000" w:themeColor="text1"/>
+          <w:szCs w:val="24"/>
+        </w:rPr>
+        <w:t xml:space="preserve"> </w:t>
+      </w:r>
+      <w:proofErr w:type="gramStart"/>
+      <w:r>
+        <w:rPr>
+          <w:rFonts w:ascii="Times New Roman" w:hAnsi="Times New Roman" w:cs="Times New Roman"/>
+          <w:b/>
+          <w:color w:val="000000" w:themeColor="text1"/>
+          <w:szCs w:val="24"/>
+        </w:rPr>
+        <w:t>{ &lt;</w:t>
+      </w:r>
+      <w:proofErr w:type="spellStart"/>
+      <w:proofErr w:type="gramEnd"/>
+      <w:r>
+        <w:rPr>
+          <w:rFonts w:ascii="Times New Roman" w:hAnsi="Times New Roman" w:cs="Times New Roman"/>
+          <w:b/>
+          <w:color w:val="000000" w:themeColor="text1"/>
+          <w:szCs w:val="24"/>
+        </w:rPr>
+        <w:t>decl_in</w:t>
+      </w:r>
+      <w:r>
+        <w:rPr>
+          <w:rFonts w:ascii="Times New Roman" w:hAnsi="Times New Roman" w:cs="Times New Roman"/>
+          <w:b/>
+          <w:color w:val="000000" w:themeColor="text1"/>
+          <w:szCs w:val="24"/>
+        </w:rPr>
+        <w:t>i</w:t>
+      </w:r>
+      <w:r>
+        <w:rPr>
+          <w:rFonts w:ascii="Times New Roman" w:hAnsi="Times New Roman" w:cs="Times New Roman"/>
+          <w:b/>
+          <w:color w:val="000000" w:themeColor="text1"/>
+          <w:szCs w:val="24"/>
+        </w:rPr>
+        <w:t>t</w:t>
+      </w:r>
+      <w:proofErr w:type="spellEnd"/>
+      <w:r>
+        <w:rPr>
+          <w:rFonts w:ascii="Times New Roman" w:hAnsi="Times New Roman" w:cs="Times New Roman"/>
+          <w:b/>
+          <w:color w:val="000000" w:themeColor="text1"/>
+          <w:szCs w:val="24"/>
+        </w:rPr>
+        <w:t>&gt;</w:t>
+      </w:r>
+      <w:r>
+        <w:rPr>
+          <w:rFonts w:ascii="Times New Roman" w:hAnsi="Times New Roman" w:cs="Times New Roman"/>
+          <w:b/>
+          <w:color w:val="000000" w:themeColor="text1"/>
+          <w:szCs w:val="24"/>
+        </w:rPr>
+        <w:t xml:space="preserve"> </w:t>
+      </w:r>
+      <w:r>
+        <w:rPr>
+          <w:rFonts w:ascii="Times New Roman" w:hAnsi="Times New Roman" w:cs="Times New Roman"/>
+          <w:b/>
+          <w:color w:val="000000" w:themeColor="text1"/>
+          <w:szCs w:val="24"/>
+        </w:rPr>
+        <w:t xml:space="preserve"> &lt;</w:t>
+      </w:r>
+      <w:proofErr w:type="spellStart"/>
+      <w:r>
+        <w:rPr>
+          <w:rFonts w:ascii="Times New Roman" w:hAnsi="Times New Roman" w:cs="Times New Roman"/>
+          <w:b/>
+          <w:color w:val="000000" w:themeColor="text1"/>
+          <w:szCs w:val="24"/>
+        </w:rPr>
+        <w:t>class_body</w:t>
+      </w:r>
+      <w:proofErr w:type="spellEnd"/>
+      <w:r>
+        <w:rPr>
+          <w:rFonts w:ascii="Times New Roman" w:hAnsi="Times New Roman" w:cs="Times New Roman"/>
+          <w:b/>
+          <w:color w:val="000000" w:themeColor="text1"/>
+          <w:szCs w:val="24"/>
+        </w:rPr>
+        <w:t>’&gt; }</w:t>
+      </w:r>
+      <w:r>
+        <w:rPr>
+          <w:rFonts w:ascii="Times New Roman" w:hAnsi="Times New Roman" w:cs="Times New Roman"/>
+          <w:b/>
+          <w:color w:val="000000" w:themeColor="text1"/>
+          <w:szCs w:val="24"/>
+        </w:rPr>
+        <w:t xml:space="preserve"> | </w:t>
+      </w:r>
+      <w:proofErr w:type="spellStart"/>
+      <w:r>
+        <w:rPr>
+          <w:rFonts w:ascii="Times New Roman" w:hAnsi="Times New Roman" w:cs="Times New Roman"/>
+          <w:b/>
+          <w:color w:val="000000" w:themeColor="text1"/>
+          <w:szCs w:val="24"/>
+        </w:rPr>
+        <w:t>ter</w:t>
+      </w:r>
+      <w:proofErr w:type="spellEnd"/>
+    </w:p>
+    <w:p>
+      <w:pPr>
+        <w:pStyle w:val="ListParagraph"/>
+        <w:ind w:firstLine="720"/>
+        <w:rPr>
+          <w:rFonts w:ascii="Times New Roman" w:hAnsi="Times New Roman" w:cs="Times New Roman"/>
+          <w:b/>
+          <w:color w:val="000000" w:themeColor="text1"/>
+          <w:szCs w:val="24"/>
+        </w:rPr>
+      </w:pPr>
+      <w:r>
+        <w:rPr>
+          <w:rFonts w:ascii="Times New Roman" w:hAnsi="Times New Roman" w:cs="Times New Roman"/>
+          <w:b/>
+          <w:color w:val="000000" w:themeColor="text1"/>
+          <w:szCs w:val="24"/>
+        </w:rPr>
+        <w:t>&lt;</w:t>
+      </w:r>
+      <w:proofErr w:type="spellStart"/>
+      <w:r>
+        <w:rPr>
+          <w:rFonts w:ascii="Times New Roman" w:hAnsi="Times New Roman" w:cs="Times New Roman"/>
+          <w:b/>
+          <w:color w:val="000000" w:themeColor="text1"/>
+          <w:szCs w:val="24"/>
+        </w:rPr>
         <w:t>class_body</w:t>
       </w:r>
       <w:proofErr w:type="spellEnd"/>
@@ -6907,6 +7411,7 @@
         <w:rPr>
           <w:rFonts w:ascii="Times New Roman" w:hAnsi="Times New Roman" w:cs="Times New Roman"/>
         </w:rPr>
+        <w:lastRenderedPageBreak/>
         <w:t>Starting Point:</w:t>
       </w:r>
     </w:p>
@@ -7750,7 +8255,6 @@
               <w:rPr>
                 <w:rFonts w:ascii="Times New Roman" w:hAnsi="Times New Roman" w:cs="Times New Roman"/>
               </w:rPr>
-              <w:lastRenderedPageBreak/>
               <w:t>Ass</w:t>
             </w:r>
           </w:p>
@@ -9378,7 +9882,14 @@
               <w:rPr>
                 <w:rFonts w:ascii="Times New Roman" w:hAnsi="Times New Roman" w:cs="Times New Roman"/>
               </w:rPr>
-              <w:t>, return, break, continue, ID, {</w:t>
+              <w:t xml:space="preserve">, </w:t>
+            </w:r>
+            <w:r>
+              <w:rPr>
+                <w:rFonts w:ascii="Times New Roman" w:hAnsi="Times New Roman" w:cs="Times New Roman"/>
+              </w:rPr>
+              <w:lastRenderedPageBreak/>
+              <w:t>return, break, continue, ID, {</w:t>
             </w:r>
           </w:p>
         </w:tc>
@@ -9397,6 +9908,7 @@
               <w:rPr>
                 <w:rFonts w:ascii="Times New Roman" w:hAnsi="Times New Roman" w:cs="Times New Roman"/>
               </w:rPr>
+              <w:lastRenderedPageBreak/>
               <w:t>Repeating</w:t>
             </w:r>
           </w:p>
@@ -14074,7 +14586,7 @@
 </file>
 
 <file path=customXml/itemProps1.xml><?xml version="1.0" encoding="utf-8"?>
-<ds:datastoreItem xmlns:ds="http://schemas.openxmlformats.org/officeDocument/2006/customXml" ds:itemID="{864EF93E-11A5-42B0-A92D-0C0C2CF1673C}">
+<ds:datastoreItem xmlns:ds="http://schemas.openxmlformats.org/officeDocument/2006/customXml" ds:itemID="{AA779368-3698-41AF-B0CD-205CB071751A}">
   <ds:schemaRefs>
     <ds:schemaRef ds:uri="http://schemas.openxmlformats.org/officeDocument/2006/bibliography"/>
   </ds:schemaRefs>

</xml_diff>

<commit_message>
array obj creation error fixed
</commit_message>
<xml_diff>
--- a/Syntax CFG.docx
+++ b/Syntax CFG.docx
@@ -905,8 +905,6 @@
         </w:rPr>
         <w:t>] ID</w:t>
       </w:r>
-      <w:bookmarkStart w:id="0" w:name="_GoBack"/>
-      <w:bookmarkEnd w:id="0"/>
       <w:r>
         <w:rPr>
           <w:rFonts w:ascii="Times New Roman" w:hAnsi="Times New Roman" w:cs="Times New Roman"/>
@@ -1004,7 +1002,36 @@
           <w:color w:val="000000" w:themeColor="text1"/>
           <w:szCs w:val="24"/>
         </w:rPr>
-        <w:t>DT ID (&lt;params&gt;) &lt;function-body&gt;</w:t>
+        <w:t>DT ID (&lt;</w:t>
+      </w:r>
+      <w:proofErr w:type="spellStart"/>
+      <w:r>
+        <w:rPr>
+          <w:rFonts w:ascii="Times New Roman" w:hAnsi="Times New Roman" w:cs="Times New Roman"/>
+          <w:b/>
+          <w:color w:val="000000" w:themeColor="text1"/>
+          <w:szCs w:val="24"/>
+        </w:rPr>
+        <w:t>funct_</w:t>
+      </w:r>
+      <w:r>
+        <w:rPr>
+          <w:rFonts w:ascii="Times New Roman" w:hAnsi="Times New Roman" w:cs="Times New Roman"/>
+          <w:b/>
+          <w:color w:val="000000" w:themeColor="text1"/>
+          <w:szCs w:val="24"/>
+        </w:rPr>
+        <w:t>params</w:t>
+      </w:r>
+      <w:proofErr w:type="spellEnd"/>
+      <w:r>
+        <w:rPr>
+          <w:rFonts w:ascii="Times New Roman" w:hAnsi="Times New Roman" w:cs="Times New Roman"/>
+          <w:b/>
+          <w:color w:val="000000" w:themeColor="text1"/>
+          <w:szCs w:val="24"/>
+        </w:rPr>
+        <w:t>&gt;) &lt;function-body&gt;</w:t>
       </w:r>
     </w:p>
     <w:p>
@@ -1425,7 +1452,36 @@
           <w:color w:val="000000" w:themeColor="text1"/>
           <w:szCs w:val="24"/>
         </w:rPr>
-        <w:t>(&lt;params&gt;) &lt;function-body&gt;</w:t>
+        <w:t>(&lt;</w:t>
+      </w:r>
+      <w:proofErr w:type="spellStart"/>
+      <w:r>
+        <w:rPr>
+          <w:rFonts w:ascii="Times New Roman" w:hAnsi="Times New Roman" w:cs="Times New Roman"/>
+          <w:b/>
+          <w:color w:val="000000" w:themeColor="text1"/>
+          <w:szCs w:val="24"/>
+        </w:rPr>
+        <w:t>funct_</w:t>
+      </w:r>
+      <w:r>
+        <w:rPr>
+          <w:rFonts w:ascii="Times New Roman" w:hAnsi="Times New Roman" w:cs="Times New Roman"/>
+          <w:b/>
+          <w:color w:val="000000" w:themeColor="text1"/>
+          <w:szCs w:val="24"/>
+        </w:rPr>
+        <w:t>params</w:t>
+      </w:r>
+      <w:proofErr w:type="spellEnd"/>
+      <w:r>
+        <w:rPr>
+          <w:rFonts w:ascii="Times New Roman" w:hAnsi="Times New Roman" w:cs="Times New Roman"/>
+          <w:b/>
+          <w:color w:val="000000" w:themeColor="text1"/>
+          <w:szCs w:val="24"/>
+        </w:rPr>
+        <w:t>&gt;) &lt;function-body&gt;</w:t>
       </w:r>
       <w:r>
         <w:rPr>
@@ -1901,6 +1957,50 @@
         <w:t>ter</w:t>
       </w:r>
       <w:proofErr w:type="spellEnd"/>
+      <w:r>
+        <w:rPr>
+          <w:rFonts w:ascii="Times New Roman" w:hAnsi="Times New Roman" w:cs="Times New Roman"/>
+          <w:color w:val="000000" w:themeColor="text1"/>
+          <w:szCs w:val="24"/>
+        </w:rPr>
+        <w:t xml:space="preserve"> //ye use </w:t>
+      </w:r>
+      <w:proofErr w:type="spellStart"/>
+      <w:r>
+        <w:rPr>
+          <w:rFonts w:ascii="Times New Roman" w:hAnsi="Times New Roman" w:cs="Times New Roman"/>
+          <w:color w:val="000000" w:themeColor="text1"/>
+          <w:szCs w:val="24"/>
+        </w:rPr>
+        <w:t>nhe</w:t>
+      </w:r>
+      <w:proofErr w:type="spellEnd"/>
+      <w:r>
+        <w:rPr>
+          <w:rFonts w:ascii="Times New Roman" w:hAnsi="Times New Roman" w:cs="Times New Roman"/>
+          <w:color w:val="000000" w:themeColor="text1"/>
+          <w:szCs w:val="24"/>
+        </w:rPr>
+        <w:t xml:space="preserve"> </w:t>
+      </w:r>
+      <w:proofErr w:type="spellStart"/>
+      <w:r>
+        <w:rPr>
+          <w:rFonts w:ascii="Times New Roman" w:hAnsi="Times New Roman" w:cs="Times New Roman"/>
+          <w:color w:val="000000" w:themeColor="text1"/>
+          <w:szCs w:val="24"/>
+        </w:rPr>
+        <w:t>hoa</w:t>
+      </w:r>
+      <w:proofErr w:type="spellEnd"/>
+      <w:r>
+        <w:rPr>
+          <w:rFonts w:ascii="Times New Roman" w:hAnsi="Times New Roman" w:cs="Times New Roman"/>
+          <w:color w:val="000000" w:themeColor="text1"/>
+          <w:szCs w:val="24"/>
+        </w:rPr>
+        <w:t xml:space="preserve"> ha</w:t>
+      </w:r>
     </w:p>
     <w:p>
       <w:pPr>
@@ -1989,6 +2089,7 @@
         </w:rPr>
         <w:t>( &lt;</w:t>
       </w:r>
+      <w:proofErr w:type="spellStart"/>
       <w:proofErr w:type="gramEnd"/>
       <w:r>
         <w:rPr>
@@ -1997,7 +2098,26 @@
           <w:color w:val="000000" w:themeColor="text1"/>
           <w:szCs w:val="24"/>
         </w:rPr>
-        <w:t>params&gt; ) &lt;</w:t>
+        <w:t>funct_</w:t>
+      </w:r>
+      <w:r>
+        <w:rPr>
+          <w:rFonts w:ascii="Times New Roman" w:hAnsi="Times New Roman" w:cs="Times New Roman"/>
+          <w:b/>
+          <w:color w:val="000000" w:themeColor="text1"/>
+          <w:szCs w:val="24"/>
+        </w:rPr>
+        <w:t>params</w:t>
+      </w:r>
+      <w:proofErr w:type="spellEnd"/>
+      <w:r>
+        <w:rPr>
+          <w:rFonts w:ascii="Times New Roman" w:hAnsi="Times New Roman" w:cs="Times New Roman"/>
+          <w:b/>
+          <w:color w:val="000000" w:themeColor="text1"/>
+          <w:szCs w:val="24"/>
+        </w:rPr>
+        <w:t>&gt; ) &lt;</w:t>
       </w:r>
       <w:proofErr w:type="spellStart"/>
       <w:r>
@@ -2017,7 +2137,166 @@
           <w:color w:val="000000" w:themeColor="text1"/>
           <w:szCs w:val="24"/>
         </w:rPr>
-        <w:t xml:space="preserve">&gt; //check </w:t>
+        <w:t xml:space="preserve">&gt; </w:t>
+      </w:r>
+    </w:p>
+    <w:p>
+      <w:pPr>
+        <w:ind w:left="720"/>
+        <w:rPr>
+          <w:rFonts w:ascii="Times New Roman" w:hAnsi="Times New Roman" w:cs="Times New Roman"/>
+          <w:b/>
+          <w:color w:val="000000" w:themeColor="text1"/>
+          <w:szCs w:val="24"/>
+        </w:rPr>
+      </w:pPr>
+      <w:r>
+        <w:rPr>
+          <w:rFonts w:ascii="Times New Roman" w:hAnsi="Times New Roman" w:cs="Times New Roman"/>
+          <w:b/>
+          <w:color w:val="000000" w:themeColor="text1"/>
+          <w:szCs w:val="24"/>
+        </w:rPr>
+        <w:t xml:space="preserve">&lt;params&gt; </w:t>
+      </w:r>
+      <w:r>
+        <w:rPr>
+          <w:rFonts w:ascii="Times New Roman" w:hAnsi="Times New Roman" w:cs="Times New Roman"/>
+          <w:b/>
+          <w:color w:val="000000" w:themeColor="text1"/>
+          <w:szCs w:val="24"/>
+        </w:rPr>
+        <w:sym w:font="Wingdings" w:char="F0E0"/>
+      </w:r>
+      <w:r>
+        <w:rPr>
+          <w:rFonts w:ascii="Times New Roman" w:hAnsi="Times New Roman" w:cs="Times New Roman"/>
+          <w:b/>
+          <w:color w:val="000000" w:themeColor="text1"/>
+          <w:szCs w:val="24"/>
+        </w:rPr>
+        <w:t xml:space="preserve"> </w:t>
+      </w:r>
+      <w:proofErr w:type="gramStart"/>
+      <w:r>
+        <w:rPr>
+          <w:rFonts w:ascii="Times New Roman" w:hAnsi="Times New Roman" w:cs="Times New Roman"/>
+          <w:color w:val="000000" w:themeColor="text1"/>
+          <w:szCs w:val="24"/>
+        </w:rPr>
+        <w:t xml:space="preserve">€ </w:t>
+      </w:r>
+      <w:r>
+        <w:rPr>
+          <w:rFonts w:ascii="Times New Roman" w:hAnsi="Times New Roman" w:cs="Times New Roman"/>
+          <w:b/>
+          <w:color w:val="000000" w:themeColor="text1"/>
+          <w:szCs w:val="24"/>
+        </w:rPr>
+        <w:t xml:space="preserve"> |</w:t>
+      </w:r>
+      <w:proofErr w:type="gramEnd"/>
+      <w:r>
+        <w:rPr>
+          <w:rFonts w:ascii="Times New Roman" w:hAnsi="Times New Roman" w:cs="Times New Roman"/>
+          <w:b/>
+          <w:color w:val="000000" w:themeColor="text1"/>
+          <w:szCs w:val="24"/>
+        </w:rPr>
+        <w:t xml:space="preserve"> &lt;exp&gt;</w:t>
+      </w:r>
+      <w:r>
+        <w:rPr>
+          <w:rFonts w:ascii="Times New Roman" w:hAnsi="Times New Roman" w:cs="Times New Roman"/>
+          <w:b/>
+          <w:color w:val="000000" w:themeColor="text1"/>
+          <w:szCs w:val="24"/>
+        </w:rPr>
+        <w:t xml:space="preserve"> </w:t>
+      </w:r>
+      <w:r>
+        <w:rPr>
+          <w:rFonts w:ascii="Times New Roman" w:hAnsi="Times New Roman" w:cs="Times New Roman"/>
+          <w:b/>
+          <w:color w:val="000000" w:themeColor="text1"/>
+          <w:szCs w:val="24"/>
+        </w:rPr>
+        <w:t>&lt;comma&gt;</w:t>
+      </w:r>
+    </w:p>
+    <w:p>
+      <w:pPr>
+        <w:ind w:left="720"/>
+        <w:rPr>
+          <w:rFonts w:ascii="Times New Roman" w:hAnsi="Times New Roman" w:cs="Times New Roman"/>
+          <w:b/>
+          <w:color w:val="000000" w:themeColor="text1"/>
+          <w:szCs w:val="24"/>
+        </w:rPr>
+      </w:pPr>
+      <w:r>
+        <w:rPr>
+          <w:rFonts w:ascii="Times New Roman" w:hAnsi="Times New Roman" w:cs="Times New Roman"/>
+          <w:b/>
+          <w:color w:val="000000" w:themeColor="text1"/>
+          <w:szCs w:val="24"/>
+        </w:rPr>
+        <w:t xml:space="preserve">&lt;commas&gt; </w:t>
+      </w:r>
+      <w:r>
+        <w:rPr>
+          <w:rFonts w:ascii="Times New Roman" w:hAnsi="Times New Roman" w:cs="Times New Roman"/>
+          <w:b/>
+          <w:color w:val="000000" w:themeColor="text1"/>
+          <w:szCs w:val="24"/>
+        </w:rPr>
+        <w:sym w:font="Wingdings" w:char="F0E0"/>
+      </w:r>
+      <w:r>
+        <w:rPr>
+          <w:rFonts w:ascii="Times New Roman" w:hAnsi="Times New Roman" w:cs="Times New Roman"/>
+          <w:b/>
+          <w:color w:val="000000" w:themeColor="text1"/>
+          <w:szCs w:val="24"/>
+        </w:rPr>
+        <w:t xml:space="preserve"> </w:t>
+      </w:r>
+      <w:r>
+        <w:rPr>
+          <w:rFonts w:ascii="Times New Roman" w:hAnsi="Times New Roman" w:cs="Times New Roman"/>
+          <w:color w:val="000000" w:themeColor="text1"/>
+          <w:szCs w:val="24"/>
+        </w:rPr>
+        <w:t xml:space="preserve">, </w:t>
+      </w:r>
+      <w:r>
+        <w:rPr>
+          <w:rFonts w:ascii="Times New Roman" w:hAnsi="Times New Roman" w:cs="Times New Roman"/>
+          <w:b/>
+          <w:color w:val="000000" w:themeColor="text1"/>
+          <w:szCs w:val="24"/>
+        </w:rPr>
+        <w:t>&lt;params&gt;</w:t>
+      </w:r>
+    </w:p>
+    <w:p>
+      <w:pPr>
+        <w:ind w:left="720"/>
+        <w:rPr>
+          <w:rFonts w:ascii="Times New Roman" w:hAnsi="Times New Roman" w:cs="Times New Roman"/>
+          <w:b/>
+          <w:color w:val="000000" w:themeColor="text1"/>
+          <w:szCs w:val="24"/>
+        </w:rPr>
+      </w:pPr>
+      <w:r>
+        <w:rPr>
+          <w:rFonts w:ascii="Times New Roman" w:hAnsi="Times New Roman" w:cs="Times New Roman"/>
+          <w:b/>
+          <w:color w:val="000000" w:themeColor="text1"/>
+          <w:szCs w:val="24"/>
+        </w:rPr>
+        <w:t>&lt;</w:t>
       </w:r>
       <w:proofErr w:type="spellStart"/>
       <w:r>
@@ -2027,347 +2306,1014 @@
           <w:color w:val="000000" w:themeColor="text1"/>
           <w:szCs w:val="24"/>
         </w:rPr>
-        <w:t>wala</w:t>
+        <w:t>ArrayInit</w:t>
+      </w:r>
+      <w:proofErr w:type="spellEnd"/>
+      <w:r>
+        <w:rPr>
+          <w:rFonts w:ascii="Times New Roman" w:hAnsi="Times New Roman" w:cs="Times New Roman"/>
+          <w:b/>
+          <w:color w:val="000000" w:themeColor="text1"/>
+          <w:szCs w:val="24"/>
+        </w:rPr>
+        <w:t xml:space="preserve">&gt; </w:t>
+      </w:r>
+      <w:r>
+        <w:rPr>
+          <w:rFonts w:ascii="Times New Roman" w:hAnsi="Times New Roman" w:cs="Times New Roman"/>
+          <w:b/>
+          <w:color w:val="000000" w:themeColor="text1"/>
+          <w:szCs w:val="24"/>
+        </w:rPr>
+        <w:sym w:font="Wingdings" w:char="F0E0"/>
+      </w:r>
+      <w:r>
+        <w:rPr>
+          <w:rFonts w:ascii="Times New Roman" w:hAnsi="Times New Roman" w:cs="Times New Roman"/>
+          <w:b/>
+          <w:color w:val="000000" w:themeColor="text1"/>
+          <w:szCs w:val="24"/>
+        </w:rPr>
+        <w:t xml:space="preserve"> </w:t>
+      </w:r>
+      <w:r>
+        <w:rPr>
+          <w:rFonts w:ascii="Times New Roman" w:hAnsi="Times New Roman" w:cs="Times New Roman"/>
+          <w:color w:val="000000" w:themeColor="text1"/>
+          <w:szCs w:val="24"/>
+        </w:rPr>
+        <w:t>ID</w:t>
+      </w:r>
+      <w:r>
+        <w:rPr>
+          <w:rFonts w:ascii="Times New Roman" w:hAnsi="Times New Roman" w:cs="Times New Roman"/>
+          <w:b/>
+          <w:color w:val="000000" w:themeColor="text1"/>
+          <w:szCs w:val="24"/>
+        </w:rPr>
+        <w:t xml:space="preserve"> | [&lt;params&gt;]</w:t>
+      </w:r>
+      <w:r>
+        <w:rPr>
+          <w:rFonts w:ascii="Times New Roman" w:hAnsi="Times New Roman" w:cs="Times New Roman"/>
+          <w:b/>
+          <w:color w:val="000000" w:themeColor="text1"/>
+          <w:szCs w:val="24"/>
+        </w:rPr>
+        <w:t xml:space="preserve"> </w:t>
+      </w:r>
+    </w:p>
+    <w:p>
+      <w:pPr>
+        <w:ind w:left="720"/>
+        <w:rPr>
+          <w:rFonts w:ascii="Times New Roman" w:hAnsi="Times New Roman" w:cs="Times New Roman"/>
+          <w:color w:val="000000" w:themeColor="text1"/>
+          <w:szCs w:val="24"/>
+        </w:rPr>
+      </w:pPr>
+      <w:r>
+        <w:rPr>
+          <w:rFonts w:ascii="Times New Roman" w:hAnsi="Times New Roman" w:cs="Times New Roman"/>
+          <w:b/>
+          <w:color w:val="000000" w:themeColor="text1"/>
+          <w:szCs w:val="24"/>
+        </w:rPr>
+        <w:t xml:space="preserve">&lt;list&gt; </w:t>
+      </w:r>
+      <w:r>
+        <w:rPr>
+          <w:rFonts w:ascii="Times New Roman" w:hAnsi="Times New Roman" w:cs="Times New Roman"/>
+          <w:b/>
+          <w:color w:val="000000" w:themeColor="text1"/>
+          <w:szCs w:val="24"/>
+        </w:rPr>
+        <w:sym w:font="Wingdings" w:char="F0E0"/>
+      </w:r>
+      <w:r>
+        <w:rPr>
+          <w:rFonts w:ascii="Times New Roman" w:hAnsi="Times New Roman" w:cs="Times New Roman"/>
+          <w:b/>
+          <w:color w:val="000000" w:themeColor="text1"/>
+          <w:szCs w:val="24"/>
+        </w:rPr>
+        <w:t xml:space="preserve"> </w:t>
+      </w:r>
+      <w:proofErr w:type="spellStart"/>
+      <w:r>
+        <w:rPr>
+          <w:rFonts w:ascii="Times New Roman" w:hAnsi="Times New Roman" w:cs="Times New Roman"/>
+          <w:color w:val="000000" w:themeColor="text1"/>
+          <w:szCs w:val="24"/>
+        </w:rPr>
+        <w:t>ter</w:t>
+      </w:r>
+      <w:proofErr w:type="spellEnd"/>
+      <w:r>
+        <w:rPr>
+          <w:rFonts w:ascii="Times New Roman" w:hAnsi="Times New Roman" w:cs="Times New Roman"/>
+          <w:b/>
+          <w:color w:val="000000" w:themeColor="text1"/>
+          <w:szCs w:val="24"/>
+        </w:rPr>
+        <w:t xml:space="preserve"> </w:t>
+      </w:r>
+      <w:proofErr w:type="gramStart"/>
+      <w:r>
+        <w:rPr>
+          <w:rFonts w:ascii="Times New Roman" w:hAnsi="Times New Roman" w:cs="Times New Roman"/>
+          <w:b/>
+          <w:color w:val="000000" w:themeColor="text1"/>
+          <w:szCs w:val="24"/>
+        </w:rPr>
+        <w:t xml:space="preserve">| </w:t>
+      </w:r>
+      <w:r>
+        <w:rPr>
+          <w:rFonts w:ascii="Times New Roman" w:hAnsi="Times New Roman" w:cs="Times New Roman"/>
+          <w:color w:val="000000" w:themeColor="text1"/>
+          <w:szCs w:val="24"/>
+        </w:rPr>
+        <w:t>,</w:t>
+      </w:r>
+      <w:proofErr w:type="gramEnd"/>
+      <w:r>
+        <w:rPr>
+          <w:rFonts w:ascii="Times New Roman" w:hAnsi="Times New Roman" w:cs="Times New Roman"/>
+          <w:color w:val="000000" w:themeColor="text1"/>
+          <w:szCs w:val="24"/>
+        </w:rPr>
+        <w:t xml:space="preserve"> ID</w:t>
+      </w:r>
+      <w:r>
+        <w:rPr>
+          <w:rFonts w:ascii="Times New Roman" w:hAnsi="Times New Roman" w:cs="Times New Roman"/>
+          <w:b/>
+          <w:color w:val="000000" w:themeColor="text1"/>
+          <w:szCs w:val="24"/>
+        </w:rPr>
+        <w:t xml:space="preserve"> &lt;</w:t>
+      </w:r>
+      <w:proofErr w:type="spellStart"/>
+      <w:r>
+        <w:rPr>
+          <w:rFonts w:ascii="Times New Roman" w:hAnsi="Times New Roman" w:cs="Times New Roman"/>
+          <w:b/>
+          <w:color w:val="000000" w:themeColor="text1"/>
+          <w:szCs w:val="24"/>
+        </w:rPr>
+        <w:t>init</w:t>
+      </w:r>
+      <w:proofErr w:type="spellEnd"/>
+      <w:r>
+        <w:rPr>
+          <w:rFonts w:ascii="Times New Roman" w:hAnsi="Times New Roman" w:cs="Times New Roman"/>
+          <w:b/>
+          <w:color w:val="000000" w:themeColor="text1"/>
+          <w:szCs w:val="24"/>
+        </w:rPr>
+        <w:t>&gt; &lt;list&gt;</w:t>
+      </w:r>
+    </w:p>
+    <w:p>
+      <w:pPr>
+        <w:pStyle w:val="Heading1"/>
+        <w:rPr>
+          <w:rFonts w:ascii="Times New Roman" w:hAnsi="Times New Roman" w:cs="Times New Roman"/>
+          <w:szCs w:val="24"/>
+        </w:rPr>
+      </w:pPr>
+      <w:r>
+        <w:rPr>
+          <w:rFonts w:ascii="Times New Roman" w:hAnsi="Times New Roman" w:cs="Times New Roman"/>
+        </w:rPr>
+        <w:t>Function</w:t>
+      </w:r>
+    </w:p>
+    <w:p>
+      <w:pPr>
+        <w:ind w:left="360" w:firstLine="720"/>
+        <w:rPr>
+          <w:rFonts w:ascii="Times New Roman" w:hAnsi="Times New Roman" w:cs="Times New Roman"/>
+          <w:b/>
+          <w:color w:val="000000" w:themeColor="text1"/>
+          <w:szCs w:val="24"/>
+        </w:rPr>
+      </w:pPr>
+      <w:r>
+        <w:rPr>
+          <w:rFonts w:ascii="Times New Roman" w:hAnsi="Times New Roman" w:cs="Times New Roman"/>
+          <w:b/>
+          <w:color w:val="000000" w:themeColor="text1"/>
+          <w:szCs w:val="24"/>
+        </w:rPr>
+        <w:t>&lt;function-body&gt;</w:t>
+      </w:r>
+      <w:r>
+        <w:rPr>
+          <w:rFonts w:ascii="Times New Roman" w:hAnsi="Times New Roman" w:cs="Times New Roman"/>
+        </w:rPr>
+        <w:sym w:font="Wingdings" w:char="F0E0"/>
+      </w:r>
+      <w:r>
+        <w:rPr>
+          <w:rFonts w:ascii="Times New Roman" w:hAnsi="Times New Roman" w:cs="Times New Roman"/>
+          <w:b/>
+          <w:color w:val="000000" w:themeColor="text1"/>
+          <w:szCs w:val="24"/>
+        </w:rPr>
+        <w:t xml:space="preserve"> ; | </w:t>
+      </w:r>
+      <w:proofErr w:type="gramStart"/>
+      <w:r>
+        <w:rPr>
+          <w:rFonts w:ascii="Times New Roman" w:hAnsi="Times New Roman" w:cs="Times New Roman"/>
+          <w:b/>
+          <w:color w:val="000000" w:themeColor="text1"/>
+          <w:szCs w:val="24"/>
+        </w:rPr>
+        <w:t>{ &lt;</w:t>
+      </w:r>
+      <w:proofErr w:type="spellStart"/>
+      <w:proofErr w:type="gramEnd"/>
+      <w:r>
+        <w:rPr>
+          <w:rFonts w:ascii="Times New Roman" w:hAnsi="Times New Roman" w:cs="Times New Roman"/>
+          <w:b/>
+          <w:color w:val="000000" w:themeColor="text1"/>
+          <w:szCs w:val="24"/>
+        </w:rPr>
+        <w:t>mst</w:t>
+      </w:r>
+      <w:proofErr w:type="spellEnd"/>
+      <w:r>
+        <w:rPr>
+          <w:rFonts w:ascii="Times New Roman" w:hAnsi="Times New Roman" w:cs="Times New Roman"/>
+          <w:b/>
+          <w:color w:val="000000" w:themeColor="text1"/>
+          <w:szCs w:val="24"/>
+        </w:rPr>
+        <w:t>&gt; return &lt;R1&gt;}</w:t>
+      </w:r>
+    </w:p>
+    <w:p>
+      <w:pPr>
+        <w:ind w:left="360" w:firstLine="720"/>
+        <w:rPr>
+          <w:rFonts w:ascii="Times New Roman" w:hAnsi="Times New Roman" w:cs="Times New Roman"/>
+          <w:color w:val="000000" w:themeColor="text1"/>
+          <w:szCs w:val="24"/>
+        </w:rPr>
+      </w:pPr>
+      <w:r>
+        <w:rPr>
+          <w:rFonts w:ascii="Times New Roman" w:hAnsi="Times New Roman" w:cs="Times New Roman"/>
+          <w:b/>
+          <w:color w:val="000000" w:themeColor="text1"/>
+          <w:szCs w:val="24"/>
+        </w:rPr>
+        <w:t>&lt;R1&gt;</w:t>
+      </w:r>
+      <w:r>
+        <w:rPr>
+          <w:rFonts w:ascii="Times New Roman" w:hAnsi="Times New Roman" w:cs="Times New Roman"/>
+        </w:rPr>
+        <w:sym w:font="Wingdings" w:char="F0E0"/>
+      </w:r>
+      <w:r>
+        <w:rPr>
+          <w:rFonts w:ascii="Times New Roman" w:hAnsi="Times New Roman" w:cs="Times New Roman"/>
+          <w:b/>
+          <w:color w:val="000000" w:themeColor="text1"/>
+          <w:szCs w:val="24"/>
+        </w:rPr>
+        <w:t xml:space="preserve"> &lt;exp&gt;</w:t>
+      </w:r>
+      <w:r>
+        <w:rPr>
+          <w:rFonts w:ascii="Times New Roman" w:hAnsi="Times New Roman" w:cs="Times New Roman"/>
+          <w:b/>
+          <w:color w:val="000000" w:themeColor="text1"/>
+          <w:szCs w:val="24"/>
+        </w:rPr>
+        <w:t xml:space="preserve"> </w:t>
+      </w:r>
+      <w:proofErr w:type="spellStart"/>
+      <w:r>
+        <w:rPr>
+          <w:rFonts w:ascii="Times New Roman" w:hAnsi="Times New Roman" w:cs="Times New Roman"/>
+          <w:color w:val="000000" w:themeColor="text1"/>
+          <w:szCs w:val="24"/>
+        </w:rPr>
+        <w:t>ter</w:t>
+      </w:r>
+      <w:proofErr w:type="spellEnd"/>
+      <w:r>
+        <w:rPr>
+          <w:rFonts w:ascii="Times New Roman" w:hAnsi="Times New Roman" w:cs="Times New Roman"/>
+          <w:b/>
+          <w:color w:val="000000" w:themeColor="text1"/>
+          <w:szCs w:val="24"/>
+        </w:rPr>
+        <w:t xml:space="preserve"> </w:t>
+      </w:r>
+      <w:proofErr w:type="gramStart"/>
+      <w:r>
+        <w:rPr>
+          <w:rFonts w:ascii="Times New Roman" w:hAnsi="Times New Roman" w:cs="Times New Roman"/>
+          <w:b/>
+          <w:color w:val="000000" w:themeColor="text1"/>
+          <w:szCs w:val="24"/>
+        </w:rPr>
+        <w:t xml:space="preserve">| </w:t>
+      </w:r>
+      <w:r>
+        <w:rPr>
+          <w:rFonts w:ascii="Times New Roman" w:hAnsi="Times New Roman" w:cs="Times New Roman"/>
+          <w:color w:val="000000" w:themeColor="text1"/>
+          <w:szCs w:val="24"/>
+        </w:rPr>
+        <w:t xml:space="preserve"> </w:t>
+      </w:r>
+      <w:proofErr w:type="spellStart"/>
+      <w:r>
+        <w:rPr>
+          <w:rFonts w:ascii="Times New Roman" w:hAnsi="Times New Roman" w:cs="Times New Roman"/>
+          <w:color w:val="000000" w:themeColor="text1"/>
+          <w:szCs w:val="24"/>
+        </w:rPr>
+        <w:t>ter</w:t>
+      </w:r>
+      <w:proofErr w:type="spellEnd"/>
+      <w:proofErr w:type="gramEnd"/>
+      <w:r>
+        <w:rPr>
+          <w:rFonts w:ascii="Times New Roman" w:hAnsi="Times New Roman" w:cs="Times New Roman"/>
+          <w:color w:val="000000" w:themeColor="text1"/>
+          <w:szCs w:val="24"/>
+        </w:rPr>
+        <w:t xml:space="preserve"> </w:t>
+      </w:r>
+    </w:p>
+    <w:p>
+      <w:pPr>
+        <w:ind w:left="360" w:firstLine="720"/>
+        <w:rPr>
+          <w:rFonts w:ascii="Times New Roman" w:hAnsi="Times New Roman" w:cs="Times New Roman"/>
+          <w:color w:val="000000" w:themeColor="text1"/>
+          <w:szCs w:val="24"/>
+        </w:rPr>
+      </w:pPr>
+      <w:r>
+        <w:rPr>
+          <w:rFonts w:ascii="Times New Roman" w:hAnsi="Times New Roman" w:cs="Times New Roman"/>
+          <w:b/>
+          <w:color w:val="000000" w:themeColor="text1"/>
+          <w:szCs w:val="24"/>
+        </w:rPr>
+        <w:t>&lt;</w:t>
+      </w:r>
+      <w:proofErr w:type="spellStart"/>
+      <w:r>
+        <w:rPr>
+          <w:rFonts w:ascii="Times New Roman" w:hAnsi="Times New Roman" w:cs="Times New Roman"/>
+          <w:b/>
+          <w:color w:val="000000" w:themeColor="text1"/>
+          <w:szCs w:val="24"/>
+        </w:rPr>
+        <w:t>funct_params</w:t>
+      </w:r>
+      <w:proofErr w:type="spellEnd"/>
+      <w:r>
+        <w:rPr>
+          <w:rFonts w:ascii="Times New Roman" w:hAnsi="Times New Roman" w:cs="Times New Roman"/>
+          <w:b/>
+          <w:color w:val="000000" w:themeColor="text1"/>
+          <w:szCs w:val="24"/>
+        </w:rPr>
+        <w:t xml:space="preserve">&gt; </w:t>
+      </w:r>
+      <w:r>
+        <w:rPr>
+          <w:rFonts w:ascii="Times New Roman" w:hAnsi="Times New Roman" w:cs="Times New Roman"/>
+          <w:b/>
+          <w:color w:val="000000" w:themeColor="text1"/>
+          <w:szCs w:val="24"/>
+        </w:rPr>
+        <w:sym w:font="Wingdings" w:char="F0E0"/>
+      </w:r>
+      <w:r>
+        <w:rPr>
+          <w:rFonts w:ascii="Times New Roman" w:hAnsi="Times New Roman" w:cs="Times New Roman"/>
+          <w:b/>
+          <w:color w:val="000000" w:themeColor="text1"/>
+          <w:szCs w:val="24"/>
+        </w:rPr>
+        <w:t xml:space="preserve"> ID &lt;</w:t>
+      </w:r>
+      <w:proofErr w:type="spellStart"/>
+      <w:r>
+        <w:rPr>
+          <w:rFonts w:ascii="Times New Roman" w:hAnsi="Times New Roman" w:cs="Times New Roman"/>
+          <w:b/>
+          <w:color w:val="000000" w:themeColor="text1"/>
+          <w:szCs w:val="24"/>
+        </w:rPr>
+        <w:t>array_opt</w:t>
+      </w:r>
+      <w:proofErr w:type="spellEnd"/>
+      <w:r>
+        <w:rPr>
+          <w:rFonts w:ascii="Times New Roman" w:hAnsi="Times New Roman" w:cs="Times New Roman"/>
+          <w:b/>
+          <w:color w:val="000000" w:themeColor="text1"/>
+          <w:szCs w:val="24"/>
+        </w:rPr>
+        <w:t>&gt; ID &lt;list</w:t>
+      </w:r>
+      <w:r>
+        <w:rPr>
+          <w:rFonts w:ascii="Times New Roman" w:hAnsi="Times New Roman" w:cs="Times New Roman"/>
+          <w:b/>
+          <w:color w:val="000000" w:themeColor="text1"/>
+          <w:szCs w:val="24"/>
+        </w:rPr>
+        <w:t>4</w:t>
+      </w:r>
+      <w:r>
+        <w:rPr>
+          <w:rFonts w:ascii="Times New Roman" w:hAnsi="Times New Roman" w:cs="Times New Roman"/>
+          <w:b/>
+          <w:color w:val="000000" w:themeColor="text1"/>
+          <w:szCs w:val="24"/>
+        </w:rPr>
+        <w:t xml:space="preserve">&gt; | </w:t>
+      </w:r>
+      <w:r>
+        <w:rPr>
+          <w:rFonts w:ascii="Times New Roman" w:hAnsi="Times New Roman" w:cs="Times New Roman"/>
+          <w:color w:val="000000" w:themeColor="text1"/>
+          <w:szCs w:val="24"/>
+        </w:rPr>
+        <w:t>€</w:t>
+      </w:r>
+    </w:p>
+    <w:p>
+      <w:pPr>
+        <w:ind w:left="360" w:firstLine="720"/>
+        <w:rPr>
+          <w:rFonts w:ascii="Times New Roman" w:hAnsi="Times New Roman" w:cs="Times New Roman"/>
+          <w:color w:val="000000" w:themeColor="text1"/>
+          <w:szCs w:val="24"/>
+        </w:rPr>
+      </w:pPr>
+      <w:r>
+        <w:rPr>
+          <w:rFonts w:ascii="Times New Roman" w:hAnsi="Times New Roman" w:cs="Times New Roman"/>
+          <w:b/>
+          <w:color w:val="000000" w:themeColor="text1"/>
+          <w:szCs w:val="24"/>
+        </w:rPr>
+        <w:t>&lt;</w:t>
+      </w:r>
+      <w:proofErr w:type="spellStart"/>
+      <w:r>
+        <w:rPr>
+          <w:rFonts w:ascii="Times New Roman" w:hAnsi="Times New Roman" w:cs="Times New Roman"/>
+          <w:b/>
+          <w:color w:val="000000" w:themeColor="text1"/>
+          <w:szCs w:val="24"/>
+        </w:rPr>
+        <w:t>funct_params</w:t>
+      </w:r>
+      <w:proofErr w:type="spellEnd"/>
+      <w:r>
+        <w:rPr>
+          <w:rFonts w:ascii="Times New Roman" w:hAnsi="Times New Roman" w:cs="Times New Roman"/>
+          <w:b/>
+          <w:color w:val="000000" w:themeColor="text1"/>
+          <w:szCs w:val="24"/>
+        </w:rPr>
+        <w:t xml:space="preserve">&gt; </w:t>
+      </w:r>
+      <w:r>
+        <w:rPr>
+          <w:rFonts w:ascii="Times New Roman" w:hAnsi="Times New Roman" w:cs="Times New Roman"/>
+          <w:b/>
+          <w:color w:val="000000" w:themeColor="text1"/>
+          <w:szCs w:val="24"/>
+        </w:rPr>
+        <w:sym w:font="Wingdings" w:char="F0E0"/>
+      </w:r>
+      <w:r>
+        <w:rPr>
+          <w:rFonts w:ascii="Times New Roman" w:hAnsi="Times New Roman" w:cs="Times New Roman"/>
+          <w:b/>
+          <w:color w:val="000000" w:themeColor="text1"/>
+          <w:szCs w:val="24"/>
+        </w:rPr>
+        <w:t xml:space="preserve"> DT &lt;</w:t>
+      </w:r>
+      <w:proofErr w:type="spellStart"/>
+      <w:r>
+        <w:rPr>
+          <w:rFonts w:ascii="Times New Roman" w:hAnsi="Times New Roman" w:cs="Times New Roman"/>
+          <w:b/>
+          <w:color w:val="000000" w:themeColor="text1"/>
+          <w:szCs w:val="24"/>
+        </w:rPr>
+        <w:t>array_opt</w:t>
+      </w:r>
+      <w:proofErr w:type="spellEnd"/>
+      <w:r>
+        <w:rPr>
+          <w:rFonts w:ascii="Times New Roman" w:hAnsi="Times New Roman" w:cs="Times New Roman"/>
+          <w:b/>
+          <w:color w:val="000000" w:themeColor="text1"/>
+          <w:szCs w:val="24"/>
+        </w:rPr>
+        <w:t>&gt; ID &lt;list</w:t>
+      </w:r>
+      <w:r>
+        <w:rPr>
+          <w:rFonts w:ascii="Times New Roman" w:hAnsi="Times New Roman" w:cs="Times New Roman"/>
+          <w:b/>
+          <w:color w:val="000000" w:themeColor="text1"/>
+          <w:szCs w:val="24"/>
+        </w:rPr>
+        <w:t>4</w:t>
+      </w:r>
+      <w:r>
+        <w:rPr>
+          <w:rFonts w:ascii="Times New Roman" w:hAnsi="Times New Roman" w:cs="Times New Roman"/>
+          <w:b/>
+          <w:color w:val="000000" w:themeColor="text1"/>
+          <w:szCs w:val="24"/>
+        </w:rPr>
+        <w:t xml:space="preserve">&gt; | </w:t>
+      </w:r>
+      <w:r>
+        <w:rPr>
+          <w:rFonts w:ascii="Times New Roman" w:hAnsi="Times New Roman" w:cs="Times New Roman"/>
+          <w:color w:val="000000" w:themeColor="text1"/>
+          <w:szCs w:val="24"/>
+        </w:rPr>
+        <w:t>€</w:t>
+      </w:r>
+    </w:p>
+    <w:p>
+      <w:pPr>
+        <w:ind w:left="360" w:firstLine="720"/>
+        <w:rPr>
+          <w:rFonts w:ascii="Times New Roman" w:hAnsi="Times New Roman" w:cs="Times New Roman"/>
+          <w:b/>
+          <w:color w:val="000000" w:themeColor="text1"/>
+          <w:szCs w:val="24"/>
+        </w:rPr>
+      </w:pPr>
+      <w:r>
+        <w:rPr>
+          <w:rFonts w:ascii="Times New Roman" w:hAnsi="Times New Roman" w:cs="Times New Roman"/>
+          <w:b/>
+          <w:color w:val="000000" w:themeColor="text1"/>
+          <w:szCs w:val="24"/>
+        </w:rPr>
+        <w:t>&lt;</w:t>
+      </w:r>
+      <w:proofErr w:type="spellStart"/>
+      <w:r>
+        <w:rPr>
+          <w:rFonts w:ascii="Times New Roman" w:hAnsi="Times New Roman" w:cs="Times New Roman"/>
+          <w:b/>
+          <w:color w:val="000000" w:themeColor="text1"/>
+          <w:szCs w:val="24"/>
+        </w:rPr>
+        <w:t>array_opt</w:t>
+      </w:r>
+      <w:proofErr w:type="spellEnd"/>
+      <w:r>
+        <w:rPr>
+          <w:rFonts w:ascii="Times New Roman" w:hAnsi="Times New Roman" w:cs="Times New Roman"/>
+          <w:b/>
+          <w:color w:val="000000" w:themeColor="text1"/>
+          <w:szCs w:val="24"/>
+        </w:rPr>
+        <w:t xml:space="preserve">&gt; </w:t>
+      </w:r>
+      <w:r>
+        <w:rPr>
+          <w:rFonts w:ascii="Times New Roman" w:hAnsi="Times New Roman" w:cs="Times New Roman"/>
+          <w:b/>
+          <w:color w:val="000000" w:themeColor="text1"/>
+          <w:szCs w:val="24"/>
+        </w:rPr>
+        <w:sym w:font="Wingdings" w:char="F0E0"/>
+      </w:r>
+      <w:r>
+        <w:rPr>
+          <w:rFonts w:ascii="Times New Roman" w:hAnsi="Times New Roman" w:cs="Times New Roman"/>
+          <w:b/>
+          <w:color w:val="000000" w:themeColor="text1"/>
+          <w:szCs w:val="24"/>
+        </w:rPr>
+        <w:t xml:space="preserve"> [</w:t>
+      </w:r>
+      <w:proofErr w:type="spellStart"/>
+      <w:r>
+        <w:rPr>
+          <w:rFonts w:ascii="Times New Roman" w:hAnsi="Times New Roman" w:cs="Times New Roman"/>
+          <w:b/>
+          <w:color w:val="000000" w:themeColor="text1"/>
+          <w:szCs w:val="24"/>
+        </w:rPr>
+        <w:t>int_const</w:t>
+      </w:r>
+      <w:proofErr w:type="spellEnd"/>
+      <w:r>
+        <w:rPr>
+          <w:rFonts w:ascii="Times New Roman" w:hAnsi="Times New Roman" w:cs="Times New Roman"/>
+          <w:b/>
+          <w:color w:val="000000" w:themeColor="text1"/>
+          <w:szCs w:val="24"/>
+        </w:rPr>
+        <w:t xml:space="preserve">] </w:t>
+      </w:r>
+      <w:r>
+        <w:rPr>
+          <w:rFonts w:ascii="Times New Roman" w:hAnsi="Times New Roman" w:cs="Times New Roman"/>
+          <w:b/>
+          <w:color w:val="000000" w:themeColor="text1"/>
+          <w:szCs w:val="24"/>
+        </w:rPr>
+        <w:t xml:space="preserve">| </w:t>
+      </w:r>
+      <w:r>
+        <w:rPr>
+          <w:rFonts w:ascii="Times New Roman" w:hAnsi="Times New Roman" w:cs="Times New Roman"/>
+          <w:color w:val="000000" w:themeColor="text1"/>
+          <w:szCs w:val="24"/>
+        </w:rPr>
+        <w:t>€</w:t>
+      </w:r>
+      <w:bookmarkStart w:id="0" w:name="_GoBack"/>
+      <w:bookmarkEnd w:id="0"/>
+    </w:p>
+    <w:p>
+      <w:pPr>
+        <w:ind w:left="360" w:firstLine="720"/>
+        <w:rPr>
+          <w:rFonts w:ascii="Times New Roman" w:hAnsi="Times New Roman" w:cs="Times New Roman"/>
+          <w:b/>
+          <w:color w:val="000000" w:themeColor="text1"/>
+          <w:szCs w:val="24"/>
+        </w:rPr>
+      </w:pPr>
+      <w:r>
+        <w:rPr>
+          <w:rFonts w:ascii="Times New Roman" w:hAnsi="Times New Roman" w:cs="Times New Roman"/>
+          <w:b/>
+          <w:color w:val="000000" w:themeColor="text1"/>
+          <w:szCs w:val="24"/>
+        </w:rPr>
+        <w:t xml:space="preserve"> </w:t>
+      </w:r>
+      <w:r>
+        <w:rPr>
+          <w:rFonts w:ascii="Times New Roman" w:hAnsi="Times New Roman" w:cs="Times New Roman"/>
+          <w:b/>
+          <w:color w:val="000000" w:themeColor="text1"/>
+          <w:szCs w:val="24"/>
+        </w:rPr>
+        <w:t>&lt;list</w:t>
+      </w:r>
+      <w:r>
+        <w:rPr>
+          <w:rFonts w:ascii="Times New Roman" w:hAnsi="Times New Roman" w:cs="Times New Roman"/>
+          <w:b/>
+          <w:color w:val="000000" w:themeColor="text1"/>
+          <w:szCs w:val="24"/>
+        </w:rPr>
+        <w:t>4</w:t>
+      </w:r>
+      <w:r>
+        <w:rPr>
+          <w:rFonts w:ascii="Times New Roman" w:hAnsi="Times New Roman" w:cs="Times New Roman"/>
+          <w:b/>
+          <w:color w:val="000000" w:themeColor="text1"/>
+          <w:szCs w:val="24"/>
+        </w:rPr>
+        <w:t xml:space="preserve">&gt; </w:t>
+      </w:r>
+      <w:r>
+        <w:rPr>
+          <w:rFonts w:ascii="Times New Roman" w:hAnsi="Times New Roman" w:cs="Times New Roman"/>
+          <w:b/>
+          <w:color w:val="000000" w:themeColor="text1"/>
+          <w:szCs w:val="24"/>
+        </w:rPr>
+        <w:sym w:font="Wingdings" w:char="F0E0"/>
+      </w:r>
+      <w:r>
+        <w:rPr>
+          <w:rFonts w:ascii="Times New Roman" w:hAnsi="Times New Roman" w:cs="Times New Roman"/>
+          <w:b/>
+          <w:color w:val="000000" w:themeColor="text1"/>
+          <w:szCs w:val="24"/>
+        </w:rPr>
+        <w:t xml:space="preserve"> , &lt;</w:t>
+      </w:r>
+      <w:proofErr w:type="spellStart"/>
+      <w:r>
+        <w:rPr>
+          <w:rFonts w:ascii="Times New Roman" w:hAnsi="Times New Roman" w:cs="Times New Roman"/>
+          <w:b/>
+          <w:color w:val="000000" w:themeColor="text1"/>
+          <w:szCs w:val="24"/>
+        </w:rPr>
+        <w:t>funct_params</w:t>
+      </w:r>
+      <w:proofErr w:type="spellEnd"/>
+      <w:r>
+        <w:rPr>
+          <w:rFonts w:ascii="Times New Roman" w:hAnsi="Times New Roman" w:cs="Times New Roman"/>
+          <w:b/>
+          <w:color w:val="000000" w:themeColor="text1"/>
+          <w:szCs w:val="24"/>
+        </w:rPr>
+        <w:t xml:space="preserve">&gt; </w:t>
+      </w:r>
+    </w:p>
+    <w:p>
+      <w:pPr>
+        <w:pStyle w:val="Heading1"/>
+        <w:rPr>
+          <w:rFonts w:ascii="Times New Roman" w:hAnsi="Times New Roman" w:cs="Times New Roman"/>
+          <w:szCs w:val="24"/>
+        </w:rPr>
+      </w:pPr>
+      <w:r>
+        <w:rPr>
+          <w:rFonts w:ascii="Times New Roman" w:hAnsi="Times New Roman" w:cs="Times New Roman"/>
+        </w:rPr>
+        <w:t>Body:</w:t>
+      </w:r>
+    </w:p>
+    <w:p>
+      <w:pPr>
+        <w:ind w:left="720"/>
+        <w:rPr>
+          <w:rFonts w:ascii="Times New Roman" w:hAnsi="Times New Roman" w:cs="Times New Roman"/>
+          <w:color w:val="000000" w:themeColor="text1"/>
+          <w:szCs w:val="24"/>
+        </w:rPr>
+      </w:pPr>
+      <w:r>
+        <w:rPr>
+          <w:rFonts w:ascii="Times New Roman" w:hAnsi="Times New Roman" w:cs="Times New Roman"/>
+          <w:color w:val="000000" w:themeColor="text1"/>
+          <w:szCs w:val="24"/>
+        </w:rPr>
+        <w:t>&lt;</w:t>
+      </w:r>
+      <w:r>
+        <w:rPr>
+          <w:rFonts w:ascii="Times New Roman" w:hAnsi="Times New Roman" w:cs="Times New Roman"/>
+          <w:b/>
+          <w:color w:val="000000" w:themeColor="text1"/>
+          <w:szCs w:val="24"/>
+        </w:rPr>
+        <w:t>body&gt;</w:t>
+      </w:r>
+      <w:r>
+        <w:rPr>
+          <w:rFonts w:ascii="Times New Roman" w:hAnsi="Times New Roman" w:cs="Times New Roman"/>
+          <w:b/>
+          <w:color w:val="000000" w:themeColor="text1"/>
+          <w:szCs w:val="24"/>
+        </w:rPr>
+        <w:sym w:font="Wingdings" w:char="F0E0"/>
+      </w:r>
+      <w:r>
+        <w:rPr>
+          <w:rFonts w:ascii="Times New Roman" w:hAnsi="Times New Roman" w:cs="Times New Roman"/>
+          <w:b/>
+          <w:color w:val="000000" w:themeColor="text1"/>
+          <w:szCs w:val="24"/>
+        </w:rPr>
+        <w:t>; | &lt;SST&gt; |</w:t>
+      </w:r>
+      <w:r>
+        <w:rPr>
+          <w:rFonts w:ascii="Times New Roman" w:hAnsi="Times New Roman" w:cs="Times New Roman"/>
+          <w:b/>
+          <w:color w:val="000000" w:themeColor="text1"/>
+          <w:szCs w:val="24"/>
+        </w:rPr>
+        <w:t xml:space="preserve"> </w:t>
+      </w:r>
+      <w:proofErr w:type="gramStart"/>
+      <w:r>
+        <w:rPr>
+          <w:rFonts w:ascii="Times New Roman" w:hAnsi="Times New Roman" w:cs="Times New Roman"/>
+          <w:color w:val="000000" w:themeColor="text1"/>
+          <w:szCs w:val="24"/>
+        </w:rPr>
+        <w:t>{</w:t>
+      </w:r>
+      <w:r>
+        <w:rPr>
+          <w:rFonts w:ascii="Times New Roman" w:hAnsi="Times New Roman" w:cs="Times New Roman"/>
+          <w:b/>
+          <w:color w:val="000000" w:themeColor="text1"/>
+          <w:szCs w:val="24"/>
+        </w:rPr>
+        <w:t xml:space="preserve"> &lt;</w:t>
+      </w:r>
+      <w:proofErr w:type="gramEnd"/>
+      <w:r>
+        <w:rPr>
+          <w:rFonts w:ascii="Times New Roman" w:hAnsi="Times New Roman" w:cs="Times New Roman"/>
+          <w:b/>
+          <w:color w:val="000000" w:themeColor="text1"/>
+          <w:szCs w:val="24"/>
+        </w:rPr>
+        <w:t>MST&gt;</w:t>
+      </w:r>
+      <w:r>
+        <w:rPr>
+          <w:rFonts w:ascii="Times New Roman" w:hAnsi="Times New Roman" w:cs="Times New Roman"/>
+          <w:b/>
+          <w:color w:val="000000" w:themeColor="text1"/>
+          <w:szCs w:val="24"/>
+        </w:rPr>
+        <w:t xml:space="preserve"> </w:t>
+      </w:r>
+      <w:r>
+        <w:rPr>
+          <w:rFonts w:ascii="Times New Roman" w:hAnsi="Times New Roman" w:cs="Times New Roman"/>
+          <w:color w:val="000000" w:themeColor="text1"/>
+          <w:szCs w:val="24"/>
+        </w:rPr>
+        <w:t>}</w:t>
+      </w:r>
+    </w:p>
+    <w:p>
+      <w:pPr>
+        <w:ind w:firstLine="720"/>
+        <w:rPr>
+          <w:rFonts w:ascii="Times New Roman" w:hAnsi="Times New Roman" w:cs="Times New Roman"/>
+          <w:color w:val="000000" w:themeColor="text1"/>
+          <w:szCs w:val="24"/>
+        </w:rPr>
+      </w:pPr>
+      <w:r>
+        <w:rPr>
+          <w:rFonts w:ascii="Times New Roman" w:hAnsi="Times New Roman" w:cs="Times New Roman"/>
+          <w:color w:val="000000" w:themeColor="text1"/>
+          <w:szCs w:val="24"/>
+        </w:rPr>
+        <w:t>&lt;</w:t>
+      </w:r>
+      <w:proofErr w:type="spellStart"/>
+      <w:r>
+        <w:rPr>
+          <w:rFonts w:ascii="Times New Roman" w:hAnsi="Times New Roman" w:cs="Times New Roman"/>
+          <w:b/>
+          <w:color w:val="000000" w:themeColor="text1"/>
+          <w:szCs w:val="24"/>
+        </w:rPr>
+        <w:t>return_stmt</w:t>
+      </w:r>
+      <w:proofErr w:type="spellEnd"/>
+      <w:r>
+        <w:rPr>
+          <w:rFonts w:ascii="Times New Roman" w:hAnsi="Times New Roman" w:cs="Times New Roman"/>
+          <w:b/>
+          <w:color w:val="000000" w:themeColor="text1"/>
+          <w:szCs w:val="24"/>
+        </w:rPr>
+        <w:t>&gt;</w:t>
+      </w:r>
+      <w:r>
+        <w:rPr>
+          <w:rFonts w:ascii="Times New Roman" w:hAnsi="Times New Roman" w:cs="Times New Roman"/>
+        </w:rPr>
+        <w:sym w:font="Wingdings" w:char="F0E0"/>
+      </w:r>
+      <w:r>
+        <w:rPr>
+          <w:rFonts w:ascii="Times New Roman" w:hAnsi="Times New Roman" w:cs="Times New Roman"/>
+          <w:color w:val="000000" w:themeColor="text1"/>
+          <w:szCs w:val="24"/>
+        </w:rPr>
+        <w:t xml:space="preserve"> return &lt;</w:t>
+      </w:r>
+      <w:r>
+        <w:rPr>
+          <w:rFonts w:ascii="Times New Roman" w:hAnsi="Times New Roman" w:cs="Times New Roman"/>
+          <w:b/>
+          <w:color w:val="000000" w:themeColor="text1"/>
+          <w:szCs w:val="24"/>
+        </w:rPr>
+        <w:t>exp&gt;</w:t>
+      </w:r>
+      <w:proofErr w:type="spellStart"/>
+      <w:r>
+        <w:rPr>
+          <w:rFonts w:ascii="Times New Roman" w:hAnsi="Times New Roman" w:cs="Times New Roman"/>
+          <w:b/>
+          <w:color w:val="000000" w:themeColor="text1"/>
+          <w:szCs w:val="24"/>
+        </w:rPr>
+        <w:t>ter</w:t>
       </w:r>
       <w:proofErr w:type="spellEnd"/>
     </w:p>
     <w:p>
       <w:pPr>
-        <w:ind w:left="720"/>
-        <w:rPr>
-          <w:rFonts w:ascii="Times New Roman" w:hAnsi="Times New Roman" w:cs="Times New Roman"/>
-          <w:b/>
-          <w:color w:val="000000" w:themeColor="text1"/>
-          <w:szCs w:val="24"/>
-        </w:rPr>
-      </w:pPr>
-      <w:r>
-        <w:rPr>
-          <w:rFonts w:ascii="Times New Roman" w:hAnsi="Times New Roman" w:cs="Times New Roman"/>
-          <w:b/>
-          <w:color w:val="000000" w:themeColor="text1"/>
-          <w:szCs w:val="24"/>
-        </w:rPr>
-        <w:t xml:space="preserve">&lt;params&gt; </w:t>
-      </w:r>
-      <w:r>
-        <w:rPr>
-          <w:rFonts w:ascii="Times New Roman" w:hAnsi="Times New Roman" w:cs="Times New Roman"/>
-          <w:b/>
-          <w:color w:val="000000" w:themeColor="text1"/>
-          <w:szCs w:val="24"/>
+        <w:ind w:firstLine="720"/>
+        <w:rPr>
+          <w:rFonts w:ascii="Times New Roman" w:hAnsi="Times New Roman" w:cs="Times New Roman"/>
+          <w:color w:val="000000" w:themeColor="text1"/>
+          <w:szCs w:val="24"/>
+        </w:rPr>
+      </w:pPr>
+      <w:r>
+        <w:rPr>
+          <w:rFonts w:ascii="Times New Roman" w:hAnsi="Times New Roman" w:cs="Times New Roman"/>
+          <w:color w:val="000000" w:themeColor="text1"/>
+          <w:szCs w:val="24"/>
+        </w:rPr>
+        <w:t>&lt;</w:t>
+      </w:r>
+      <w:r>
+        <w:rPr>
+          <w:rFonts w:ascii="Times New Roman" w:hAnsi="Times New Roman" w:cs="Times New Roman"/>
+          <w:b/>
+          <w:color w:val="000000" w:themeColor="text1"/>
+          <w:szCs w:val="24"/>
+        </w:rPr>
+        <w:t>ID_CONST</w:t>
+      </w:r>
+      <w:r>
+        <w:rPr>
+          <w:rFonts w:ascii="Times New Roman" w:hAnsi="Times New Roman" w:cs="Times New Roman"/>
+          <w:color w:val="000000" w:themeColor="text1"/>
+          <w:szCs w:val="24"/>
+        </w:rPr>
+        <w:t>&gt;</w:t>
+      </w:r>
+      <w:r>
+        <w:rPr>
+          <w:rFonts w:ascii="Times New Roman" w:hAnsi="Times New Roman" w:cs="Times New Roman"/>
         </w:rPr>
         <w:sym w:font="Wingdings" w:char="F0E0"/>
       </w:r>
       <w:r>
         <w:rPr>
           <w:rFonts w:ascii="Times New Roman" w:hAnsi="Times New Roman" w:cs="Times New Roman"/>
-          <w:b/>
-          <w:color w:val="000000" w:themeColor="text1"/>
-          <w:szCs w:val="24"/>
-        </w:rPr>
-        <w:t xml:space="preserve"> </w:t>
-      </w:r>
-      <w:proofErr w:type="gramStart"/>
-      <w:r>
-        <w:rPr>
-          <w:rFonts w:ascii="Times New Roman" w:hAnsi="Times New Roman" w:cs="Times New Roman"/>
-          <w:color w:val="000000" w:themeColor="text1"/>
-          <w:szCs w:val="24"/>
-        </w:rPr>
-        <w:t xml:space="preserve">€ </w:t>
-      </w:r>
-      <w:r>
-        <w:rPr>
-          <w:rFonts w:ascii="Times New Roman" w:hAnsi="Times New Roman" w:cs="Times New Roman"/>
-          <w:b/>
-          <w:color w:val="000000" w:themeColor="text1"/>
-          <w:szCs w:val="24"/>
-        </w:rPr>
-        <w:t xml:space="preserve"> |</w:t>
-      </w:r>
-      <w:proofErr w:type="gramEnd"/>
-      <w:r>
-        <w:rPr>
-          <w:rFonts w:ascii="Times New Roman" w:hAnsi="Times New Roman" w:cs="Times New Roman"/>
-          <w:b/>
-          <w:color w:val="000000" w:themeColor="text1"/>
-          <w:szCs w:val="24"/>
-        </w:rPr>
-        <w:t xml:space="preserve"> &lt;exp&gt;</w:t>
-      </w:r>
-      <w:r>
-        <w:rPr>
-          <w:rFonts w:ascii="Times New Roman" w:hAnsi="Times New Roman" w:cs="Times New Roman"/>
-          <w:b/>
-          <w:color w:val="000000" w:themeColor="text1"/>
-          <w:szCs w:val="24"/>
-        </w:rPr>
-        <w:t xml:space="preserve"> </w:t>
-      </w:r>
-      <w:r>
-        <w:rPr>
-          <w:rFonts w:ascii="Times New Roman" w:hAnsi="Times New Roman" w:cs="Times New Roman"/>
-          <w:b/>
-          <w:color w:val="000000" w:themeColor="text1"/>
-          <w:szCs w:val="24"/>
-        </w:rPr>
-        <w:t>&lt;comma&gt;</w:t>
+          <w:color w:val="000000" w:themeColor="text1"/>
+          <w:szCs w:val="24"/>
+        </w:rPr>
+        <w:t>&lt;</w:t>
+      </w:r>
+      <w:r>
+        <w:rPr>
+          <w:rFonts w:ascii="Times New Roman" w:hAnsi="Times New Roman" w:cs="Times New Roman"/>
+          <w:b/>
+          <w:color w:val="000000" w:themeColor="text1"/>
+          <w:szCs w:val="24"/>
+        </w:rPr>
+        <w:t xml:space="preserve">ID </w:t>
+      </w:r>
+      <w:r>
+        <w:rPr>
+          <w:rFonts w:ascii="Times New Roman" w:hAnsi="Times New Roman" w:cs="Times New Roman"/>
+          <w:color w:val="000000" w:themeColor="text1"/>
+          <w:szCs w:val="24"/>
+        </w:rPr>
+        <w:t>&gt; | &lt;</w:t>
+      </w:r>
+      <w:r>
+        <w:rPr>
+          <w:rFonts w:ascii="Times New Roman" w:hAnsi="Times New Roman" w:cs="Times New Roman"/>
+          <w:b/>
+          <w:color w:val="000000" w:themeColor="text1"/>
+          <w:szCs w:val="24"/>
+        </w:rPr>
+        <w:t>const</w:t>
+      </w:r>
+      <w:r>
+        <w:rPr>
+          <w:rFonts w:ascii="Times New Roman" w:hAnsi="Times New Roman" w:cs="Times New Roman"/>
+          <w:color w:val="000000" w:themeColor="text1"/>
+          <w:szCs w:val="24"/>
+        </w:rPr>
+        <w:t>&gt;</w:t>
       </w:r>
     </w:p>
     <w:p>
       <w:pPr>
-        <w:ind w:left="720"/>
-        <w:rPr>
-          <w:rFonts w:ascii="Times New Roman" w:hAnsi="Times New Roman" w:cs="Times New Roman"/>
-          <w:b/>
-          <w:color w:val="000000" w:themeColor="text1"/>
-          <w:szCs w:val="24"/>
-        </w:rPr>
-      </w:pPr>
-      <w:r>
-        <w:rPr>
-          <w:rFonts w:ascii="Times New Roman" w:hAnsi="Times New Roman" w:cs="Times New Roman"/>
-          <w:b/>
-          <w:color w:val="000000" w:themeColor="text1"/>
-          <w:szCs w:val="24"/>
-        </w:rPr>
-        <w:t xml:space="preserve">&lt;commas&gt; </w:t>
-      </w:r>
-      <w:r>
-        <w:rPr>
-          <w:rFonts w:ascii="Times New Roman" w:hAnsi="Times New Roman" w:cs="Times New Roman"/>
-          <w:b/>
-          <w:color w:val="000000" w:themeColor="text1"/>
-          <w:szCs w:val="24"/>
-        </w:rPr>
-        <w:sym w:font="Wingdings" w:char="F0E0"/>
-      </w:r>
-      <w:r>
-        <w:rPr>
-          <w:rFonts w:ascii="Times New Roman" w:hAnsi="Times New Roman" w:cs="Times New Roman"/>
-          <w:b/>
-          <w:color w:val="000000" w:themeColor="text1"/>
-          <w:szCs w:val="24"/>
-        </w:rPr>
-        <w:t xml:space="preserve"> </w:t>
-      </w:r>
-      <w:r>
-        <w:rPr>
-          <w:rFonts w:ascii="Times New Roman" w:hAnsi="Times New Roman" w:cs="Times New Roman"/>
-          <w:color w:val="000000" w:themeColor="text1"/>
-          <w:szCs w:val="24"/>
-        </w:rPr>
-        <w:t xml:space="preserve">, </w:t>
-      </w:r>
-      <w:r>
-        <w:rPr>
-          <w:rFonts w:ascii="Times New Roman" w:hAnsi="Times New Roman" w:cs="Times New Roman"/>
-          <w:b/>
-          <w:color w:val="000000" w:themeColor="text1"/>
-          <w:szCs w:val="24"/>
-        </w:rPr>
-        <w:t>&lt;params&gt;</w:t>
-      </w:r>
-    </w:p>
-    <w:p>
-      <w:pPr>
-        <w:ind w:left="720"/>
-        <w:rPr>
-          <w:rFonts w:ascii="Times New Roman" w:hAnsi="Times New Roman" w:cs="Times New Roman"/>
-          <w:b/>
-          <w:color w:val="000000" w:themeColor="text1"/>
-          <w:szCs w:val="24"/>
-        </w:rPr>
-      </w:pPr>
-      <w:r>
-        <w:rPr>
-          <w:rFonts w:ascii="Times New Roman" w:hAnsi="Times New Roman" w:cs="Times New Roman"/>
-          <w:b/>
-          <w:color w:val="000000" w:themeColor="text1"/>
-          <w:szCs w:val="24"/>
-        </w:rPr>
-        <w:t>&lt;</w:t>
-      </w:r>
-      <w:proofErr w:type="spellStart"/>
-      <w:r>
-        <w:rPr>
-          <w:rFonts w:ascii="Times New Roman" w:hAnsi="Times New Roman" w:cs="Times New Roman"/>
-          <w:b/>
-          <w:color w:val="000000" w:themeColor="text1"/>
-          <w:szCs w:val="24"/>
-        </w:rPr>
-        <w:t>ArrayInit</w:t>
-      </w:r>
-      <w:proofErr w:type="spellEnd"/>
-      <w:r>
-        <w:rPr>
-          <w:rFonts w:ascii="Times New Roman" w:hAnsi="Times New Roman" w:cs="Times New Roman"/>
-          <w:b/>
-          <w:color w:val="000000" w:themeColor="text1"/>
-          <w:szCs w:val="24"/>
-        </w:rPr>
-        <w:t xml:space="preserve">&gt; </w:t>
-      </w:r>
-      <w:r>
-        <w:rPr>
-          <w:rFonts w:ascii="Times New Roman" w:hAnsi="Times New Roman" w:cs="Times New Roman"/>
-          <w:b/>
-          <w:color w:val="000000" w:themeColor="text1"/>
-          <w:szCs w:val="24"/>
-        </w:rPr>
-        <w:sym w:font="Wingdings" w:char="F0E0"/>
-      </w:r>
-      <w:r>
-        <w:rPr>
-          <w:rFonts w:ascii="Times New Roman" w:hAnsi="Times New Roman" w:cs="Times New Roman"/>
-          <w:b/>
-          <w:color w:val="000000" w:themeColor="text1"/>
-          <w:szCs w:val="24"/>
-        </w:rPr>
-        <w:t xml:space="preserve"> </w:t>
-      </w:r>
-      <w:r>
-        <w:rPr>
-          <w:rFonts w:ascii="Times New Roman" w:hAnsi="Times New Roman" w:cs="Times New Roman"/>
-          <w:color w:val="000000" w:themeColor="text1"/>
-          <w:szCs w:val="24"/>
-        </w:rPr>
-        <w:t>ID</w:t>
-      </w:r>
-      <w:r>
-        <w:rPr>
-          <w:rFonts w:ascii="Times New Roman" w:hAnsi="Times New Roman" w:cs="Times New Roman"/>
-          <w:b/>
-          <w:color w:val="000000" w:themeColor="text1"/>
-          <w:szCs w:val="24"/>
-        </w:rPr>
-        <w:t xml:space="preserve"> | [&lt;params&gt;]</w:t>
-      </w:r>
-      <w:r>
-        <w:rPr>
-          <w:rFonts w:ascii="Times New Roman" w:hAnsi="Times New Roman" w:cs="Times New Roman"/>
-          <w:b/>
-          <w:color w:val="000000" w:themeColor="text1"/>
-          <w:szCs w:val="24"/>
-        </w:rPr>
-        <w:t xml:space="preserve"> </w:t>
-      </w:r>
-    </w:p>
-    <w:p>
-      <w:pPr>
-        <w:ind w:left="720"/>
-        <w:rPr>
-          <w:rFonts w:ascii="Times New Roman" w:hAnsi="Times New Roman" w:cs="Times New Roman"/>
-          <w:color w:val="000000" w:themeColor="text1"/>
-          <w:szCs w:val="24"/>
-        </w:rPr>
-      </w:pPr>
-      <w:r>
-        <w:rPr>
-          <w:rFonts w:ascii="Times New Roman" w:hAnsi="Times New Roman" w:cs="Times New Roman"/>
-          <w:b/>
-          <w:color w:val="000000" w:themeColor="text1"/>
-          <w:szCs w:val="24"/>
-        </w:rPr>
-        <w:t xml:space="preserve">&lt;list&gt; </w:t>
-      </w:r>
-      <w:r>
-        <w:rPr>
-          <w:rFonts w:ascii="Times New Roman" w:hAnsi="Times New Roman" w:cs="Times New Roman"/>
-          <w:b/>
-          <w:color w:val="000000" w:themeColor="text1"/>
-          <w:szCs w:val="24"/>
-        </w:rPr>
-        <w:sym w:font="Wingdings" w:char="F0E0"/>
-      </w:r>
-      <w:r>
-        <w:rPr>
-          <w:rFonts w:ascii="Times New Roman" w:hAnsi="Times New Roman" w:cs="Times New Roman"/>
-          <w:b/>
-          <w:color w:val="000000" w:themeColor="text1"/>
-          <w:szCs w:val="24"/>
-        </w:rPr>
-        <w:t xml:space="preserve"> </w:t>
-      </w:r>
-      <w:proofErr w:type="spellStart"/>
-      <w:r>
-        <w:rPr>
-          <w:rFonts w:ascii="Times New Roman" w:hAnsi="Times New Roman" w:cs="Times New Roman"/>
-          <w:color w:val="000000" w:themeColor="text1"/>
-          <w:szCs w:val="24"/>
-        </w:rPr>
-        <w:t>ter</w:t>
-      </w:r>
-      <w:proofErr w:type="spellEnd"/>
-      <w:r>
-        <w:rPr>
-          <w:rFonts w:ascii="Times New Roman" w:hAnsi="Times New Roman" w:cs="Times New Roman"/>
-          <w:b/>
-          <w:color w:val="000000" w:themeColor="text1"/>
-          <w:szCs w:val="24"/>
-        </w:rPr>
-        <w:t xml:space="preserve"> </w:t>
-      </w:r>
-      <w:proofErr w:type="gramStart"/>
-      <w:r>
-        <w:rPr>
-          <w:rFonts w:ascii="Times New Roman" w:hAnsi="Times New Roman" w:cs="Times New Roman"/>
-          <w:b/>
-          <w:color w:val="000000" w:themeColor="text1"/>
-          <w:szCs w:val="24"/>
-        </w:rPr>
-        <w:t xml:space="preserve">| </w:t>
-      </w:r>
-      <w:r>
-        <w:rPr>
-          <w:rFonts w:ascii="Times New Roman" w:hAnsi="Times New Roman" w:cs="Times New Roman"/>
-          <w:color w:val="000000" w:themeColor="text1"/>
-          <w:szCs w:val="24"/>
-        </w:rPr>
-        <w:t>,</w:t>
-      </w:r>
-      <w:proofErr w:type="gramEnd"/>
-      <w:r>
-        <w:rPr>
-          <w:rFonts w:ascii="Times New Roman" w:hAnsi="Times New Roman" w:cs="Times New Roman"/>
-          <w:color w:val="000000" w:themeColor="text1"/>
-          <w:szCs w:val="24"/>
-        </w:rPr>
-        <w:t xml:space="preserve"> ID</w:t>
-      </w:r>
-      <w:r>
-        <w:rPr>
-          <w:rFonts w:ascii="Times New Roman" w:hAnsi="Times New Roman" w:cs="Times New Roman"/>
-          <w:b/>
-          <w:color w:val="000000" w:themeColor="text1"/>
-          <w:szCs w:val="24"/>
-        </w:rPr>
-        <w:t xml:space="preserve"> &lt;</w:t>
-      </w:r>
-      <w:proofErr w:type="spellStart"/>
-      <w:r>
-        <w:rPr>
-          <w:rFonts w:ascii="Times New Roman" w:hAnsi="Times New Roman" w:cs="Times New Roman"/>
-          <w:b/>
-          <w:color w:val="000000" w:themeColor="text1"/>
-          <w:szCs w:val="24"/>
-        </w:rPr>
-        <w:t>init</w:t>
-      </w:r>
-      <w:proofErr w:type="spellEnd"/>
-      <w:r>
-        <w:rPr>
-          <w:rFonts w:ascii="Times New Roman" w:hAnsi="Times New Roman" w:cs="Times New Roman"/>
-          <w:b/>
-          <w:color w:val="000000" w:themeColor="text1"/>
-          <w:szCs w:val="24"/>
-        </w:rPr>
-        <w:t>&gt; &lt;list&gt;</w:t>
-      </w:r>
-    </w:p>
-    <w:p>
-      <w:pPr>
         <w:pStyle w:val="Heading1"/>
         <w:rPr>
           <w:rFonts w:ascii="Times New Roman" w:hAnsi="Times New Roman" w:cs="Times New Roman"/>
@@ -2378,513 +3324,7 @@
         <w:rPr>
           <w:rFonts w:ascii="Times New Roman" w:hAnsi="Times New Roman" w:cs="Times New Roman"/>
         </w:rPr>
-        <w:t>Function</w:t>
-      </w:r>
-    </w:p>
-    <w:p>
-      <w:pPr>
-        <w:ind w:left="360" w:firstLine="720"/>
-        <w:rPr>
-          <w:rFonts w:ascii="Times New Roman" w:hAnsi="Times New Roman" w:cs="Times New Roman"/>
-          <w:b/>
-          <w:color w:val="000000" w:themeColor="text1"/>
-          <w:szCs w:val="24"/>
-        </w:rPr>
-      </w:pPr>
-      <w:r>
-        <w:rPr>
-          <w:rFonts w:ascii="Times New Roman" w:hAnsi="Times New Roman" w:cs="Times New Roman"/>
-          <w:b/>
-          <w:color w:val="000000" w:themeColor="text1"/>
-          <w:szCs w:val="24"/>
-        </w:rPr>
-        <w:t>&lt;function-body&gt;</w:t>
-      </w:r>
-      <w:r>
-        <w:rPr>
-          <w:rFonts w:ascii="Times New Roman" w:hAnsi="Times New Roman" w:cs="Times New Roman"/>
-        </w:rPr>
-        <w:sym w:font="Wingdings" w:char="F0E0"/>
-      </w:r>
-      <w:r>
-        <w:rPr>
-          <w:rFonts w:ascii="Times New Roman" w:hAnsi="Times New Roman" w:cs="Times New Roman"/>
-          <w:b/>
-          <w:color w:val="000000" w:themeColor="text1"/>
-          <w:szCs w:val="24"/>
-        </w:rPr>
-        <w:t xml:space="preserve"> ; | </w:t>
-      </w:r>
-      <w:proofErr w:type="gramStart"/>
-      <w:r>
-        <w:rPr>
-          <w:rFonts w:ascii="Times New Roman" w:hAnsi="Times New Roman" w:cs="Times New Roman"/>
-          <w:b/>
-          <w:color w:val="000000" w:themeColor="text1"/>
-          <w:szCs w:val="24"/>
-        </w:rPr>
-        <w:t>{ &lt;</w:t>
-      </w:r>
-      <w:proofErr w:type="spellStart"/>
-      <w:proofErr w:type="gramEnd"/>
-      <w:r>
-        <w:rPr>
-          <w:rFonts w:ascii="Times New Roman" w:hAnsi="Times New Roman" w:cs="Times New Roman"/>
-          <w:b/>
-          <w:color w:val="000000" w:themeColor="text1"/>
-          <w:szCs w:val="24"/>
-        </w:rPr>
-        <w:t>mst</w:t>
-      </w:r>
-      <w:proofErr w:type="spellEnd"/>
-      <w:r>
-        <w:rPr>
-          <w:rFonts w:ascii="Times New Roman" w:hAnsi="Times New Roman" w:cs="Times New Roman"/>
-          <w:b/>
-          <w:color w:val="000000" w:themeColor="text1"/>
-          <w:szCs w:val="24"/>
-        </w:rPr>
-        <w:t>&gt; return &lt;R1&gt;}</w:t>
-      </w:r>
-    </w:p>
-    <w:p>
-      <w:pPr>
-        <w:ind w:left="360" w:firstLine="720"/>
-        <w:rPr>
-          <w:rFonts w:ascii="Times New Roman" w:hAnsi="Times New Roman" w:cs="Times New Roman"/>
-          <w:b/>
-          <w:color w:val="000000" w:themeColor="text1"/>
-          <w:szCs w:val="24"/>
-        </w:rPr>
-      </w:pPr>
-      <w:r>
-        <w:rPr>
-          <w:rFonts w:ascii="Times New Roman" w:hAnsi="Times New Roman" w:cs="Times New Roman"/>
-          <w:b/>
-          <w:color w:val="000000" w:themeColor="text1"/>
-          <w:szCs w:val="24"/>
-        </w:rPr>
-        <w:t>&lt;R1&gt;</w:t>
-      </w:r>
-      <w:r>
-        <w:rPr>
-          <w:rFonts w:ascii="Times New Roman" w:hAnsi="Times New Roman" w:cs="Times New Roman"/>
-        </w:rPr>
-        <w:sym w:font="Wingdings" w:char="F0E0"/>
-      </w:r>
-      <w:r>
-        <w:rPr>
-          <w:rFonts w:ascii="Times New Roman" w:hAnsi="Times New Roman" w:cs="Times New Roman"/>
-          <w:b/>
-          <w:color w:val="000000" w:themeColor="text1"/>
-          <w:szCs w:val="24"/>
-        </w:rPr>
-        <w:t xml:space="preserve"> &lt;exp&gt;</w:t>
-      </w:r>
-      <w:r>
-        <w:rPr>
-          <w:rFonts w:ascii="Times New Roman" w:hAnsi="Times New Roman" w:cs="Times New Roman"/>
-          <w:b/>
-          <w:color w:val="000000" w:themeColor="text1"/>
-          <w:szCs w:val="24"/>
-        </w:rPr>
-        <w:t xml:space="preserve"> </w:t>
-      </w:r>
-      <w:proofErr w:type="spellStart"/>
-      <w:r>
-        <w:rPr>
-          <w:rFonts w:ascii="Times New Roman" w:hAnsi="Times New Roman" w:cs="Times New Roman"/>
-          <w:color w:val="000000" w:themeColor="text1"/>
-          <w:szCs w:val="24"/>
-        </w:rPr>
-        <w:t>ter</w:t>
-      </w:r>
-      <w:proofErr w:type="spellEnd"/>
-      <w:r>
-        <w:rPr>
-          <w:rFonts w:ascii="Times New Roman" w:hAnsi="Times New Roman" w:cs="Times New Roman"/>
-          <w:b/>
-          <w:color w:val="000000" w:themeColor="text1"/>
-          <w:szCs w:val="24"/>
-        </w:rPr>
-        <w:t xml:space="preserve"> </w:t>
-      </w:r>
-      <w:proofErr w:type="gramStart"/>
-      <w:r>
-        <w:rPr>
-          <w:rFonts w:ascii="Times New Roman" w:hAnsi="Times New Roman" w:cs="Times New Roman"/>
-          <w:b/>
-          <w:color w:val="000000" w:themeColor="text1"/>
-          <w:szCs w:val="24"/>
-        </w:rPr>
-        <w:t xml:space="preserve">| </w:t>
-      </w:r>
-      <w:r>
-        <w:rPr>
-          <w:rFonts w:ascii="Times New Roman" w:hAnsi="Times New Roman" w:cs="Times New Roman"/>
-          <w:color w:val="000000" w:themeColor="text1"/>
-          <w:szCs w:val="24"/>
-        </w:rPr>
-        <w:t xml:space="preserve"> </w:t>
-      </w:r>
-      <w:proofErr w:type="spellStart"/>
-      <w:r>
-        <w:rPr>
-          <w:rFonts w:ascii="Times New Roman" w:hAnsi="Times New Roman" w:cs="Times New Roman"/>
-          <w:color w:val="000000" w:themeColor="text1"/>
-          <w:szCs w:val="24"/>
-        </w:rPr>
-        <w:t>ter</w:t>
-      </w:r>
-      <w:proofErr w:type="spellEnd"/>
-      <w:proofErr w:type="gramEnd"/>
-      <w:r>
-        <w:rPr>
-          <w:rFonts w:ascii="Times New Roman" w:hAnsi="Times New Roman" w:cs="Times New Roman"/>
-          <w:color w:val="000000" w:themeColor="text1"/>
-          <w:szCs w:val="24"/>
-        </w:rPr>
-        <w:t xml:space="preserve"> </w:t>
-      </w:r>
-    </w:p>
-    <w:p>
-      <w:pPr>
-        <w:rPr>
-          <w:rFonts w:ascii="Times New Roman" w:hAnsi="Times New Roman" w:cs="Times New Roman"/>
-          <w:b/>
-          <w:color w:val="000000" w:themeColor="text1"/>
-          <w:szCs w:val="24"/>
-        </w:rPr>
-      </w:pPr>
-      <w:r>
-        <w:rPr>
-          <w:rFonts w:ascii="Times New Roman" w:hAnsi="Times New Roman" w:cs="Times New Roman"/>
-          <w:b/>
-          <w:color w:val="000000" w:themeColor="text1"/>
-          <w:szCs w:val="24"/>
-        </w:rPr>
-        <w:t xml:space="preserve">          &lt;function-call&gt;</w:t>
-      </w:r>
-      <w:r>
-        <w:rPr>
-          <w:rFonts w:ascii="Times New Roman" w:hAnsi="Times New Roman" w:cs="Times New Roman"/>
-          <w:b/>
-          <w:color w:val="000000" w:themeColor="text1"/>
-          <w:szCs w:val="24"/>
-        </w:rPr>
-        <w:sym w:font="Wingdings" w:char="F0E0"/>
-      </w:r>
-      <w:r>
-        <w:rPr>
-          <w:rFonts w:ascii="Times New Roman" w:hAnsi="Times New Roman" w:cs="Times New Roman"/>
-          <w:b/>
-          <w:color w:val="000000" w:themeColor="text1"/>
-          <w:szCs w:val="24"/>
-        </w:rPr>
-        <w:t xml:space="preserve"> ID&lt;</w:t>
-      </w:r>
-      <w:proofErr w:type="spellStart"/>
-      <w:r>
-        <w:rPr>
-          <w:rFonts w:ascii="Times New Roman" w:hAnsi="Times New Roman" w:cs="Times New Roman"/>
-          <w:b/>
-          <w:color w:val="000000" w:themeColor="text1"/>
-          <w:szCs w:val="24"/>
-        </w:rPr>
-        <w:t>assign_list</w:t>
-      </w:r>
-      <w:proofErr w:type="spellEnd"/>
-      <w:r>
-        <w:rPr>
-          <w:rFonts w:ascii="Times New Roman" w:hAnsi="Times New Roman" w:cs="Times New Roman"/>
-          <w:b/>
-          <w:color w:val="000000" w:themeColor="text1"/>
-          <w:szCs w:val="24"/>
-        </w:rPr>
-        <w:t>&gt; (&lt;params&gt;)</w:t>
-      </w:r>
-    </w:p>
-    <w:p>
-      <w:pPr>
-        <w:pStyle w:val="Heading1"/>
-        <w:rPr>
-          <w:rFonts w:ascii="Times New Roman" w:hAnsi="Times New Roman" w:cs="Times New Roman"/>
-          <w:szCs w:val="24"/>
-        </w:rPr>
-      </w:pPr>
-      <w:r>
-        <w:rPr>
-          <w:rFonts w:ascii="Times New Roman" w:hAnsi="Times New Roman" w:cs="Times New Roman"/>
-        </w:rPr>
-        <w:t>Body:</w:t>
-      </w:r>
-    </w:p>
-    <w:p>
-      <w:pPr>
-        <w:ind w:left="720"/>
-        <w:rPr>
-          <w:rFonts w:ascii="Times New Roman" w:hAnsi="Times New Roman" w:cs="Times New Roman"/>
-          <w:color w:val="000000" w:themeColor="text1"/>
-          <w:szCs w:val="24"/>
-        </w:rPr>
-      </w:pPr>
-      <w:r>
-        <w:rPr>
-          <w:rFonts w:ascii="Times New Roman" w:hAnsi="Times New Roman" w:cs="Times New Roman"/>
-          <w:color w:val="000000" w:themeColor="text1"/>
-          <w:szCs w:val="24"/>
-        </w:rPr>
-        <w:t>&lt;</w:t>
-      </w:r>
-      <w:r>
-        <w:rPr>
-          <w:rFonts w:ascii="Times New Roman" w:hAnsi="Times New Roman" w:cs="Times New Roman"/>
-          <w:b/>
-          <w:color w:val="000000" w:themeColor="text1"/>
-          <w:szCs w:val="24"/>
-        </w:rPr>
-        <w:t>body&gt;</w:t>
-      </w:r>
-      <w:r>
-        <w:rPr>
-          <w:rFonts w:ascii="Times New Roman" w:hAnsi="Times New Roman" w:cs="Times New Roman"/>
-          <w:b/>
-          <w:color w:val="000000" w:themeColor="text1"/>
-          <w:szCs w:val="24"/>
-        </w:rPr>
-        <w:sym w:font="Wingdings" w:char="F0E0"/>
-      </w:r>
-      <w:r>
-        <w:rPr>
-          <w:rFonts w:ascii="Times New Roman" w:hAnsi="Times New Roman" w:cs="Times New Roman"/>
-          <w:b/>
-          <w:color w:val="000000" w:themeColor="text1"/>
-          <w:szCs w:val="24"/>
-        </w:rPr>
-        <w:t>; | &lt;SST&gt; |</w:t>
-      </w:r>
-      <w:r>
-        <w:rPr>
-          <w:rFonts w:ascii="Times New Roman" w:hAnsi="Times New Roman" w:cs="Times New Roman"/>
-          <w:b/>
-          <w:color w:val="000000" w:themeColor="text1"/>
-          <w:szCs w:val="24"/>
-        </w:rPr>
-        <w:t xml:space="preserve"> </w:t>
-      </w:r>
-      <w:proofErr w:type="gramStart"/>
-      <w:r>
-        <w:rPr>
-          <w:rFonts w:ascii="Times New Roman" w:hAnsi="Times New Roman" w:cs="Times New Roman"/>
-          <w:color w:val="000000" w:themeColor="text1"/>
-          <w:szCs w:val="24"/>
-        </w:rPr>
-        <w:t>{</w:t>
-      </w:r>
-      <w:r>
-        <w:rPr>
-          <w:rFonts w:ascii="Times New Roman" w:hAnsi="Times New Roman" w:cs="Times New Roman"/>
-          <w:b/>
-          <w:color w:val="000000" w:themeColor="text1"/>
-          <w:szCs w:val="24"/>
-        </w:rPr>
-        <w:t xml:space="preserve"> &lt;</w:t>
-      </w:r>
-      <w:proofErr w:type="gramEnd"/>
-      <w:r>
-        <w:rPr>
-          <w:rFonts w:ascii="Times New Roman" w:hAnsi="Times New Roman" w:cs="Times New Roman"/>
-          <w:b/>
-          <w:color w:val="000000" w:themeColor="text1"/>
-          <w:szCs w:val="24"/>
-        </w:rPr>
-        <w:t>MST&gt;</w:t>
-      </w:r>
-      <w:r>
-        <w:rPr>
-          <w:rFonts w:ascii="Times New Roman" w:hAnsi="Times New Roman" w:cs="Times New Roman"/>
-          <w:b/>
-          <w:color w:val="000000" w:themeColor="text1"/>
-          <w:szCs w:val="24"/>
-        </w:rPr>
-        <w:t xml:space="preserve"> </w:t>
-      </w:r>
-      <w:r>
-        <w:rPr>
-          <w:rFonts w:ascii="Times New Roman" w:hAnsi="Times New Roman" w:cs="Times New Roman"/>
-          <w:color w:val="000000" w:themeColor="text1"/>
-          <w:szCs w:val="24"/>
-        </w:rPr>
-        <w:t>}</w:t>
-      </w:r>
-    </w:p>
-    <w:p>
-      <w:pPr>
-        <w:ind w:firstLine="720"/>
-        <w:rPr>
-          <w:rFonts w:ascii="Times New Roman" w:hAnsi="Times New Roman" w:cs="Times New Roman"/>
-          <w:color w:val="000000" w:themeColor="text1"/>
-          <w:szCs w:val="24"/>
-        </w:rPr>
-      </w:pPr>
-      <w:r>
-        <w:rPr>
-          <w:rFonts w:ascii="Times New Roman" w:hAnsi="Times New Roman" w:cs="Times New Roman"/>
-          <w:color w:val="000000" w:themeColor="text1"/>
-          <w:szCs w:val="24"/>
-        </w:rPr>
-        <w:t>&lt;</w:t>
-      </w:r>
-      <w:proofErr w:type="spellStart"/>
-      <w:r>
-        <w:rPr>
-          <w:rFonts w:ascii="Times New Roman" w:hAnsi="Times New Roman" w:cs="Times New Roman"/>
-          <w:b/>
-          <w:color w:val="000000" w:themeColor="text1"/>
-          <w:szCs w:val="24"/>
-        </w:rPr>
-        <w:t>return_stmt</w:t>
-      </w:r>
-      <w:proofErr w:type="spellEnd"/>
-      <w:r>
-        <w:rPr>
-          <w:rFonts w:ascii="Times New Roman" w:hAnsi="Times New Roman" w:cs="Times New Roman"/>
-          <w:b/>
-          <w:color w:val="000000" w:themeColor="text1"/>
-          <w:szCs w:val="24"/>
-        </w:rPr>
-        <w:t>&gt;</w:t>
-      </w:r>
-      <w:r>
-        <w:rPr>
-          <w:rFonts w:ascii="Times New Roman" w:hAnsi="Times New Roman" w:cs="Times New Roman"/>
-        </w:rPr>
-        <w:sym w:font="Wingdings" w:char="F0E0"/>
-      </w:r>
-      <w:r>
-        <w:rPr>
-          <w:rFonts w:ascii="Times New Roman" w:hAnsi="Times New Roman" w:cs="Times New Roman"/>
-          <w:color w:val="000000" w:themeColor="text1"/>
-          <w:szCs w:val="24"/>
-        </w:rPr>
-        <w:t xml:space="preserve"> return &lt;</w:t>
-      </w:r>
-      <w:r>
-        <w:rPr>
-          <w:rFonts w:ascii="Times New Roman" w:hAnsi="Times New Roman" w:cs="Times New Roman"/>
-          <w:b/>
-          <w:color w:val="000000" w:themeColor="text1"/>
-          <w:szCs w:val="24"/>
-        </w:rPr>
-        <w:t>exp&gt;</w:t>
-      </w:r>
-      <w:proofErr w:type="spellStart"/>
-      <w:r>
-        <w:rPr>
-          <w:rFonts w:ascii="Times New Roman" w:hAnsi="Times New Roman" w:cs="Times New Roman"/>
-          <w:b/>
-          <w:color w:val="000000" w:themeColor="text1"/>
-          <w:szCs w:val="24"/>
-        </w:rPr>
-        <w:t>ter</w:t>
-      </w:r>
-      <w:proofErr w:type="spellEnd"/>
-    </w:p>
-    <w:p>
-      <w:pPr>
-        <w:ind w:firstLine="720"/>
-        <w:rPr>
-          <w:rFonts w:ascii="Times New Roman" w:hAnsi="Times New Roman" w:cs="Times New Roman"/>
-          <w:color w:val="000000" w:themeColor="text1"/>
-          <w:szCs w:val="24"/>
-        </w:rPr>
-      </w:pPr>
-      <w:r>
-        <w:rPr>
-          <w:rFonts w:ascii="Times New Roman" w:hAnsi="Times New Roman" w:cs="Times New Roman"/>
-          <w:color w:val="000000" w:themeColor="text1"/>
-          <w:szCs w:val="24"/>
-        </w:rPr>
-        <w:t>&lt;</w:t>
-      </w:r>
-      <w:r>
-        <w:rPr>
-          <w:rFonts w:ascii="Times New Roman" w:hAnsi="Times New Roman" w:cs="Times New Roman"/>
-          <w:b/>
-          <w:color w:val="000000" w:themeColor="text1"/>
-          <w:szCs w:val="24"/>
-        </w:rPr>
-        <w:t>ID_CONST</w:t>
-      </w:r>
-      <w:r>
-        <w:rPr>
-          <w:rFonts w:ascii="Times New Roman" w:hAnsi="Times New Roman" w:cs="Times New Roman"/>
-          <w:color w:val="000000" w:themeColor="text1"/>
-          <w:szCs w:val="24"/>
-        </w:rPr>
-        <w:t>&gt;</w:t>
-      </w:r>
-      <w:r>
-        <w:rPr>
-          <w:rFonts w:ascii="Times New Roman" w:hAnsi="Times New Roman" w:cs="Times New Roman"/>
-        </w:rPr>
-        <w:sym w:font="Wingdings" w:char="F0E0"/>
-      </w:r>
-      <w:r>
-        <w:rPr>
-          <w:rFonts w:ascii="Times New Roman" w:hAnsi="Times New Roman" w:cs="Times New Roman"/>
-          <w:color w:val="000000" w:themeColor="text1"/>
-          <w:szCs w:val="24"/>
-        </w:rPr>
-        <w:t>&lt;</w:t>
-      </w:r>
-      <w:r>
-        <w:rPr>
-          <w:rFonts w:ascii="Times New Roman" w:hAnsi="Times New Roman" w:cs="Times New Roman"/>
-          <w:b/>
-          <w:color w:val="000000" w:themeColor="text1"/>
-          <w:szCs w:val="24"/>
-        </w:rPr>
-        <w:t xml:space="preserve">ID </w:t>
-      </w:r>
-      <w:r>
-        <w:rPr>
-          <w:rFonts w:ascii="Times New Roman" w:hAnsi="Times New Roman" w:cs="Times New Roman"/>
-          <w:color w:val="000000" w:themeColor="text1"/>
-          <w:szCs w:val="24"/>
-        </w:rPr>
-        <w:t>&gt; | &lt;</w:t>
-      </w:r>
-      <w:r>
-        <w:rPr>
-          <w:rFonts w:ascii="Times New Roman" w:hAnsi="Times New Roman" w:cs="Times New Roman"/>
-          <w:b/>
-          <w:color w:val="000000" w:themeColor="text1"/>
-          <w:szCs w:val="24"/>
-        </w:rPr>
-        <w:t>const</w:t>
-      </w:r>
-      <w:r>
-        <w:rPr>
-          <w:rFonts w:ascii="Times New Roman" w:hAnsi="Times New Roman" w:cs="Times New Roman"/>
-          <w:color w:val="000000" w:themeColor="text1"/>
-          <w:szCs w:val="24"/>
-        </w:rPr>
-        <w:t>&gt;</w:t>
-      </w:r>
-    </w:p>
-    <w:p>
-      <w:pPr>
-        <w:pStyle w:val="Heading1"/>
-        <w:rPr>
-          <w:rFonts w:ascii="Times New Roman" w:hAnsi="Times New Roman" w:cs="Times New Roman"/>
-          <w:szCs w:val="24"/>
-        </w:rPr>
-      </w:pPr>
-      <w:r>
-        <w:rPr>
-          <w:rFonts w:ascii="Times New Roman" w:hAnsi="Times New Roman" w:cs="Times New Roman"/>
-        </w:rPr>
+        <w:lastRenderedPageBreak/>
         <w:t>Increment-Decrement-Statement:</w:t>
       </w:r>
     </w:p>
@@ -3095,7 +3535,6 @@
           <w:color w:val="000000" w:themeColor="text1"/>
           <w:szCs w:val="24"/>
         </w:rPr>
-        <w:lastRenderedPageBreak/>
         <w:t>&lt;</w:t>
       </w:r>
       <w:r>
@@ -4679,6 +5118,7 @@
         <w:rPr>
           <w:rFonts w:ascii="Times New Roman" w:hAnsi="Times New Roman" w:cs="Times New Roman"/>
         </w:rPr>
+        <w:lastRenderedPageBreak/>
         <w:t>Switch-Statement:</w:t>
       </w:r>
     </w:p>
@@ -5124,7 +5564,6 @@
           <w:color w:val="000000" w:themeColor="text1"/>
           <w:szCs w:val="24"/>
         </w:rPr>
-        <w:lastRenderedPageBreak/>
         <w:t>&lt;default-</w:t>
       </w:r>
       <w:proofErr w:type="spellStart"/>
@@ -7165,6 +7604,7 @@
           <w:color w:val="000000" w:themeColor="text1"/>
           <w:szCs w:val="24"/>
         </w:rPr>
+        <w:lastRenderedPageBreak/>
         <w:t xml:space="preserve">&lt;extend&gt; </w:t>
       </w:r>
       <w:r>
@@ -7652,7 +8092,6 @@
         <w:rPr>
           <w:rFonts w:ascii="Times New Roman" w:hAnsi="Times New Roman" w:cs="Times New Roman"/>
         </w:rPr>
-        <w:lastRenderedPageBreak/>
         <w:t>Starting Point:</w:t>
       </w:r>
     </w:p>
@@ -9756,6 +10195,7 @@
               <w:rPr>
                 <w:rFonts w:ascii="Times New Roman" w:hAnsi="Times New Roman" w:cs="Times New Roman"/>
               </w:rPr>
+              <w:lastRenderedPageBreak/>
               <w:t>&lt;</w:t>
             </w:r>
             <w:proofErr w:type="spellStart"/>
@@ -10123,14 +10563,7 @@
               <w:rPr>
                 <w:rFonts w:ascii="Times New Roman" w:hAnsi="Times New Roman" w:cs="Times New Roman"/>
               </w:rPr>
-              <w:t xml:space="preserve">, </w:t>
-            </w:r>
-            <w:r>
-              <w:rPr>
-                <w:rFonts w:ascii="Times New Roman" w:hAnsi="Times New Roman" w:cs="Times New Roman"/>
-              </w:rPr>
-              <w:lastRenderedPageBreak/>
-              <w:t>return, break, continue, ID, {</w:t>
+              <w:t>, return, break, continue, ID, {</w:t>
             </w:r>
           </w:p>
         </w:tc>
@@ -10149,7 +10582,6 @@
               <w:rPr>
                 <w:rFonts w:ascii="Times New Roman" w:hAnsi="Times New Roman" w:cs="Times New Roman"/>
               </w:rPr>
-              <w:lastRenderedPageBreak/>
               <w:t>Repeating</w:t>
             </w:r>
           </w:p>
@@ -14827,7 +15259,7 @@
 </file>
 
 <file path=customXml/itemProps1.xml><?xml version="1.0" encoding="utf-8"?>
-<ds:datastoreItem xmlns:ds="http://schemas.openxmlformats.org/officeDocument/2006/customXml" ds:itemID="{5F6D6594-FFC5-43E0-8813-F3B2D74A5604}">
+<ds:datastoreItem xmlns:ds="http://schemas.openxmlformats.org/officeDocument/2006/customXml" ds:itemID="{9C49AF53-836C-4396-8C46-60746D41DE72}">
   <ds:schemaRefs>
     <ds:schemaRef ds:uri="http://schemas.openxmlformats.org/officeDocument/2006/bibliography"/>
   </ds:schemaRefs>

</xml_diff>

<commit_message>
this and base functionality added
</commit_message>
<xml_diff>
--- a/Syntax CFG.docx
+++ b/Syntax CFG.docx
@@ -10749,7 +10749,6 @@
         </w:rPr>
         <w:t xml:space="preserve"> </w:t>
       </w:r>
-      <w:bookmarkStart w:id="1" w:name="_GoBack"/>
       <w:r>
         <w:rPr>
           <w:rFonts w:ascii="Times New Roman" w:eastAsiaTheme="minorEastAsia" w:hAnsi="Times New Roman" w:cs="Times New Roman"/>
@@ -10758,7 +10757,6 @@
         </w:rPr>
         <w:t>t1</w:t>
       </w:r>
-      <w:bookmarkEnd w:id="1"/>
       <w:r>
         <w:rPr>
           <w:rFonts w:ascii="Times New Roman" w:eastAsiaTheme="minorEastAsia" w:hAnsi="Times New Roman" w:cs="Times New Roman"/>
@@ -11917,6 +11915,93 @@
         </w:rPr>
         <w:t>&gt;</w:t>
       </w:r>
+      <w:r>
+        <w:rPr>
+          <w:rFonts w:ascii="Times New Roman" w:hAnsi="Times New Roman" w:cs="Times New Roman"/>
+          <w:b/>
+          <w:color w:val="000000" w:themeColor="text1"/>
+          <w:szCs w:val="24"/>
+        </w:rPr>
+        <w:t xml:space="preserve"> | </w:t>
+      </w:r>
+      <w:r>
+        <w:rPr>
+          <w:rFonts w:ascii="Times New Roman" w:hAnsi="Times New Roman" w:cs="Times New Roman"/>
+          <w:b/>
+          <w:color w:val="000000" w:themeColor="text1"/>
+          <w:szCs w:val="24"/>
+        </w:rPr>
+        <w:tab/>
+        <w:t xml:space="preserve">this . </w:t>
+      </w:r>
+      <w:r>
+        <w:rPr>
+          <w:rFonts w:ascii="Times New Roman" w:hAnsi="Times New Roman" w:cs="Times New Roman"/>
+          <w:b/>
+          <w:color w:val="000000" w:themeColor="text1"/>
+          <w:szCs w:val="24"/>
+        </w:rPr>
+        <w:t>&lt;assign_call2&gt;</w:t>
+      </w:r>
+      <w:r>
+        <w:rPr>
+          <w:rFonts w:ascii="Times New Roman" w:hAnsi="Times New Roman" w:cs="Times New Roman"/>
+          <w:b/>
+          <w:color w:val="000000" w:themeColor="text1"/>
+          <w:szCs w:val="24"/>
+        </w:rPr>
+        <w:tab/>
+        <w:t xml:space="preserve">| </w:t>
+      </w:r>
+      <w:r>
+        <w:rPr>
+          <w:rFonts w:ascii="Times New Roman" w:hAnsi="Times New Roman" w:cs="Times New Roman"/>
+          <w:b/>
+          <w:color w:val="000000" w:themeColor="text1"/>
+          <w:szCs w:val="24"/>
+        </w:rPr>
+        <w:tab/>
+      </w:r>
+      <w:proofErr w:type="gramStart"/>
+      <w:r>
+        <w:rPr>
+          <w:rFonts w:ascii="Times New Roman" w:hAnsi="Times New Roman" w:cs="Times New Roman"/>
+          <w:b/>
+          <w:color w:val="000000" w:themeColor="text1"/>
+          <w:szCs w:val="24"/>
+        </w:rPr>
+        <w:t>base</w:t>
+      </w:r>
+      <w:r>
+        <w:rPr>
+          <w:rFonts w:ascii="Times New Roman" w:hAnsi="Times New Roman" w:cs="Times New Roman"/>
+          <w:b/>
+          <w:color w:val="000000" w:themeColor="text1"/>
+          <w:szCs w:val="24"/>
+        </w:rPr>
+        <w:t xml:space="preserve"> .</w:t>
+      </w:r>
+      <w:proofErr w:type="gramEnd"/>
+      <w:r>
+        <w:rPr>
+          <w:rFonts w:ascii="Times New Roman" w:hAnsi="Times New Roman" w:cs="Times New Roman"/>
+          <w:b/>
+          <w:color w:val="000000" w:themeColor="text1"/>
+          <w:szCs w:val="24"/>
+        </w:rPr>
+        <w:t xml:space="preserve"> &lt;assign_call2&gt;</w:t>
+      </w:r>
+      <w:bookmarkStart w:id="1" w:name="_GoBack"/>
+      <w:bookmarkEnd w:id="1"/>
+      <w:r>
+        <w:rPr>
+          <w:rFonts w:ascii="Times New Roman" w:hAnsi="Times New Roman" w:cs="Times New Roman"/>
+          <w:b/>
+          <w:color w:val="000000" w:themeColor="text1"/>
+          <w:szCs w:val="24"/>
+        </w:rPr>
+        <w:t xml:space="preserve">   </w:t>
+      </w:r>
     </w:p>
     <w:p>
       <w:pPr>
@@ -13075,6 +13160,7 @@
           <w:color w:val="000000" w:themeColor="text1"/>
           <w:szCs w:val="24"/>
         </w:rPr>
+        <w:lastRenderedPageBreak/>
         <w:t>------</w:t>
       </w:r>
       <w:r>
@@ -13325,7 +13411,6 @@
           <w:color w:val="000000" w:themeColor="text1"/>
           <w:szCs w:val="24"/>
         </w:rPr>
-        <w:lastRenderedPageBreak/>
         <w:t>------</w:t>
       </w:r>
       <w:r>
@@ -16959,6 +17044,7 @@
               <w:rPr>
                 <w:rFonts w:ascii="Times New Roman" w:hAnsi="Times New Roman" w:cs="Times New Roman"/>
               </w:rPr>
+              <w:lastRenderedPageBreak/>
               <w:t>Class_str</w:t>
             </w:r>
             <w:proofErr w:type="spellEnd"/>
@@ -17167,7 +17253,6 @@
               <w:rPr>
                 <w:rFonts w:ascii="Times New Roman" w:hAnsi="Times New Roman" w:cs="Times New Roman"/>
               </w:rPr>
-              <w:lastRenderedPageBreak/>
               <w:t>Extend</w:t>
             </w:r>
           </w:p>
@@ -19582,6 +19667,7 @@
               <w:rPr>
                 <w:rFonts w:ascii="Times New Roman" w:hAnsi="Times New Roman" w:cs="Times New Roman"/>
               </w:rPr>
+              <w:lastRenderedPageBreak/>
               <w:t>Loop_stmt</w:t>
             </w:r>
             <w:proofErr w:type="spellEnd"/>
@@ -19710,7 +19796,6 @@
               <w:rPr>
                 <w:rFonts w:ascii="Times New Roman" w:hAnsi="Times New Roman" w:cs="Times New Roman"/>
               </w:rPr>
-              <w:lastRenderedPageBreak/>
               <w:t>char_const</w:t>
             </w:r>
             <w:proofErr w:type="spellEnd"/>
@@ -19759,7 +19844,6 @@
               <w:rPr>
                 <w:rFonts w:ascii="Times New Roman" w:hAnsi="Times New Roman" w:cs="Times New Roman"/>
               </w:rPr>
-              <w:lastRenderedPageBreak/>
               <w:t>Repeating</w:t>
             </w:r>
           </w:p>
@@ -23959,7 +24043,7 @@
 </file>
 
 <file path=customXml/itemProps1.xml><?xml version="1.0" encoding="utf-8"?>
-<ds:datastoreItem xmlns:ds="http://schemas.openxmlformats.org/officeDocument/2006/customXml" ds:itemID="{646C6A97-76FF-4F92-B5B3-A15174451AE0}">
+<ds:datastoreItem xmlns:ds="http://schemas.openxmlformats.org/officeDocument/2006/customXml" ds:itemID="{21C1951F-36EC-495B-8C0F-A37F2C5F3547}">
   <ds:schemaRefs>
     <ds:schemaRef ds:uri="http://schemas.openxmlformats.org/officeDocument/2006/bibliography"/>
   </ds:schemaRefs>

</xml_diff>